<commit_message>
Ajout de l'annexe pour le tuto HTML
</commit_message>
<xml_diff>
--- a/Rapport.docx
+++ b/Rapport.docx
@@ -1541,10 +1541,7 @@
         <w:ind w:left="0" w:firstLine="720"/>
       </w:pPr>
       <w:r>
-        <w:t xml:space="preserve">Pour créer un site web, on doit donner des instructions à l'ordinateur. Il ne suffit pas simplement de taper le texte qui devra figurer dans le site (comme on le ferait dans un traitement de texte Word, par exemple), il faut aussi indiquer où placer ce texte, insérer des images, </w:t>
-      </w:r>
-      <w:r>
-        <w:t xml:space="preserve">ou bien encore </w:t>
+        <w:t xml:space="preserve">Pour créer un site web, on doit donner des instructions à l'ordinateur. Il ne suffit pas simplement de taper le texte qui devra figurer dans le site (comme on le ferait dans un traitement de texte Word, par exemple), il faut aussi indiquer où placer ce texte, insérer des images, ou bien encore </w:t>
       </w:r>
       <w:r>
         <w:t>créer des</w:t>
@@ -1613,10 +1610,7 @@
       </w:r>
       <w:proofErr w:type="spellEnd"/>
       <w:r>
-        <w:t xml:space="preserve">) : </w:t>
-      </w:r>
-      <w:r>
-        <w:t>son</w:t>
+        <w:t>) : son</w:t>
       </w:r>
       <w:r>
         <w:t xml:space="preserve"> rôle est de gérer et organiser le </w:t>
@@ -1626,21 +1620,7 @@
           <w:rFonts w:cs="Times New Roman"/>
           <w:szCs w:val="24"/>
         </w:rPr>
-        <w:t xml:space="preserve">contenu : paragraphes, titre, texte, des liens, des images… </w:t>
-      </w:r>
-      <w:r>
-        <w:rPr>
-          <w:rFonts w:cs="Times New Roman"/>
-          <w:szCs w:val="24"/>
-        </w:rPr>
-        <w:t xml:space="preserve">Il </w:t>
-      </w:r>
-      <w:r>
-        <w:rPr>
-          <w:rFonts w:cs="Times New Roman"/>
-          <w:szCs w:val="24"/>
-        </w:rPr>
-        <w:t>sert à dire au navigateur comment structurer les pages web que l’on visite.</w:t>
+        <w:t>contenu : paragraphes, titre, texte, des liens, des images… Il sert à dire au navigateur comment structurer les pages web que l’on visite.</w:t>
       </w:r>
       <w:r>
         <w:rPr>
@@ -1744,13 +1724,7 @@
         <w:t>Feuilles de style</w:t>
       </w:r>
       <w:r>
-        <w:t xml:space="preserve">) : </w:t>
-      </w:r>
-      <w:r>
-        <w:t xml:space="preserve">son rôle </w:t>
-      </w:r>
-      <w:r>
-        <w:t xml:space="preserve">est de gérer l'apparence de la page web (agencement, positionnement, décoration, couleurs, </w:t>
+        <w:t xml:space="preserve">) : son rôle est de gérer l'apparence de la page web (agencement, positionnement, décoration, couleurs, </w:t>
       </w:r>
       <w:r>
         <w:t xml:space="preserve">image de fond, </w:t>
@@ -1771,7 +1745,7 @@
     <w:p>
       <w:pPr>
         <w:pStyle w:val="AvenirParagraphe"/>
-        <w:ind w:left="0" w:firstLine="284"/>
+        <w:ind w:left="0" w:firstLine="567"/>
       </w:pPr>
       <w:r>
         <w:t xml:space="preserve">Notre projet consistait à </w:t>
@@ -2031,7 +2005,6 @@
       <w:r>
         <w:rPr>
           <w:rStyle w:val="ImageTitreCar"/>
-          <w:color w:val="808080" w:themeColor="background1" w:themeShade="80"/>
           <w:sz w:val="22"/>
         </w:rPr>
         <w:t>Modèle de formulaire</w:t>
@@ -2250,46 +2223,19 @@
         <w:t>en utilisant le suivi de modification</w:t>
       </w:r>
       <w:r>
-        <w:t xml:space="preserve"> que propose Word. Le suivi de modification permet de connaitre qui a</w:t>
-      </w:r>
-      <w:r>
-        <w:t xml:space="preserve"> apport</w:t>
-      </w:r>
-      <w:r>
-        <w:t>é</w:t>
-      </w:r>
-      <w:r>
-        <w:t xml:space="preserve"> des modifications </w:t>
-      </w:r>
-      <w:r>
-        <w:t>au</w:t>
-      </w:r>
-      <w:r>
-        <w:t xml:space="preserve"> document, </w:t>
+        <w:t xml:space="preserve"> que propose Word. Le suivi de modification permet de connaitre qui a apporté des modifications au document, </w:t>
       </w:r>
       <w:r>
         <w:t xml:space="preserve">de </w:t>
       </w:r>
       <w:r>
-        <w:t xml:space="preserve">choisir les modifications à accepter ou refuser, </w:t>
-      </w:r>
-      <w:r>
-        <w:t xml:space="preserve">et </w:t>
+        <w:t xml:space="preserve">choisir les modifications à accepter ou refuser, et </w:t>
       </w:r>
       <w:r>
         <w:t xml:space="preserve">aussi </w:t>
       </w:r>
       <w:r>
-        <w:t>d’</w:t>
-      </w:r>
-      <w:r>
-        <w:t>a</w:t>
-      </w:r>
-      <w:r>
-        <w:t>jouter</w:t>
-      </w:r>
-      <w:r>
-        <w:t xml:space="preserve"> des commentaires</w:t>
+        <w:t>d’ajouter des commentaires</w:t>
       </w:r>
       <w:r>
         <w:t>.</w:t>
@@ -2354,7 +2300,6 @@
         <w:jc w:val="center"/>
         <w:rPr>
           <w:rStyle w:val="ImageTitreCar"/>
-          <w:color w:val="808080" w:themeColor="background1" w:themeShade="80"/>
           <w:sz w:val="22"/>
           <w:szCs w:val="22"/>
         </w:rPr>
@@ -2409,7 +2354,6 @@
       <w:r>
         <w:rPr>
           <w:rStyle w:val="ImageTitreCar"/>
-          <w:color w:val="808080" w:themeColor="background1" w:themeShade="80"/>
           <w:sz w:val="22"/>
           <w:szCs w:val="22"/>
         </w:rPr>
@@ -2577,20 +2521,11 @@
     <w:p>
       <w:pPr>
         <w:pStyle w:val="ImageTitre"/>
-        <w:rPr>
-          <w:color w:val="808080" w:themeColor="background1" w:themeShade="80"/>
-        </w:rPr>
-      </w:pPr>
-      <w:r>
-        <w:rPr>
-          <w:color w:val="808080" w:themeColor="background1" w:themeShade="80"/>
-        </w:rPr>
+      </w:pPr>
+      <w:r>
         <w:t xml:space="preserve">Figure III.2 : </w:t>
       </w:r>
       <w:r>
-        <w:rPr>
-          <w:color w:val="808080" w:themeColor="background1" w:themeShade="80"/>
-        </w:rPr>
         <w:t>Fonctionnement d’un logiciel de gestion de version</w:t>
       </w:r>
     </w:p>
@@ -2667,12 +2602,13 @@
     <w:p>
       <w:pPr>
         <w:pStyle w:val="AvenirParagraphe"/>
-      </w:pPr>
-    </w:p>
-    <w:p>
-      <w:pPr>
-        <w:pStyle w:val="AvenirParagraphe"/>
-        <w:ind w:left="0" w:firstLine="360"/>
+        <w:ind w:left="0"/>
+      </w:pPr>
+    </w:p>
+    <w:p>
+      <w:pPr>
+        <w:pStyle w:val="AvenirParagraphe"/>
+        <w:ind w:left="0" w:firstLine="708"/>
       </w:pPr>
       <w:r>
         <w:t>Dans le cadre de notre projet, nous avons utilisé GitHub comme service d’hébergement.</w:t>
@@ -2899,20 +2835,11 @@
     <w:p>
       <w:pPr>
         <w:pStyle w:val="ImageTitre"/>
-        <w:rPr>
-          <w:color w:val="808080" w:themeColor="background1" w:themeShade="80"/>
-        </w:rPr>
-      </w:pPr>
-      <w:r>
-        <w:rPr>
-          <w:color w:val="808080" w:themeColor="background1" w:themeShade="80"/>
-        </w:rPr>
+      </w:pPr>
+      <w:r>
         <w:t>réalisé par Juliette Naudin</w:t>
       </w:r>
       <w:r>
-        <w:rPr>
-          <w:color w:val="808080" w:themeColor="background1" w:themeShade="80"/>
-        </w:rPr>
         <w:t xml:space="preserve"> pour Nahel Chazot</w:t>
       </w:r>
     </w:p>
@@ -3083,14 +3010,12 @@
         <w:pStyle w:val="ImageTitre"/>
         <w:rPr>
           <w:rStyle w:val="AvenirParagrapheCar"/>
-          <w:color w:val="808080" w:themeColor="background1" w:themeShade="80"/>
           <w:sz w:val="22"/>
         </w:rPr>
       </w:pPr>
       <w:r>
         <w:rPr>
           <w:rStyle w:val="AvenirParagrapheCar"/>
-          <w:color w:val="808080" w:themeColor="background1" w:themeShade="80"/>
           <w:sz w:val="22"/>
         </w:rPr>
         <w:t xml:space="preserve">Figure IV.1 : Fichier d’extension .html </w:t>
@@ -3125,16 +3050,7 @@
         <w:ind w:left="0" w:firstLine="708"/>
       </w:pPr>
       <w:r>
-        <w:t>À l'intérieur du fichier, nous écrirons le contenu de notre page, accompagné de balises</w:t>
-      </w:r>
-      <w:r>
-        <w:t xml:space="preserve"> </w:t>
-      </w:r>
-      <w:r>
-        <w:t>HTML.</w:t>
-      </w:r>
-      <w:r>
-        <w:t xml:space="preserve"> Elles servent à</w:t>
+        <w:t>À l'intérieur du fichier, nous écrirons le contenu de notre page, accompagné de balises HTML. Elles servent à</w:t>
       </w:r>
       <w:r>
         <w:t xml:space="preserve"> décrire correctement la structure du document. Le navigateur n'affiche pas les balises telles quelles</w:t>
@@ -4037,9 +3953,11 @@
       <w:pPr>
         <w:ind w:left="1416" w:firstLine="708"/>
         <w:rPr>
-          <w:rStyle w:val="CodeHTML"/>
-          <w:rFonts w:eastAsiaTheme="minorHAnsi"/>
+          <w:rStyle w:val="AvenirParagrapheCar"/>
+          <w:rFonts w:ascii="Courier New" w:hAnsi="Courier New" w:cs="Courier New"/>
           <w:color w:val="FF0000"/>
+          <w:sz w:val="20"/>
+          <w:szCs w:val="20"/>
           <w14:glow w14:rad="114300">
             <w14:srgbClr w14:val="FF0000">
               <w14:alpha w14:val="77000"/>
@@ -4128,25 +4046,15 @@
     </w:p>
     <w:p>
       <w:pPr>
-        <w:pStyle w:val="AvenirSous-Titre"/>
+        <w:pStyle w:val="ImageTitre"/>
         <w:rPr>
           <w:rStyle w:val="AvenirParagrapheCar"/>
-        </w:rPr>
-      </w:pPr>
-    </w:p>
-    <w:p>
-      <w:pPr>
-        <w:pStyle w:val="ImageTitre"/>
+          <w:sz w:val="22"/>
+        </w:rPr>
+      </w:pPr>
+      <w:r>
         <w:rPr>
           <w:rStyle w:val="AvenirParagrapheCar"/>
-          <w:color w:val="808080" w:themeColor="background1" w:themeShade="80"/>
-          <w:sz w:val="22"/>
-        </w:rPr>
-      </w:pPr>
-      <w:r>
-        <w:rPr>
-          <w:rStyle w:val="AvenirParagrapheCar"/>
-          <w:color w:val="808080" w:themeColor="background1" w:themeShade="80"/>
           <w:sz w:val="22"/>
         </w:rPr>
         <w:t xml:space="preserve">Figure IV.2 : Syntaxe d’une balise de type paire </w:t>
@@ -4289,8 +4197,10 @@
           <w:p>
             <w:pPr>
               <w:pStyle w:val="AvenirParagraphe"/>
+              <w:spacing w:before="240"/>
               <w:rPr>
-                <w:rStyle w:val="Accentuation"/>
+                <w:rFonts w:cs="Courier New"/>
+                <w:szCs w:val="32"/>
               </w:rPr>
             </w:pPr>
             <w:r>
@@ -4304,10 +4214,10 @@
                 <wp:anchor distT="0" distB="0" distL="114300" distR="114300" simplePos="0" relativeHeight="251665408" behindDoc="1" locked="0" layoutInCell="1" allowOverlap="1" wp14:anchorId="78A69758" wp14:editId="2A08F299">
                   <wp:simplePos x="0" y="0"/>
                   <wp:positionH relativeFrom="column">
-                    <wp:posOffset>3077210</wp:posOffset>
+                    <wp:posOffset>3161030</wp:posOffset>
                   </wp:positionH>
                   <wp:positionV relativeFrom="paragraph">
-                    <wp:posOffset>151130</wp:posOffset>
+                    <wp:posOffset>130175</wp:posOffset>
                   </wp:positionV>
                   <wp:extent cx="175260" cy="175260"/>
                   <wp:effectExtent l="0" t="0" r="0" b="0"/>
@@ -4370,11 +4280,11 @@
           </w:p>
           <w:p>
             <w:pPr>
-              <w:spacing w:line="360" w:lineRule="auto"/>
+              <w:pStyle w:val="AvenirParagraphe"/>
+              <w:spacing w:before="240"/>
               <w:rPr>
-                <w:rFonts w:ascii="Courier New" w:hAnsi="Courier New" w:cs="Courier New"/>
-                <w:sz w:val="32"/>
-                <w:szCs w:val="32"/>
+                <w:i/>
+                <w:iCs/>
               </w:rPr>
             </w:pPr>
             <w:r>
@@ -4388,10 +4298,10 @@
                 <wp:anchor distT="0" distB="0" distL="114300" distR="114300" simplePos="0" relativeHeight="251666432" behindDoc="1" locked="0" layoutInCell="1" allowOverlap="1" wp14:anchorId="32D87AD8" wp14:editId="35ED80DE">
                   <wp:simplePos x="0" y="0"/>
                   <wp:positionH relativeFrom="column">
-                    <wp:posOffset>3084148</wp:posOffset>
+                    <wp:posOffset>3152140</wp:posOffset>
                   </wp:positionH>
                   <wp:positionV relativeFrom="paragraph">
-                    <wp:posOffset>191770</wp:posOffset>
+                    <wp:posOffset>116840</wp:posOffset>
                   </wp:positionV>
                   <wp:extent cx="182880" cy="182880"/>
                   <wp:effectExtent l="0" t="0" r="7620" b="7620"/>
@@ -4486,15 +4396,7 @@
                 <w:rStyle w:val="CodeHTML"/>
                 <w:rFonts w:eastAsiaTheme="majorEastAsia"/>
               </w:rPr>
-              <w:lastRenderedPageBreak/>
-              <w:t xml:space="preserve"> </w:t>
-            </w:r>
-            <w:r>
-              <w:rPr>
-                <w:rStyle w:val="CodeHTML"/>
-                <w:rFonts w:eastAsiaTheme="majorEastAsia"/>
-              </w:rPr>
-              <w:t>&lt;html&gt;&lt;body&gt;&lt;/body&gt;&lt;/html&gt;</w:t>
+              <w:t xml:space="preserve"> &lt;html&gt;&lt;body&gt;&lt;/body&gt;&lt;/html&gt;</w:t>
             </w:r>
           </w:p>
         </w:tc>
@@ -4523,6 +4425,7 @@
           <w:rStyle w:val="AvenirParagrapheCar"/>
           <w:sz w:val="28"/>
         </w:rPr>
+        <w:lastRenderedPageBreak/>
         <w:t xml:space="preserve">IV. 2) </w:t>
       </w:r>
       <w:r>
@@ -4581,31 +4484,18 @@
           <w:ilvl w:val="0"/>
           <w:numId w:val="7"/>
         </w:numPr>
+        <w:rPr>
+          <w:rFonts w:cstheme="minorHAnsi"/>
+        </w:rPr>
       </w:pPr>
       <w:hyperlink r:id="rId21" w:history="1">
         <w:r>
           <w:rPr>
             <w:rStyle w:val="Lienhypertexte"/>
-            <w:rFonts w:asciiTheme="minorHAnsi" w:hAnsiTheme="minorHAnsi" w:cstheme="minorHAnsi"/>
+            <w:rFonts w:cstheme="minorHAnsi"/>
             <w:sz w:val="22"/>
           </w:rPr>
-          <w:t>https://openclassrooms.com/courses/apprenez-a-creer-votre-site-web-ave</w:t>
-        </w:r>
-        <w:r>
-          <w:rPr>
-            <w:rStyle w:val="Lienhypertexte"/>
-            <w:rFonts w:asciiTheme="minorHAnsi" w:hAnsiTheme="minorHAnsi" w:cstheme="minorHAnsi"/>
-            <w:sz w:val="22"/>
-          </w:rPr>
-          <w:t>c</w:t>
-        </w:r>
-        <w:r>
-          <w:rPr>
-            <w:rStyle w:val="Lienhypertexte"/>
-            <w:rFonts w:asciiTheme="minorHAnsi" w:hAnsiTheme="minorHAnsi" w:cstheme="minorHAnsi"/>
-            <w:sz w:val="22"/>
-          </w:rPr>
-          <w:t>-html5-et-css3/memento-des-balises-html</w:t>
+          <w:t>https://openclassrooms.com/courses/apprenez-a-creer-votre-site-web-avec-html5-et-css3/memento-des-balises-html</w:t>
         </w:r>
       </w:hyperlink>
     </w:p>
@@ -4618,6 +4508,7 @@
         </w:numPr>
         <w:rPr>
           <w:rStyle w:val="Lienhypertexte"/>
+          <w:rFonts w:cstheme="minorHAnsi"/>
           <w:color w:val="auto"/>
           <w:u w:val="none"/>
         </w:rPr>
@@ -4626,7 +4517,7 @@
         <w:r>
           <w:rPr>
             <w:rStyle w:val="Lienhypertexte"/>
-            <w:rFonts w:asciiTheme="minorHAnsi" w:hAnsiTheme="minorHAnsi" w:cstheme="minorHAnsi"/>
+            <w:rFonts w:cstheme="minorHAnsi"/>
             <w:sz w:val="22"/>
           </w:rPr>
           <w:t>https://jaetheme.com/balises-html5/</w:t>
@@ -4687,16 +4578,7 @@
         <w:pStyle w:val="AvenieTitre1"/>
       </w:pPr>
       <w:r>
-        <w:t xml:space="preserve">IV. </w:t>
-      </w:r>
-      <w:r>
-        <w:t>3</w:t>
-      </w:r>
-      <w:r>
-        <w:t xml:space="preserve">) </w:t>
-      </w:r>
-      <w:r>
-        <w:t>Structure de base d’une page HTML</w:t>
+        <w:t>IV. 3) Structure de base d’une page HTML</w:t>
       </w:r>
     </w:p>
     <w:p>
@@ -4737,26 +4619,11 @@
         <w:pStyle w:val="AvenirSous-Titre"/>
       </w:pPr>
       <w:r>
-        <w:t xml:space="preserve">IV. 3) </w:t>
-      </w:r>
-      <w:r>
-        <w:t>b</w:t>
-      </w:r>
-      <w:r>
-        <w:t>. L</w:t>
-      </w:r>
-      <w:r>
-        <w:t>’en-tête</w:t>
-      </w:r>
-      <w:r>
-        <w:t xml:space="preserve"> &lt;</w:t>
+        <w:t>IV. 3) b. L’en-tête &lt;</w:t>
       </w:r>
       <w:proofErr w:type="spellStart"/>
       <w:r>
-        <w:t>h</w:t>
-      </w:r>
-      <w:r>
-        <w:t>ead</w:t>
+        <w:t>head</w:t>
       </w:r>
       <w:proofErr w:type="spellEnd"/>
       <w:r>
@@ -5015,10 +4882,7 @@
       </w:r>
       <w:proofErr w:type="spellStart"/>
       <w:r>
-        <w:t>Prem</w:t>
-      </w:r>
-      <w:r>
-        <w:t>s</w:t>
+        <w:t>Prems</w:t>
       </w:r>
       <w:proofErr w:type="spellEnd"/>
       <w:r>
@@ -5030,26 +4894,7 @@
         <w:pStyle w:val="AvenirSous-Titre"/>
       </w:pPr>
       <w:r>
-        <w:lastRenderedPageBreak/>
-        <w:t xml:space="preserve">IV. 3) </w:t>
-      </w:r>
-      <w:r>
-        <w:t>c</w:t>
-      </w:r>
-      <w:r>
-        <w:t xml:space="preserve">. </w:t>
-      </w:r>
-      <w:r>
-        <w:t>Corps de la page</w:t>
-      </w:r>
-      <w:r>
-        <w:t xml:space="preserve"> &lt;</w:t>
-      </w:r>
-      <w:r>
-        <w:t>body</w:t>
-      </w:r>
-      <w:r>
-        <w:t>&gt;</w:t>
+        <w:t>IV. 3) c. Corps de la page &lt;body&gt;</w:t>
       </w:r>
     </w:p>
     <w:p>
@@ -5088,6 +4933,7 @@
         <w:rPr>
           <w:noProof/>
         </w:rPr>
+        <w:lastRenderedPageBreak/>
         <w:drawing>
           <wp:anchor distT="0" distB="0" distL="114300" distR="114300" simplePos="0" relativeHeight="251668480" behindDoc="1" locked="0" layoutInCell="1" allowOverlap="1" wp14:anchorId="4119BE19" wp14:editId="139E8C91">
             <wp:simplePos x="0" y="0"/>
@@ -5241,14 +5087,10 @@
       <w:pPr>
         <w:pStyle w:val="ImageTitre"/>
         <w:jc w:val="right"/>
-        <w:rPr>
-          <w:color w:val="808080" w:themeColor="background1" w:themeShade="80"/>
-        </w:rPr>
       </w:pPr>
       <w:r>
         <w:rPr>
           <w:rStyle w:val="AvenirParagrapheCar"/>
-          <w:color w:val="808080" w:themeColor="background1" w:themeShade="80"/>
           <w:sz w:val="22"/>
         </w:rPr>
         <w:t>Figure IV.</w:t>
@@ -5256,7 +5098,6 @@
       <w:r>
         <w:rPr>
           <w:rStyle w:val="AvenirParagrapheCar"/>
-          <w:color w:val="808080" w:themeColor="background1" w:themeShade="80"/>
           <w:sz w:val="22"/>
         </w:rPr>
         <w:t>3</w:t>
@@ -5264,7 +5105,6 @@
       <w:r>
         <w:rPr>
           <w:rStyle w:val="AvenirParagrapheCar"/>
-          <w:color w:val="808080" w:themeColor="background1" w:themeShade="80"/>
           <w:sz w:val="22"/>
         </w:rPr>
         <w:t xml:space="preserve"> : </w:t>
@@ -5272,7 +5112,6 @@
       <w:r>
         <w:rPr>
           <w:rStyle w:val="AvenirParagrapheCar"/>
-          <w:color w:val="808080" w:themeColor="background1" w:themeShade="80"/>
           <w:sz w:val="22"/>
         </w:rPr>
         <w:t>Insertion d’une image</w:t>
@@ -5280,7 +5119,6 @@
       <w:r>
         <w:rPr>
           <w:rStyle w:val="AvenirParagrapheCar"/>
-          <w:color w:val="808080" w:themeColor="background1" w:themeShade="80"/>
           <w:sz w:val="22"/>
         </w:rPr>
         <w:t xml:space="preserve"> </w:t>
@@ -5645,7 +5483,6 @@
         <w:rPr>
           <w:b/>
         </w:rPr>
-        <w:lastRenderedPageBreak/>
         <w:t xml:space="preserve">Le pied de page </w:t>
       </w:r>
       <w:r>
@@ -5739,6 +5576,7 @@
           <w:rStyle w:val="CodeHTML"/>
           <w:rFonts w:eastAsiaTheme="majorEastAsia"/>
         </w:rPr>
+        <w:lastRenderedPageBreak/>
         <w:t>&lt;table&gt; &lt;/table&gt; </w:t>
       </w:r>
       <w:r>
@@ -6245,20 +6083,11 @@
     <w:p>
       <w:pPr>
         <w:pStyle w:val="ImageTitre"/>
-        <w:rPr>
-          <w:color w:val="808080" w:themeColor="background1" w:themeShade="80"/>
-        </w:rPr>
-      </w:pPr>
-      <w:r>
-        <w:rPr>
-          <w:color w:val="808080" w:themeColor="background1" w:themeShade="80"/>
-        </w:rPr>
+      </w:pPr>
+      <w:r>
         <w:t>Figure IV.</w:t>
       </w:r>
       <w:r>
-        <w:rPr>
-          <w:color w:val="808080" w:themeColor="background1" w:themeShade="80"/>
-        </w:rPr>
         <w:t>4 : Tableau Noms, Prénoms, Professions</w:t>
       </w:r>
     </w:p>
@@ -6282,16 +6111,7 @@
         <w:pStyle w:val="AvenieTitre1"/>
       </w:pPr>
       <w:r>
-        <w:t xml:space="preserve">IV. </w:t>
-      </w:r>
-      <w:r>
-        <w:t>4</w:t>
-      </w:r>
-      <w:r>
-        <w:t xml:space="preserve">) </w:t>
-      </w:r>
-      <w:r>
-        <w:t>Un site web sans CSS ? Sans… Nahel ?</w:t>
+        <w:t>IV. 4) Un site web sans CSS ? Sans… Nahel ?</w:t>
       </w:r>
     </w:p>
     <w:p>
@@ -6431,8 +6251,6 @@
         <w:pStyle w:val="AvenirParagraphe"/>
         <w:ind w:left="0"/>
       </w:pPr>
-      <w:bookmarkStart w:id="0" w:name="_GoBack"/>
-      <w:bookmarkEnd w:id="0"/>
     </w:p>
     <w:p>
       <w:pPr>
@@ -6540,7 +6358,6 @@
         <w:ind w:left="0"/>
       </w:pPr>
       <w:r>
-        <w:lastRenderedPageBreak/>
         <w:t xml:space="preserve">Complément de structure (ex : pied de page) : </w:t>
       </w:r>
       <w:hyperlink r:id="rId30" w:history="1">
@@ -6713,10 +6530,180 @@
         <w:pStyle w:val="AvenieTitre1"/>
       </w:pPr>
     </w:p>
+    <w:p>
+      <w:pPr>
+        <w:pStyle w:val="Titre1"/>
+      </w:pPr>
+    </w:p>
+    <w:p/>
+    <w:p>
+      <w:r>
+        <w:br w:type="page"/>
+      </w:r>
+    </w:p>
+    <w:p>
+      <w:pPr>
+        <w:pStyle w:val="AvenieTitre1"/>
+      </w:pPr>
+      <w:r>
+        <w:lastRenderedPageBreak/>
+        <w:t>Annexe 1 : supports pour le tutoriel de HTML</w:t>
+      </w:r>
+    </w:p>
+    <w:p>
+      <w:pPr>
+        <w:pStyle w:val="Titre1"/>
+      </w:pPr>
+      <w:r>
+        <w:rPr>
+          <w:noProof/>
+        </w:rPr>
+        <w:drawing>
+          <wp:inline distT="0" distB="0" distL="0" distR="0">
+            <wp:extent cx="6188710" cy="5640705"/>
+            <wp:effectExtent l="0" t="0" r="2540" b="0"/>
+            <wp:docPr id="5" name="Image 5" descr="Une image contenant capture d’écran&#10;&#10;Description générée avec un niveau de confiance très élevé"/>
+            <wp:cNvGraphicFramePr>
+              <a:graphicFrameLocks xmlns:a="http://schemas.openxmlformats.org/drawingml/2006/main" noChangeAspect="1"/>
+            </wp:cNvGraphicFramePr>
+            <a:graphic xmlns:a="http://schemas.openxmlformats.org/drawingml/2006/main">
+              <a:graphicData uri="http://schemas.openxmlformats.org/drawingml/2006/picture">
+                <pic:pic xmlns:pic="http://schemas.openxmlformats.org/drawingml/2006/picture">
+                  <pic:nvPicPr>
+                    <pic:cNvPr id="5" name="tuto_html_code.png"/>
+                    <pic:cNvPicPr/>
+                  </pic:nvPicPr>
+                  <pic:blipFill>
+                    <a:blip r:embed="rId31">
+                      <a:extLst>
+                        <a:ext uri="{28A0092B-C50C-407E-A947-70E740481C1C}">
+                          <a14:useLocalDpi xmlns:a14="http://schemas.microsoft.com/office/drawing/2010/main" val="0"/>
+                        </a:ext>
+                      </a:extLst>
+                    </a:blip>
+                    <a:stretch>
+                      <a:fillRect/>
+                    </a:stretch>
+                  </pic:blipFill>
+                  <pic:spPr>
+                    <a:xfrm>
+                      <a:off x="0" y="0"/>
+                      <a:ext cx="6188710" cy="5640705"/>
+                    </a:xfrm>
+                    <a:prstGeom prst="rect">
+                      <a:avLst/>
+                    </a:prstGeom>
+                  </pic:spPr>
+                </pic:pic>
+              </a:graphicData>
+            </a:graphic>
+          </wp:inline>
+        </w:drawing>
+      </w:r>
+    </w:p>
+    <w:p>
+      <w:pPr>
+        <w:jc w:val="center"/>
+      </w:pPr>
+      <w:r>
+        <w:rPr>
+          <w:rStyle w:val="AvenirParagrapheCar"/>
+        </w:rPr>
+        <w:t xml:space="preserve">Code source de </w:t>
+      </w:r>
+      <w:r>
+        <w:rPr>
+          <w:rFonts w:ascii="Courier New" w:hAnsi="Courier New" w:cs="Courier New"/>
+          <w:sz w:val="24"/>
+          <w:szCs w:val="24"/>
+        </w:rPr>
+        <w:t>accueil.html</w:t>
+      </w:r>
+    </w:p>
+    <w:p>
+      <w:bookmarkStart w:id="0" w:name="_GoBack"/>
+      <w:bookmarkEnd w:id="0"/>
+    </w:p>
+    <w:p>
+      <w:r>
+        <w:rPr>
+          <w:noProof/>
+        </w:rPr>
+        <w:lastRenderedPageBreak/>
+        <w:drawing>
+          <wp:inline distT="0" distB="0" distL="0" distR="0">
+            <wp:extent cx="6188710" cy="2999740"/>
+            <wp:effectExtent l="0" t="0" r="2540" b="0"/>
+            <wp:docPr id="17" name="Image 17" descr="Une image contenant capture d’écran&#10;&#10;Description générée avec un niveau de confiance très élevé"/>
+            <wp:cNvGraphicFramePr>
+              <a:graphicFrameLocks xmlns:a="http://schemas.openxmlformats.org/drawingml/2006/main" noChangeAspect="1"/>
+            </wp:cNvGraphicFramePr>
+            <a:graphic xmlns:a="http://schemas.openxmlformats.org/drawingml/2006/main">
+              <a:graphicData uri="http://schemas.openxmlformats.org/drawingml/2006/picture">
+                <pic:pic xmlns:pic="http://schemas.openxmlformats.org/drawingml/2006/picture">
+                  <pic:nvPicPr>
+                    <pic:cNvPr id="17" name="tuto_html_rendu.png"/>
+                    <pic:cNvPicPr/>
+                  </pic:nvPicPr>
+                  <pic:blipFill>
+                    <a:blip r:embed="rId32">
+                      <a:extLst>
+                        <a:ext uri="{28A0092B-C50C-407E-A947-70E740481C1C}">
+                          <a14:useLocalDpi xmlns:a14="http://schemas.microsoft.com/office/drawing/2010/main" val="0"/>
+                        </a:ext>
+                      </a:extLst>
+                    </a:blip>
+                    <a:stretch>
+                      <a:fillRect/>
+                    </a:stretch>
+                  </pic:blipFill>
+                  <pic:spPr>
+                    <a:xfrm>
+                      <a:off x="0" y="0"/>
+                      <a:ext cx="6188710" cy="2999740"/>
+                    </a:xfrm>
+                    <a:prstGeom prst="rect">
+                      <a:avLst/>
+                    </a:prstGeom>
+                  </pic:spPr>
+                </pic:pic>
+              </a:graphicData>
+            </a:graphic>
+          </wp:inline>
+        </w:drawing>
+      </w:r>
+    </w:p>
+    <w:p>
+      <w:pPr>
+        <w:jc w:val="center"/>
+      </w:pPr>
+      <w:r>
+        <w:rPr>
+          <w:rStyle w:val="AvenirParagrapheCar"/>
+        </w:rPr>
+        <w:t>Rendu sur navigateur de</w:t>
+      </w:r>
+      <w:r>
+        <w:t xml:space="preserve"> </w:t>
+      </w:r>
+      <w:r>
+        <w:rPr>
+          <w:rFonts w:ascii="Courier New" w:hAnsi="Courier New" w:cs="Courier New"/>
+          <w:sz w:val="24"/>
+          <w:szCs w:val="24"/>
+        </w:rPr>
+        <w:t>accueil.html</w:t>
+      </w:r>
+    </w:p>
+    <w:p/>
+    <w:p/>
+    <w:p/>
+    <w:p/>
+    <w:p/>
     <w:sectPr>
-      <w:headerReference w:type="default" r:id="rId31"/>
-      <w:footerReference w:type="default" r:id="rId32"/>
-      <w:footerReference w:type="first" r:id="rId33"/>
+      <w:headerReference w:type="default" r:id="rId33"/>
+      <w:footerReference w:type="default" r:id="rId34"/>
+      <w:footerReference w:type="first" r:id="rId35"/>
       <w:type w:val="continuous"/>
       <w:pgSz w:w="11906" w:h="16838"/>
       <w:pgMar w:top="1440" w:right="1080" w:bottom="1440" w:left="1080" w:header="708" w:footer="708" w:gutter="0"/>
@@ -8724,6 +8711,7 @@
   <w:style w:type="character" w:default="1" w:styleId="Policepardfaut">
     <w:name w:val="Default Paragraph Font"/>
     <w:uiPriority w:val="1"/>
+    <w:semiHidden/>
     <w:unhideWhenUsed/>
   </w:style>
   <w:style w:type="table" w:default="1" w:styleId="TableauNormal">
@@ -9433,7 +9421,7 @@
 </file>
 
 <file path=customXml/itemProps1.xml><?xml version="1.0" encoding="utf-8"?>
-<ds:datastoreItem xmlns:ds="http://schemas.openxmlformats.org/officeDocument/2006/customXml" ds:itemID="{E77FA2D0-AE5D-40B7-BC95-4DAEC04DD886}">
+<ds:datastoreItem xmlns:ds="http://schemas.openxmlformats.org/officeDocument/2006/customXml" ds:itemID="{E6350BF5-4379-4E09-B039-36A075472074}">
   <ds:schemaRefs>
     <ds:schemaRef ds:uri="http://schemas.openxmlformats.org/officeDocument/2006/bibliography"/>
   </ds:schemaRefs>

</xml_diff>

<commit_message>
Partie JavaScript finie (à toi de compléter)
</commit_message>
<xml_diff>
--- a/Rapport.docx
+++ b/Rapport.docx
@@ -6494,7 +6494,13 @@
         <w:pStyle w:val="ImageTitre"/>
       </w:pPr>
       <w:r>
-        <w:t>Figure VIII.1 :</w:t>
+        <w:t>Figure VIII.</w:t>
+      </w:r>
+      <w:r>
+        <w:t xml:space="preserve"> </w:t>
+      </w:r>
+      <w:r>
+        <w:t>1 :</w:t>
       </w:r>
       <w:r>
         <w:t xml:space="preserve"> code des fonctions </w:t>
@@ -6511,6 +6517,9 @@
         <w:pStyle w:val="AvenirParagraphe"/>
         <w:ind w:hanging="720"/>
         <w:jc w:val="center"/>
+        <w:rPr>
+          <w:u w:val="single"/>
+        </w:rPr>
       </w:pPr>
     </w:p>
     <w:p>
@@ -6520,7 +6529,13 @@
         <w:jc w:val="left"/>
       </w:pPr>
       <w:r>
-        <w:t xml:space="preserve">Principe : La fonction </w:t>
+        <w:rPr>
+          <w:u w:val="single"/>
+        </w:rPr>
+        <w:t>Principe :</w:t>
+      </w:r>
+      <w:r>
+        <w:t xml:space="preserve"> La fonction </w:t>
       </w:r>
       <w:proofErr w:type="gramStart"/>
       <w:r>
@@ -6564,7 +6579,15 @@
         <w:rPr>
           <w:rFonts w:ascii="Courier New" w:hAnsi="Courier New" w:cs="Courier New"/>
         </w:rPr>
-        <w:t>elementStyle</w:t>
+        <w:t>elementSt</w:t>
+      </w:r>
+      <w:bookmarkStart w:id="0" w:name="_GoBack"/>
+      <w:bookmarkEnd w:id="0"/>
+      <w:r>
+        <w:rPr>
+          <w:rFonts w:ascii="Courier New" w:hAnsi="Courier New" w:cs="Courier New"/>
+        </w:rPr>
+        <w:t>yle</w:t>
       </w:r>
       <w:proofErr w:type="spellEnd"/>
       <w:r>
@@ -6973,7 +6996,6 @@
     <w:p>
       <w:pPr>
         <w:pStyle w:val="AvenirParagraphe"/>
-        <w:ind w:left="0" w:firstLine="708"/>
       </w:pPr>
     </w:p>
     <w:p>
@@ -7036,6 +7058,9 @@
         <w:t>Figure VIII.</w:t>
       </w:r>
       <w:r>
+        <w:t xml:space="preserve"> </w:t>
+      </w:r>
+      <w:r>
         <w:t>2</w:t>
       </w:r>
       <w:r>
@@ -7054,7 +7079,13 @@
         <w:ind w:left="0" w:firstLine="708"/>
       </w:pPr>
       <w:r>
-        <w:t xml:space="preserve">Principe : </w:t>
+        <w:rPr>
+          <w:u w:val="single"/>
+        </w:rPr>
+        <w:t>Principe :</w:t>
+      </w:r>
+      <w:r>
+        <w:t xml:space="preserve"> </w:t>
       </w:r>
       <w:r>
         <w:t xml:space="preserve">Une variable </w:t>
@@ -7135,12 +7166,89 @@
       </w:r>
       <w:r>
         <w:rPr>
+          <w:rStyle w:val="CodeCar"/>
+        </w:rPr>
+        <w:t>&lt;</w:t>
+      </w:r>
+      <w:r>
+        <w:rPr>
           <w:rFonts w:ascii="Courier New" w:hAnsi="Courier New" w:cs="Courier New"/>
         </w:rPr>
         <w:t>body</w:t>
       </w:r>
       <w:r>
+        <w:rPr>
+          <w:rFonts w:ascii="Courier New" w:hAnsi="Courier New" w:cs="Courier New"/>
+        </w:rPr>
+        <w:t>&gt;</w:t>
+      </w:r>
+      <w:r>
         <w:t>.</w:t>
+      </w:r>
+      <w:r>
+        <w:t xml:space="preserve"> En effet, u</w:t>
+      </w:r>
+      <w:r>
+        <w:t>ne page Web est lue par le navigateur de façon linéaire, c'est-à-dire qu'il lit d'abord le</w:t>
+      </w:r>
+      <w:r>
+        <w:t xml:space="preserve"> </w:t>
+      </w:r>
+      <w:r>
+        <w:rPr>
+          <w:rStyle w:val="CodeCar"/>
+        </w:rPr>
+        <w:t>&lt;</w:t>
+      </w:r>
+      <w:proofErr w:type="spellStart"/>
+      <w:r>
+        <w:rPr>
+          <w:rStyle w:val="CodeCar"/>
+        </w:rPr>
+        <w:t>head</w:t>
+      </w:r>
+      <w:proofErr w:type="spellEnd"/>
+      <w:r>
+        <w:rPr>
+          <w:rStyle w:val="CodeCar"/>
+        </w:rPr>
+        <w:t>&gt;</w:t>
+      </w:r>
+      <w:r>
+        <w:t>, puis les éléments d</w:t>
+      </w:r>
+      <w:r>
+        <w:t xml:space="preserve">u </w:t>
+      </w:r>
+      <w:r>
+        <w:rPr>
+          <w:rStyle w:val="CodeCar"/>
+        </w:rPr>
+        <w:t>&lt;body&gt;</w:t>
+      </w:r>
+      <w:r>
+        <w:t xml:space="preserve"> </w:t>
+      </w:r>
+      <w:r>
+        <w:t>les uns à la suite des autres.</w:t>
+      </w:r>
+      <w:r>
+        <w:t xml:space="preserve"> Ainsi, l</w:t>
+      </w:r>
+      <w:r>
+        <w:t>es éléments</w:t>
+      </w:r>
+      <w:r>
+        <w:t xml:space="preserve"> </w:t>
+      </w:r>
+      <w:r>
+        <w:rPr>
+          <w:rStyle w:val="CodeCar"/>
+        </w:rPr>
+        <w:t>&lt;script&gt;</w:t>
+      </w:r>
+      <w:r>
+        <w:t xml:space="preserve"> seront appelés après le chargement des éléments de la page. </w:t>
       </w:r>
     </w:p>
     <w:p>
@@ -7353,8 +7461,38 @@
       </w:pPr>
       <w:r>
         <w:lastRenderedPageBreak/>
-        <w:t>VIII. 2) b. Code JavaScript</w:t>
-      </w:r>
+        <w:t xml:space="preserve">VIII. 2) b. Code JS : </w:t>
+      </w:r>
+      <w:proofErr w:type="spellStart"/>
+      <w:proofErr w:type="gramStart"/>
+      <w:r>
+        <w:rPr>
+          <w:rStyle w:val="CodeCar"/>
+          <w:sz w:val="28"/>
+        </w:rPr>
+        <w:t>checkNom</w:t>
+      </w:r>
+      <w:proofErr w:type="spellEnd"/>
+      <w:r>
+        <w:rPr>
+          <w:rStyle w:val="CodeCar"/>
+          <w:sz w:val="28"/>
+        </w:rPr>
+        <w:t>(</w:t>
+      </w:r>
+      <w:proofErr w:type="gramEnd"/>
+      <w:r>
+        <w:rPr>
+          <w:rStyle w:val="CodeCar"/>
+          <w:sz w:val="28"/>
+        </w:rPr>
+        <w:t>)</w:t>
+      </w:r>
+    </w:p>
+    <w:p>
+      <w:pPr>
+        <w:pStyle w:val="AvenirSous-Titre"/>
+      </w:pPr>
     </w:p>
     <w:p>
       <w:pPr>
@@ -7366,9 +7504,9 @@
         </w:rPr>
         <w:drawing>
           <wp:inline distT="0" distB="0" distL="0" distR="0">
-            <wp:extent cx="6188710" cy="1981835"/>
-            <wp:effectExtent l="0" t="0" r="2540" b="0"/>
-            <wp:docPr id="19" name="Image 19"/>
+            <wp:extent cx="6195060" cy="1981200"/>
+            <wp:effectExtent l="0" t="0" r="0" b="0"/>
+            <wp:docPr id="26" name="Image 26"/>
             <wp:cNvGraphicFramePr>
               <a:graphicFrameLocks xmlns:a="http://schemas.openxmlformats.org/drawingml/2006/main" noChangeAspect="1"/>
             </wp:cNvGraphicFramePr>
@@ -7376,11 +7514,240 @@
               <a:graphicData uri="http://schemas.openxmlformats.org/drawingml/2006/picture">
                 <pic:pic xmlns:pic="http://schemas.openxmlformats.org/drawingml/2006/picture">
                   <pic:nvPicPr>
-                    <pic:cNvPr id="19" name="js_checkNom.jpg"/>
+                    <pic:cNvPr id="0" name="Image 19"/>
+                    <pic:cNvPicPr>
+                      <a:picLocks noChangeAspect="1" noChangeArrowheads="1"/>
+                    </pic:cNvPicPr>
+                  </pic:nvPicPr>
+                  <pic:blipFill>
+                    <a:blip r:embed="rId34">
+                      <a:extLst>
+                        <a:ext uri="{28A0092B-C50C-407E-A947-70E740481C1C}">
+                          <a14:useLocalDpi xmlns:a14="http://schemas.microsoft.com/office/drawing/2010/main" val="0"/>
+                        </a:ext>
+                      </a:extLst>
+                    </a:blip>
+                    <a:srcRect/>
+                    <a:stretch>
+                      <a:fillRect/>
+                    </a:stretch>
+                  </pic:blipFill>
+                  <pic:spPr bwMode="auto">
+                    <a:xfrm>
+                      <a:off x="0" y="0"/>
+                      <a:ext cx="6195060" cy="1981200"/>
+                    </a:xfrm>
+                    <a:prstGeom prst="rect">
+                      <a:avLst/>
+                    </a:prstGeom>
+                    <a:noFill/>
+                    <a:ln>
+                      <a:noFill/>
+                    </a:ln>
+                  </pic:spPr>
+                </pic:pic>
+              </a:graphicData>
+            </a:graphic>
+          </wp:inline>
+        </w:drawing>
+      </w:r>
+    </w:p>
+    <w:p>
+      <w:pPr>
+        <w:pStyle w:val="ImageTitre"/>
+      </w:pPr>
+      <w:r>
+        <w:t>Figure VIII. 4 : fonction JS de vérification du champ Nom</w:t>
+      </w:r>
+      <w:r>
+        <w:t xml:space="preserve"> du formulaire</w:t>
+      </w:r>
+    </w:p>
+    <w:p>
+      <w:pPr>
+        <w:pStyle w:val="AvenirParagraphe"/>
+        <w:ind w:left="0"/>
+      </w:pPr>
+      <w:r>
+        <w:tab/>
+      </w:r>
+      <w:r>
+        <w:rPr>
+          <w:u w:val="single"/>
+        </w:rPr>
+        <w:t>Principe :</w:t>
+      </w:r>
+      <w:r>
+        <w:t xml:space="preserve"> La variable </w:t>
+      </w:r>
+      <w:proofErr w:type="spellStart"/>
+      <w:r>
+        <w:t>nomInput</w:t>
+      </w:r>
+      <w:proofErr w:type="spellEnd"/>
+      <w:r>
+        <w:t xml:space="preserve"> récupère l’input relatif au champ Nom du formulaire et la variable </w:t>
+      </w:r>
+      <w:proofErr w:type="spellStart"/>
+      <w:r>
+        <w:rPr>
+          <w:rStyle w:val="CodeCar"/>
+        </w:rPr>
+        <w:t>nomMessageStyle</w:t>
+      </w:r>
+      <w:proofErr w:type="spellEnd"/>
+      <w:r>
+        <w:rPr>
+          <w:rStyle w:val="CodeCar"/>
+        </w:rPr>
+        <w:t xml:space="preserve"> </w:t>
+      </w:r>
+      <w:r>
+        <w:t xml:space="preserve">récupère le style associé. On vérifie si le nom fait plus de 2 caractères et grâce à une </w:t>
+      </w:r>
+      <w:r>
+        <w:t>r</w:t>
+      </w:r>
+      <w:r>
+        <w:t xml:space="preserve">egex on vérifie que ces caractères ne soient que des lettres majuscules ou minuscules. Si c’est le cas, i.e. si le nom rentré vérifie ces critères, alors la classe de </w:t>
+      </w:r>
+      <w:proofErr w:type="spellStart"/>
+      <w:r>
+        <w:rPr>
+          <w:rStyle w:val="CodeCar"/>
+        </w:rPr>
+        <w:t>nomImput</w:t>
+      </w:r>
+      <w:proofErr w:type="spellEnd"/>
+      <w:r>
+        <w:t xml:space="preserve"> change et l’on masque le message de correction relatif au champ Non grâce à la fonction </w:t>
+      </w:r>
+      <w:proofErr w:type="gramStart"/>
+      <w:r>
+        <w:rPr>
+          <w:rStyle w:val="CodeCar"/>
+        </w:rPr>
+        <w:t>cache(</w:t>
+      </w:r>
+      <w:proofErr w:type="gramEnd"/>
+      <w:r>
+        <w:rPr>
+          <w:rStyle w:val="CodeCar"/>
+        </w:rPr>
+        <w:t>)</w:t>
+      </w:r>
+      <w:r>
+        <w:t xml:space="preserve">. Si ce n’est pas le cas, la classe de </w:t>
+      </w:r>
+      <w:proofErr w:type="spellStart"/>
+      <w:r>
+        <w:rPr>
+          <w:rStyle w:val="CodeCar"/>
+        </w:rPr>
+        <w:t>nomInput</w:t>
+      </w:r>
+      <w:proofErr w:type="spellEnd"/>
+      <w:r>
+        <w:t xml:space="preserve"> change et on affiche le message de correction relatif au champ Nom grâce à la fonction </w:t>
+      </w:r>
+      <w:proofErr w:type="gramStart"/>
+      <w:r>
+        <w:rPr>
+          <w:rStyle w:val="CodeCar"/>
+        </w:rPr>
+        <w:t>affiche(</w:t>
+      </w:r>
+      <w:proofErr w:type="gramEnd"/>
+      <w:r>
+        <w:rPr>
+          <w:rStyle w:val="CodeCar"/>
+        </w:rPr>
+        <w:t>)</w:t>
+      </w:r>
+      <w:r>
+        <w:t>.</w:t>
+      </w:r>
+    </w:p>
+    <w:p>
+      <w:pPr>
+        <w:pStyle w:val="AvenirParagraphe"/>
+        <w:ind w:left="0"/>
+      </w:pPr>
+    </w:p>
+    <w:p>
+      <w:pPr>
+        <w:pStyle w:val="AvenirParagraphe"/>
+        <w:ind w:left="0"/>
+      </w:pPr>
+    </w:p>
+    <w:p>
+      <w:pPr>
+        <w:pStyle w:val="AvenirSous-Titre"/>
+        <w:rPr>
+          <w:rStyle w:val="CodeCar"/>
+        </w:rPr>
+      </w:pPr>
+      <w:r>
+        <w:t xml:space="preserve">VIII. 2) c. Code JS : </w:t>
+      </w:r>
+      <w:proofErr w:type="spellStart"/>
+      <w:proofErr w:type="gramStart"/>
+      <w:r>
+        <w:rPr>
+          <w:rStyle w:val="CodeCar"/>
+          <w:sz w:val="28"/>
+        </w:rPr>
+        <w:t>editionNom</w:t>
+      </w:r>
+      <w:proofErr w:type="spellEnd"/>
+      <w:r>
+        <w:rPr>
+          <w:rStyle w:val="CodeCar"/>
+          <w:sz w:val="28"/>
+        </w:rPr>
+        <w:t>(</w:t>
+      </w:r>
+      <w:proofErr w:type="gramEnd"/>
+      <w:r>
+        <w:rPr>
+          <w:rStyle w:val="CodeCar"/>
+          <w:sz w:val="28"/>
+        </w:rPr>
+        <w:t>)</w:t>
+      </w:r>
+    </w:p>
+    <w:p>
+      <w:pPr>
+        <w:pStyle w:val="AvenirParagraphe"/>
+        <w:ind w:left="0"/>
+      </w:pPr>
+    </w:p>
+    <w:p>
+      <w:pPr>
+        <w:pStyle w:val="AvenirParagraphe"/>
+        <w:ind w:left="0"/>
+      </w:pPr>
+      <w:r>
+        <w:rPr>
+          <w:noProof/>
+        </w:rPr>
+        <w:drawing>
+          <wp:inline distT="0" distB="0" distL="0" distR="0">
+            <wp:extent cx="6188710" cy="732155"/>
+            <wp:effectExtent l="0" t="0" r="2540" b="0"/>
+            <wp:docPr id="192" name="Image 192"/>
+            <wp:cNvGraphicFramePr>
+              <a:graphicFrameLocks xmlns:a="http://schemas.openxmlformats.org/drawingml/2006/main" noChangeAspect="1"/>
+            </wp:cNvGraphicFramePr>
+            <a:graphic xmlns:a="http://schemas.openxmlformats.org/drawingml/2006/main">
+              <a:graphicData uri="http://schemas.openxmlformats.org/drawingml/2006/picture">
+                <pic:pic xmlns:pic="http://schemas.openxmlformats.org/drawingml/2006/picture">
+                  <pic:nvPicPr>
+                    <pic:cNvPr id="192" name="js_editionNom.jpg"/>
                     <pic:cNvPicPr/>
                   </pic:nvPicPr>
                   <pic:blipFill>
-                    <a:blip r:embed="rId34">
+                    <a:blip r:embed="rId35">
                       <a:extLst>
                         <a:ext uri="{28A0092B-C50C-407E-A947-70E740481C1C}">
                           <a14:useLocalDpi xmlns:a14="http://schemas.microsoft.com/office/drawing/2010/main" val="0"/>
@@ -7394,7 +7761,7 @@
                   <pic:spPr>
                     <a:xfrm>
                       <a:off x="0" y="0"/>
-                      <a:ext cx="6188710" cy="1981835"/>
+                      <a:ext cx="6188710" cy="732155"/>
                     </a:xfrm>
                     <a:prstGeom prst="rect">
                       <a:avLst/>
@@ -7411,13 +7778,2149 @@
       <w:pPr>
         <w:pStyle w:val="ImageTitre"/>
       </w:pPr>
-      <w:bookmarkStart w:id="0" w:name="_GoBack"/>
-      <w:bookmarkEnd w:id="0"/>
-    </w:p>
-    <w:p>
-      <w:pPr>
-        <w:pStyle w:val="AvenirParagraphe"/>
-      </w:pPr>
+      <w:r>
+        <w:t>Figure VIII. 5 : fonction JS de …………… ??????????</w:t>
+      </w:r>
+    </w:p>
+    <w:p>
+      <w:pPr>
+        <w:pStyle w:val="AvenirParagraphe"/>
+        <w:ind w:left="0"/>
+      </w:pPr>
+    </w:p>
+    <w:p>
+      <w:pPr>
+        <w:pStyle w:val="AvenieTitre1"/>
+      </w:pPr>
+      <w:r>
+        <w:t xml:space="preserve">VIII. </w:t>
+      </w:r>
+      <w:r>
+        <w:t>3</w:t>
+      </w:r>
+      <w:r>
+        <w:t xml:space="preserve">) Vérification du </w:t>
+      </w:r>
+      <w:r>
+        <w:t>mail</w:t>
+      </w:r>
+    </w:p>
+    <w:p>
+      <w:pPr>
+        <w:pStyle w:val="AvenirSous-Titre"/>
+      </w:pPr>
+      <w:r>
+        <w:t>VIII. 3) a. Code HTML</w:t>
+      </w:r>
+    </w:p>
+    <w:p>
+      <w:pPr>
+        <w:pStyle w:val="AvenirSous-Titre"/>
+      </w:pPr>
+      <w:r>
+        <w:rPr>
+          <w:noProof/>
+        </w:rPr>
+        <w:drawing>
+          <wp:inline distT="0" distB="0" distL="0" distR="0">
+            <wp:extent cx="6188710" cy="1502410"/>
+            <wp:effectExtent l="0" t="0" r="2540" b="2540"/>
+            <wp:docPr id="194" name="Image 194" descr="Une image contenant capture d’écran&#10;&#10;Description générée avec un niveau de confiance très élevé"/>
+            <wp:cNvGraphicFramePr>
+              <a:graphicFrameLocks xmlns:a="http://schemas.openxmlformats.org/drawingml/2006/main" noChangeAspect="1"/>
+            </wp:cNvGraphicFramePr>
+            <a:graphic xmlns:a="http://schemas.openxmlformats.org/drawingml/2006/main">
+              <a:graphicData uri="http://schemas.openxmlformats.org/drawingml/2006/picture">
+                <pic:pic xmlns:pic="http://schemas.openxmlformats.org/drawingml/2006/picture">
+                  <pic:nvPicPr>
+                    <pic:cNvPr id="194" name="html_mail.jpg"/>
+                    <pic:cNvPicPr/>
+                  </pic:nvPicPr>
+                  <pic:blipFill>
+                    <a:blip r:embed="rId36">
+                      <a:extLst>
+                        <a:ext uri="{28A0092B-C50C-407E-A947-70E740481C1C}">
+                          <a14:useLocalDpi xmlns:a14="http://schemas.microsoft.com/office/drawing/2010/main" val="0"/>
+                        </a:ext>
+                      </a:extLst>
+                    </a:blip>
+                    <a:stretch>
+                      <a:fillRect/>
+                    </a:stretch>
+                  </pic:blipFill>
+                  <pic:spPr>
+                    <a:xfrm>
+                      <a:off x="0" y="0"/>
+                      <a:ext cx="6188710" cy="1502410"/>
+                    </a:xfrm>
+                    <a:prstGeom prst="rect">
+                      <a:avLst/>
+                    </a:prstGeom>
+                  </pic:spPr>
+                </pic:pic>
+              </a:graphicData>
+            </a:graphic>
+          </wp:inline>
+        </w:drawing>
+      </w:r>
+    </w:p>
+    <w:p>
+      <w:pPr>
+        <w:pStyle w:val="ImageTitre"/>
+      </w:pPr>
+      <w:r>
+        <w:t>Figure VIII. 6 : code HTML relatif au champ Mail du formulaire</w:t>
+      </w:r>
+    </w:p>
+    <w:p>
+      <w:pPr>
+        <w:pStyle w:val="AvenirParagraphe"/>
+        <w:ind w:left="0" w:firstLine="708"/>
+      </w:pPr>
+      <w:r>
+        <w:lastRenderedPageBreak/>
+        <w:t xml:space="preserve">Le code HTML est similaire à la section précédente, avec l’événement </w:t>
+      </w:r>
+      <w:proofErr w:type="spellStart"/>
+      <w:r>
+        <w:rPr>
+          <w:rStyle w:val="CodeCar"/>
+        </w:rPr>
+        <w:t>onblur</w:t>
+      </w:r>
+      <w:proofErr w:type="spellEnd"/>
+      <w:r>
+        <w:t xml:space="preserve"> qui fait appel à la fonction JS </w:t>
+      </w:r>
+      <w:proofErr w:type="spellStart"/>
+      <w:proofErr w:type="gramStart"/>
+      <w:r>
+        <w:rPr>
+          <w:rStyle w:val="CodeCar"/>
+        </w:rPr>
+        <w:t>checkMail</w:t>
+      </w:r>
+      <w:proofErr w:type="spellEnd"/>
+      <w:r>
+        <w:rPr>
+          <w:rStyle w:val="CodeCar"/>
+        </w:rPr>
+        <w:t>(</w:t>
+      </w:r>
+      <w:proofErr w:type="gramEnd"/>
+      <w:r>
+        <w:rPr>
+          <w:rStyle w:val="CodeCar"/>
+        </w:rPr>
+        <w:t>)</w:t>
+      </w:r>
+      <w:r>
+        <w:t xml:space="preserve"> et l’événement </w:t>
+      </w:r>
+      <w:proofErr w:type="spellStart"/>
+      <w:r>
+        <w:rPr>
+          <w:rStyle w:val="CodeCar"/>
+        </w:rPr>
+        <w:t>onkeydown</w:t>
+      </w:r>
+      <w:proofErr w:type="spellEnd"/>
+      <w:r>
+        <w:t xml:space="preserve"> qui fait appel à la fonction </w:t>
+      </w:r>
+      <w:proofErr w:type="spellStart"/>
+      <w:r>
+        <w:rPr>
+          <w:rStyle w:val="CodeCar"/>
+        </w:rPr>
+        <w:t>editionMail</w:t>
+      </w:r>
+      <w:proofErr w:type="spellEnd"/>
+      <w:r>
+        <w:rPr>
+          <w:rStyle w:val="CodeCar"/>
+        </w:rPr>
+        <w:t>()</w:t>
+      </w:r>
+      <w:r>
+        <w:t>.</w:t>
+      </w:r>
+    </w:p>
+    <w:p>
+      <w:pPr>
+        <w:pStyle w:val="AvenirParagraphe"/>
+        <w:ind w:left="0"/>
+      </w:pPr>
+    </w:p>
+    <w:p>
+      <w:pPr>
+        <w:pStyle w:val="AvenirSous-Titre"/>
+        <w:rPr>
+          <w:rStyle w:val="CodeCar"/>
+          <w:sz w:val="28"/>
+        </w:rPr>
+      </w:pPr>
+      <w:r>
+        <w:t xml:space="preserve">VIII. </w:t>
+      </w:r>
+      <w:r>
+        <w:t>3</w:t>
+      </w:r>
+      <w:r>
+        <w:t xml:space="preserve">) b. Code JS : </w:t>
+      </w:r>
+      <w:proofErr w:type="spellStart"/>
+      <w:proofErr w:type="gramStart"/>
+      <w:r>
+        <w:rPr>
+          <w:rStyle w:val="CodeCar"/>
+          <w:sz w:val="28"/>
+        </w:rPr>
+        <w:t>checkMail</w:t>
+      </w:r>
+      <w:proofErr w:type="spellEnd"/>
+      <w:r>
+        <w:rPr>
+          <w:rStyle w:val="CodeCar"/>
+          <w:sz w:val="28"/>
+        </w:rPr>
+        <w:t>(</w:t>
+      </w:r>
+      <w:proofErr w:type="gramEnd"/>
+      <w:r>
+        <w:rPr>
+          <w:rStyle w:val="CodeCar"/>
+          <w:sz w:val="28"/>
+        </w:rPr>
+        <w:t>)</w:t>
+      </w:r>
+    </w:p>
+    <w:p>
+      <w:pPr>
+        <w:pStyle w:val="AvenirParagraphe"/>
+      </w:pPr>
+    </w:p>
+    <w:p>
+      <w:pPr>
+        <w:pStyle w:val="AvenirParagraphe"/>
+        <w:ind w:left="0"/>
+      </w:pPr>
+      <w:r>
+        <w:rPr>
+          <w:noProof/>
+        </w:rPr>
+        <w:drawing>
+          <wp:inline distT="0" distB="0" distL="0" distR="0">
+            <wp:extent cx="6188710" cy="1907540"/>
+            <wp:effectExtent l="0" t="0" r="2540" b="0"/>
+            <wp:docPr id="195" name="Image 195" descr="Une image contenant capture d’écran&#10;&#10;Description générée avec un niveau de confiance très élevé"/>
+            <wp:cNvGraphicFramePr>
+              <a:graphicFrameLocks xmlns:a="http://schemas.openxmlformats.org/drawingml/2006/main" noChangeAspect="1"/>
+            </wp:cNvGraphicFramePr>
+            <a:graphic xmlns:a="http://schemas.openxmlformats.org/drawingml/2006/main">
+              <a:graphicData uri="http://schemas.openxmlformats.org/drawingml/2006/picture">
+                <pic:pic xmlns:pic="http://schemas.openxmlformats.org/drawingml/2006/picture">
+                  <pic:nvPicPr>
+                    <pic:cNvPr id="195" name="js_checkMail.jpg"/>
+                    <pic:cNvPicPr/>
+                  </pic:nvPicPr>
+                  <pic:blipFill>
+                    <a:blip r:embed="rId37">
+                      <a:extLst>
+                        <a:ext uri="{28A0092B-C50C-407E-A947-70E740481C1C}">
+                          <a14:useLocalDpi xmlns:a14="http://schemas.microsoft.com/office/drawing/2010/main" val="0"/>
+                        </a:ext>
+                      </a:extLst>
+                    </a:blip>
+                    <a:stretch>
+                      <a:fillRect/>
+                    </a:stretch>
+                  </pic:blipFill>
+                  <pic:spPr>
+                    <a:xfrm>
+                      <a:off x="0" y="0"/>
+                      <a:ext cx="6188710" cy="1907540"/>
+                    </a:xfrm>
+                    <a:prstGeom prst="rect">
+                      <a:avLst/>
+                    </a:prstGeom>
+                  </pic:spPr>
+                </pic:pic>
+              </a:graphicData>
+            </a:graphic>
+          </wp:inline>
+        </w:drawing>
+      </w:r>
+    </w:p>
+    <w:p>
+      <w:pPr>
+        <w:pStyle w:val="ImageTitre"/>
+      </w:pPr>
+      <w:r>
+        <w:t xml:space="preserve">Figure VIII. </w:t>
+      </w:r>
+      <w:r>
+        <w:t>7</w:t>
+      </w:r>
+      <w:r>
+        <w:t> : fonction JS de vérification du champ Mail du formulaire</w:t>
+      </w:r>
+    </w:p>
+    <w:p>
+      <w:pPr>
+        <w:pStyle w:val="AvenirParagraphe"/>
+        <w:ind w:left="0"/>
+      </w:pPr>
+      <w:r>
+        <w:tab/>
+        <w:t xml:space="preserve">Le principe est le même que la fonction de vérification précédente, hormis le fait que cette fois on vérifie si le contenu correspond à la forme d’un mail. On vérifie donc par une regex qu’il y </w:t>
+      </w:r>
+      <w:r>
+        <w:t>ait bien</w:t>
+      </w:r>
+      <w:r>
+        <w:t> :</w:t>
+      </w:r>
+    </w:p>
+    <w:p>
+      <w:pPr>
+        <w:pStyle w:val="AvenirParagraphe"/>
+        <w:ind w:left="0"/>
+      </w:pPr>
+    </w:p>
+    <w:p>
+      <w:pPr>
+        <w:pStyle w:val="AvenirParagraphe"/>
+        <w:numPr>
+          <w:ilvl w:val="0"/>
+          <w:numId w:val="6"/>
+        </w:numPr>
+      </w:pPr>
+      <w:r>
+        <w:t>T</w:t>
+      </w:r>
+      <w:r>
+        <w:t xml:space="preserve">out d’abord un pseudonyme (au minimum une lettre) constitué uniquement de lettres minuscules, chiffres, points, tirets et des </w:t>
+      </w:r>
+      <w:proofErr w:type="spellStart"/>
+      <w:r>
+        <w:t>underscores</w:t>
+      </w:r>
+      <w:proofErr w:type="spellEnd"/>
+      <w:r>
+        <w:t>.</w:t>
+      </w:r>
+    </w:p>
+    <w:p>
+      <w:pPr>
+        <w:pStyle w:val="AvenirParagraphe"/>
+        <w:numPr>
+          <w:ilvl w:val="0"/>
+          <w:numId w:val="6"/>
+        </w:numPr>
+      </w:pPr>
+      <w:r>
+        <w:t>E</w:t>
+      </w:r>
+      <w:r>
+        <w:t>nsuite, un arobase</w:t>
+      </w:r>
+      <w:r>
+        <w:t>.</w:t>
+      </w:r>
+    </w:p>
+    <w:p>
+      <w:pPr>
+        <w:pStyle w:val="AvenirParagraphe"/>
+        <w:numPr>
+          <w:ilvl w:val="0"/>
+          <w:numId w:val="6"/>
+        </w:numPr>
+      </w:pPr>
+      <w:r>
+        <w:t>P</w:t>
+      </w:r>
+      <w:r>
+        <w:t>uis, un nom de domaine, ayant les mêmes règles que le pseudonyme hormis qu’il y a cette fois au minimum deux caractères</w:t>
+      </w:r>
+      <w:r>
+        <w:t>.</w:t>
+      </w:r>
+    </w:p>
+    <w:p>
+      <w:pPr>
+        <w:pStyle w:val="AvenirParagraphe"/>
+        <w:numPr>
+          <w:ilvl w:val="0"/>
+          <w:numId w:val="6"/>
+        </w:numPr>
+      </w:pPr>
+      <w:r>
+        <w:t>E</w:t>
+      </w:r>
+      <w:r>
+        <w:t>nfin, une extension (comme « .</w:t>
+      </w:r>
+      <w:proofErr w:type="spellStart"/>
+      <w:r>
+        <w:t>fr</w:t>
+      </w:r>
+      <w:proofErr w:type="spellEnd"/>
+      <w:r>
+        <w:t> »), qui comporte un point, suivi de 2 à 4 lettres minuscules.</w:t>
+      </w:r>
+      <w:r>
+        <w:t xml:space="preserve"> (Il existe « .es », « .de », mais aussi « .com », « .net », « .info », etc.)</w:t>
+      </w:r>
+    </w:p>
+    <w:p>
+      <w:pPr>
+        <w:pStyle w:val="AvenirParagraphe"/>
+      </w:pPr>
+    </w:p>
+    <w:p>
+      <w:pPr>
+        <w:pStyle w:val="AvenirSous-Titre"/>
+        <w:rPr>
+          <w:rStyle w:val="CodeCar"/>
+          <w:sz w:val="28"/>
+        </w:rPr>
+      </w:pPr>
+      <w:r>
+        <w:t xml:space="preserve">VIII. </w:t>
+      </w:r>
+      <w:r>
+        <w:t>3</w:t>
+      </w:r>
+      <w:r>
+        <w:t xml:space="preserve">) c. Code JS : </w:t>
+      </w:r>
+      <w:proofErr w:type="spellStart"/>
+      <w:proofErr w:type="gramStart"/>
+      <w:r>
+        <w:rPr>
+          <w:rStyle w:val="CodeCar"/>
+          <w:sz w:val="28"/>
+        </w:rPr>
+        <w:t>edition</w:t>
+      </w:r>
+      <w:r>
+        <w:rPr>
+          <w:rStyle w:val="CodeCar"/>
+          <w:sz w:val="28"/>
+        </w:rPr>
+        <w:t>Mail</w:t>
+      </w:r>
+      <w:proofErr w:type="spellEnd"/>
+      <w:r>
+        <w:rPr>
+          <w:rStyle w:val="CodeCar"/>
+          <w:sz w:val="28"/>
+        </w:rPr>
+        <w:t>(</w:t>
+      </w:r>
+      <w:proofErr w:type="gramEnd"/>
+      <w:r>
+        <w:rPr>
+          <w:rStyle w:val="CodeCar"/>
+          <w:sz w:val="28"/>
+        </w:rPr>
+        <w:t>)</w:t>
+      </w:r>
+    </w:p>
+    <w:p>
+      <w:pPr>
+        <w:pStyle w:val="AvenirParagraphe"/>
+        <w:rPr>
+          <w:rStyle w:val="CodeCar"/>
+          <w:sz w:val="28"/>
+        </w:rPr>
+      </w:pPr>
+    </w:p>
+    <w:p>
+      <w:pPr>
+        <w:pStyle w:val="AvenirParagraphe"/>
+        <w:ind w:left="0"/>
+        <w:jc w:val="center"/>
+      </w:pPr>
+      <w:r>
+        <w:rPr>
+          <w:noProof/>
+        </w:rPr>
+        <w:drawing>
+          <wp:inline distT="0" distB="0" distL="0" distR="0">
+            <wp:extent cx="6188710" cy="809625"/>
+            <wp:effectExtent l="0" t="0" r="2540" b="9525"/>
+            <wp:docPr id="196" name="Image 196"/>
+            <wp:cNvGraphicFramePr>
+              <a:graphicFrameLocks xmlns:a="http://schemas.openxmlformats.org/drawingml/2006/main" noChangeAspect="1"/>
+            </wp:cNvGraphicFramePr>
+            <a:graphic xmlns:a="http://schemas.openxmlformats.org/drawingml/2006/main">
+              <a:graphicData uri="http://schemas.openxmlformats.org/drawingml/2006/picture">
+                <pic:pic xmlns:pic="http://schemas.openxmlformats.org/drawingml/2006/picture">
+                  <pic:nvPicPr>
+                    <pic:cNvPr id="196" name="js_editionMail.jpg"/>
+                    <pic:cNvPicPr/>
+                  </pic:nvPicPr>
+                  <pic:blipFill>
+                    <a:blip r:embed="rId38">
+                      <a:extLst>
+                        <a:ext uri="{28A0092B-C50C-407E-A947-70E740481C1C}">
+                          <a14:useLocalDpi xmlns:a14="http://schemas.microsoft.com/office/drawing/2010/main" val="0"/>
+                        </a:ext>
+                      </a:extLst>
+                    </a:blip>
+                    <a:stretch>
+                      <a:fillRect/>
+                    </a:stretch>
+                  </pic:blipFill>
+                  <pic:spPr>
+                    <a:xfrm>
+                      <a:off x="0" y="0"/>
+                      <a:ext cx="6188710" cy="809625"/>
+                    </a:xfrm>
+                    <a:prstGeom prst="rect">
+                      <a:avLst/>
+                    </a:prstGeom>
+                  </pic:spPr>
+                </pic:pic>
+              </a:graphicData>
+            </a:graphic>
+          </wp:inline>
+        </w:drawing>
+      </w:r>
+    </w:p>
+    <w:p>
+      <w:pPr>
+        <w:pStyle w:val="ImageTitre"/>
+      </w:pPr>
+      <w:r>
+        <w:t xml:space="preserve">Figure VIII. </w:t>
+      </w:r>
+      <w:r>
+        <w:t>8</w:t>
+      </w:r>
+      <w:r>
+        <w:t> : fonction JS de …………… ??????????</w:t>
+      </w:r>
+    </w:p>
+    <w:p>
+      <w:pPr>
+        <w:pStyle w:val="AvenirParagraphe"/>
+        <w:ind w:left="0"/>
+      </w:pPr>
+    </w:p>
+    <w:p>
+      <w:pPr>
+        <w:pStyle w:val="AvenieTitre1"/>
+      </w:pPr>
+      <w:r>
+        <w:t>VIII. 4) Vérification du téléphone</w:t>
+      </w:r>
+    </w:p>
+    <w:p>
+      <w:pPr>
+        <w:pStyle w:val="AvenirParagraphe"/>
+        <w:ind w:left="0"/>
+      </w:pPr>
+    </w:p>
+    <w:p>
+      <w:pPr>
+        <w:pStyle w:val="AvenirSous-Titre"/>
+      </w:pPr>
+      <w:r>
+        <w:lastRenderedPageBreak/>
+        <w:t>VIII. 4) a. Code HTML</w:t>
+      </w:r>
+    </w:p>
+    <w:p>
+      <w:pPr>
+        <w:pStyle w:val="AvenirSous-Titre"/>
+        <w:jc w:val="center"/>
+      </w:pPr>
+      <w:r>
+        <w:rPr>
+          <w:noProof/>
+        </w:rPr>
+        <w:drawing>
+          <wp:inline distT="0" distB="0" distL="0" distR="0">
+            <wp:extent cx="6188710" cy="1352550"/>
+            <wp:effectExtent l="0" t="0" r="2540" b="0"/>
+            <wp:docPr id="200" name="Image 200" descr="Une image contenant capture d’écran&#10;&#10;Description générée avec un niveau de confiance très élevé"/>
+            <wp:cNvGraphicFramePr>
+              <a:graphicFrameLocks xmlns:a="http://schemas.openxmlformats.org/drawingml/2006/main" noChangeAspect="1"/>
+            </wp:cNvGraphicFramePr>
+            <a:graphic xmlns:a="http://schemas.openxmlformats.org/drawingml/2006/main">
+              <a:graphicData uri="http://schemas.openxmlformats.org/drawingml/2006/picture">
+                <pic:pic xmlns:pic="http://schemas.openxmlformats.org/drawingml/2006/picture">
+                  <pic:nvPicPr>
+                    <pic:cNvPr id="200" name="html_Tel.jpg"/>
+                    <pic:cNvPicPr/>
+                  </pic:nvPicPr>
+                  <pic:blipFill>
+                    <a:blip r:embed="rId39">
+                      <a:extLst>
+                        <a:ext uri="{28A0092B-C50C-407E-A947-70E740481C1C}">
+                          <a14:useLocalDpi xmlns:a14="http://schemas.microsoft.com/office/drawing/2010/main" val="0"/>
+                        </a:ext>
+                      </a:extLst>
+                    </a:blip>
+                    <a:stretch>
+                      <a:fillRect/>
+                    </a:stretch>
+                  </pic:blipFill>
+                  <pic:spPr>
+                    <a:xfrm>
+                      <a:off x="0" y="0"/>
+                      <a:ext cx="6188710" cy="1352550"/>
+                    </a:xfrm>
+                    <a:prstGeom prst="rect">
+                      <a:avLst/>
+                    </a:prstGeom>
+                  </pic:spPr>
+                </pic:pic>
+              </a:graphicData>
+            </a:graphic>
+          </wp:inline>
+        </w:drawing>
+      </w:r>
+    </w:p>
+    <w:p>
+      <w:pPr>
+        <w:pStyle w:val="ImageTitre"/>
+      </w:pPr>
+      <w:r>
+        <w:t xml:space="preserve">Figure VIII. </w:t>
+      </w:r>
+      <w:r>
+        <w:t>9</w:t>
+      </w:r>
+      <w:r>
+        <w:t> : code HTML relatif au champ Téléphone du formulaire</w:t>
+      </w:r>
+    </w:p>
+    <w:p>
+      <w:pPr>
+        <w:pStyle w:val="AvenirParagraphe"/>
+        <w:ind w:left="0" w:firstLine="708"/>
+      </w:pPr>
+      <w:r>
+        <w:t xml:space="preserve">Le code HTML est similaire à la section précédente, avec l’événement </w:t>
+      </w:r>
+      <w:proofErr w:type="spellStart"/>
+      <w:r>
+        <w:rPr>
+          <w:rStyle w:val="CodeCar"/>
+        </w:rPr>
+        <w:t>onblur</w:t>
+      </w:r>
+      <w:proofErr w:type="spellEnd"/>
+      <w:r>
+        <w:t xml:space="preserve"> qui fait appel à la fonction JS </w:t>
+      </w:r>
+      <w:proofErr w:type="spellStart"/>
+      <w:proofErr w:type="gramStart"/>
+      <w:r>
+        <w:rPr>
+          <w:rStyle w:val="CodeCar"/>
+        </w:rPr>
+        <w:t>check</w:t>
+      </w:r>
+      <w:r>
+        <w:rPr>
+          <w:rStyle w:val="CodeCar"/>
+        </w:rPr>
+        <w:t>Tel</w:t>
+      </w:r>
+      <w:proofErr w:type="spellEnd"/>
+      <w:r>
+        <w:rPr>
+          <w:rStyle w:val="CodeCar"/>
+        </w:rPr>
+        <w:t>(</w:t>
+      </w:r>
+      <w:proofErr w:type="gramEnd"/>
+      <w:r>
+        <w:rPr>
+          <w:rStyle w:val="CodeCar"/>
+        </w:rPr>
+        <w:t>)</w:t>
+      </w:r>
+      <w:r>
+        <w:t xml:space="preserve"> et l’événement </w:t>
+      </w:r>
+      <w:proofErr w:type="spellStart"/>
+      <w:r>
+        <w:rPr>
+          <w:rStyle w:val="CodeCar"/>
+        </w:rPr>
+        <w:t>onkeydown</w:t>
+      </w:r>
+      <w:proofErr w:type="spellEnd"/>
+      <w:r>
+        <w:t xml:space="preserve"> qui fait appel à la fonction </w:t>
+      </w:r>
+      <w:proofErr w:type="spellStart"/>
+      <w:r>
+        <w:rPr>
+          <w:rStyle w:val="CodeCar"/>
+        </w:rPr>
+        <w:t>edition</w:t>
+      </w:r>
+      <w:r>
+        <w:rPr>
+          <w:rStyle w:val="CodeCar"/>
+        </w:rPr>
+        <w:t>Te</w:t>
+      </w:r>
+      <w:r>
+        <w:rPr>
+          <w:rStyle w:val="CodeCar"/>
+        </w:rPr>
+        <w:t>l</w:t>
+      </w:r>
+      <w:proofErr w:type="spellEnd"/>
+      <w:r>
+        <w:rPr>
+          <w:rStyle w:val="CodeCar"/>
+        </w:rPr>
+        <w:t>()</w:t>
+      </w:r>
+      <w:r>
+        <w:t>.</w:t>
+      </w:r>
+    </w:p>
+    <w:p>
+      <w:pPr>
+        <w:pStyle w:val="AvenirParagraphe"/>
+        <w:ind w:left="0"/>
+      </w:pPr>
+    </w:p>
+    <w:p>
+      <w:pPr>
+        <w:pStyle w:val="AvenirSous-Titre"/>
+        <w:rPr>
+          <w:rStyle w:val="CodeCar"/>
+          <w:sz w:val="28"/>
+        </w:rPr>
+      </w:pPr>
+      <w:r>
+        <w:t xml:space="preserve">VIII. 4) b. Code JS : </w:t>
+      </w:r>
+      <w:proofErr w:type="spellStart"/>
+      <w:proofErr w:type="gramStart"/>
+      <w:r>
+        <w:rPr>
+          <w:rStyle w:val="CodeCar"/>
+          <w:sz w:val="28"/>
+        </w:rPr>
+        <w:t>check</w:t>
+      </w:r>
+      <w:r>
+        <w:rPr>
+          <w:rStyle w:val="CodeCar"/>
+          <w:sz w:val="28"/>
+        </w:rPr>
+        <w:t>Tel</w:t>
+      </w:r>
+      <w:proofErr w:type="spellEnd"/>
+      <w:r>
+        <w:rPr>
+          <w:rStyle w:val="CodeCar"/>
+          <w:sz w:val="28"/>
+        </w:rPr>
+        <w:t>(</w:t>
+      </w:r>
+      <w:proofErr w:type="gramEnd"/>
+      <w:r>
+        <w:rPr>
+          <w:rStyle w:val="CodeCar"/>
+          <w:sz w:val="28"/>
+        </w:rPr>
+        <w:t>)</w:t>
+      </w:r>
+    </w:p>
+    <w:p>
+      <w:pPr>
+        <w:pStyle w:val="AvenirParagraphe"/>
+      </w:pPr>
+    </w:p>
+    <w:p>
+      <w:pPr>
+        <w:pStyle w:val="AvenirParagraphe"/>
+        <w:ind w:left="0"/>
+      </w:pPr>
+      <w:r>
+        <w:rPr>
+          <w:noProof/>
+        </w:rPr>
+        <w:drawing>
+          <wp:inline distT="0" distB="0" distL="0" distR="0">
+            <wp:extent cx="6188710" cy="2018030"/>
+            <wp:effectExtent l="0" t="0" r="2540" b="1270"/>
+            <wp:docPr id="201" name="Image 201" descr="Une image contenant capture d’écran&#10;&#10;Description générée avec un niveau de confiance très élevé"/>
+            <wp:cNvGraphicFramePr>
+              <a:graphicFrameLocks xmlns:a="http://schemas.openxmlformats.org/drawingml/2006/main" noChangeAspect="1"/>
+            </wp:cNvGraphicFramePr>
+            <a:graphic xmlns:a="http://schemas.openxmlformats.org/drawingml/2006/main">
+              <a:graphicData uri="http://schemas.openxmlformats.org/drawingml/2006/picture">
+                <pic:pic xmlns:pic="http://schemas.openxmlformats.org/drawingml/2006/picture">
+                  <pic:nvPicPr>
+                    <pic:cNvPr id="201" name="js_checkTel.jpg"/>
+                    <pic:cNvPicPr/>
+                  </pic:nvPicPr>
+                  <pic:blipFill>
+                    <a:blip r:embed="rId40">
+                      <a:extLst>
+                        <a:ext uri="{28A0092B-C50C-407E-A947-70E740481C1C}">
+                          <a14:useLocalDpi xmlns:a14="http://schemas.microsoft.com/office/drawing/2010/main" val="0"/>
+                        </a:ext>
+                      </a:extLst>
+                    </a:blip>
+                    <a:stretch>
+                      <a:fillRect/>
+                    </a:stretch>
+                  </pic:blipFill>
+                  <pic:spPr>
+                    <a:xfrm>
+                      <a:off x="0" y="0"/>
+                      <a:ext cx="6188710" cy="2018030"/>
+                    </a:xfrm>
+                    <a:prstGeom prst="rect">
+                      <a:avLst/>
+                    </a:prstGeom>
+                  </pic:spPr>
+                </pic:pic>
+              </a:graphicData>
+            </a:graphic>
+          </wp:inline>
+        </w:drawing>
+      </w:r>
+    </w:p>
+    <w:p>
+      <w:pPr>
+        <w:pStyle w:val="ImageTitre"/>
+      </w:pPr>
+      <w:r>
+        <w:t xml:space="preserve">Figure VIII. </w:t>
+      </w:r>
+      <w:r>
+        <w:t>10</w:t>
+      </w:r>
+      <w:r>
+        <w:t xml:space="preserve"> : fonction JS de vérification du champ </w:t>
+      </w:r>
+      <w:r>
+        <w:t>Téléphone</w:t>
+      </w:r>
+      <w:r>
+        <w:t xml:space="preserve"> du formulaire</w:t>
+      </w:r>
+    </w:p>
+    <w:p>
+      <w:pPr>
+        <w:pStyle w:val="AvenirParagraphe"/>
+        <w:ind w:left="0"/>
+      </w:pPr>
+      <w:r>
+        <w:tab/>
+        <w:t xml:space="preserve">Le principe est le même que la fonction de vérification précédente, hormis le fait que cette fois on vérifie si le contenu correspond à la forme d’un </w:t>
+      </w:r>
+      <w:r>
+        <w:t>numéro de téléphone</w:t>
+      </w:r>
+      <w:r>
+        <w:t xml:space="preserve"> français</w:t>
+      </w:r>
+      <w:r>
+        <w:t>. On vérifie donc par une regex qu’il y ait bien :</w:t>
+      </w:r>
+    </w:p>
+    <w:p>
+      <w:pPr>
+        <w:pStyle w:val="AvenirParagraphe"/>
+        <w:ind w:left="0"/>
+      </w:pPr>
+    </w:p>
+    <w:p>
+      <w:pPr>
+        <w:pStyle w:val="AvenirParagraphe"/>
+        <w:numPr>
+          <w:ilvl w:val="0"/>
+          <w:numId w:val="6"/>
+        </w:numPr>
+      </w:pPr>
+      <w:r>
+        <w:t>le premier chiffre qui est toujours 0 ;</w:t>
+      </w:r>
+    </w:p>
+    <w:p>
+      <w:pPr>
+        <w:pStyle w:val="AvenirParagraphe"/>
+        <w:numPr>
+          <w:ilvl w:val="0"/>
+          <w:numId w:val="6"/>
+        </w:numPr>
+      </w:pPr>
+      <w:r>
+        <w:t>le second chiffre va de 1 à 8 : 1 à 5 pour les fixes de différentes régions, 6 et 7 pour les téléphones portables, mais il y a aussi le 8 pour les numéros spéciaux</w:t>
+      </w:r>
+      <w:r>
+        <w:t> ;</w:t>
+      </w:r>
+    </w:p>
+    <w:p>
+      <w:pPr>
+        <w:pStyle w:val="AvenirParagraphe"/>
+        <w:numPr>
+          <w:ilvl w:val="0"/>
+          <w:numId w:val="6"/>
+        </w:numPr>
+      </w:pPr>
+      <w:r>
+        <w:t>ensuite viennent les 8 chiffres restants allant de 0 à 9</w:t>
+      </w:r>
+      <w:r>
+        <w:t>.</w:t>
+      </w:r>
+    </w:p>
+    <w:p>
+      <w:pPr>
+        <w:pStyle w:val="AvenirParagraphe"/>
+      </w:pPr>
+    </w:p>
+    <w:p>
+      <w:pPr>
+        <w:pStyle w:val="AvenirSous-Titre"/>
+        <w:rPr>
+          <w:rStyle w:val="CodeCar"/>
+          <w:sz w:val="28"/>
+        </w:rPr>
+      </w:pPr>
+      <w:r>
+        <w:t xml:space="preserve">VIII. 4) c. Code JS : </w:t>
+      </w:r>
+      <w:proofErr w:type="spellStart"/>
+      <w:proofErr w:type="gramStart"/>
+      <w:r>
+        <w:rPr>
+          <w:rStyle w:val="CodeCar"/>
+          <w:sz w:val="28"/>
+        </w:rPr>
+        <w:t>editionTel</w:t>
+      </w:r>
+      <w:proofErr w:type="spellEnd"/>
+      <w:r>
+        <w:rPr>
+          <w:rStyle w:val="CodeCar"/>
+          <w:sz w:val="28"/>
+        </w:rPr>
+        <w:t>(</w:t>
+      </w:r>
+      <w:proofErr w:type="gramEnd"/>
+      <w:r>
+        <w:rPr>
+          <w:rStyle w:val="CodeCar"/>
+          <w:sz w:val="28"/>
+        </w:rPr>
+        <w:t>)</w:t>
+      </w:r>
+    </w:p>
+    <w:p>
+      <w:pPr>
+        <w:pStyle w:val="AvenirParagraphe"/>
+        <w:rPr>
+          <w:rStyle w:val="CodeCar"/>
+          <w:sz w:val="28"/>
+        </w:rPr>
+      </w:pPr>
+    </w:p>
+    <w:p>
+      <w:pPr>
+        <w:pStyle w:val="AvenirParagraphe"/>
+        <w:ind w:left="0"/>
+        <w:jc w:val="center"/>
+      </w:pPr>
+      <w:r>
+        <w:rPr>
+          <w:noProof/>
+        </w:rPr>
+        <w:drawing>
+          <wp:inline distT="0" distB="0" distL="0" distR="0">
+            <wp:extent cx="6188710" cy="755015"/>
+            <wp:effectExtent l="0" t="0" r="2540" b="6985"/>
+            <wp:docPr id="202" name="Image 202"/>
+            <wp:cNvGraphicFramePr>
+              <a:graphicFrameLocks xmlns:a="http://schemas.openxmlformats.org/drawingml/2006/main" noChangeAspect="1"/>
+            </wp:cNvGraphicFramePr>
+            <a:graphic xmlns:a="http://schemas.openxmlformats.org/drawingml/2006/main">
+              <a:graphicData uri="http://schemas.openxmlformats.org/drawingml/2006/picture">
+                <pic:pic xmlns:pic="http://schemas.openxmlformats.org/drawingml/2006/picture">
+                  <pic:nvPicPr>
+                    <pic:cNvPr id="202" name="js_editionTel.jpg"/>
+                    <pic:cNvPicPr/>
+                  </pic:nvPicPr>
+                  <pic:blipFill>
+                    <a:blip r:embed="rId41">
+                      <a:extLst>
+                        <a:ext uri="{28A0092B-C50C-407E-A947-70E740481C1C}">
+                          <a14:useLocalDpi xmlns:a14="http://schemas.microsoft.com/office/drawing/2010/main" val="0"/>
+                        </a:ext>
+                      </a:extLst>
+                    </a:blip>
+                    <a:stretch>
+                      <a:fillRect/>
+                    </a:stretch>
+                  </pic:blipFill>
+                  <pic:spPr>
+                    <a:xfrm>
+                      <a:off x="0" y="0"/>
+                      <a:ext cx="6188710" cy="755015"/>
+                    </a:xfrm>
+                    <a:prstGeom prst="rect">
+                      <a:avLst/>
+                    </a:prstGeom>
+                  </pic:spPr>
+                </pic:pic>
+              </a:graphicData>
+            </a:graphic>
+          </wp:inline>
+        </w:drawing>
+      </w:r>
+    </w:p>
+    <w:p>
+      <w:pPr>
+        <w:pStyle w:val="ImageTitre"/>
+      </w:pPr>
+      <w:r>
+        <w:lastRenderedPageBreak/>
+        <w:t xml:space="preserve">Figure VIII. </w:t>
+      </w:r>
+      <w:r>
+        <w:t>11</w:t>
+      </w:r>
+      <w:r>
+        <w:t> : fonction JS de …………… ??????????</w:t>
+      </w:r>
+    </w:p>
+    <w:p>
+      <w:pPr>
+        <w:pStyle w:val="AvenirParagraphe"/>
+        <w:ind w:left="0"/>
+      </w:pPr>
+    </w:p>
+    <w:p>
+      <w:pPr>
+        <w:pStyle w:val="AvenieTitre1"/>
+      </w:pPr>
+      <w:r>
+        <w:t>VIII. 5) Vérification du message</w:t>
+      </w:r>
+    </w:p>
+    <w:p>
+      <w:pPr>
+        <w:pStyle w:val="AvenirSous-Titre"/>
+      </w:pPr>
+      <w:r>
+        <w:t xml:space="preserve">VIII. </w:t>
+      </w:r>
+      <w:r>
+        <w:t>5</w:t>
+      </w:r>
+      <w:r>
+        <w:t>) a. Code HTML</w:t>
+      </w:r>
+    </w:p>
+    <w:p>
+      <w:pPr>
+        <w:pStyle w:val="AvenirSous-Titre"/>
+        <w:jc w:val="center"/>
+      </w:pPr>
+      <w:r>
+        <w:rPr>
+          <w:noProof/>
+        </w:rPr>
+        <w:drawing>
+          <wp:inline distT="0" distB="0" distL="0" distR="0">
+            <wp:extent cx="6188710" cy="2280285"/>
+            <wp:effectExtent l="0" t="0" r="2540" b="5715"/>
+            <wp:docPr id="207" name="Image 207" descr="Une image contenant capture d’écran&#10;&#10;Description générée avec un niveau de confiance très élevé"/>
+            <wp:cNvGraphicFramePr>
+              <a:graphicFrameLocks xmlns:a="http://schemas.openxmlformats.org/drawingml/2006/main" noChangeAspect="1"/>
+            </wp:cNvGraphicFramePr>
+            <a:graphic xmlns:a="http://schemas.openxmlformats.org/drawingml/2006/main">
+              <a:graphicData uri="http://schemas.openxmlformats.org/drawingml/2006/picture">
+                <pic:pic xmlns:pic="http://schemas.openxmlformats.org/drawingml/2006/picture">
+                  <pic:nvPicPr>
+                    <pic:cNvPr id="207" name="html_message.jpg"/>
+                    <pic:cNvPicPr/>
+                  </pic:nvPicPr>
+                  <pic:blipFill>
+                    <a:blip r:embed="rId42">
+                      <a:extLst>
+                        <a:ext uri="{28A0092B-C50C-407E-A947-70E740481C1C}">
+                          <a14:useLocalDpi xmlns:a14="http://schemas.microsoft.com/office/drawing/2010/main" val="0"/>
+                        </a:ext>
+                      </a:extLst>
+                    </a:blip>
+                    <a:stretch>
+                      <a:fillRect/>
+                    </a:stretch>
+                  </pic:blipFill>
+                  <pic:spPr>
+                    <a:xfrm>
+                      <a:off x="0" y="0"/>
+                      <a:ext cx="6188710" cy="2280285"/>
+                    </a:xfrm>
+                    <a:prstGeom prst="rect">
+                      <a:avLst/>
+                    </a:prstGeom>
+                  </pic:spPr>
+                </pic:pic>
+              </a:graphicData>
+            </a:graphic>
+          </wp:inline>
+        </w:drawing>
+      </w:r>
+    </w:p>
+    <w:p>
+      <w:pPr>
+        <w:pStyle w:val="ImageTitre"/>
+      </w:pPr>
+      <w:r>
+        <w:t>Figure VIII. 12 : code HTML relatif au champ Message du formulaire</w:t>
+      </w:r>
+    </w:p>
+    <w:p>
+      <w:pPr>
+        <w:pStyle w:val="AvenirParagraphe"/>
+        <w:ind w:left="0" w:firstLine="708"/>
+        <w:rPr>
+          <w:rStyle w:val="CodeCar"/>
+        </w:rPr>
+      </w:pPr>
+      <w:r>
+        <w:t xml:space="preserve">Le code HTML est similaire à la section précédente, avec l’événement </w:t>
+      </w:r>
+      <w:proofErr w:type="spellStart"/>
+      <w:r>
+        <w:rPr>
+          <w:rStyle w:val="CodeCar"/>
+        </w:rPr>
+        <w:t>onblur</w:t>
+      </w:r>
+      <w:proofErr w:type="spellEnd"/>
+      <w:r>
+        <w:t xml:space="preserve"> qui fait appel à la fonction JS </w:t>
+      </w:r>
+      <w:proofErr w:type="spellStart"/>
+      <w:proofErr w:type="gramStart"/>
+      <w:r>
+        <w:rPr>
+          <w:rStyle w:val="CodeCar"/>
+        </w:rPr>
+        <w:t>check</w:t>
+      </w:r>
+      <w:r>
+        <w:rPr>
+          <w:rStyle w:val="CodeCar"/>
+        </w:rPr>
+        <w:t>Message</w:t>
+      </w:r>
+      <w:proofErr w:type="spellEnd"/>
+      <w:r>
+        <w:rPr>
+          <w:rStyle w:val="CodeCar"/>
+        </w:rPr>
+        <w:t>(</w:t>
+      </w:r>
+      <w:proofErr w:type="gramEnd"/>
+      <w:r>
+        <w:rPr>
+          <w:rStyle w:val="CodeCar"/>
+        </w:rPr>
+        <w:t>)</w:t>
+      </w:r>
+      <w:r>
+        <w:rPr>
+          <w:rStyle w:val="CodeCar"/>
+        </w:rPr>
+        <w:t>.</w:t>
+      </w:r>
+    </w:p>
+    <w:p>
+      <w:pPr>
+        <w:pStyle w:val="AvenirParagraphe"/>
+        <w:ind w:left="0" w:firstLine="708"/>
+        <w:rPr>
+          <w:b/>
+          <w:color w:val="FF0000"/>
+        </w:rPr>
+      </w:pPr>
+      <w:r>
+        <w:rPr>
+          <w:b/>
+          <w:color w:val="FF0000"/>
+        </w:rPr>
+        <w:t xml:space="preserve">POURQUOI ICI ON FAIT PAS APPEL A UN </w:t>
+      </w:r>
+      <w:proofErr w:type="spellStart"/>
+      <w:proofErr w:type="gramStart"/>
+      <w:r>
+        <w:rPr>
+          <w:b/>
+          <w:color w:val="FF0000"/>
+        </w:rPr>
+        <w:t>editionMessage</w:t>
+      </w:r>
+      <w:proofErr w:type="spellEnd"/>
+      <w:r>
+        <w:rPr>
+          <w:b/>
+          <w:color w:val="FF0000"/>
+        </w:rPr>
+        <w:t>(</w:t>
+      </w:r>
+      <w:proofErr w:type="gramEnd"/>
+      <w:r>
+        <w:rPr>
+          <w:b/>
+          <w:color w:val="FF0000"/>
+        </w:rPr>
+        <w:t>) ???</w:t>
+      </w:r>
+    </w:p>
+    <w:p>
+      <w:pPr>
+        <w:pStyle w:val="AvenirParagraphe"/>
+        <w:ind w:left="0" w:firstLine="708"/>
+        <w:rPr>
+          <w:b/>
+          <w:color w:val="FF0000"/>
+        </w:rPr>
+      </w:pPr>
+    </w:p>
+    <w:p>
+      <w:pPr>
+        <w:pStyle w:val="AvenirSous-Titre"/>
+        <w:rPr>
+          <w:rStyle w:val="CodeCar"/>
+          <w:sz w:val="28"/>
+        </w:rPr>
+      </w:pPr>
+      <w:r>
+        <w:t xml:space="preserve">VIII. </w:t>
+      </w:r>
+      <w:r>
+        <w:t>5</w:t>
+      </w:r>
+      <w:r>
+        <w:t xml:space="preserve">) b. Code JS : </w:t>
+      </w:r>
+      <w:proofErr w:type="spellStart"/>
+      <w:proofErr w:type="gramStart"/>
+      <w:r>
+        <w:rPr>
+          <w:rStyle w:val="CodeCar"/>
+          <w:sz w:val="28"/>
+        </w:rPr>
+        <w:t>check</w:t>
+      </w:r>
+      <w:r>
+        <w:rPr>
+          <w:rStyle w:val="CodeCar"/>
+          <w:sz w:val="28"/>
+        </w:rPr>
+        <w:t>Message</w:t>
+      </w:r>
+      <w:proofErr w:type="spellEnd"/>
+      <w:r>
+        <w:rPr>
+          <w:rStyle w:val="CodeCar"/>
+          <w:sz w:val="28"/>
+        </w:rPr>
+        <w:t>(</w:t>
+      </w:r>
+      <w:proofErr w:type="gramEnd"/>
+      <w:r>
+        <w:rPr>
+          <w:rStyle w:val="CodeCar"/>
+          <w:sz w:val="28"/>
+        </w:rPr>
+        <w:t>)</w:t>
+      </w:r>
+    </w:p>
+    <w:p>
+      <w:pPr>
+        <w:pStyle w:val="AvenirParagraphe"/>
+      </w:pPr>
+    </w:p>
+    <w:p>
+      <w:pPr>
+        <w:pStyle w:val="AvenirParagraphe"/>
+        <w:ind w:left="0"/>
+      </w:pPr>
+      <w:r>
+        <w:rPr>
+          <w:noProof/>
+        </w:rPr>
+        <w:drawing>
+          <wp:inline distT="0" distB="0" distL="0" distR="0">
+            <wp:extent cx="6188710" cy="1945005"/>
+            <wp:effectExtent l="0" t="0" r="2540" b="0"/>
+            <wp:docPr id="208" name="Image 208" descr="Une image contenant capture d’écran&#10;&#10;Description générée avec un niveau de confiance très élevé"/>
+            <wp:cNvGraphicFramePr>
+              <a:graphicFrameLocks xmlns:a="http://schemas.openxmlformats.org/drawingml/2006/main" noChangeAspect="1"/>
+            </wp:cNvGraphicFramePr>
+            <a:graphic xmlns:a="http://schemas.openxmlformats.org/drawingml/2006/main">
+              <a:graphicData uri="http://schemas.openxmlformats.org/drawingml/2006/picture">
+                <pic:pic xmlns:pic="http://schemas.openxmlformats.org/drawingml/2006/picture">
+                  <pic:nvPicPr>
+                    <pic:cNvPr id="208" name="js_checkMessage.jpg"/>
+                    <pic:cNvPicPr/>
+                  </pic:nvPicPr>
+                  <pic:blipFill>
+                    <a:blip r:embed="rId43">
+                      <a:extLst>
+                        <a:ext uri="{28A0092B-C50C-407E-A947-70E740481C1C}">
+                          <a14:useLocalDpi xmlns:a14="http://schemas.microsoft.com/office/drawing/2010/main" val="0"/>
+                        </a:ext>
+                      </a:extLst>
+                    </a:blip>
+                    <a:stretch>
+                      <a:fillRect/>
+                    </a:stretch>
+                  </pic:blipFill>
+                  <pic:spPr>
+                    <a:xfrm>
+                      <a:off x="0" y="0"/>
+                      <a:ext cx="6188710" cy="1945005"/>
+                    </a:xfrm>
+                    <a:prstGeom prst="rect">
+                      <a:avLst/>
+                    </a:prstGeom>
+                  </pic:spPr>
+                </pic:pic>
+              </a:graphicData>
+            </a:graphic>
+          </wp:inline>
+        </w:drawing>
+      </w:r>
+    </w:p>
+    <w:p>
+      <w:pPr>
+        <w:pStyle w:val="ImageTitre"/>
+      </w:pPr>
+      <w:r>
+        <w:t>Figure VIII. 1</w:t>
+      </w:r>
+      <w:r>
+        <w:t>3</w:t>
+      </w:r>
+      <w:r>
+        <w:t xml:space="preserve"> : fonction JS de vérification du champ </w:t>
+      </w:r>
+      <w:r>
+        <w:t>Message</w:t>
+      </w:r>
+      <w:r>
+        <w:t xml:space="preserve"> du formulaire</w:t>
+      </w:r>
+    </w:p>
+    <w:p>
+      <w:pPr>
+        <w:pStyle w:val="AvenirParagraphe"/>
+        <w:ind w:left="0"/>
+      </w:pPr>
+      <w:r>
+        <w:tab/>
+        <w:t xml:space="preserve">Le principe est le même que la fonction de vérification précédente, hormis le fait que cette fois on vérifie si le </w:t>
+      </w:r>
+      <w:r>
+        <w:t>message fait au minimum 20 caractères et au maximum 1200.</w:t>
+      </w:r>
+    </w:p>
+    <w:p>
+      <w:pPr>
+        <w:pStyle w:val="AvenirParagraphe"/>
+        <w:ind w:left="0"/>
+      </w:pPr>
+    </w:p>
+    <w:p>
+      <w:pPr>
+        <w:pStyle w:val="AvenirParagraphe"/>
+        <w:ind w:left="0"/>
+      </w:pPr>
+    </w:p>
+    <w:p>
+      <w:pPr>
+        <w:pStyle w:val="AvenieTitre1"/>
+      </w:pPr>
+      <w:r>
+        <w:lastRenderedPageBreak/>
+        <w:t xml:space="preserve">VIII. </w:t>
+      </w:r>
+      <w:r>
+        <w:t>6</w:t>
+      </w:r>
+      <w:r>
+        <w:t xml:space="preserve">) Vérification </w:t>
+      </w:r>
+      <w:r>
+        <w:t>de la catégorie</w:t>
+      </w:r>
+    </w:p>
+    <w:p>
+      <w:pPr>
+        <w:pStyle w:val="AvenirSous-Titre"/>
+      </w:pPr>
+      <w:r>
+        <w:t xml:space="preserve">VIII. </w:t>
+      </w:r>
+      <w:r>
+        <w:t>6</w:t>
+      </w:r>
+      <w:r>
+        <w:t>) a. Code HTML</w:t>
+      </w:r>
+    </w:p>
+    <w:p>
+      <w:pPr>
+        <w:pStyle w:val="AvenirSous-Titre"/>
+        <w:jc w:val="center"/>
+      </w:pPr>
+      <w:r>
+        <w:rPr>
+          <w:noProof/>
+        </w:rPr>
+        <w:drawing>
+          <wp:inline distT="0" distB="0" distL="0" distR="0">
+            <wp:extent cx="6188710" cy="4295140"/>
+            <wp:effectExtent l="0" t="0" r="2540" b="0"/>
+            <wp:docPr id="211" name="Image 211" descr="Une image contenant capture d’écran, texte&#10;&#10;Description générée avec un niveau de confiance très élevé"/>
+            <wp:cNvGraphicFramePr>
+              <a:graphicFrameLocks xmlns:a="http://schemas.openxmlformats.org/drawingml/2006/main" noChangeAspect="1"/>
+            </wp:cNvGraphicFramePr>
+            <a:graphic xmlns:a="http://schemas.openxmlformats.org/drawingml/2006/main">
+              <a:graphicData uri="http://schemas.openxmlformats.org/drawingml/2006/picture">
+                <pic:pic xmlns:pic="http://schemas.openxmlformats.org/drawingml/2006/picture">
+                  <pic:nvPicPr>
+                    <pic:cNvPr id="211" name="html_cat.jpg"/>
+                    <pic:cNvPicPr/>
+                  </pic:nvPicPr>
+                  <pic:blipFill>
+                    <a:blip r:embed="rId44">
+                      <a:extLst>
+                        <a:ext uri="{28A0092B-C50C-407E-A947-70E740481C1C}">
+                          <a14:useLocalDpi xmlns:a14="http://schemas.microsoft.com/office/drawing/2010/main" val="0"/>
+                        </a:ext>
+                      </a:extLst>
+                    </a:blip>
+                    <a:stretch>
+                      <a:fillRect/>
+                    </a:stretch>
+                  </pic:blipFill>
+                  <pic:spPr>
+                    <a:xfrm>
+                      <a:off x="0" y="0"/>
+                      <a:ext cx="6188710" cy="4295140"/>
+                    </a:xfrm>
+                    <a:prstGeom prst="rect">
+                      <a:avLst/>
+                    </a:prstGeom>
+                  </pic:spPr>
+                </pic:pic>
+              </a:graphicData>
+            </a:graphic>
+          </wp:inline>
+        </w:drawing>
+      </w:r>
+    </w:p>
+    <w:p>
+      <w:pPr>
+        <w:pStyle w:val="ImageTitre"/>
+      </w:pPr>
+      <w:r>
+        <w:t>Figure VIII. 1</w:t>
+      </w:r>
+      <w:r>
+        <w:t>4</w:t>
+      </w:r>
+      <w:r>
+        <w:t xml:space="preserve"> : code HTML relatif au champ </w:t>
+      </w:r>
+      <w:r>
+        <w:t>Catégorie</w:t>
+      </w:r>
+      <w:r>
+        <w:t xml:space="preserve"> du formulaire</w:t>
+      </w:r>
+    </w:p>
+    <w:p>
+      <w:pPr>
+        <w:pStyle w:val="AvenirParagraphe"/>
+        <w:ind w:left="0" w:firstLine="708"/>
+      </w:pPr>
+      <w:r>
+        <w:t xml:space="preserve">L'évènement </w:t>
+      </w:r>
+      <w:proofErr w:type="spellStart"/>
+      <w:r>
+        <w:rPr>
+          <w:rFonts w:ascii="Courier New" w:hAnsi="Courier New" w:cs="Courier New"/>
+        </w:rPr>
+        <w:t>on</w:t>
+      </w:r>
+      <w:r>
+        <w:rPr>
+          <w:rFonts w:ascii="Courier New" w:hAnsi="Courier New" w:cs="Courier New"/>
+        </w:rPr>
+        <w:t>change</w:t>
+      </w:r>
+      <w:proofErr w:type="spellEnd"/>
+      <w:r>
+        <w:t xml:space="preserve"> fait appel à la fonction JS </w:t>
+      </w:r>
+      <w:proofErr w:type="spellStart"/>
+      <w:proofErr w:type="gramStart"/>
+      <w:r>
+        <w:rPr>
+          <w:rFonts w:ascii="Courier New" w:hAnsi="Courier New" w:cs="Courier New"/>
+        </w:rPr>
+        <w:t>check</w:t>
+      </w:r>
+      <w:r>
+        <w:rPr>
+          <w:rFonts w:ascii="Courier New" w:hAnsi="Courier New" w:cs="Courier New"/>
+        </w:rPr>
+        <w:t>Cat</w:t>
+      </w:r>
+      <w:proofErr w:type="spellEnd"/>
+      <w:r>
+        <w:rPr>
+          <w:rFonts w:ascii="Courier New" w:hAnsi="Courier New" w:cs="Courier New"/>
+        </w:rPr>
+        <w:t>(</w:t>
+      </w:r>
+      <w:proofErr w:type="gramEnd"/>
+      <w:r>
+        <w:rPr>
+          <w:rFonts w:ascii="Courier New" w:hAnsi="Courier New" w:cs="Courier New"/>
+        </w:rPr>
+        <w:t>)</w:t>
+      </w:r>
+      <w:r>
+        <w:t xml:space="preserve"> </w:t>
+      </w:r>
+      <w:r>
+        <w:t>lorsque l’utilisateur fait un choix de catégorie.</w:t>
+      </w:r>
+    </w:p>
+    <w:p>
+      <w:pPr>
+        <w:pStyle w:val="AvenirParagraphe"/>
+        <w:ind w:left="0" w:firstLine="708"/>
+      </w:pPr>
+    </w:p>
+    <w:p>
+      <w:pPr>
+        <w:pStyle w:val="AvenirParagraphe"/>
+        <w:ind w:left="0" w:firstLine="708"/>
+        <w:rPr>
+          <w:b/>
+          <w:color w:val="FF0000"/>
+        </w:rPr>
+      </w:pPr>
+      <w:r>
+        <w:rPr>
+          <w:b/>
+          <w:color w:val="FF0000"/>
+        </w:rPr>
+        <w:t xml:space="preserve">POURQUOI ICI ON FAIT PAS APPEL A UN </w:t>
+      </w:r>
+      <w:proofErr w:type="spellStart"/>
+      <w:proofErr w:type="gramStart"/>
+      <w:r>
+        <w:rPr>
+          <w:b/>
+          <w:color w:val="FF0000"/>
+        </w:rPr>
+        <w:t>editionMessage</w:t>
+      </w:r>
+      <w:proofErr w:type="spellEnd"/>
+      <w:r>
+        <w:rPr>
+          <w:b/>
+          <w:color w:val="FF0000"/>
+        </w:rPr>
+        <w:t>(</w:t>
+      </w:r>
+      <w:proofErr w:type="gramEnd"/>
+      <w:r>
+        <w:rPr>
+          <w:b/>
+          <w:color w:val="FF0000"/>
+        </w:rPr>
+        <w:t>) ???</w:t>
+      </w:r>
+    </w:p>
+    <w:p>
+      <w:pPr>
+        <w:pStyle w:val="AvenirParagraphe"/>
+        <w:ind w:left="0" w:firstLine="708"/>
+        <w:rPr>
+          <w:b/>
+          <w:color w:val="FF0000"/>
+        </w:rPr>
+      </w:pPr>
+    </w:p>
+    <w:p>
+      <w:pPr>
+        <w:pStyle w:val="AvenirSous-Titre"/>
+        <w:rPr>
+          <w:rStyle w:val="CodeCar"/>
+          <w:sz w:val="28"/>
+        </w:rPr>
+      </w:pPr>
+      <w:r>
+        <w:t xml:space="preserve">VIII. </w:t>
+      </w:r>
+      <w:r>
+        <w:t>6</w:t>
+      </w:r>
+      <w:r>
+        <w:t xml:space="preserve">) b. Code JS : </w:t>
+      </w:r>
+      <w:proofErr w:type="spellStart"/>
+      <w:proofErr w:type="gramStart"/>
+      <w:r>
+        <w:rPr>
+          <w:rStyle w:val="CodeCar"/>
+          <w:sz w:val="28"/>
+        </w:rPr>
+        <w:t>check</w:t>
+      </w:r>
+      <w:r>
+        <w:rPr>
+          <w:rStyle w:val="CodeCar"/>
+          <w:sz w:val="28"/>
+        </w:rPr>
+        <w:t>Cat</w:t>
+      </w:r>
+      <w:proofErr w:type="spellEnd"/>
+      <w:r>
+        <w:rPr>
+          <w:rStyle w:val="CodeCar"/>
+          <w:sz w:val="28"/>
+        </w:rPr>
+        <w:t>(</w:t>
+      </w:r>
+      <w:proofErr w:type="gramEnd"/>
+      <w:r>
+        <w:rPr>
+          <w:rStyle w:val="CodeCar"/>
+          <w:sz w:val="28"/>
+        </w:rPr>
+        <w:t>)</w:t>
+      </w:r>
+    </w:p>
+    <w:p>
+      <w:pPr>
+        <w:pStyle w:val="AvenirParagraphe"/>
+      </w:pPr>
+    </w:p>
+    <w:p>
+      <w:pPr>
+        <w:pStyle w:val="AvenirParagraphe"/>
+        <w:ind w:left="0"/>
+      </w:pPr>
+      <w:r>
+        <w:rPr>
+          <w:noProof/>
+        </w:rPr>
+        <w:drawing>
+          <wp:inline distT="0" distB="0" distL="0" distR="0">
+            <wp:extent cx="6188710" cy="1832610"/>
+            <wp:effectExtent l="0" t="0" r="2540" b="0"/>
+            <wp:docPr id="212" name="Image 212" descr="Une image contenant capture d’écran&#10;&#10;Description générée avec un niveau de confiance très élevé"/>
+            <wp:cNvGraphicFramePr>
+              <a:graphicFrameLocks xmlns:a="http://schemas.openxmlformats.org/drawingml/2006/main" noChangeAspect="1"/>
+            </wp:cNvGraphicFramePr>
+            <a:graphic xmlns:a="http://schemas.openxmlformats.org/drawingml/2006/main">
+              <a:graphicData uri="http://schemas.openxmlformats.org/drawingml/2006/picture">
+                <pic:pic xmlns:pic="http://schemas.openxmlformats.org/drawingml/2006/picture">
+                  <pic:nvPicPr>
+                    <pic:cNvPr id="212" name="js_checkCat.jpg"/>
+                    <pic:cNvPicPr/>
+                  </pic:nvPicPr>
+                  <pic:blipFill>
+                    <a:blip r:embed="rId45">
+                      <a:extLst>
+                        <a:ext uri="{28A0092B-C50C-407E-A947-70E740481C1C}">
+                          <a14:useLocalDpi xmlns:a14="http://schemas.microsoft.com/office/drawing/2010/main" val="0"/>
+                        </a:ext>
+                      </a:extLst>
+                    </a:blip>
+                    <a:stretch>
+                      <a:fillRect/>
+                    </a:stretch>
+                  </pic:blipFill>
+                  <pic:spPr>
+                    <a:xfrm>
+                      <a:off x="0" y="0"/>
+                      <a:ext cx="6188710" cy="1832610"/>
+                    </a:xfrm>
+                    <a:prstGeom prst="rect">
+                      <a:avLst/>
+                    </a:prstGeom>
+                  </pic:spPr>
+                </pic:pic>
+              </a:graphicData>
+            </a:graphic>
+          </wp:inline>
+        </w:drawing>
+      </w:r>
+    </w:p>
+    <w:p>
+      <w:pPr>
+        <w:pStyle w:val="ImageTitre"/>
+      </w:pPr>
+      <w:r>
+        <w:t>Figure VIII. 1</w:t>
+      </w:r>
+      <w:r>
+        <w:t>5</w:t>
+      </w:r>
+      <w:r>
+        <w:t xml:space="preserve"> : fonction JS de vérification du champ </w:t>
+      </w:r>
+      <w:r>
+        <w:t>Catégorie</w:t>
+      </w:r>
+      <w:r>
+        <w:t xml:space="preserve"> du formulaire</w:t>
+      </w:r>
+    </w:p>
+    <w:p>
+      <w:pPr>
+        <w:pStyle w:val="AvenirParagraphe"/>
+        <w:ind w:left="0"/>
+      </w:pPr>
+      <w:r>
+        <w:lastRenderedPageBreak/>
+        <w:tab/>
+        <w:t xml:space="preserve">Le principe est le même que la fonction de vérification précédente, hormis le fait que cette fois on vérifie si </w:t>
+      </w:r>
+      <w:r>
+        <w:t>la catégorie est une autre que « Sélectionnez le groupe auquel vous appartenez », i.e. que l’utilisateur a bien choisit une catégorie.</w:t>
+      </w:r>
+    </w:p>
+    <w:p>
+      <w:pPr>
+        <w:pStyle w:val="AvenirParagraphe"/>
+        <w:ind w:left="0"/>
+      </w:pPr>
+    </w:p>
+    <w:p>
+      <w:pPr>
+        <w:pStyle w:val="AvenieTitre1"/>
+      </w:pPr>
+      <w:r>
+        <w:t>VIII. 6) Vérification</w:t>
+      </w:r>
+      <w:r>
+        <w:t xml:space="preserve"> </w:t>
+      </w:r>
+      <w:r>
+        <w:t>avant envoi</w:t>
+      </w:r>
+    </w:p>
+    <w:p>
+      <w:pPr>
+        <w:pStyle w:val="AvenirSous-Titre"/>
+      </w:pPr>
+      <w:r>
+        <w:t>VIII. 6) a. Code HTML</w:t>
+      </w:r>
+    </w:p>
+    <w:p>
+      <w:pPr>
+        <w:pStyle w:val="AvenirParagraphe"/>
+        <w:ind w:left="0"/>
+      </w:pPr>
+      <w:r>
+        <w:rPr>
+          <w:noProof/>
+        </w:rPr>
+        <w:drawing>
+          <wp:inline distT="0" distB="0" distL="0" distR="0">
+            <wp:extent cx="6188710" cy="529590"/>
+            <wp:effectExtent l="0" t="0" r="2540" b="3810"/>
+            <wp:docPr id="215" name="Image 215"/>
+            <wp:cNvGraphicFramePr>
+              <a:graphicFrameLocks xmlns:a="http://schemas.openxmlformats.org/drawingml/2006/main" noChangeAspect="1"/>
+            </wp:cNvGraphicFramePr>
+            <a:graphic xmlns:a="http://schemas.openxmlformats.org/drawingml/2006/main">
+              <a:graphicData uri="http://schemas.openxmlformats.org/drawingml/2006/picture">
+                <pic:pic xmlns:pic="http://schemas.openxmlformats.org/drawingml/2006/picture">
+                  <pic:nvPicPr>
+                    <pic:cNvPr id="215" name="html_onsubmit.jpg"/>
+                    <pic:cNvPicPr/>
+                  </pic:nvPicPr>
+                  <pic:blipFill>
+                    <a:blip r:embed="rId46">
+                      <a:extLst>
+                        <a:ext uri="{28A0092B-C50C-407E-A947-70E740481C1C}">
+                          <a14:useLocalDpi xmlns:a14="http://schemas.microsoft.com/office/drawing/2010/main" val="0"/>
+                        </a:ext>
+                      </a:extLst>
+                    </a:blip>
+                    <a:stretch>
+                      <a:fillRect/>
+                    </a:stretch>
+                  </pic:blipFill>
+                  <pic:spPr>
+                    <a:xfrm>
+                      <a:off x="0" y="0"/>
+                      <a:ext cx="6188710" cy="529590"/>
+                    </a:xfrm>
+                    <a:prstGeom prst="rect">
+                      <a:avLst/>
+                    </a:prstGeom>
+                  </pic:spPr>
+                </pic:pic>
+              </a:graphicData>
+            </a:graphic>
+          </wp:inline>
+        </w:drawing>
+      </w:r>
+    </w:p>
+    <w:p>
+      <w:pPr>
+        <w:pStyle w:val="ImageTitre"/>
+      </w:pPr>
+      <w:r>
+        <w:t>Figure VIII. 16 : code HTML relatif à l’envoi du formulaire</w:t>
+      </w:r>
+    </w:p>
+    <w:p>
+      <w:pPr>
+        <w:pStyle w:val="AvenirParagraphe"/>
+        <w:ind w:left="0" w:firstLine="708"/>
+      </w:pPr>
+      <w:r>
+        <w:t>L’é</w:t>
+      </w:r>
+      <w:r>
+        <w:t xml:space="preserve">vènement </w:t>
+      </w:r>
+      <w:proofErr w:type="spellStart"/>
+      <w:r>
+        <w:rPr>
+          <w:rStyle w:val="CodeCar"/>
+        </w:rPr>
+        <w:t>onsubmit</w:t>
+      </w:r>
+      <w:proofErr w:type="spellEnd"/>
+      <w:r>
+        <w:rPr>
+          <w:rStyle w:val="CodeCar"/>
+        </w:rPr>
+        <w:t xml:space="preserve"> </w:t>
+      </w:r>
+      <w:r>
+        <w:t xml:space="preserve">fait appel à la fonction </w:t>
+      </w:r>
+      <w:proofErr w:type="gramStart"/>
+      <w:r>
+        <w:rPr>
+          <w:rStyle w:val="CodeCar"/>
+        </w:rPr>
+        <w:t>Envoi(</w:t>
+      </w:r>
+      <w:proofErr w:type="gramEnd"/>
+      <w:r>
+        <w:rPr>
+          <w:rStyle w:val="CodeCar"/>
+        </w:rPr>
+        <w:t>)</w:t>
+      </w:r>
+      <w:r>
+        <w:t xml:space="preserve"> lorsque le formulaire est soumis et avant l'exécution de l'action</w:t>
+      </w:r>
+      <w:r>
+        <w:t xml:space="preserve">, donc avant que l’on ne charge </w:t>
+      </w:r>
+      <w:proofErr w:type="spellStart"/>
+      <w:r>
+        <w:rPr>
+          <w:rStyle w:val="CodeCar"/>
+        </w:rPr>
+        <w:t>envoi.php</w:t>
+      </w:r>
+      <w:proofErr w:type="spellEnd"/>
+      <w:r>
+        <w:t xml:space="preserve">. </w:t>
+      </w:r>
+      <w:r>
+        <w:t>Il</w:t>
+      </w:r>
+      <w:r>
+        <w:t xml:space="preserve"> peut permettre de déterminer si l'action doit être exécutée </w:t>
+      </w:r>
+      <w:r>
+        <w:t xml:space="preserve">(si </w:t>
+      </w:r>
+      <w:proofErr w:type="gramStart"/>
+      <w:r>
+        <w:rPr>
+          <w:rStyle w:val="CodeCar"/>
+        </w:rPr>
+        <w:t>Envoi(</w:t>
+      </w:r>
+      <w:proofErr w:type="gramEnd"/>
+      <w:r>
+        <w:rPr>
+          <w:rStyle w:val="CodeCar"/>
+        </w:rPr>
+        <w:t>)</w:t>
+      </w:r>
+      <w:r>
+        <w:t xml:space="preserve"> retourne </w:t>
+      </w:r>
+      <w:proofErr w:type="spellStart"/>
+      <w:r>
+        <w:rPr>
+          <w:rStyle w:val="CodeCar"/>
+        </w:rPr>
+        <w:t>True</w:t>
+      </w:r>
+      <w:proofErr w:type="spellEnd"/>
+      <w:r>
+        <w:t xml:space="preserve">) </w:t>
+      </w:r>
+      <w:r>
+        <w:t>ou non</w:t>
+      </w:r>
+      <w:r>
+        <w:t xml:space="preserve"> (si </w:t>
+      </w:r>
+      <w:r>
+        <w:rPr>
+          <w:rStyle w:val="CodeCar"/>
+        </w:rPr>
+        <w:t>Envoi()</w:t>
+      </w:r>
+      <w:r>
+        <w:t xml:space="preserve"> retourne </w:t>
+      </w:r>
+      <w:r>
+        <w:rPr>
+          <w:rStyle w:val="CodeCar"/>
+        </w:rPr>
+        <w:t>False</w:t>
+      </w:r>
+      <w:r>
+        <w:t>)</w:t>
+      </w:r>
+      <w:r>
+        <w:t>.</w:t>
+      </w:r>
+    </w:p>
+    <w:p>
+      <w:pPr>
+        <w:pStyle w:val="AvenirParagraphe"/>
+        <w:ind w:left="0" w:firstLine="708"/>
+      </w:pPr>
+    </w:p>
+    <w:p>
+      <w:pPr>
+        <w:pStyle w:val="AvenirSous-Titre"/>
+        <w:rPr>
+          <w:rStyle w:val="CodeCar"/>
+          <w:sz w:val="28"/>
+        </w:rPr>
+      </w:pPr>
+      <w:r>
+        <w:t xml:space="preserve">VIII. 6) b. Code JS : </w:t>
+      </w:r>
+      <w:proofErr w:type="gramStart"/>
+      <w:r>
+        <w:rPr>
+          <w:rStyle w:val="CodeCar"/>
+          <w:sz w:val="28"/>
+        </w:rPr>
+        <w:t>Envoi</w:t>
+      </w:r>
+      <w:r>
+        <w:rPr>
+          <w:rStyle w:val="CodeCar"/>
+          <w:sz w:val="28"/>
+        </w:rPr>
+        <w:t>(</w:t>
+      </w:r>
+      <w:proofErr w:type="gramEnd"/>
+      <w:r>
+        <w:rPr>
+          <w:rStyle w:val="CodeCar"/>
+          <w:sz w:val="28"/>
+        </w:rPr>
+        <w:t>)</w:t>
+      </w:r>
+    </w:p>
+    <w:p>
+      <w:pPr>
+        <w:pStyle w:val="AvenirParagraphe"/>
+        <w:ind w:left="0"/>
+        <w:jc w:val="center"/>
+      </w:pPr>
+      <w:r>
+        <w:rPr>
+          <w:noProof/>
+        </w:rPr>
+        <w:drawing>
+          <wp:inline distT="0" distB="0" distL="0" distR="0">
+            <wp:extent cx="6188710" cy="1659255"/>
+            <wp:effectExtent l="0" t="0" r="2540" b="0"/>
+            <wp:docPr id="216" name="Image 216" descr="Une image contenant capture d’écran&#10;&#10;Description générée avec un niveau de confiance très élevé"/>
+            <wp:cNvGraphicFramePr>
+              <a:graphicFrameLocks xmlns:a="http://schemas.openxmlformats.org/drawingml/2006/main" noChangeAspect="1"/>
+            </wp:cNvGraphicFramePr>
+            <a:graphic xmlns:a="http://schemas.openxmlformats.org/drawingml/2006/main">
+              <a:graphicData uri="http://schemas.openxmlformats.org/drawingml/2006/picture">
+                <pic:pic xmlns:pic="http://schemas.openxmlformats.org/drawingml/2006/picture">
+                  <pic:nvPicPr>
+                    <pic:cNvPr id="216" name="js_envoi.jpg"/>
+                    <pic:cNvPicPr/>
+                  </pic:nvPicPr>
+                  <pic:blipFill>
+                    <a:blip r:embed="rId47">
+                      <a:extLst>
+                        <a:ext uri="{28A0092B-C50C-407E-A947-70E740481C1C}">
+                          <a14:useLocalDpi xmlns:a14="http://schemas.microsoft.com/office/drawing/2010/main" val="0"/>
+                        </a:ext>
+                      </a:extLst>
+                    </a:blip>
+                    <a:stretch>
+                      <a:fillRect/>
+                    </a:stretch>
+                  </pic:blipFill>
+                  <pic:spPr>
+                    <a:xfrm>
+                      <a:off x="0" y="0"/>
+                      <a:ext cx="6188710" cy="1659255"/>
+                    </a:xfrm>
+                    <a:prstGeom prst="rect">
+                      <a:avLst/>
+                    </a:prstGeom>
+                  </pic:spPr>
+                </pic:pic>
+              </a:graphicData>
+            </a:graphic>
+          </wp:inline>
+        </w:drawing>
+      </w:r>
+    </w:p>
+    <w:p>
+      <w:pPr>
+        <w:pStyle w:val="ImageTitre"/>
+      </w:pPr>
+      <w:r>
+        <w:t>Figure VIII. 17 : fonction JS de vérification du formulaire avant envoi</w:t>
+      </w:r>
+    </w:p>
+    <w:p>
+      <w:pPr>
+        <w:pStyle w:val="AvenirParagraphe"/>
+        <w:ind w:left="0" w:firstLine="708"/>
+      </w:pPr>
+      <w:r>
+        <w:rPr>
+          <w:u w:val="single"/>
+        </w:rPr>
+        <w:t>Principe :</w:t>
+      </w:r>
+      <w:r>
+        <w:t xml:space="preserve"> Si toutes les vérifications précédentes sont bonnes, alors le message d’erreur du formulaire</w:t>
+      </w:r>
+      <w:r>
+        <w:t xml:space="preserve"> est masqué grâce à la fonction </w:t>
+      </w:r>
+      <w:proofErr w:type="gramStart"/>
+      <w:r>
+        <w:rPr>
+          <w:rStyle w:val="CodeCar"/>
+        </w:rPr>
+        <w:t>cache(</w:t>
+      </w:r>
+      <w:proofErr w:type="gramEnd"/>
+      <w:r>
+        <w:rPr>
+          <w:rStyle w:val="CodeCar"/>
+        </w:rPr>
+        <w:t>)</w:t>
+      </w:r>
+      <w:r>
+        <w:t xml:space="preserve"> et </w:t>
+      </w:r>
+      <w:r>
+        <w:rPr>
+          <w:rStyle w:val="CodeCar"/>
+        </w:rPr>
+        <w:t>Envoi()</w:t>
+      </w:r>
+      <w:r>
+        <w:t xml:space="preserve"> retourne </w:t>
+      </w:r>
+      <w:proofErr w:type="spellStart"/>
+      <w:r>
+        <w:rPr>
+          <w:rStyle w:val="CodeCar"/>
+        </w:rPr>
+        <w:t>True</w:t>
+      </w:r>
+      <w:proofErr w:type="spellEnd"/>
+      <w:r>
+        <w:t xml:space="preserve">. Sinon, on affiche le message d’erreur grâce à </w:t>
+      </w:r>
+      <w:proofErr w:type="gramStart"/>
+      <w:r>
+        <w:rPr>
+          <w:rStyle w:val="CodeCar"/>
+        </w:rPr>
+        <w:t>affiche(</w:t>
+      </w:r>
+      <w:proofErr w:type="gramEnd"/>
+      <w:r>
+        <w:rPr>
+          <w:rStyle w:val="CodeCar"/>
+        </w:rPr>
+        <w:t xml:space="preserve">) </w:t>
+      </w:r>
+      <w:r>
+        <w:t>et</w:t>
+      </w:r>
+      <w:r>
+        <w:rPr>
+          <w:rStyle w:val="CodeCar"/>
+        </w:rPr>
+        <w:t xml:space="preserve"> Envoi() </w:t>
+      </w:r>
+      <w:r>
+        <w:t xml:space="preserve">retourne </w:t>
+      </w:r>
+      <w:r>
+        <w:rPr>
+          <w:rStyle w:val="CodeCar"/>
+        </w:rPr>
+        <w:t>False</w:t>
+      </w:r>
+      <w:r>
+        <w:t>.</w:t>
+      </w:r>
+      <w:r>
+        <w:t xml:space="preserve"> </w:t>
+      </w:r>
     </w:p>
     <w:p>
       <w:pPr>
@@ -7601,7 +10104,7 @@
                     <pic:cNvPicPr/>
                   </pic:nvPicPr>
                   <pic:blipFill>
-                    <a:blip r:embed="rId35">
+                    <a:blip r:embed="rId48">
                       <a:extLst>
                         <a:ext uri="{28A0092B-C50C-407E-A947-70E740481C1C}">
                           <a14:useLocalDpi xmlns:a14="http://schemas.microsoft.com/office/drawing/2010/main" val="0"/>
@@ -7670,7 +10173,7 @@
                     <pic:cNvPicPr/>
                   </pic:nvPicPr>
                   <pic:blipFill>
-                    <a:blip r:embed="rId36">
+                    <a:blip r:embed="rId49">
                       <a:extLst>
                         <a:ext uri="{28A0092B-C50C-407E-A947-70E740481C1C}">
                           <a14:useLocalDpi xmlns:a14="http://schemas.microsoft.com/office/drawing/2010/main" val="0"/>
@@ -7725,9 +10228,9 @@
     <w:p/>
     <w:p/>
     <w:sectPr>
-      <w:headerReference w:type="default" r:id="rId37"/>
-      <w:footerReference w:type="default" r:id="rId38"/>
-      <w:footerReference w:type="first" r:id="rId39"/>
+      <w:headerReference w:type="default" r:id="rId50"/>
+      <w:footerReference w:type="default" r:id="rId51"/>
+      <w:footerReference w:type="first" r:id="rId52"/>
       <w:type w:val="continuous"/>
       <w:pgSz w:w="11906" w:h="16838"/>
       <w:pgMar w:top="1440" w:right="1080" w:bottom="1440" w:left="1080" w:header="708" w:footer="708" w:gutter="0"/>
@@ -9735,7 +12238,6 @@
   <w:style w:type="character" w:default="1" w:styleId="Policepardfaut">
     <w:name w:val="Default Paragraph Font"/>
     <w:uiPriority w:val="1"/>
-    <w:semiHidden/>
     <w:unhideWhenUsed/>
   </w:style>
   <w:style w:type="table" w:default="1" w:styleId="TableauNormal">
@@ -10468,7 +12970,7 @@
 </file>
 
 <file path=customXml/itemProps1.xml><?xml version="1.0" encoding="utf-8"?>
-<ds:datastoreItem xmlns:ds="http://schemas.openxmlformats.org/officeDocument/2006/customXml" ds:itemID="{249CDB69-16E0-4BE1-877C-02D7224C9199}">
+<ds:datastoreItem xmlns:ds="http://schemas.openxmlformats.org/officeDocument/2006/customXml" ds:itemID="{228933B1-4D98-4CA4-8271-0E52CB37584F}">
   <ds:schemaRefs>
     <ds:schemaRef ds:uri="http://schemas.openxmlformats.org/officeDocument/2006/bibliography"/>
   </ds:schemaRefs>

</xml_diff>

<commit_message>
Rajout de la police pour le Code qui a été supprimée par erruer
</commit_message>
<xml_diff>
--- a/Rapport.docx
+++ b/Rapport.docx
@@ -1477,8 +1477,6 @@
               </w:rPr>
               <w:t>I. 1) Préambule</w:t>
             </w:r>
-            <w:bookmarkStart w:id="3" w:name="_GoBack"/>
-            <w:bookmarkEnd w:id="3"/>
             <w:r>
               <w:rPr>
                 <w:rFonts w:ascii="Avenir LT Std 55 Roman" w:hAnsi="Avenir LT Std 55 Roman"/>
@@ -5930,7 +5928,7 @@
       <w:pPr>
         <w:pStyle w:val="AvenirTitre0"/>
       </w:pPr>
-      <w:bookmarkStart w:id="4" w:name="_Toc518074920"/>
+      <w:bookmarkStart w:id="3" w:name="_Toc518074920"/>
       <w:r>
         <w:lastRenderedPageBreak/>
         <w:t>I</w:t>
@@ -5941,29 +5939,29 @@
       <w:r>
         <w:t>Introduction</w:t>
       </w:r>
+      <w:bookmarkEnd w:id="3"/>
+    </w:p>
+    <w:p>
+      <w:pPr>
+        <w:pStyle w:val="AvenieTitre1"/>
+        <w:rPr>
+          <w:rFonts w:ascii="Avenir LT Std 55 Roman" w:hAnsi="Avenir LT Std 55 Roman"/>
+        </w:rPr>
+      </w:pPr>
+      <w:bookmarkStart w:id="4" w:name="_Toc518074921"/>
+      <w:r>
+        <w:rPr>
+          <w:rFonts w:ascii="Avenir LT Std 55 Roman" w:hAnsi="Avenir LT Std 55 Roman"/>
+        </w:rPr>
+        <w:t xml:space="preserve">I. 1) </w:t>
+      </w:r>
+      <w:r>
+        <w:rPr>
+          <w:rFonts w:ascii="Avenir LT Std 55 Roman" w:hAnsi="Avenir LT Std 55 Roman"/>
+        </w:rPr>
+        <w:t>Préambule</w:t>
+      </w:r>
       <w:bookmarkEnd w:id="4"/>
-    </w:p>
-    <w:p>
-      <w:pPr>
-        <w:pStyle w:val="AvenieTitre1"/>
-        <w:rPr>
-          <w:rFonts w:ascii="Avenir LT Std 55 Roman" w:hAnsi="Avenir LT Std 55 Roman"/>
-        </w:rPr>
-      </w:pPr>
-      <w:bookmarkStart w:id="5" w:name="_Toc518074921"/>
-      <w:r>
-        <w:rPr>
-          <w:rFonts w:ascii="Avenir LT Std 55 Roman" w:hAnsi="Avenir LT Std 55 Roman"/>
-        </w:rPr>
-        <w:t xml:space="preserve">I. 1) </w:t>
-      </w:r>
-      <w:r>
-        <w:rPr>
-          <w:rFonts w:ascii="Avenir LT Std 55 Roman" w:hAnsi="Avenir LT Std 55 Roman"/>
-        </w:rPr>
-        <w:t>Préambule</w:t>
-      </w:r>
-      <w:bookmarkEnd w:id="5"/>
     </w:p>
     <w:p>
       <w:pPr>
@@ -6014,7 +6012,7 @@
           <w:rFonts w:ascii="Avenir LT Std 55 Roman" w:hAnsi="Avenir LT Std 55 Roman"/>
         </w:rPr>
       </w:pPr>
-      <w:bookmarkStart w:id="6" w:name="_Toc518074922"/>
+      <w:bookmarkStart w:id="5" w:name="_Toc518074922"/>
       <w:r>
         <w:rPr>
           <w:rFonts w:ascii="Avenir LT Std 55 Roman" w:hAnsi="Avenir LT Std 55 Roman"/>
@@ -6027,7 +6025,7 @@
         </w:rPr>
         <w:t>Motivation</w:t>
       </w:r>
-      <w:bookmarkEnd w:id="6"/>
+      <w:bookmarkEnd w:id="5"/>
     </w:p>
     <w:p>
       <w:pPr>
@@ -6222,7 +6220,7 @@
       <w:pPr>
         <w:pStyle w:val="AvenirTitre0"/>
       </w:pPr>
-      <w:bookmarkStart w:id="7" w:name="_Toc518074923"/>
+      <w:bookmarkStart w:id="6" w:name="_Toc518074923"/>
       <w:r>
         <w:lastRenderedPageBreak/>
         <w:t xml:space="preserve">II. </w:t>
@@ -6230,29 +6228,29 @@
       <w:r>
         <w:t>Présentation du projet</w:t>
       </w:r>
+      <w:bookmarkEnd w:id="6"/>
+    </w:p>
+    <w:p>
+      <w:pPr>
+        <w:pStyle w:val="AvenieTitre1"/>
+        <w:rPr>
+          <w:rFonts w:ascii="Avenir LT Std 55 Roman" w:hAnsi="Avenir LT Std 55 Roman"/>
+        </w:rPr>
+      </w:pPr>
+      <w:bookmarkStart w:id="7" w:name="_Toc518074924"/>
+      <w:r>
+        <w:rPr>
+          <w:rFonts w:ascii="Avenir LT Std 55 Roman" w:hAnsi="Avenir LT Std 55 Roman"/>
+        </w:rPr>
+        <w:t xml:space="preserve">II. 1) </w:t>
+      </w:r>
+      <w:r>
+        <w:rPr>
+          <w:rFonts w:ascii="Avenir LT Std 55 Roman" w:hAnsi="Avenir LT Std 55 Roman"/>
+        </w:rPr>
+        <w:t>Objectifs</w:t>
+      </w:r>
       <w:bookmarkEnd w:id="7"/>
-    </w:p>
-    <w:p>
-      <w:pPr>
-        <w:pStyle w:val="AvenieTitre1"/>
-        <w:rPr>
-          <w:rFonts w:ascii="Avenir LT Std 55 Roman" w:hAnsi="Avenir LT Std 55 Roman"/>
-        </w:rPr>
-      </w:pPr>
-      <w:bookmarkStart w:id="8" w:name="_Toc518074924"/>
-      <w:r>
-        <w:rPr>
-          <w:rFonts w:ascii="Avenir LT Std 55 Roman" w:hAnsi="Avenir LT Std 55 Roman"/>
-        </w:rPr>
-        <w:t xml:space="preserve">II. 1) </w:t>
-      </w:r>
-      <w:r>
-        <w:rPr>
-          <w:rFonts w:ascii="Avenir LT Std 55 Roman" w:hAnsi="Avenir LT Std 55 Roman"/>
-        </w:rPr>
-        <w:t>Objectifs</w:t>
-      </w:r>
-      <w:bookmarkEnd w:id="8"/>
     </w:p>
     <w:p>
       <w:pPr>
@@ -6508,7 +6506,7 @@
           <w:rFonts w:ascii="Avenir LT Std 55 Roman" w:hAnsi="Avenir LT Std 55 Roman"/>
         </w:rPr>
       </w:pPr>
-      <w:bookmarkStart w:id="9" w:name="_Toc518074925"/>
+      <w:bookmarkStart w:id="8" w:name="_Toc518074925"/>
       <w:r>
         <w:rPr>
           <w:rFonts w:ascii="Avenir LT Std 55 Roman" w:hAnsi="Avenir LT Std 55 Roman"/>
@@ -6521,7 +6519,7 @@
         </w:rPr>
         <w:t>Démarches</w:t>
       </w:r>
-      <w:bookmarkEnd w:id="9"/>
+      <w:bookmarkEnd w:id="8"/>
     </w:p>
     <w:p>
       <w:pPr>
@@ -6847,7 +6845,7 @@
           <w:rFonts w:ascii="Avenir LT Std 55 Roman" w:hAnsi="Avenir LT Std 55 Roman"/>
         </w:rPr>
       </w:pPr>
-      <w:bookmarkStart w:id="10" w:name="_Toc518074926"/>
+      <w:bookmarkStart w:id="9" w:name="_Toc518074926"/>
       <w:r>
         <w:rPr>
           <w:rFonts w:ascii="Avenir LT Std 55 Roman" w:hAnsi="Avenir LT Std 55 Roman"/>
@@ -6860,7 +6858,7 @@
         </w:rPr>
         <w:t>Environnement</w:t>
       </w:r>
-      <w:bookmarkEnd w:id="10"/>
+      <w:bookmarkEnd w:id="9"/>
     </w:p>
     <w:p>
       <w:pPr>
@@ -6921,7 +6919,7 @@
       <w:pPr>
         <w:pStyle w:val="AvenirTitre0"/>
       </w:pPr>
-      <w:bookmarkStart w:id="11" w:name="_Toc518074927"/>
+      <w:bookmarkStart w:id="10" w:name="_Toc518074927"/>
       <w:r>
         <w:lastRenderedPageBreak/>
         <w:t xml:space="preserve">III. </w:t>
@@ -6929,13 +6927,85 @@
       <w:r>
         <w:t>Méthodes de travail</w:t>
       </w:r>
+      <w:bookmarkEnd w:id="10"/>
+    </w:p>
+    <w:p>
+      <w:pPr>
+        <w:rPr>
+          <w:rFonts w:ascii="Avenir LT Std 55 Roman" w:hAnsi="Avenir LT Std 55 Roman"/>
+        </w:rPr>
+      </w:pPr>
+    </w:p>
+    <w:p>
+      <w:pPr>
+        <w:pStyle w:val="AvenieTitre1"/>
+        <w:rPr>
+          <w:rFonts w:ascii="Avenir LT Std 55 Roman" w:hAnsi="Avenir LT Std 55 Roman"/>
+        </w:rPr>
+      </w:pPr>
+      <w:bookmarkStart w:id="11" w:name="_Toc518074928"/>
+      <w:r>
+        <w:rPr>
+          <w:rFonts w:ascii="Avenir LT Std 55 Roman" w:hAnsi="Avenir LT Std 55 Roman"/>
+        </w:rPr>
+        <w:t xml:space="preserve">III. 1) Word et </w:t>
+      </w:r>
+      <w:r>
+        <w:rPr>
+          <w:rFonts w:ascii="Avenir LT Std 55 Roman" w:hAnsi="Avenir LT Std 55 Roman"/>
+        </w:rPr>
+        <w:t xml:space="preserve">le </w:t>
+      </w:r>
+      <w:r>
+        <w:rPr>
+          <w:rFonts w:ascii="Avenir LT Std 55 Roman" w:hAnsi="Avenir LT Std 55 Roman"/>
+        </w:rPr>
+        <w:t>suivi de modifications</w:t>
+      </w:r>
       <w:bookmarkEnd w:id="11"/>
     </w:p>
     <w:p>
       <w:pPr>
-        <w:rPr>
-          <w:rFonts w:ascii="Avenir LT Std 55 Roman" w:hAnsi="Avenir LT Std 55 Roman"/>
-        </w:rPr>
+        <w:pStyle w:val="AvenirParagraphe"/>
+      </w:pPr>
+    </w:p>
+    <w:p>
+      <w:pPr>
+        <w:pStyle w:val="AvenirParagraphe"/>
+        <w:ind w:left="0" w:firstLine="708"/>
+      </w:pPr>
+      <w:r>
+        <w:t>Nous avons rédigé nos tutoriels sous Word</w:t>
+      </w:r>
+      <w:r>
+        <w:t xml:space="preserve">, et nous avons effectué une relecture croisée de nos tutoriels </w:t>
+      </w:r>
+      <w:r>
+        <w:t>en utilisant le suivi de modification</w:t>
+      </w:r>
+      <w:r>
+        <w:t xml:space="preserve"> que propose Word. Le suivi de modification permet de connaitre qui a apporté des modifications au document, </w:t>
+      </w:r>
+      <w:r>
+        <w:t xml:space="preserve">de </w:t>
+      </w:r>
+      <w:r>
+        <w:t xml:space="preserve">choisir les modifications à accepter ou refuser, et </w:t>
+      </w:r>
+      <w:r>
+        <w:t xml:space="preserve">aussi </w:t>
+      </w:r>
+      <w:r>
+        <w:t>d’ajouter des commentaires</w:t>
+      </w:r>
+      <w:r>
+        <w:t>.</w:t>
+      </w:r>
+    </w:p>
+    <w:p>
+      <w:pPr>
+        <w:pStyle w:val="AvenirParagraphe"/>
+        <w:ind w:left="0"/>
       </w:pPr>
     </w:p>
     <w:p>
@@ -6945,86 +7015,14 @@
           <w:rFonts w:ascii="Avenir LT Std 55 Roman" w:hAnsi="Avenir LT Std 55 Roman"/>
         </w:rPr>
       </w:pPr>
-      <w:bookmarkStart w:id="12" w:name="_Toc518074928"/>
-      <w:r>
-        <w:rPr>
-          <w:rFonts w:ascii="Avenir LT Std 55 Roman" w:hAnsi="Avenir LT Std 55 Roman"/>
-        </w:rPr>
-        <w:t xml:space="preserve">III. 1) Word et </w:t>
-      </w:r>
-      <w:r>
-        <w:rPr>
-          <w:rFonts w:ascii="Avenir LT Std 55 Roman" w:hAnsi="Avenir LT Std 55 Roman"/>
-        </w:rPr>
-        <w:t xml:space="preserve">le </w:t>
-      </w:r>
-      <w:r>
-        <w:rPr>
-          <w:rFonts w:ascii="Avenir LT Std 55 Roman" w:hAnsi="Avenir LT Std 55 Roman"/>
-        </w:rPr>
-        <w:t>suivi de modifications</w:t>
+      <w:bookmarkStart w:id="12" w:name="_Toc518074929"/>
+      <w:r>
+        <w:rPr>
+          <w:rFonts w:ascii="Avenir LT Std 55 Roman" w:hAnsi="Avenir LT Std 55 Roman"/>
+        </w:rPr>
+        <w:t>III. 2) Diagramme de Gantt</w:t>
       </w:r>
       <w:bookmarkEnd w:id="12"/>
-    </w:p>
-    <w:p>
-      <w:pPr>
-        <w:pStyle w:val="AvenirParagraphe"/>
-      </w:pPr>
-    </w:p>
-    <w:p>
-      <w:pPr>
-        <w:pStyle w:val="AvenirParagraphe"/>
-        <w:ind w:left="0" w:firstLine="708"/>
-      </w:pPr>
-      <w:r>
-        <w:t>Nous avons rédigé nos tutoriels sous Word</w:t>
-      </w:r>
-      <w:r>
-        <w:t xml:space="preserve">, et nous avons effectué une relecture croisée de nos tutoriels </w:t>
-      </w:r>
-      <w:r>
-        <w:t>en utilisant le suivi de modification</w:t>
-      </w:r>
-      <w:r>
-        <w:t xml:space="preserve"> que propose Word. Le suivi de modification permet de connaitre qui a apporté des modifications au document, </w:t>
-      </w:r>
-      <w:r>
-        <w:t xml:space="preserve">de </w:t>
-      </w:r>
-      <w:r>
-        <w:t xml:space="preserve">choisir les modifications à accepter ou refuser, et </w:t>
-      </w:r>
-      <w:r>
-        <w:t xml:space="preserve">aussi </w:t>
-      </w:r>
-      <w:r>
-        <w:t>d’ajouter des commentaires</w:t>
-      </w:r>
-      <w:r>
-        <w:t>.</w:t>
-      </w:r>
-    </w:p>
-    <w:p>
-      <w:pPr>
-        <w:pStyle w:val="AvenirParagraphe"/>
-        <w:ind w:left="0"/>
-      </w:pPr>
-    </w:p>
-    <w:p>
-      <w:pPr>
-        <w:pStyle w:val="AvenieTitre1"/>
-        <w:rPr>
-          <w:rFonts w:ascii="Avenir LT Std 55 Roman" w:hAnsi="Avenir LT Std 55 Roman"/>
-        </w:rPr>
-      </w:pPr>
-      <w:bookmarkStart w:id="13" w:name="_Toc518074929"/>
-      <w:r>
-        <w:rPr>
-          <w:rFonts w:ascii="Avenir LT Std 55 Roman" w:hAnsi="Avenir LT Std 55 Roman"/>
-        </w:rPr>
-        <w:t>III. 2) Diagramme de Gantt</w:t>
-      </w:r>
-      <w:bookmarkEnd w:id="13"/>
     </w:p>
     <w:p>
       <w:pPr>
@@ -7159,7 +7157,7 @@
           <w:rFonts w:ascii="Avenir LT Std 55 Roman" w:hAnsi="Avenir LT Std 55 Roman"/>
         </w:rPr>
       </w:pPr>
-      <w:bookmarkStart w:id="14" w:name="_Toc518074930"/>
+      <w:bookmarkStart w:id="13" w:name="_Toc518074930"/>
       <w:r>
         <w:rPr>
           <w:rFonts w:ascii="Avenir LT Std 55 Roman" w:hAnsi="Avenir LT Std 55 Roman"/>
@@ -7167,23 +7165,23 @@
         <w:lastRenderedPageBreak/>
         <w:t>III. 3) Git</w:t>
       </w:r>
+      <w:bookmarkEnd w:id="13"/>
+    </w:p>
+    <w:p>
+      <w:pPr>
+        <w:pStyle w:val="AvenirSous-Titre"/>
+        <w:rPr>
+          <w:rFonts w:ascii="Avenir LT Std 55 Roman" w:hAnsi="Avenir LT Std 55 Roman"/>
+        </w:rPr>
+      </w:pPr>
+      <w:bookmarkStart w:id="14" w:name="_Toc518074931"/>
+      <w:r>
+        <w:rPr>
+          <w:rFonts w:ascii="Avenir LT Std 55 Roman" w:hAnsi="Avenir LT Std 55 Roman"/>
+        </w:rPr>
+        <w:t>III. 3) a. Fonctionnement</w:t>
+      </w:r>
       <w:bookmarkEnd w:id="14"/>
-    </w:p>
-    <w:p>
-      <w:pPr>
-        <w:pStyle w:val="AvenirSous-Titre"/>
-        <w:rPr>
-          <w:rFonts w:ascii="Avenir LT Std 55 Roman" w:hAnsi="Avenir LT Std 55 Roman"/>
-        </w:rPr>
-      </w:pPr>
-      <w:bookmarkStart w:id="15" w:name="_Toc518074931"/>
-      <w:r>
-        <w:rPr>
-          <w:rFonts w:ascii="Avenir LT Std 55 Roman" w:hAnsi="Avenir LT Std 55 Roman"/>
-        </w:rPr>
-        <w:t>III. 3) a. Fonctionnement</w:t>
-      </w:r>
-      <w:bookmarkEnd w:id="15"/>
     </w:p>
     <w:p>
       <w:pPr>
@@ -7322,7 +7320,7 @@
           <w:rFonts w:ascii="Avenir LT Std 55 Roman" w:hAnsi="Avenir LT Std 55 Roman"/>
         </w:rPr>
       </w:pPr>
-      <w:bookmarkStart w:id="16" w:name="_Toc518074932"/>
+      <w:bookmarkStart w:id="15" w:name="_Toc518074932"/>
       <w:r>
         <w:rPr>
           <w:rFonts w:ascii="Avenir LT Std 55 Roman" w:hAnsi="Avenir LT Std 55 Roman"/>
@@ -7335,7 +7333,7 @@
         </w:rPr>
         <w:t>vantages</w:t>
       </w:r>
-      <w:bookmarkEnd w:id="16"/>
+      <w:bookmarkEnd w:id="15"/>
     </w:p>
     <w:p>
       <w:pPr>
@@ -7612,7 +7610,7 @@
       <w:pPr>
         <w:pStyle w:val="AvenirTitre0"/>
       </w:pPr>
-      <w:bookmarkStart w:id="17" w:name="_Toc518074933"/>
+      <w:bookmarkStart w:id="16" w:name="_Toc518074933"/>
       <w:r>
         <w:lastRenderedPageBreak/>
         <w:t xml:space="preserve">IV. </w:t>
@@ -7620,61 +7618,61 @@
       <w:r>
         <w:t>Tutoriel HTML</w:t>
       </w:r>
+      <w:bookmarkEnd w:id="16"/>
+      <w:r>
+        <w:t xml:space="preserve"> </w:t>
+      </w:r>
+    </w:p>
+    <w:p>
+      <w:pPr>
+        <w:pStyle w:val="ImageTitre"/>
+      </w:pPr>
+      <w:r>
+        <w:t>réalisé par Juliette Naudin</w:t>
+      </w:r>
+      <w:r>
+        <w:t xml:space="preserve"> pour Nahel Chazot</w:t>
+      </w:r>
+    </w:p>
+    <w:p>
+      <w:pPr>
+        <w:pStyle w:val="AvenirParagraphe"/>
+        <w:ind w:left="0"/>
+      </w:pPr>
+    </w:p>
+    <w:p>
+      <w:pPr>
+        <w:pStyle w:val="AvenirParagraphe"/>
+        <w:ind w:left="0"/>
+        <w:rPr>
+          <w:color w:val="FF0000"/>
+        </w:rPr>
+      </w:pPr>
+      <w:r>
+        <w:t xml:space="preserve">Il faut suivre ce tutoriel avec l’annexe </w:t>
+      </w:r>
+      <w:r>
+        <w:rPr>
+          <w:color w:val="FF0000"/>
+        </w:rPr>
+        <w:t>A METTRE</w:t>
+      </w:r>
+    </w:p>
+    <w:p>
+      <w:pPr>
+        <w:pStyle w:val="AvenieTitre1"/>
+        <w:rPr>
+          <w:rFonts w:ascii="Avenir LT Std 55 Roman" w:hAnsi="Avenir LT Std 55 Roman"/>
+        </w:rPr>
+      </w:pPr>
+      <w:bookmarkStart w:id="17" w:name="_Toc518074934"/>
+      <w:r>
+        <w:rPr>
+          <w:rFonts w:ascii="Avenir LT Std 55 Roman" w:hAnsi="Avenir LT Std 55 Roman"/>
+        </w:rPr>
+        <w:t>IV. 1) Démarrage</w:t>
+      </w:r>
       <w:bookmarkEnd w:id="17"/>
-      <w:r>
-        <w:t xml:space="preserve"> </w:t>
-      </w:r>
-    </w:p>
-    <w:p>
-      <w:pPr>
-        <w:pStyle w:val="ImageTitre"/>
-      </w:pPr>
-      <w:r>
-        <w:t>réalisé par Juliette Naudin</w:t>
-      </w:r>
-      <w:r>
-        <w:t xml:space="preserve"> pour Nahel Chazot</w:t>
-      </w:r>
-    </w:p>
-    <w:p>
-      <w:pPr>
-        <w:pStyle w:val="AvenirParagraphe"/>
-        <w:ind w:left="0"/>
-      </w:pPr>
-    </w:p>
-    <w:p>
-      <w:pPr>
-        <w:pStyle w:val="AvenirParagraphe"/>
-        <w:ind w:left="0"/>
-        <w:rPr>
-          <w:color w:val="FF0000"/>
-        </w:rPr>
-      </w:pPr>
-      <w:r>
-        <w:t xml:space="preserve">Il faut suivre ce tutoriel avec l’annexe </w:t>
-      </w:r>
-      <w:r>
-        <w:rPr>
-          <w:color w:val="FF0000"/>
-        </w:rPr>
-        <w:t>A METTRE</w:t>
-      </w:r>
-    </w:p>
-    <w:p>
-      <w:pPr>
-        <w:pStyle w:val="AvenieTitre1"/>
-        <w:rPr>
-          <w:rFonts w:ascii="Avenir LT Std 55 Roman" w:hAnsi="Avenir LT Std 55 Roman"/>
-        </w:rPr>
-      </w:pPr>
-      <w:bookmarkStart w:id="18" w:name="_Toc518074934"/>
-      <w:r>
-        <w:rPr>
-          <w:rFonts w:ascii="Avenir LT Std 55 Roman" w:hAnsi="Avenir LT Std 55 Roman"/>
-        </w:rPr>
-        <w:t>IV. 1) Démarrage</w:t>
-      </w:r>
-      <w:bookmarkEnd w:id="18"/>
     </w:p>
     <w:p>
       <w:pPr>
@@ -7733,15 +7731,13 @@
       </w:r>
       <w:r>
         <w:rPr>
-          <w:rStyle w:val="CodeHTML"/>
-          <w:rFonts w:ascii="Avenir LT Std 55 Roman" w:eastAsiaTheme="majorEastAsia" w:hAnsi="Avenir LT Std 55 Roman"/>
+          <w:rStyle w:val="CodeCar"/>
         </w:rPr>
         <w:t>accueil</w:t>
       </w:r>
       <w:r>
         <w:rPr>
-          <w:rStyle w:val="CodeHTML"/>
-          <w:rFonts w:ascii="Avenir LT Std 55 Roman" w:eastAsiaTheme="majorEastAsia" w:hAnsi="Avenir LT Std 55 Roman"/>
+          <w:rStyle w:val="CodeCar"/>
         </w:rPr>
         <w:t>.html</w:t>
       </w:r>
@@ -7833,7 +7829,7 @@
           <w:sz w:val="32"/>
         </w:rPr>
       </w:pPr>
-      <w:bookmarkStart w:id="19" w:name="_Toc518074935"/>
+      <w:bookmarkStart w:id="18" w:name="_Toc518074935"/>
       <w:r>
         <w:rPr>
           <w:rStyle w:val="AvenirParagrapheCar"/>
@@ -7841,7 +7837,7 @@
         </w:rPr>
         <w:t>IV. 2) Balises</w:t>
       </w:r>
-      <w:bookmarkEnd w:id="19"/>
+      <w:bookmarkEnd w:id="18"/>
     </w:p>
     <w:p>
       <w:pPr>
@@ -7874,7 +7870,7 @@
           <w:sz w:val="28"/>
         </w:rPr>
       </w:pPr>
-      <w:bookmarkStart w:id="20" w:name="_Toc518074936"/>
+      <w:bookmarkStart w:id="19" w:name="_Toc518074936"/>
       <w:r>
         <w:rPr>
           <w:rStyle w:val="AvenirParagrapheCar"/>
@@ -7889,7 +7885,7 @@
         </w:rPr>
         <w:t>Type</w:t>
       </w:r>
-      <w:bookmarkEnd w:id="20"/>
+      <w:bookmarkEnd w:id="19"/>
     </w:p>
     <w:p>
       <w:pPr>
@@ -7923,10 +7919,16 @@
       </w:pPr>
       <w:r>
         <w:rPr>
+          <w:rStyle w:val="CodeCar"/>
+        </w:rPr>
+        <w:t>&lt;balise&gt; &lt;/balise&gt;</w:t>
+      </w:r>
+      <w:r>
+        <w:rPr>
           <w:rStyle w:val="CodeHTML"/>
           <w:rFonts w:ascii="Avenir LT Std 55 Roman" w:eastAsiaTheme="majorEastAsia" w:hAnsi="Avenir LT Std 55 Roman"/>
         </w:rPr>
-        <w:t>&lt;balise&gt; &lt;/balise&gt; </w:t>
+        <w:t> </w:t>
       </w:r>
       <w:r>
         <w:rPr>
@@ -7959,10 +7961,16 @@
       </w:pPr>
       <w:r>
         <w:rPr>
+          <w:rStyle w:val="CodeCar"/>
+        </w:rPr>
+        <w:t>&lt;balise /&gt;</w:t>
+      </w:r>
+      <w:r>
+        <w:rPr>
           <w:rStyle w:val="CodeHTML"/>
           <w:rFonts w:ascii="Avenir LT Std 55 Roman" w:eastAsiaTheme="majorEastAsia" w:hAnsi="Avenir LT Std 55 Roman"/>
         </w:rPr>
-        <w:t xml:space="preserve">&lt;balise /&gt; </w:t>
+        <w:t xml:space="preserve"> </w:t>
       </w:r>
       <w:r>
         <w:rPr>
@@ -7996,7 +8004,7 @@
           <w:sz w:val="28"/>
         </w:rPr>
       </w:pPr>
-      <w:bookmarkStart w:id="21" w:name="_Toc518074937"/>
+      <w:bookmarkStart w:id="20" w:name="_Toc518074937"/>
       <w:r>
         <w:rPr>
           <w:rStyle w:val="AvenirParagrapheCar"/>
@@ -8004,7 +8012,7 @@
         </w:rPr>
         <w:t>IV. 2) b) Syntaxe</w:t>
       </w:r>
-      <w:bookmarkEnd w:id="21"/>
+      <w:bookmarkEnd w:id="20"/>
     </w:p>
     <w:p>
       <w:pPr>
@@ -8315,7 +8323,28 @@
           </mc:Choice>
           <mc:Fallback>
             <w:pict>
-              <v:group w14:anchorId="5B574064" id="Groupe 7" o:spid="_x0000_s1026" style="position:absolute;margin-left:48.45pt;margin-top:19.9pt;width:348pt;height:27.5pt;z-index:251659264;mso-position-horizontal-relative:margin" coordsize="44199,3492" o:gfxdata="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">
+              <v:group w14:anchorId="038706DD" id="Groupe 7" o:spid="_x0000_s1026" style="position:absolute;margin-left:48.45pt;margin-top:19.9pt;width:348pt;height:27.5pt;z-index:251659264;mso-position-horizontal-relative:margin" coordsize="44199,3492" o:gfxdata="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">
+                <v:shapetype id="_x0000_t88" coordsize="21600,21600" o:spt="88" adj="1800,10800" path="m,qx10800@0l10800@2qy21600@11,10800@3l10800@1qy,21600e" filled="f">
+                  <v:formulas>
+                    <v:f eqn="val #0"/>
+                    <v:f eqn="sum 21600 0 #0"/>
+                    <v:f eqn="sum #1 0 #0"/>
+                    <v:f eqn="sum #1 #0 0"/>
+                    <v:f eqn="prod #0 9598 32768"/>
+                    <v:f eqn="sum 21600 0 @4"/>
+                    <v:f eqn="sum 21600 0 #1"/>
+                    <v:f eqn="min #1 @6"/>
+                    <v:f eqn="prod @7 1 2"/>
+                    <v:f eqn="prod #0 2 1"/>
+                    <v:f eqn="sum 21600 0 @9"/>
+                    <v:f eqn="val #1"/>
+                  </v:formulas>
+                  <v:path arrowok="t" o:connecttype="custom" o:connectlocs="0,0;21600,@11;0,21600" textboxrect="0,@4,7637,@5"/>
+                  <v:handles>
+                    <v:h position="center,#0" yrange="0,@8"/>
+                    <v:h position="bottomRight,#1" yrange="@9,@10"/>
+                  </v:handles>
+                </v:shapetype>
                 <v:shape id="Accolade fermante 8" o:spid="_x0000_s1027" type="#_x0000_t88" style="position:absolute;left:8732;top:-8732;width:3492;height:20955;rotation:-90;visibility:visible;mso-wrap-style:square;v-text-anchor:middle" o:gfxdata="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" adj="300,11064" strokecolor="#1c6194 [2409]" strokeweight=".5pt">
                   <v:stroke joinstyle="miter"/>
                 </v:shape>
@@ -8368,13 +8397,6 @@
       </w:r>
       <w:r>
         <w:rPr>
-          <w:rFonts w:ascii="Avenir LT Std 55 Roman" w:hAnsi="Avenir LT Std 55 Roman"/>
-          <w:color w:val="4A9A82" w:themeColor="accent3" w:themeShade="BF"/>
-        </w:rPr>
-        <w:tab/>
-      </w:r>
-      <w:r>
-        <w:rPr>
           <w:rFonts w:ascii="Avenir LT Std 55 Roman" w:hAnsi="Avenir LT Std 55 Roman" w:cs="Calibri"/>
           <w:color w:val="398E98" w:themeColor="accent2" w:themeShade="BF"/>
           <w14:glow w14:rad="0">
@@ -8407,23 +8429,17 @@
     </w:p>
     <w:p>
       <w:pPr>
+        <w:pStyle w:val="Code"/>
         <w:jc w:val="center"/>
         <w:rPr>
-          <w:rFonts w:ascii="Avenir LT Std 55 Roman" w:hAnsi="Avenir LT Std 55 Roman" w:cs="Courier New"/>
+          <w:rFonts w:cs="Courier New"/>
           <w:sz w:val="32"/>
           <w:szCs w:val="32"/>
-          <w14:glow w14:rad="0">
-            <w14:schemeClr w14:val="accent2">
-              <w14:alpha w14:val="40000"/>
-              <w14:lumMod w14:val="60000"/>
-              <w14:lumOff w14:val="40000"/>
-            </w14:schemeClr>
-          </w14:glow>
-        </w:rPr>
-      </w:pPr>
-      <w:r>
-        <w:rPr>
-          <w:rFonts w:ascii="Avenir LT Std 55 Roman" w:hAnsi="Avenir LT Std 55 Roman" w:cs="Courier New"/>
+        </w:rPr>
+      </w:pPr>
+      <w:r>
+        <w:rPr>
+          <w:rFonts w:cs="Courier New"/>
           <w:noProof/>
           <w:sz w:val="32"/>
           <w:szCs w:val="32"/>
@@ -8512,7 +8528,7 @@
       </w:r>
       <w:r>
         <w:rPr>
-          <w:rFonts w:ascii="Avenir LT Std 55 Roman" w:hAnsi="Avenir LT Std 55 Roman" w:cs="Courier New"/>
+          <w:rFonts w:cs="Courier New"/>
           <w:noProof/>
           <w:sz w:val="32"/>
           <w:szCs w:val="32"/>
@@ -8595,7 +8611,7 @@
       </w:r>
       <w:r>
         <w:rPr>
-          <w:rFonts w:ascii="Avenir LT Std 55 Roman" w:hAnsi="Avenir LT Std 55 Roman" w:cs="Courier New"/>
+          <w:rFonts w:cs="Courier New"/>
           <w:sz w:val="32"/>
           <w:szCs w:val="32"/>
           <w14:glow w14:rad="0">
@@ -8608,113 +8624,27 @@
       </w:r>
       <w:r>
         <w:rPr>
-          <w:rFonts w:ascii="Avenir LT Std 55 Roman" w:hAnsi="Avenir LT Std 55 Roman" w:cs="Courier New"/>
-          <w:color w:val="FF0000"/>
+          <w:rFonts w:cs="Courier New"/>
           <w:sz w:val="32"/>
           <w:szCs w:val="32"/>
-          <w14:glow w14:rad="114300">
-            <w14:srgbClr w14:val="FF0000">
-              <w14:alpha w14:val="77000"/>
-            </w14:srgbClr>
-          </w14:glow>
-        </w:rPr>
-        <w:t>p</w:t>
-      </w:r>
-      <w:r>
-        <w:rPr>
-          <w:rFonts w:ascii="Avenir LT Std 55 Roman" w:hAnsi="Avenir LT Std 55 Roman" w:cs="Courier New"/>
+        </w:rPr>
+        <w:t>p class="ZZ1"&gt; Hello world ! &lt;/p&gt;</w:t>
+      </w:r>
+      <w:r>
+        <w:rPr>
+          <w:rFonts w:cs="Courier New"/>
           <w:sz w:val="32"/>
           <w:szCs w:val="32"/>
-          <w14:glow w14:rad="0">
-            <w14:schemeClr w14:val="accent1">
-              <w14:alpha w14:val="60000"/>
-            </w14:schemeClr>
-          </w14:glow>
-        </w:rPr>
-        <w:t xml:space="preserve"> </w:t>
-      </w:r>
-      <w:r>
-        <w:rPr>
-          <w:rFonts w:ascii="Avenir LT Std 55 Roman" w:hAnsi="Avenir LT Std 55 Roman" w:cs="Courier New"/>
+        </w:rPr>
+        <w:tab/>
+      </w:r>
+      <w:r>
+        <w:rPr>
+          <w:rFonts w:cs="Courier New"/>
           <w:sz w:val="32"/>
           <w:szCs w:val="32"/>
         </w:rPr>
-        <w:t>class=</w:t>
-      </w:r>
-      <w:r>
-        <w:rPr>
-          <w:rFonts w:ascii="Avenir LT Std 55 Roman" w:hAnsi="Avenir LT Std 55 Roman" w:cs="Courier New"/>
-          <w:sz w:val="32"/>
-          <w:szCs w:val="32"/>
-          <w14:glow w14:rad="63500">
-            <w14:schemeClr w14:val="accent4">
-              <w14:lumMod w14:val="60000"/>
-              <w14:lumOff w14:val="40000"/>
-            </w14:schemeClr>
-          </w14:glow>
-        </w:rPr>
-        <w:t>"ZZ1"</w:t>
-      </w:r>
-      <w:r>
-        <w:rPr>
-          <w:rFonts w:ascii="Avenir LT Std 55 Roman" w:hAnsi="Avenir LT Std 55 Roman" w:cs="Courier New"/>
-          <w:sz w:val="32"/>
-          <w:szCs w:val="32"/>
-        </w:rPr>
-        <w:t xml:space="preserve">&gt; </w:t>
-      </w:r>
-      <w:r>
-        <w:rPr>
-          <w:rFonts w:ascii="Avenir LT Std 55 Roman" w:hAnsi="Avenir LT Std 55 Roman" w:cs="Courier New"/>
-          <w:color w:val="808080" w:themeColor="background1" w:themeShade="80"/>
-          <w:sz w:val="32"/>
-          <w:szCs w:val="32"/>
-        </w:rPr>
-        <w:t xml:space="preserve">Hello world ! </w:t>
-      </w:r>
-      <w:r>
-        <w:rPr>
-          <w:rFonts w:ascii="Avenir LT Std 55 Roman" w:hAnsi="Avenir LT Std 55 Roman" w:cs="Courier New"/>
-          <w:sz w:val="32"/>
-          <w:szCs w:val="32"/>
-          <w14:glow w14:rad="0">
-            <w14:schemeClr w14:val="accent2">
-              <w14:alpha w14:val="40000"/>
-              <w14:lumMod w14:val="60000"/>
-              <w14:lumOff w14:val="40000"/>
-            </w14:schemeClr>
-          </w14:glow>
-        </w:rPr>
-        <w:t>&lt;/</w:t>
-      </w:r>
-      <w:r>
-        <w:rPr>
-          <w:rFonts w:ascii="Avenir LT Std 55 Roman" w:hAnsi="Avenir LT Std 55 Roman" w:cs="Courier New"/>
-          <w:color w:val="FF0000"/>
-          <w:sz w:val="32"/>
-          <w:szCs w:val="32"/>
-          <w14:glow w14:rad="114300">
-            <w14:srgbClr w14:val="FF0000">
-              <w14:alpha w14:val="77000"/>
-            </w14:srgbClr>
-          </w14:glow>
-        </w:rPr>
-        <w:t>p</w:t>
-      </w:r>
-      <w:r>
-        <w:rPr>
-          <w:rFonts w:ascii="Avenir LT Std 55 Roman" w:hAnsi="Avenir LT Std 55 Roman" w:cs="Courier New"/>
-          <w:sz w:val="32"/>
-          <w:szCs w:val="32"/>
-          <w14:glow w14:rad="0">
-            <w14:schemeClr w14:val="accent2">
-              <w14:alpha w14:val="40000"/>
-              <w14:lumMod w14:val="60000"/>
-              <w14:lumOff w14:val="40000"/>
-            </w14:schemeClr>
-          </w14:glow>
-        </w:rPr>
-        <w:t>&gt;</w:t>
+        <w:tab/>
       </w:r>
     </w:p>
     <w:p>
@@ -8978,13 +8908,121 @@
               <w:pStyle w:val="AvenirParagraphe"/>
               <w:spacing w:before="240"/>
               <w:rPr>
-                <w:rFonts w:cs="Courier New"/>
+                <w:rStyle w:val="Accentuation"/>
+              </w:rPr>
+            </w:pPr>
+            <w:r>
+              <w:rPr>
+                <w:noProof/>
+                <w:sz w:val="32"/>
                 <w:szCs w:val="32"/>
               </w:rPr>
+              <w:drawing>
+                <wp:anchor distT="0" distB="0" distL="114300" distR="114300" simplePos="0" relativeHeight="251666432" behindDoc="1" locked="0" layoutInCell="1" allowOverlap="1" wp14:anchorId="32D87AD8" wp14:editId="35ED80DE">
+                  <wp:simplePos x="0" y="0"/>
+                  <wp:positionH relativeFrom="column">
+                    <wp:posOffset>3421380</wp:posOffset>
+                  </wp:positionH>
+                  <wp:positionV relativeFrom="paragraph">
+                    <wp:posOffset>146050</wp:posOffset>
+                  </wp:positionV>
+                  <wp:extent cx="182880" cy="182880"/>
+                  <wp:effectExtent l="0" t="0" r="7620" b="7620"/>
+                  <wp:wrapThrough wrapText="bothSides">
+                    <wp:wrapPolygon edited="0">
+                      <wp:start x="13500" y="0"/>
+                      <wp:lineTo x="0" y="9000"/>
+                      <wp:lineTo x="0" y="13500"/>
+                      <wp:lineTo x="2250" y="20250"/>
+                      <wp:lineTo x="11250" y="20250"/>
+                      <wp:lineTo x="20250" y="9000"/>
+                      <wp:lineTo x="20250" y="0"/>
+                      <wp:lineTo x="13500" y="0"/>
+                    </wp:wrapPolygon>
+                  </wp:wrapThrough>
+                  <wp:docPr id="15" name="Graphique 15" descr="Coche"/>
+                  <wp:cNvGraphicFramePr>
+                    <a:graphicFrameLocks xmlns:a="http://schemas.openxmlformats.org/drawingml/2006/main" noChangeAspect="1"/>
+                  </wp:cNvGraphicFramePr>
+                  <a:graphic xmlns:a="http://schemas.openxmlformats.org/drawingml/2006/main">
+                    <a:graphicData uri="http://schemas.openxmlformats.org/drawingml/2006/picture">
+                      <pic:pic xmlns:pic="http://schemas.openxmlformats.org/drawingml/2006/picture">
+                        <pic:nvPicPr>
+                          <pic:cNvPr id="9" name="Checkmark.svg"/>
+                          <pic:cNvPicPr/>
+                        </pic:nvPicPr>
+                        <pic:blipFill>
+                          <a:blip r:embed="rId17" cstate="print">
+                            <a:extLst>
+                              <a:ext uri="{28A0092B-C50C-407E-A947-70E740481C1C}">
+                                <a14:useLocalDpi xmlns:a14="http://schemas.microsoft.com/office/drawing/2010/main" val="0"/>
+                              </a:ext>
+                              <a:ext uri="{96DAC541-7B7A-43D3-8B79-37D633B846F1}">
+                                <asvg:svgBlip xmlns:asvg="http://schemas.microsoft.com/office/drawing/2016/SVG/main" r:embed="rId18"/>
+                              </a:ext>
+                            </a:extLst>
+                          </a:blip>
+                          <a:stretch>
+                            <a:fillRect/>
+                          </a:stretch>
+                        </pic:blipFill>
+                        <pic:spPr>
+                          <a:xfrm>
+                            <a:off x="0" y="0"/>
+                            <a:ext cx="182880" cy="182880"/>
+                          </a:xfrm>
+                          <a:prstGeom prst="rect">
+                            <a:avLst/>
+                          </a:prstGeom>
+                        </pic:spPr>
+                      </pic:pic>
+                    </a:graphicData>
+                  </a:graphic>
+                  <wp14:sizeRelH relativeFrom="margin">
+                    <wp14:pctWidth>0</wp14:pctWidth>
+                  </wp14:sizeRelH>
+                  <wp14:sizeRelV relativeFrom="margin">
+                    <wp14:pctHeight>0</wp14:pctHeight>
+                  </wp14:sizeRelV>
+                </wp:anchor>
+              </w:drawing>
+            </w:r>
+          </w:p>
+          <w:p>
+            <w:pPr>
+              <w:pStyle w:val="Code"/>
+              <w:ind w:firstLine="0"/>
             </w:pPr>
             <w:r>
               <w:rPr>
-                <w:rFonts w:cs="Courier New"/>
+                <w:sz w:val="32"/>
+                <w:szCs w:val="32"/>
+              </w:rPr>
+              <w:tab/>
+            </w:r>
+            <w:r>
+              <w:rPr>
+                <w:rStyle w:val="CodeHTML"/>
+                <w:rFonts w:eastAsiaTheme="minorHAnsi" w:cstheme="minorBidi"/>
+                <w:sz w:val="24"/>
+                <w:szCs w:val="22"/>
+              </w:rPr>
+              <w:t xml:space="preserve">&lt;html&gt;&lt;body&gt;&lt;/html&gt;&lt;/body&gt; </w:t>
+            </w:r>
+          </w:p>
+          <w:p>
+            <w:pPr>
+              <w:pStyle w:val="Code"/>
+              <w:ind w:firstLine="0"/>
+              <w:rPr>
+                <w:rStyle w:val="CodeHTML"/>
+                <w:rFonts w:eastAsiaTheme="minorHAnsi" w:cstheme="minorBidi"/>
+                <w:sz w:val="24"/>
+                <w:szCs w:val="22"/>
+              </w:rPr>
+            </w:pPr>
+            <w:r>
+              <w:rPr>
                 <w:noProof/>
                 <w:sz w:val="32"/>
                 <w:szCs w:val="32"/>
@@ -8993,10 +9031,10 @@
                 <wp:anchor distT="0" distB="0" distL="114300" distR="114300" simplePos="0" relativeHeight="251665408" behindDoc="1" locked="0" layoutInCell="1" allowOverlap="1" wp14:anchorId="78A69758" wp14:editId="2A08F299">
                   <wp:simplePos x="0" y="0"/>
                   <wp:positionH relativeFrom="column">
-                    <wp:posOffset>3161030</wp:posOffset>
+                    <wp:posOffset>3421380</wp:posOffset>
                   </wp:positionH>
                   <wp:positionV relativeFrom="paragraph">
-                    <wp:posOffset>130175</wp:posOffset>
+                    <wp:posOffset>4445</wp:posOffset>
                   </wp:positionV>
                   <wp:extent cx="175260" cy="175260"/>
                   <wp:effectExtent l="0" t="0" r="0" b="0"/>
@@ -9021,13 +9059,13 @@
                           <pic:cNvPicPr/>
                         </pic:nvPicPr>
                         <pic:blipFill>
-                          <a:blip r:embed="rId17" cstate="print">
+                          <a:blip r:embed="rId19" cstate="print">
                             <a:extLst>
                               <a:ext uri="{28A0092B-C50C-407E-A947-70E740481C1C}">
                                 <a14:useLocalDpi xmlns:a14="http://schemas.microsoft.com/office/drawing/2010/main" val="0"/>
                               </a:ext>
                               <a:ext uri="{96DAC541-7B7A-43D3-8B79-37D633B846F1}">
-                                <asvg:svgBlip xmlns:asvg="http://schemas.microsoft.com/office/drawing/2016/SVG/main" r:embed="rId18"/>
+                                <asvg:svgBlip xmlns:asvg="http://schemas.microsoft.com/office/drawing/2016/SVG/main" r:embed="rId20"/>
                               </a:ext>
                             </a:extLst>
                           </a:blip>
@@ -9056,123 +9094,30 @@
                 </wp:anchor>
               </w:drawing>
             </w:r>
+            <w:r>
+              <w:rPr>
+                <w:rStyle w:val="CodeHTML"/>
+                <w:rFonts w:eastAsiaTheme="minorHAnsi" w:cstheme="minorBidi"/>
+                <w:sz w:val="24"/>
+                <w:szCs w:val="22"/>
+              </w:rPr>
+              <w:t xml:space="preserve"> </w:t>
+            </w:r>
+            <w:r>
+              <w:rPr>
+                <w:rStyle w:val="CodeHTML"/>
+                <w:rFonts w:eastAsiaTheme="minorHAnsi" w:cstheme="minorBidi"/>
+                <w:sz w:val="24"/>
+                <w:szCs w:val="22"/>
+              </w:rPr>
+              <w:t>&lt;html&gt;&lt;body&gt;&lt;/body&gt;&lt;/html&gt;</w:t>
+            </w:r>
           </w:p>
           <w:p>
             <w:pPr>
-              <w:pStyle w:val="AvenirParagraphe"/>
-              <w:spacing w:before="240"/>
-              <w:rPr>
-                <w:i/>
-                <w:iCs/>
-              </w:rPr>
+              <w:pStyle w:val="Code"/>
+              <w:ind w:firstLine="0"/>
             </w:pPr>
-            <w:r>
-              <w:rPr>
-                <w:rFonts w:cs="Courier New"/>
-                <w:noProof/>
-                <w:sz w:val="32"/>
-                <w:szCs w:val="32"/>
-              </w:rPr>
-              <w:drawing>
-                <wp:anchor distT="0" distB="0" distL="114300" distR="114300" simplePos="0" relativeHeight="251666432" behindDoc="1" locked="0" layoutInCell="1" allowOverlap="1" wp14:anchorId="32D87AD8" wp14:editId="35ED80DE">
-                  <wp:simplePos x="0" y="0"/>
-                  <wp:positionH relativeFrom="column">
-                    <wp:posOffset>3152140</wp:posOffset>
-                  </wp:positionH>
-                  <wp:positionV relativeFrom="paragraph">
-                    <wp:posOffset>116840</wp:posOffset>
-                  </wp:positionV>
-                  <wp:extent cx="182880" cy="182880"/>
-                  <wp:effectExtent l="0" t="0" r="7620" b="7620"/>
-                  <wp:wrapTight wrapText="bothSides">
-                    <wp:wrapPolygon edited="0">
-                      <wp:start x="13500" y="0"/>
-                      <wp:lineTo x="0" y="9000"/>
-                      <wp:lineTo x="0" y="13500"/>
-                      <wp:lineTo x="2250" y="20250"/>
-                      <wp:lineTo x="11250" y="20250"/>
-                      <wp:lineTo x="20250" y="9000"/>
-                      <wp:lineTo x="20250" y="0"/>
-                      <wp:lineTo x="13500" y="0"/>
-                    </wp:wrapPolygon>
-                  </wp:wrapTight>
-                  <wp:docPr id="15" name="Graphique 15" descr="Coche"/>
-                  <wp:cNvGraphicFramePr>
-                    <a:graphicFrameLocks xmlns:a="http://schemas.openxmlformats.org/drawingml/2006/main" noChangeAspect="1"/>
-                  </wp:cNvGraphicFramePr>
-                  <a:graphic xmlns:a="http://schemas.openxmlformats.org/drawingml/2006/main">
-                    <a:graphicData uri="http://schemas.openxmlformats.org/drawingml/2006/picture">
-                      <pic:pic xmlns:pic="http://schemas.openxmlformats.org/drawingml/2006/picture">
-                        <pic:nvPicPr>
-                          <pic:cNvPr id="9" name="Checkmark.svg"/>
-                          <pic:cNvPicPr/>
-                        </pic:nvPicPr>
-                        <pic:blipFill>
-                          <a:blip r:embed="rId19" cstate="print">
-                            <a:extLst>
-                              <a:ext uri="{28A0092B-C50C-407E-A947-70E740481C1C}">
-                                <a14:useLocalDpi xmlns:a14="http://schemas.microsoft.com/office/drawing/2010/main" val="0"/>
-                              </a:ext>
-                              <a:ext uri="{96DAC541-7B7A-43D3-8B79-37D633B846F1}">
-                                <asvg:svgBlip xmlns:asvg="http://schemas.microsoft.com/office/drawing/2016/SVG/main" r:embed="rId20"/>
-                              </a:ext>
-                            </a:extLst>
-                          </a:blip>
-                          <a:stretch>
-                            <a:fillRect/>
-                          </a:stretch>
-                        </pic:blipFill>
-                        <pic:spPr>
-                          <a:xfrm>
-                            <a:off x="0" y="0"/>
-                            <a:ext cx="182880" cy="182880"/>
-                          </a:xfrm>
-                          <a:prstGeom prst="rect">
-                            <a:avLst/>
-                          </a:prstGeom>
-                        </pic:spPr>
-                      </pic:pic>
-                    </a:graphicData>
-                  </a:graphic>
-                  <wp14:sizeRelH relativeFrom="margin">
-                    <wp14:pctWidth>0</wp14:pctWidth>
-                  </wp14:sizeRelH>
-                  <wp14:sizeRelV relativeFrom="margin">
-                    <wp14:pctHeight>0</wp14:pctHeight>
-                  </wp14:sizeRelV>
-                </wp:anchor>
-              </w:drawing>
-            </w:r>
-            <w:r>
-              <w:rPr>
-                <w:rFonts w:cs="Courier New"/>
-                <w:sz w:val="32"/>
-                <w:szCs w:val="32"/>
-              </w:rPr>
-              <w:tab/>
-            </w:r>
-            <w:r>
-              <w:rPr>
-                <w:rStyle w:val="CodeHTML"/>
-                <w:rFonts w:ascii="Avenir LT Std 55 Roman" w:eastAsiaTheme="majorEastAsia" w:hAnsi="Avenir LT Std 55 Roman"/>
-              </w:rPr>
-              <w:t xml:space="preserve">&lt;html&gt;&lt;body&gt;&lt;/html&gt;&lt;/body&gt; </w:t>
-            </w:r>
-          </w:p>
-          <w:p>
-            <w:pPr>
-              <w:spacing w:line="360" w:lineRule="auto"/>
-              <w:rPr>
-                <w:rFonts w:ascii="Avenir LT Std 55 Roman" w:hAnsi="Avenir LT Std 55 Roman"/>
-              </w:rPr>
-            </w:pPr>
-            <w:r>
-              <w:rPr>
-                <w:rStyle w:val="CodeHTML"/>
-                <w:rFonts w:ascii="Avenir LT Std 55 Roman" w:eastAsiaTheme="majorEastAsia" w:hAnsi="Avenir LT Std 55 Roman"/>
-              </w:rPr>
-              <w:t xml:space="preserve"> &lt;html&gt;&lt;body&gt;&lt;/body&gt;&lt;/html&gt;</w:t>
-            </w:r>
           </w:p>
         </w:tc>
       </w:tr>
@@ -9195,7 +9140,7 @@
           <w:sz w:val="28"/>
         </w:rPr>
       </w:pPr>
-      <w:bookmarkStart w:id="22" w:name="_Toc518074938"/>
+      <w:bookmarkStart w:id="21" w:name="_Toc518074938"/>
       <w:r>
         <w:rPr>
           <w:rStyle w:val="AvenirParagrapheCar"/>
@@ -9204,7 +9149,7 @@
         <w:lastRenderedPageBreak/>
         <w:t>IV. 2) c) Liste des balises HTML ?</w:t>
       </w:r>
-      <w:bookmarkEnd w:id="22"/>
+      <w:bookmarkEnd w:id="21"/>
     </w:p>
     <w:p>
       <w:pPr>
@@ -9287,31 +9232,25 @@
     </w:p>
     <w:p>
       <w:pPr>
-        <w:pStyle w:val="NormalWeb"/>
+        <w:pStyle w:val="Code"/>
         <w:jc w:val="center"/>
         <w:rPr>
-          <w:rFonts w:ascii="Avenir LT Std 55 Roman" w:hAnsi="Avenir LT Std 55 Roman" w:cs="Courier New"/>
           <w:b/>
         </w:rPr>
       </w:pPr>
       <w:proofErr w:type="gramStart"/>
       <w:r>
         <w:rPr>
-          <w:rFonts w:ascii="Avenir LT Std 55 Roman" w:hAnsi="Avenir LT Std 55 Roman" w:cs="Courier New"/>
           <w:b/>
         </w:rPr>
         <w:t>&lt;!--</w:t>
       </w:r>
       <w:proofErr w:type="gramEnd"/>
       <w:r>
-        <w:rPr>
-          <w:rFonts w:ascii="Avenir LT Std 55 Roman" w:hAnsi="Avenir LT Std 55 Roman" w:cs="Courier New"/>
-        </w:rPr>
         <w:t xml:space="preserve"> Ceci est un commentaire </w:t>
       </w:r>
       <w:r>
         <w:rPr>
-          <w:rFonts w:ascii="Avenir LT Std 55 Roman" w:hAnsi="Avenir LT Std 55 Roman" w:cs="Courier New"/>
           <w:b/>
         </w:rPr>
         <w:t>--&gt;</w:t>
@@ -9324,88 +9263,88 @@
           <w:rFonts w:ascii="Avenir LT Std 55 Roman" w:hAnsi="Avenir LT Std 55 Roman"/>
         </w:rPr>
       </w:pPr>
-      <w:bookmarkStart w:id="23" w:name="_Toc518074939"/>
+      <w:bookmarkStart w:id="22" w:name="_Toc518074939"/>
       <w:r>
         <w:rPr>
           <w:rFonts w:ascii="Avenir LT Std 55 Roman" w:hAnsi="Avenir LT Std 55 Roman"/>
         </w:rPr>
         <w:t>IV. 3) Structure de base d’une page HTML</w:t>
       </w:r>
+      <w:bookmarkEnd w:id="22"/>
+    </w:p>
+    <w:p>
+      <w:pPr>
+        <w:pStyle w:val="AvenirParagraphe"/>
+      </w:pPr>
+    </w:p>
+    <w:p>
+      <w:pPr>
+        <w:pStyle w:val="AvenirSous-Titre"/>
+        <w:rPr>
+          <w:rFonts w:ascii="Avenir LT Std 55 Roman" w:hAnsi="Avenir LT Std 55 Roman"/>
+        </w:rPr>
+      </w:pPr>
+      <w:bookmarkStart w:id="23" w:name="_Toc518074940"/>
+      <w:r>
+        <w:rPr>
+          <w:rFonts w:ascii="Avenir LT Std 55 Roman" w:hAnsi="Avenir LT Std 55 Roman"/>
+        </w:rPr>
+        <w:t>IV. 3) a. La balise &lt;html&gt;</w:t>
+      </w:r>
       <w:bookmarkEnd w:id="23"/>
     </w:p>
     <w:p>
       <w:pPr>
-        <w:pStyle w:val="AvenirParagraphe"/>
-      </w:pPr>
-    </w:p>
-    <w:p>
-      <w:pPr>
         <w:pStyle w:val="AvenirSous-Titre"/>
         <w:rPr>
           <w:rFonts w:ascii="Avenir LT Std 55 Roman" w:hAnsi="Avenir LT Std 55 Roman"/>
         </w:rPr>
       </w:pPr>
-      <w:bookmarkStart w:id="24" w:name="_Toc518074940"/>
-      <w:r>
-        <w:rPr>
-          <w:rFonts w:ascii="Avenir LT Std 55 Roman" w:hAnsi="Avenir LT Std 55 Roman"/>
-        </w:rPr>
-        <w:t>IV. 3) a. La balise &lt;html&gt;</w:t>
+    </w:p>
+    <w:p>
+      <w:pPr>
+        <w:pStyle w:val="AvenirParagraphe"/>
+        <w:ind w:left="0" w:firstLine="708"/>
+      </w:pPr>
+      <w:r>
+        <w:t>Englobe tout le contenu de la page. Indique au navigateur que le contenu est le code HTML.</w:t>
+      </w:r>
+    </w:p>
+    <w:p>
+      <w:pPr>
+        <w:pStyle w:val="AvenirParagraphe"/>
+        <w:ind w:left="0" w:firstLine="708"/>
+      </w:pPr>
+    </w:p>
+    <w:p>
+      <w:pPr>
+        <w:pStyle w:val="AvenirSous-Titre"/>
+        <w:rPr>
+          <w:rFonts w:ascii="Avenir LT Std 55 Roman" w:hAnsi="Avenir LT Std 55 Roman"/>
+        </w:rPr>
+      </w:pPr>
+      <w:bookmarkStart w:id="24" w:name="_Toc518074941"/>
+      <w:r>
+        <w:rPr>
+          <w:rFonts w:ascii="Avenir LT Std 55 Roman" w:hAnsi="Avenir LT Std 55 Roman"/>
+        </w:rPr>
+        <w:t>IV. 3) b. L’en-tête &lt;</w:t>
+      </w:r>
+      <w:proofErr w:type="spellStart"/>
+      <w:r>
+        <w:rPr>
+          <w:rFonts w:ascii="Avenir LT Std 55 Roman" w:hAnsi="Avenir LT Std 55 Roman"/>
+        </w:rPr>
+        <w:t>head</w:t>
+      </w:r>
+      <w:proofErr w:type="spellEnd"/>
+      <w:r>
+        <w:rPr>
+          <w:rFonts w:ascii="Avenir LT Std 55 Roman" w:hAnsi="Avenir LT Std 55 Roman"/>
+        </w:rPr>
+        <w:t>&gt;</w:t>
       </w:r>
       <w:bookmarkEnd w:id="24"/>
-    </w:p>
-    <w:p>
-      <w:pPr>
-        <w:pStyle w:val="AvenirSous-Titre"/>
-        <w:rPr>
-          <w:rFonts w:ascii="Avenir LT Std 55 Roman" w:hAnsi="Avenir LT Std 55 Roman"/>
-        </w:rPr>
-      </w:pPr>
-    </w:p>
-    <w:p>
-      <w:pPr>
-        <w:pStyle w:val="AvenirParagraphe"/>
-        <w:ind w:left="0" w:firstLine="708"/>
-      </w:pPr>
-      <w:r>
-        <w:t>Englobe tout le contenu de la page. Indique au navigateur que le contenu est le code HTML.</w:t>
-      </w:r>
-    </w:p>
-    <w:p>
-      <w:pPr>
-        <w:pStyle w:val="AvenirParagraphe"/>
-        <w:ind w:left="0" w:firstLine="708"/>
-      </w:pPr>
-    </w:p>
-    <w:p>
-      <w:pPr>
-        <w:pStyle w:val="AvenirSous-Titre"/>
-        <w:rPr>
-          <w:rFonts w:ascii="Avenir LT Std 55 Roman" w:hAnsi="Avenir LT Std 55 Roman"/>
-        </w:rPr>
-      </w:pPr>
-      <w:bookmarkStart w:id="25" w:name="_Toc518074941"/>
-      <w:r>
-        <w:rPr>
-          <w:rFonts w:ascii="Avenir LT Std 55 Roman" w:hAnsi="Avenir LT Std 55 Roman"/>
-        </w:rPr>
-        <w:t>IV. 3) b. L’en-tête &lt;</w:t>
-      </w:r>
-      <w:proofErr w:type="spellStart"/>
-      <w:r>
-        <w:rPr>
-          <w:rFonts w:ascii="Avenir LT Std 55 Roman" w:hAnsi="Avenir LT Std 55 Roman"/>
-        </w:rPr>
-        <w:t>head</w:t>
-      </w:r>
-      <w:proofErr w:type="spellEnd"/>
-      <w:r>
-        <w:rPr>
-          <w:rFonts w:ascii="Avenir LT Std 55 Roman" w:hAnsi="Avenir LT Std 55 Roman"/>
-        </w:rPr>
-        <w:t>&gt;</w:t>
-      </w:r>
-      <w:bookmarkEnd w:id="25"/>
     </w:p>
     <w:p>
       <w:pPr>
@@ -9475,35 +9414,35 @@
       </w:pPr>
       <w:r>
         <w:rPr>
-          <w:rFonts w:cs="Courier New"/>
+          <w:rStyle w:val="CodeCar"/>
         </w:rPr>
         <w:t>&lt;</w:t>
       </w:r>
       <w:proofErr w:type="spellStart"/>
       <w:r>
         <w:rPr>
-          <w:rFonts w:cs="Courier New"/>
+          <w:rStyle w:val="CodeCar"/>
         </w:rPr>
         <w:t>meta</w:t>
       </w:r>
       <w:proofErr w:type="spellEnd"/>
       <w:r>
         <w:rPr>
-          <w:rFonts w:cs="Courier New"/>
+          <w:rStyle w:val="CodeCar"/>
         </w:rPr>
         <w:t xml:space="preserve"> </w:t>
       </w:r>
       <w:proofErr w:type="spellStart"/>
       <w:r>
         <w:rPr>
-          <w:rFonts w:cs="Courier New"/>
+          <w:rStyle w:val="CodeCar"/>
         </w:rPr>
         <w:t>charset</w:t>
       </w:r>
       <w:proofErr w:type="spellEnd"/>
       <w:r>
         <w:rPr>
-          <w:rFonts w:cs="Courier New"/>
+          <w:rStyle w:val="CodeCar"/>
         </w:rPr>
         <w:t>="utf-8" /&gt; </w:t>
       </w:r>
@@ -9564,42 +9503,42 @@
       </w:pPr>
       <w:r>
         <w:rPr>
-          <w:rFonts w:cs="Courier New"/>
+          <w:rStyle w:val="CodeCar"/>
         </w:rPr>
         <w:t>&lt;</w:t>
       </w:r>
       <w:proofErr w:type="spellStart"/>
       <w:r>
         <w:rPr>
-          <w:rFonts w:cs="Courier New"/>
+          <w:rStyle w:val="CodeCar"/>
         </w:rPr>
         <w:t>title</w:t>
       </w:r>
       <w:proofErr w:type="spellEnd"/>
       <w:r>
         <w:rPr>
-          <w:rFonts w:cs="Courier New"/>
+          <w:rStyle w:val="CodeCar"/>
         </w:rPr>
         <w:t xml:space="preserve">&gt; </w:t>
       </w:r>
       <w:proofErr w:type="spellStart"/>
       <w:r>
         <w:rPr>
-          <w:rFonts w:cs="Courier New"/>
+          <w:rStyle w:val="CodeCar"/>
         </w:rPr>
         <w:t>Prems</w:t>
       </w:r>
       <w:proofErr w:type="spellEnd"/>
       <w:r>
         <w:rPr>
-          <w:rFonts w:cs="Courier New"/>
+          <w:rStyle w:val="CodeCar"/>
         </w:rPr>
         <w:t xml:space="preserve"> &lt;/</w:t>
       </w:r>
       <w:proofErr w:type="spellStart"/>
       <w:r>
         <w:rPr>
-          <w:rFonts w:cs="Courier New"/>
+          <w:rStyle w:val="CodeCar"/>
         </w:rPr>
         <w:t>title</w:t>
       </w:r>
@@ -9607,7 +9546,7 @@
       <w:proofErr w:type="gramStart"/>
       <w:r>
         <w:rPr>
-          <w:rFonts w:cs="Courier New"/>
+          <w:rStyle w:val="CodeCar"/>
         </w:rPr>
         <w:t>&gt;</w:t>
       </w:r>
@@ -9667,14 +9606,14 @@
           <w:rFonts w:ascii="Avenir LT Std 55 Roman" w:hAnsi="Avenir LT Std 55 Roman"/>
         </w:rPr>
       </w:pPr>
-      <w:bookmarkStart w:id="26" w:name="_Toc518074942"/>
+      <w:bookmarkStart w:id="25" w:name="_Toc518074942"/>
       <w:r>
         <w:rPr>
           <w:rFonts w:ascii="Avenir LT Std 55 Roman" w:hAnsi="Avenir LT Std 55 Roman"/>
         </w:rPr>
         <w:t>IV. 3) c. Corps de la page &lt;body&gt;</w:t>
       </w:r>
-      <w:bookmarkEnd w:id="26"/>
+      <w:bookmarkEnd w:id="25"/>
     </w:p>
     <w:p>
       <w:pPr>
@@ -9699,7 +9638,7 @@
           <w:numId w:val="10"/>
         </w:numPr>
         <w:rPr>
-          <w:b/>
+          <w:rStyle w:val="CodeCar"/>
         </w:rPr>
       </w:pPr>
       <w:r>
@@ -9779,75 +9718,72 @@
       </w:r>
       <w:r>
         <w:rPr>
-          <w:rFonts w:cs="Courier New"/>
+          <w:rStyle w:val="CodeCar"/>
+        </w:rPr>
+        <w:t>&lt;</w:t>
+      </w:r>
+      <w:proofErr w:type="spellStart"/>
+      <w:r>
+        <w:rPr>
+          <w:rStyle w:val="CodeCar"/>
+        </w:rPr>
+        <w:t>img</w:t>
+      </w:r>
+      <w:proofErr w:type="spellEnd"/>
+      <w:r>
+        <w:rPr>
+          <w:rStyle w:val="CodeCar"/>
+        </w:rPr>
+        <w:t xml:space="preserve"> /&gt;</w:t>
+      </w:r>
+    </w:p>
+    <w:p>
+      <w:pPr>
+        <w:pStyle w:val="AvenirParagraphe"/>
+        <w:rPr>
           <w:b/>
         </w:rPr>
-        <w:t>&lt;</w:t>
-      </w:r>
+      </w:pPr>
+    </w:p>
+    <w:p>
+      <w:pPr>
+        <w:pStyle w:val="AvenirParagraphe"/>
+        <w:ind w:left="0"/>
+      </w:pPr>
+      <w:r>
+        <w:rPr>
+          <w:rStyle w:val="CodeCar"/>
+        </w:rPr>
+        <w:t>src</w:t>
+      </w:r>
+      <w:r>
+        <w:t> : (attribut obligatoire) chemin (relatif ou absolu) de l’image à insérer</w:t>
+      </w:r>
+    </w:p>
+    <w:p>
+      <w:pPr>
+        <w:pStyle w:val="AvenirParagraphe"/>
+        <w:ind w:left="0"/>
+      </w:pPr>
+      <w:r>
+        <w:rPr>
+          <w:rStyle w:val="CodeCar"/>
+        </w:rPr>
+        <w:t>alt</w:t>
+      </w:r>
+      <w:r>
+        <w:t> : (attribut obligatoire) texte alternatif à afficher si l’image ne peut être chargée</w:t>
+      </w:r>
+    </w:p>
+    <w:p>
+      <w:pPr>
+        <w:pStyle w:val="AvenirParagraphe"/>
+        <w:ind w:left="0"/>
+      </w:pPr>
       <w:proofErr w:type="spellStart"/>
       <w:r>
         <w:rPr>
-          <w:rFonts w:cs="Courier New"/>
-          <w:b/>
-        </w:rPr>
-        <w:t>img</w:t>
-      </w:r>
-      <w:proofErr w:type="spellEnd"/>
-      <w:r>
-        <w:rPr>
-          <w:rFonts w:cs="Courier New"/>
-          <w:b/>
-        </w:rPr>
-        <w:t xml:space="preserve"> /&gt;</w:t>
-      </w:r>
-    </w:p>
-    <w:p>
-      <w:pPr>
-        <w:pStyle w:val="AvenirParagraphe"/>
-        <w:rPr>
-          <w:b/>
-        </w:rPr>
-      </w:pPr>
-    </w:p>
-    <w:p>
-      <w:pPr>
-        <w:pStyle w:val="AvenirParagraphe"/>
-        <w:ind w:left="0"/>
-      </w:pPr>
-      <w:r>
-        <w:rPr>
-          <w:rFonts w:cs="Courier New"/>
-        </w:rPr>
-        <w:t>src</w:t>
-      </w:r>
-      <w:r>
-        <w:t> : (attribut obligatoire) chemin (relatif ou absolu) de l’image à insérer</w:t>
-      </w:r>
-    </w:p>
-    <w:p>
-      <w:pPr>
-        <w:pStyle w:val="AvenirParagraphe"/>
-        <w:ind w:left="0"/>
-      </w:pPr>
-      <w:r>
-        <w:rPr>
-          <w:rFonts w:cs="Courier New"/>
-        </w:rPr>
-        <w:t>alt</w:t>
-      </w:r>
-      <w:r>
-        <w:t> : (attribut obligatoire) texte alternatif à afficher si l’image ne peut être chargée</w:t>
-      </w:r>
-    </w:p>
-    <w:p>
-      <w:pPr>
-        <w:pStyle w:val="AvenirParagraphe"/>
-        <w:ind w:left="0"/>
-      </w:pPr>
-      <w:proofErr w:type="spellStart"/>
-      <w:r>
-        <w:rPr>
-          <w:rFonts w:cs="Courier New"/>
+          <w:rStyle w:val="CodeCar"/>
         </w:rPr>
         <w:t>title</w:t>
       </w:r>
@@ -9875,7 +9811,25 @@
         <w:ind w:left="0" w:firstLine="708"/>
       </w:pPr>
       <w:r>
-        <w:t>En haut du body, j’ai mis l’image projetZZ.png ci-dessus, ayant pour adresse relative à accueil.html : images/projetZZ.png. Au survol de l’image, on a l’infobulle « un super projet ! » qui apparaît (comme si on ne le savait pas…). Si l’image n’est pas chargée, le texte « </w:t>
+        <w:t xml:space="preserve">En haut du body, j’ai mis l’image </w:t>
+      </w:r>
+      <w:r>
+        <w:rPr>
+          <w:rStyle w:val="CodeCar"/>
+        </w:rPr>
+        <w:t>projetZZ.png</w:t>
+      </w:r>
+      <w:r>
+        <w:t xml:space="preserve"> ci-dessus, ayant pour adresse relative à </w:t>
+      </w:r>
+      <w:r>
+        <w:rPr>
+          <w:rStyle w:val="CodeCar"/>
+        </w:rPr>
+        <w:t>accueil.html : images/projetZZ.png</w:t>
+      </w:r>
+      <w:r>
+        <w:t>. Au survol de l’image, on a l’infobulle « un super projet ! » qui apparaît (comme si on ne le savait pas…). Si l’image n’est pas chargée, le texte « </w:t>
       </w:r>
       <w:proofErr w:type="spellStart"/>
       <w:r>
@@ -9935,48 +9889,58 @@
       </w:pPr>
       <w:r>
         <w:rPr>
+          <w:rStyle w:val="CodeCar"/>
+        </w:rPr>
+        <w:t>&lt;</w:t>
+      </w:r>
+      <w:proofErr w:type="spellStart"/>
+      <w:r>
+        <w:rPr>
+          <w:rStyle w:val="CodeCar"/>
+        </w:rPr>
+        <w:t>br</w:t>
+      </w:r>
+      <w:proofErr w:type="spellEnd"/>
+      <w:r>
+        <w:rPr>
+          <w:rStyle w:val="CodeCar"/>
+        </w:rPr>
+        <w:t>/&gt;</w:t>
+      </w:r>
+      <w:r>
+        <w:rPr>
           <w:rFonts w:cs="Courier New"/>
           <w:lang w:eastAsia="fr-FR"/>
         </w:rPr>
-        <w:t>&lt;</w:t>
-      </w:r>
-      <w:proofErr w:type="spellStart"/>
+        <w:t> </w:t>
+      </w:r>
+      <w:r>
+        <w:rPr>
+          <w:lang w:eastAsia="fr-FR"/>
+        </w:rPr>
+        <w:t>: retour à la ligne.</w:t>
+      </w:r>
+    </w:p>
+    <w:p>
+      <w:pPr>
+        <w:pStyle w:val="AvenirParagraphe"/>
+        <w:ind w:left="0"/>
+        <w:rPr>
+          <w:lang w:eastAsia="fr-FR"/>
+        </w:rPr>
+      </w:pPr>
+      <w:r>
+        <w:rPr>
+          <w:rStyle w:val="CodeCar"/>
+        </w:rPr>
+        <w:t>&lt;p&gt;</w:t>
+      </w:r>
       <w:r>
         <w:rPr>
           <w:rFonts w:cs="Courier New"/>
           <w:lang w:eastAsia="fr-FR"/>
         </w:rPr>
-        <w:t>br</w:t>
-      </w:r>
-      <w:proofErr w:type="spellEnd"/>
-      <w:r>
-        <w:rPr>
-          <w:rFonts w:cs="Courier New"/>
-          <w:lang w:eastAsia="fr-FR"/>
-        </w:rPr>
-        <w:t>/&gt; </w:t>
-      </w:r>
-      <w:r>
-        <w:rPr>
-          <w:lang w:eastAsia="fr-FR"/>
-        </w:rPr>
-        <w:t>: retour à la ligne.</w:t>
-      </w:r>
-    </w:p>
-    <w:p>
-      <w:pPr>
-        <w:pStyle w:val="AvenirParagraphe"/>
-        <w:ind w:left="0"/>
-        <w:rPr>
-          <w:lang w:eastAsia="fr-FR"/>
-        </w:rPr>
-      </w:pPr>
-      <w:r>
-        <w:rPr>
-          <w:rFonts w:cs="Courier New"/>
-          <w:lang w:eastAsia="fr-FR"/>
-        </w:rPr>
-        <w:t>&lt;p&gt; </w:t>
+        <w:t> </w:t>
       </w:r>
       <w:r>
         <w:rPr>
@@ -10022,8 +9986,7 @@
       </w:r>
       <w:r>
         <w:rPr>
-          <w:rFonts w:cs="Courier New"/>
-          <w:b/>
+          <w:rStyle w:val="CodeCar"/>
         </w:rPr>
         <w:t>&lt;a href="#" &gt;&lt;/a&gt;</w:t>
       </w:r>
@@ -10190,24 +10153,21 @@
       </w:r>
       <w:r>
         <w:rPr>
-          <w:rFonts w:cs="Courier New"/>
-          <w:b/>
+          <w:rStyle w:val="CodeCar"/>
         </w:rPr>
         <w:t>&lt;</w:t>
       </w:r>
       <w:proofErr w:type="spellStart"/>
       <w:r>
         <w:rPr>
-          <w:rFonts w:cs="Courier New"/>
-          <w:b/>
+          <w:rStyle w:val="CodeCar"/>
         </w:rPr>
         <w:t>footer</w:t>
       </w:r>
       <w:proofErr w:type="spellEnd"/>
       <w:r>
         <w:rPr>
-          <w:rFonts w:cs="Courier New"/>
-          <w:b/>
+          <w:rStyle w:val="CodeCar"/>
         </w:rPr>
         <w:t>&gt;</w:t>
       </w:r>
@@ -10241,17 +10201,20 @@
           <w:numId w:val="10"/>
         </w:numPr>
         <w:rPr>
-          <w:rFonts w:eastAsiaTheme="minorEastAsia" w:cs="Courier New"/>
+          <w:rStyle w:val="CodeCar"/>
+        </w:rPr>
+      </w:pPr>
+      <w:r>
+        <w:rPr>
           <w:b/>
-          <w:sz w:val="22"/>
-          <w:szCs w:val="20"/>
-        </w:rPr>
-      </w:pPr>
-      <w:r>
-        <w:rPr>
-          <w:b/>
-        </w:rPr>
-        <w:t>Tableau &lt;table&gt;</w:t>
+        </w:rPr>
+        <w:t xml:space="preserve">Tableau </w:t>
+      </w:r>
+      <w:r>
+        <w:rPr>
+          <w:rStyle w:val="CodeCar"/>
+        </w:rPr>
+        <w:t>&lt;table&gt;</w:t>
       </w:r>
     </w:p>
     <w:p>
@@ -10276,10 +10239,16 @@
       </w:pPr>
       <w:r>
         <w:rPr>
+          <w:rStyle w:val="CodeCar"/>
+        </w:rPr>
+        <w:t>&lt;table&gt; &lt;/table&gt;</w:t>
+      </w:r>
+      <w:r>
+        <w:rPr>
           <w:rStyle w:val="CodeHTML"/>
           <w:rFonts w:ascii="Avenir LT Std 55 Roman" w:eastAsiaTheme="majorEastAsia" w:hAnsi="Avenir LT Std 55 Roman"/>
         </w:rPr>
-        <w:t>&lt;table&gt; &lt;/table&gt; </w:t>
+        <w:t> </w:t>
       </w:r>
       <w:r>
         <w:t>: indique le début et la fin d'un tableau</w:t>
@@ -10292,7 +10261,7 @@
       </w:pPr>
       <w:r>
         <w:rPr>
-          <w:noProof/>
+          <w:rStyle w:val="CodeCar"/>
         </w:rPr>
         <mc:AlternateContent>
           <mc:Choice Requires="wps">
@@ -10300,7 +10269,7 @@
               <wp:anchor distT="0" distB="0" distL="114300" distR="114300" simplePos="0" relativeHeight="251670528" behindDoc="0" locked="0" layoutInCell="1" allowOverlap="1" wp14:anchorId="44835517" wp14:editId="7D6438F4">
                 <wp:simplePos x="0" y="0"/>
                 <wp:positionH relativeFrom="margin">
-                  <wp:posOffset>3055620</wp:posOffset>
+                  <wp:posOffset>3177540</wp:posOffset>
                 </wp:positionH>
                 <wp:positionV relativeFrom="paragraph">
                   <wp:posOffset>7620</wp:posOffset>
@@ -10364,7 +10333,7 @@
           </mc:Choice>
           <mc:Fallback>
             <w:pict>
-              <v:roundrect w14:anchorId="6849CD3F" id="Rectangle : coins arrondis 24" o:spid="_x0000_s1026" style="position:absolute;margin-left:240.6pt;margin-top:.6pt;width:29.4pt;height:13.8pt;z-index:251670528;visibility:visible;mso-wrap-style:square;mso-width-percent:0;mso-height-percent:0;mso-wrap-distance-left:9pt;mso-wrap-distance-top:0;mso-wrap-distance-right:9pt;mso-wrap-distance-bottom:0;mso-position-horizontal:absolute;mso-position-horizontal-relative:margin;mso-position-vertical:absolute;mso-position-vertical-relative:text;mso-width-percent:0;mso-height-percent:0;mso-width-relative:margin;mso-height-relative:margin;v-text-anchor:middle" arcsize="10923f" o:gfxdata="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" fillcolor="#3494ba [3204]" strokecolor="#1a495c [1604]" strokeweight="1pt">
+              <v:roundrect w14:anchorId="0DD5C6C2" id="Rectangle : coins arrondis 24" o:spid="_x0000_s1026" style="position:absolute;margin-left:250.2pt;margin-top:.6pt;width:29.4pt;height:13.8pt;z-index:251670528;visibility:visible;mso-wrap-style:square;mso-width-percent:0;mso-height-percent:0;mso-wrap-distance-left:9pt;mso-wrap-distance-top:0;mso-wrap-distance-right:9pt;mso-wrap-distance-bottom:0;mso-position-horizontal:absolute;mso-position-horizontal-relative:margin;mso-position-vertical:absolute;mso-position-vertical-relative:text;mso-width-percent:0;mso-height-percent:0;mso-width-relative:margin;mso-height-relative:margin;v-text-anchor:middle" arcsize="10923f" o:gfxdata="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" fillcolor="#3494ba [3204]" strokecolor="#1a495c [1604]" strokeweight="1pt">
                 <v:fill opacity="18247f"/>
                 <v:stroke joinstyle="miter"/>
                 <w10:wrap anchorx="margin"/>
@@ -10375,10 +10344,16 @@
       </w:r>
       <w:r>
         <w:rPr>
+          <w:rStyle w:val="CodeCar"/>
+        </w:rPr>
+        <w:t>&lt;tr&gt; &lt;/tr&gt;</w:t>
+      </w:r>
+      <w:r>
+        <w:rPr>
           <w:rStyle w:val="CodeHTML"/>
           <w:rFonts w:ascii="Avenir LT Std 55 Roman" w:eastAsiaTheme="majorEastAsia" w:hAnsi="Avenir LT Std 55 Roman"/>
         </w:rPr>
-        <w:t xml:space="preserve">&lt;tr&gt; &lt;/tr&gt; </w:t>
+        <w:t xml:space="preserve"> </w:t>
       </w:r>
       <w:r>
         <w:t xml:space="preserve">: indique le début et la fin d'une </w:t>
@@ -10403,7 +10378,7 @@
       </w:pPr>
       <w:r>
         <w:rPr>
-          <w:noProof/>
+          <w:rStyle w:val="CodeCar"/>
         </w:rPr>
         <w:lastRenderedPageBreak/>
         <mc:AlternateContent>
@@ -10412,7 +10387,7 @@
               <wp:anchor distT="0" distB="0" distL="114300" distR="114300" simplePos="0" relativeHeight="251671552" behindDoc="0" locked="0" layoutInCell="1" allowOverlap="1" wp14:anchorId="08E9F489" wp14:editId="1256E40B">
                 <wp:simplePos x="0" y="0"/>
                 <wp:positionH relativeFrom="column">
-                  <wp:posOffset>3854450</wp:posOffset>
+                  <wp:posOffset>3968750</wp:posOffset>
                 </wp:positionH>
                 <wp:positionV relativeFrom="paragraph">
                   <wp:posOffset>6350</wp:posOffset>
@@ -10476,11 +10451,11 @@
           </mc:Choice>
           <mc:Fallback>
             <w:pict>
-              <v:shapetype w14:anchorId="331232F7" id="_x0000_t117" coordsize="21600,21600" o:spt="117" path="m4353,l17214,r4386,10800l17214,21600r-12861,l,10800xe">
+              <v:shapetype w14:anchorId="676702CF" id="_x0000_t117" coordsize="21600,21600" o:spt="117" path="m4353,l17214,r4386,10800l17214,21600r-12861,l,10800xe">
                 <v:stroke joinstyle="miter"/>
                 <v:path gradientshapeok="t" o:connecttype="rect" textboxrect="4353,0,17214,21600"/>
               </v:shapetype>
-              <v:shape id="Organigramme : Préparation 25" o:spid="_x0000_s1026" type="#_x0000_t117" style="position:absolute;margin-left:303.5pt;margin-top:.5pt;width:41.05pt;height:14.3pt;z-index:251671552;visibility:visible;mso-wrap-style:square;mso-width-percent:0;mso-height-percent:0;mso-wrap-distance-left:9pt;mso-wrap-distance-top:0;mso-wrap-distance-right:9pt;mso-wrap-distance-bottom:0;mso-position-horizontal:absolute;mso-position-horizontal-relative:text;mso-position-vertical:absolute;mso-position-vertical-relative:text;mso-width-percent:0;mso-height-percent:0;mso-width-relative:margin;mso-height-relative:margin;v-text-anchor:middle" o:gfxdata="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" fillcolor="#7030a0" strokecolor="#1a495c [1604]" strokeweight="1pt">
+              <v:shape id="Organigramme : Préparation 25" o:spid="_x0000_s1026" type="#_x0000_t117" style="position:absolute;margin-left:312.5pt;margin-top:.5pt;width:41.05pt;height:14.3pt;z-index:251671552;visibility:visible;mso-wrap-style:square;mso-width-percent:0;mso-height-percent:0;mso-wrap-distance-left:9pt;mso-wrap-distance-top:0;mso-wrap-distance-right:9pt;mso-wrap-distance-bottom:0;mso-position-horizontal:absolute;mso-position-horizontal-relative:text;mso-position-vertical:absolute;mso-position-vertical-relative:text;mso-width-percent:0;mso-height-percent:0;mso-width-relative:margin;mso-height-relative:margin;v-text-anchor:middle" o:gfxdata="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" fillcolor="#7030a0" strokecolor="#1a495c [1604]" strokeweight="1pt">
                 <v:fill opacity="22873f"/>
               </v:shape>
             </w:pict>
@@ -10489,10 +10464,16 @@
       </w:r>
       <w:r>
         <w:rPr>
+          <w:rStyle w:val="CodeCar"/>
+        </w:rPr>
+        <w:t>&lt;td&gt; &lt;/td&gt;</w:t>
+      </w:r>
+      <w:r>
+        <w:rPr>
           <w:rStyle w:val="CodeHTML"/>
           <w:rFonts w:ascii="Avenir LT Std 55 Roman" w:eastAsiaTheme="majorEastAsia" w:hAnsi="Avenir LT Std 55 Roman"/>
         </w:rPr>
-        <w:t xml:space="preserve">&lt;td&gt; &lt;/td&gt; </w:t>
+        <w:t xml:space="preserve"> </w:t>
       </w:r>
       <w:r>
         <w:t xml:space="preserve">: indique le début et la fin du contenu d'une </w:t>
@@ -10816,14 +10797,14 @@
           <w:rFonts w:ascii="Avenir LT Std 55 Roman" w:hAnsi="Avenir LT Std 55 Roman"/>
         </w:rPr>
       </w:pPr>
-      <w:bookmarkStart w:id="27" w:name="_Toc518074943"/>
+      <w:bookmarkStart w:id="26" w:name="_Toc518074943"/>
       <w:r>
         <w:rPr>
           <w:rFonts w:ascii="Avenir LT Std 55 Roman" w:hAnsi="Avenir LT Std 55 Roman"/>
         </w:rPr>
         <w:t>IV. 4) Un site web sans CSS ? Sans… Nahel ?</w:t>
       </w:r>
-      <w:bookmarkEnd w:id="27"/>
+      <w:bookmarkEnd w:id="26"/>
     </w:p>
     <w:p>
       <w:pPr>
@@ -10926,16 +10907,19 @@
       </w:r>
       <w:r>
         <w:rPr>
-          <w:rFonts w:cs="Courier New"/>
+          <w:rStyle w:val="CodeCar"/>
         </w:rPr>
         <w:t>&lt;i&gt;</w:t>
       </w:r>
       <w:r>
-        <w:t xml:space="preserve"> pour mettre en italique, </w:t>
-      </w:r>
-      <w:r>
-        <w:rPr>
-          <w:rFonts w:cs="Courier New"/>
+        <w:t xml:space="preserve"> pour mettre en italique</w:t>
+      </w:r>
+      <w:r>
+        <w:t xml:space="preserve">, </w:t>
+      </w:r>
+      <w:r>
+        <w:rPr>
+          <w:rStyle w:val="CodeCar"/>
         </w:rPr>
         <w:t>&lt;u&gt;</w:t>
       </w:r>
@@ -10956,14 +10940,14 @@
           <w:rFonts w:ascii="Avenir LT Std 55 Roman" w:hAnsi="Avenir LT Std 55 Roman"/>
         </w:rPr>
       </w:pPr>
-      <w:bookmarkStart w:id="28" w:name="_Toc518074944"/>
+      <w:bookmarkStart w:id="27" w:name="_Toc518074944"/>
       <w:r>
         <w:rPr>
           <w:rFonts w:ascii="Avenir LT Std 55 Roman" w:hAnsi="Avenir LT Std 55 Roman"/>
         </w:rPr>
         <w:t>IV. 5) Sources du tutoriel</w:t>
       </w:r>
-      <w:bookmarkEnd w:id="28"/>
+      <w:bookmarkEnd w:id="27"/>
     </w:p>
     <w:p>
       <w:pPr>
@@ -11090,11 +11074,6 @@
     </w:p>
     <w:p>
       <w:pPr>
-        <w:pStyle w:val="AvenirParagraphe"/>
-      </w:pPr>
-    </w:p>
-    <w:p>
-      <w:pPr>
         <w:pStyle w:val="AvenieTitre1"/>
         <w:rPr>
           <w:rStyle w:val="AvenirParagrapheCar"/>
@@ -11103,10 +11082,24 @@
     </w:p>
     <w:p>
       <w:pPr>
+        <w:rPr>
+          <w:rFonts w:ascii="Avenir LT Std 55 Roman" w:eastAsiaTheme="majorEastAsia" w:hAnsi="Avenir LT Std 55 Roman" w:cstheme="majorBidi"/>
+          <w:color w:val="000000" w:themeColor="text1"/>
+          <w:sz w:val="36"/>
+          <w:szCs w:val="32"/>
+        </w:rPr>
+      </w:pPr>
+      <w:bookmarkStart w:id="28" w:name="_Toc518074945"/>
+      <w:r>
+        <w:br w:type="page"/>
+      </w:r>
+    </w:p>
+    <w:p>
+      <w:pPr>
         <w:pStyle w:val="AvenirTitre0"/>
       </w:pPr>
-      <w:bookmarkStart w:id="29" w:name="_Toc518074945"/>
-      <w:r>
+      <w:r>
+        <w:lastRenderedPageBreak/>
         <w:t xml:space="preserve">VIII. </w:t>
       </w:r>
       <w:r>
@@ -11115,57 +11108,57 @@
       <w:r>
         <w:t xml:space="preserve"> (JS)</w:t>
       </w:r>
+      <w:bookmarkEnd w:id="28"/>
+    </w:p>
+    <w:p>
+      <w:pPr>
+        <w:pStyle w:val="AvenieTitre1"/>
+        <w:rPr>
+          <w:rFonts w:ascii="Avenir LT Std 55 Roman" w:hAnsi="Avenir LT Std 55 Roman"/>
+        </w:rPr>
+      </w:pPr>
+      <w:bookmarkStart w:id="29" w:name="_Toc518074946"/>
+      <w:r>
+        <w:rPr>
+          <w:rFonts w:ascii="Avenir LT Std 55 Roman" w:hAnsi="Avenir LT Std 55 Roman"/>
+        </w:rPr>
+        <w:t xml:space="preserve">VIII. 1) </w:t>
+      </w:r>
+      <w:r>
+        <w:rPr>
+          <w:rFonts w:ascii="Avenir LT Std 55 Roman" w:hAnsi="Avenir LT Std 55 Roman"/>
+        </w:rPr>
+        <w:t>Masquer/afficher les</w:t>
+      </w:r>
+      <w:r>
+        <w:rPr>
+          <w:rFonts w:ascii="Avenir LT Std 55 Roman" w:hAnsi="Avenir LT Std 55 Roman"/>
+        </w:rPr>
+        <w:t xml:space="preserve"> messages d</w:t>
+      </w:r>
+      <w:r>
+        <w:rPr>
+          <w:rFonts w:ascii="Avenir LT Std 55 Roman" w:hAnsi="Avenir LT Std 55 Roman"/>
+        </w:rPr>
+        <w:t>e correction</w:t>
+      </w:r>
       <w:bookmarkEnd w:id="29"/>
     </w:p>
     <w:p>
       <w:pPr>
-        <w:pStyle w:val="AvenieTitre1"/>
-        <w:rPr>
-          <w:rFonts w:ascii="Avenir LT Std 55 Roman" w:hAnsi="Avenir LT Std 55 Roman"/>
-        </w:rPr>
-      </w:pPr>
-      <w:bookmarkStart w:id="30" w:name="_Toc518074946"/>
-      <w:r>
-        <w:rPr>
-          <w:rFonts w:ascii="Avenir LT Std 55 Roman" w:hAnsi="Avenir LT Std 55 Roman"/>
-        </w:rPr>
-        <w:t xml:space="preserve">VIII. 1) </w:t>
-      </w:r>
-      <w:r>
-        <w:rPr>
-          <w:rFonts w:ascii="Avenir LT Std 55 Roman" w:hAnsi="Avenir LT Std 55 Roman"/>
-        </w:rPr>
-        <w:t>Masquer/afficher les</w:t>
-      </w:r>
-      <w:r>
-        <w:rPr>
-          <w:rFonts w:ascii="Avenir LT Std 55 Roman" w:hAnsi="Avenir LT Std 55 Roman"/>
-        </w:rPr>
-        <w:t xml:space="preserve"> messages d</w:t>
-      </w:r>
-      <w:r>
-        <w:rPr>
-          <w:rFonts w:ascii="Avenir LT Std 55 Roman" w:hAnsi="Avenir LT Std 55 Roman"/>
-        </w:rPr>
-        <w:t>e correction</w:t>
+        <w:pStyle w:val="AvenirSous-Titre"/>
+        <w:rPr>
+          <w:rFonts w:ascii="Avenir LT Std 55 Roman" w:hAnsi="Avenir LT Std 55 Roman"/>
+        </w:rPr>
+      </w:pPr>
+      <w:bookmarkStart w:id="30" w:name="_Toc518074947"/>
+      <w:r>
+        <w:rPr>
+          <w:rFonts w:ascii="Avenir LT Std 55 Roman" w:hAnsi="Avenir LT Std 55 Roman"/>
+        </w:rPr>
+        <w:t>VIII. 1) a. Fonctions pour masquer et afficher un élément</w:t>
       </w:r>
       <w:bookmarkEnd w:id="30"/>
-    </w:p>
-    <w:p>
-      <w:pPr>
-        <w:pStyle w:val="AvenirSous-Titre"/>
-        <w:rPr>
-          <w:rFonts w:ascii="Avenir LT Std 55 Roman" w:hAnsi="Avenir LT Std 55 Roman"/>
-        </w:rPr>
-      </w:pPr>
-      <w:bookmarkStart w:id="31" w:name="_Toc518074947"/>
-      <w:r>
-        <w:rPr>
-          <w:rFonts w:ascii="Avenir LT Std 55 Roman" w:hAnsi="Avenir LT Std 55 Roman"/>
-        </w:rPr>
-        <w:t>VIII. 1) a. Fonctions pour masquer et afficher un élément</w:t>
-      </w:r>
-      <w:bookmarkEnd w:id="31"/>
     </w:p>
     <w:p>
       <w:pPr>
@@ -11271,49 +11264,49 @@
       <w:proofErr w:type="gramStart"/>
       <w:r>
         <w:rPr>
+          <w:rStyle w:val="CodeCar"/>
+        </w:rPr>
+        <w:t>cache(</w:t>
+      </w:r>
+      <w:proofErr w:type="gramEnd"/>
+      <w:r>
+        <w:rPr>
+          <w:rStyle w:val="CodeCar"/>
+        </w:rPr>
+        <w:t>)</w:t>
+      </w:r>
+      <w:r>
+        <w:t xml:space="preserve">, resp. </w:t>
+      </w:r>
+      <w:proofErr w:type="gramStart"/>
+      <w:r>
+        <w:rPr>
+          <w:rStyle w:val="CodeCar"/>
+        </w:rPr>
+        <w:t>affiche(</w:t>
+      </w:r>
+      <w:proofErr w:type="gramEnd"/>
+      <w:r>
+        <w:rPr>
+          <w:rStyle w:val="CodeCar"/>
+        </w:rPr>
+        <w:t>)</w:t>
+      </w:r>
+      <w:r>
+        <w:t xml:space="preserve">, prend en argument </w:t>
+      </w:r>
+      <w:proofErr w:type="spellStart"/>
+      <w:r>
+        <w:rPr>
+          <w:rStyle w:val="CodeCar"/>
+        </w:rPr>
+        <w:t>elementStyle</w:t>
+      </w:r>
+      <w:proofErr w:type="spellEnd"/>
+      <w:r>
+        <w:rPr>
           <w:rFonts w:cs="Courier New"/>
         </w:rPr>
-        <w:t>cache(</w:t>
-      </w:r>
-      <w:proofErr w:type="gramEnd"/>
-      <w:r>
-        <w:rPr>
-          <w:rFonts w:cs="Courier New"/>
-        </w:rPr>
-        <w:t>)</w:t>
-      </w:r>
-      <w:r>
-        <w:t xml:space="preserve">, resp. </w:t>
-      </w:r>
-      <w:proofErr w:type="gramStart"/>
-      <w:r>
-        <w:rPr>
-          <w:rFonts w:cs="Courier New"/>
-        </w:rPr>
-        <w:t>affiche(</w:t>
-      </w:r>
-      <w:proofErr w:type="gramEnd"/>
-      <w:r>
-        <w:rPr>
-          <w:rFonts w:cs="Courier New"/>
-        </w:rPr>
-        <w:t>)</w:t>
-      </w:r>
-      <w:r>
-        <w:t xml:space="preserve">, prend en argument </w:t>
-      </w:r>
-      <w:proofErr w:type="spellStart"/>
-      <w:r>
-        <w:rPr>
-          <w:rFonts w:cs="Courier New"/>
-        </w:rPr>
-        <w:t>elementStyle</w:t>
-      </w:r>
-      <w:proofErr w:type="spellEnd"/>
-      <w:r>
-        <w:rPr>
-          <w:rFonts w:cs="Courier New"/>
-        </w:rPr>
         <w:t xml:space="preserve"> </w:t>
       </w:r>
       <w:r>
@@ -11321,7 +11314,7 @@
       </w:r>
       <w:r>
         <w:rPr>
-          <w:rFonts w:cs="Courier New"/>
+          <w:rStyle w:val="CodeCar"/>
         </w:rPr>
         <w:t>.style</w:t>
       </w:r>
@@ -11330,7 +11323,7 @@
       </w:r>
       <w:r>
         <w:rPr>
-          <w:rFonts w:cs="Courier New"/>
+          <w:rStyle w:val="CodeCar"/>
         </w:rPr>
         <w:t>none</w:t>
       </w:r>
@@ -11357,6 +11350,215 @@
       </w:r>
       <w:proofErr w:type="spellStart"/>
       <w:proofErr w:type="gramStart"/>
+      <w:r>
+        <w:rPr>
+          <w:rStyle w:val="CodeCar"/>
+        </w:rPr>
+        <w:t>visibility</w:t>
+      </w:r>
+      <w:proofErr w:type="spellEnd"/>
+      <w:r>
+        <w:rPr>
+          <w:rStyle w:val="CodeCar"/>
+        </w:rPr>
+        <w:t>:</w:t>
+      </w:r>
+      <w:proofErr w:type="gramEnd"/>
+      <w:r>
+        <w:rPr>
+          <w:rStyle w:val="CodeCar"/>
+        </w:rPr>
+        <w:t xml:space="preserve"> </w:t>
+      </w:r>
+      <w:proofErr w:type="spellStart"/>
+      <w:r>
+        <w:rPr>
+          <w:rStyle w:val="CodeCar"/>
+        </w:rPr>
+        <w:t>hidden</w:t>
+      </w:r>
+      <w:proofErr w:type="spellEnd"/>
+      <w:r>
+        <w:rPr>
+          <w:rStyle w:val="CodeCar"/>
+        </w:rPr>
+        <w:t>;</w:t>
+      </w:r>
+      <w:r>
+        <w:rPr>
+          <w:szCs w:val="24"/>
+        </w:rPr>
+        <w:t>.</w:t>
+      </w:r>
+      <w:r>
+        <w:t xml:space="preserve"> Néanmoins, </w:t>
+      </w:r>
+      <w:proofErr w:type="gramStart"/>
+      <w:r>
+        <w:rPr>
+          <w:rStyle w:val="CodeCar"/>
+        </w:rPr>
+        <w:t>display:</w:t>
+      </w:r>
+      <w:proofErr w:type="gramEnd"/>
+      <w:r>
+        <w:rPr>
+          <w:rStyle w:val="CodeCar"/>
+        </w:rPr>
+        <w:t xml:space="preserve"> none;</w:t>
+      </w:r>
+      <w:r>
+        <w:t xml:space="preserve"> masque totalement l'élément et annule des propriétés telles que </w:t>
+      </w:r>
+      <w:proofErr w:type="spellStart"/>
+      <w:r>
+        <w:t>margin</w:t>
+      </w:r>
+      <w:proofErr w:type="spellEnd"/>
+      <w:r>
+        <w:t xml:space="preserve">, </w:t>
+      </w:r>
+      <w:proofErr w:type="spellStart"/>
+      <w:r>
+        <w:t>padding</w:t>
+      </w:r>
+      <w:proofErr w:type="spellEnd"/>
+      <w:r>
+        <w:t xml:space="preserve">, </w:t>
+      </w:r>
+      <w:proofErr w:type="spellStart"/>
+      <w:r>
+        <w:t>width</w:t>
+      </w:r>
+      <w:proofErr w:type="spellEnd"/>
+      <w:r>
+        <w:t xml:space="preserve">, </w:t>
+      </w:r>
+      <w:proofErr w:type="spellStart"/>
+      <w:r>
+        <w:t>height</w:t>
+      </w:r>
+      <w:proofErr w:type="spellEnd"/>
+      <w:r>
+        <w:t>...</w:t>
+      </w:r>
+      <w:r>
+        <w:t xml:space="preserve"> </w:t>
+      </w:r>
+      <w:r>
+        <w:t xml:space="preserve">tandis que </w:t>
+      </w:r>
+      <w:proofErr w:type="spellStart"/>
+      <w:r>
+        <w:rPr>
+          <w:rStyle w:val="CodeCar"/>
+        </w:rPr>
+        <w:t>visibility</w:t>
+      </w:r>
+      <w:proofErr w:type="spellEnd"/>
+      <w:r>
+        <w:rPr>
+          <w:rStyle w:val="CodeCar"/>
+        </w:rPr>
+        <w:t xml:space="preserve">: </w:t>
+      </w:r>
+      <w:proofErr w:type="spellStart"/>
+      <w:r>
+        <w:rPr>
+          <w:rStyle w:val="CodeCar"/>
+        </w:rPr>
+        <w:t>hidden</w:t>
+      </w:r>
+      <w:proofErr w:type="spellEnd"/>
+      <w:r>
+        <w:rPr>
+          <w:rStyle w:val="CodeCar"/>
+        </w:rPr>
+        <w:t>;</w:t>
+      </w:r>
+      <w:r>
+        <w:t xml:space="preserve"> masque seulement l'élément, ce qui peut laisser des espaces vides. Nous avons donc choisit </w:t>
+      </w:r>
+      <w:proofErr w:type="gramStart"/>
+      <w:r>
+        <w:rPr>
+          <w:rStyle w:val="CodeCar"/>
+        </w:rPr>
+        <w:t>display:</w:t>
+      </w:r>
+      <w:proofErr w:type="gramEnd"/>
+      <w:r>
+        <w:rPr>
+          <w:rStyle w:val="CodeCar"/>
+        </w:rPr>
+        <w:t xml:space="preserve"> none;</w:t>
+      </w:r>
+      <w:r>
+        <w:rPr>
+          <w:rStyle w:val="CodeHTML"/>
+          <w:rFonts w:ascii="Avenir LT Std 55 Roman" w:eastAsiaTheme="minorHAnsi" w:hAnsi="Avenir LT Std 55 Roman"/>
+        </w:rPr>
+        <w:t xml:space="preserve"> </w:t>
+      </w:r>
+      <w:r>
+        <w:t>afin de ne pas avoir d’espaces vides.</w:t>
+      </w:r>
+    </w:p>
+    <w:p>
+      <w:pPr>
+        <w:pStyle w:val="AvenirParagraphe"/>
+        <w:ind w:left="0" w:firstLine="708"/>
+        <w:jc w:val="left"/>
+      </w:pPr>
+    </w:p>
+    <w:p>
+      <w:pPr>
+        <w:pStyle w:val="AvenirParagraphe"/>
+        <w:ind w:hanging="720"/>
+        <w:jc w:val="center"/>
+      </w:pPr>
+    </w:p>
+    <w:p>
+      <w:pPr>
+        <w:pStyle w:val="AvenirSous-Titre"/>
+        <w:rPr>
+          <w:rFonts w:ascii="Avenir LT Std 55 Roman" w:hAnsi="Avenir LT Std 55 Roman"/>
+        </w:rPr>
+      </w:pPr>
+      <w:bookmarkStart w:id="31" w:name="_Toc518074948"/>
+      <w:r>
+        <w:rPr>
+          <w:rFonts w:ascii="Avenir LT Std 55 Roman" w:hAnsi="Avenir LT Std 55 Roman"/>
+        </w:rPr>
+        <w:t xml:space="preserve">VIII. </w:t>
+      </w:r>
+      <w:r>
+        <w:rPr>
+          <w:rFonts w:ascii="Avenir LT Std 55 Roman" w:hAnsi="Avenir LT Std 55 Roman"/>
+        </w:rPr>
+        <w:t>1</w:t>
+      </w:r>
+      <w:r>
+        <w:rPr>
+          <w:rFonts w:ascii="Avenir LT Std 55 Roman" w:hAnsi="Avenir LT Std 55 Roman"/>
+        </w:rPr>
+        <w:t>) b. Cacher les messages de correction</w:t>
+      </w:r>
+      <w:bookmarkEnd w:id="31"/>
+    </w:p>
+    <w:p>
+      <w:pPr>
+        <w:pStyle w:val="AvenirParagraphe"/>
+      </w:pPr>
+    </w:p>
+    <w:p>
+      <w:pPr>
+        <w:pStyle w:val="AvenirParagraphe"/>
+        <w:ind w:left="0" w:firstLine="708"/>
+      </w:pPr>
+      <w:r>
+        <w:t xml:space="preserve">Dans notre code HTML nous avons créé des balises </w:t>
+      </w:r>
       <w:r>
         <w:rPr>
           <w:rStyle w:val="CodeHTML"/>
@@ -11364,284 +11566,25 @@
           <w:sz w:val="24"/>
           <w:szCs w:val="24"/>
         </w:rPr>
-        <w:t>visibility</w:t>
-      </w:r>
-      <w:proofErr w:type="spellEnd"/>
-      <w:r>
-        <w:rPr>
-          <w:rStyle w:val="CodeHTML"/>
-          <w:rFonts w:ascii="Avenir LT Std 55 Roman" w:eastAsiaTheme="minorHAnsi" w:hAnsi="Avenir LT Std 55 Roman"/>
-          <w:sz w:val="24"/>
-          <w:szCs w:val="24"/>
-        </w:rPr>
-        <w:t>:</w:t>
-      </w:r>
-      <w:proofErr w:type="gramEnd"/>
-      <w:r>
-        <w:rPr>
-          <w:rStyle w:val="CodeHTML"/>
-          <w:rFonts w:ascii="Avenir LT Std 55 Roman" w:eastAsiaTheme="minorHAnsi" w:hAnsi="Avenir LT Std 55 Roman"/>
-          <w:sz w:val="24"/>
-          <w:szCs w:val="24"/>
-        </w:rPr>
-        <w:t xml:space="preserve"> </w:t>
+        <w:t>&lt;div&gt;</w:t>
+      </w:r>
+      <w:r>
+        <w:t xml:space="preserve"> avec la </w:t>
+      </w:r>
+      <w:proofErr w:type="gramStart"/>
+      <w:r>
+        <w:t xml:space="preserve">classe </w:t>
+      </w:r>
+      <w:r>
+        <w:rPr>
+          <w:rStyle w:val="CodeCar"/>
+        </w:rPr>
+        <w:t>.</w:t>
       </w:r>
       <w:proofErr w:type="spellStart"/>
       <w:r>
         <w:rPr>
-          <w:rStyle w:val="CodeHTML"/>
-          <w:rFonts w:ascii="Avenir LT Std 55 Roman" w:eastAsiaTheme="minorHAnsi" w:hAnsi="Avenir LT Std 55 Roman"/>
-          <w:sz w:val="24"/>
-          <w:szCs w:val="24"/>
-        </w:rPr>
-        <w:t>hidden</w:t>
-      </w:r>
-      <w:proofErr w:type="spellEnd"/>
-      <w:r>
-        <w:rPr>
-          <w:rFonts w:cs="Courier New"/>
-          <w:szCs w:val="24"/>
-        </w:rPr>
-        <w:t>;</w:t>
-      </w:r>
-      <w:r>
-        <w:rPr>
-          <w:szCs w:val="24"/>
-        </w:rPr>
-        <w:t>.</w:t>
-      </w:r>
-      <w:r>
-        <w:t xml:space="preserve"> Néanmoins, </w:t>
-      </w:r>
-      <w:proofErr w:type="gramStart"/>
-      <w:r>
-        <w:rPr>
-          <w:rStyle w:val="CodeHTML"/>
-          <w:rFonts w:ascii="Avenir LT Std 55 Roman" w:eastAsiaTheme="minorHAnsi" w:hAnsi="Avenir LT Std 55 Roman"/>
-          <w:sz w:val="24"/>
-          <w:szCs w:val="24"/>
-        </w:rPr>
-        <w:t>display:</w:t>
-      </w:r>
-      <w:proofErr w:type="gramEnd"/>
-      <w:r>
-        <w:rPr>
-          <w:rStyle w:val="CodeHTML"/>
-          <w:rFonts w:ascii="Avenir LT Std 55 Roman" w:eastAsiaTheme="minorHAnsi" w:hAnsi="Avenir LT Std 55 Roman"/>
-          <w:sz w:val="24"/>
-          <w:szCs w:val="24"/>
-        </w:rPr>
-        <w:t xml:space="preserve"> none</w:t>
-      </w:r>
-      <w:r>
-        <w:rPr>
-          <w:rStyle w:val="CodeHTML"/>
-          <w:rFonts w:ascii="Avenir LT Std 55 Roman" w:eastAsiaTheme="minorHAnsi" w:hAnsi="Avenir LT Std 55 Roman"/>
-        </w:rPr>
-        <w:t>;</w:t>
-      </w:r>
-      <w:r>
-        <w:t xml:space="preserve"> masque totalement l'élément et annule des propriétés telles que </w:t>
-      </w:r>
-      <w:proofErr w:type="spellStart"/>
-      <w:r>
-        <w:t>margin</w:t>
-      </w:r>
-      <w:proofErr w:type="spellEnd"/>
-      <w:r>
-        <w:t xml:space="preserve">, </w:t>
-      </w:r>
-      <w:proofErr w:type="spellStart"/>
-      <w:r>
-        <w:t>padding</w:t>
-      </w:r>
-      <w:proofErr w:type="spellEnd"/>
-      <w:r>
-        <w:t xml:space="preserve">, </w:t>
-      </w:r>
-      <w:proofErr w:type="spellStart"/>
-      <w:r>
-        <w:t>width</w:t>
-      </w:r>
-      <w:proofErr w:type="spellEnd"/>
-      <w:r>
-        <w:t xml:space="preserve">, </w:t>
-      </w:r>
-      <w:proofErr w:type="spellStart"/>
-      <w:r>
-        <w:t>height</w:t>
-      </w:r>
-      <w:proofErr w:type="spellEnd"/>
-      <w:r>
-        <w:t>...</w:t>
-      </w:r>
-      <w:r>
-        <w:t xml:space="preserve"> </w:t>
-      </w:r>
-      <w:r>
-        <w:t xml:space="preserve">tandis que </w:t>
-      </w:r>
-      <w:proofErr w:type="spellStart"/>
-      <w:r>
-        <w:rPr>
-          <w:rStyle w:val="CodeHTML"/>
-          <w:rFonts w:ascii="Avenir LT Std 55 Roman" w:eastAsiaTheme="minorHAnsi" w:hAnsi="Avenir LT Std 55 Roman"/>
-          <w:sz w:val="24"/>
-          <w:szCs w:val="24"/>
-        </w:rPr>
-        <w:t>visibility</w:t>
-      </w:r>
-      <w:proofErr w:type="spellEnd"/>
-      <w:r>
-        <w:rPr>
-          <w:rStyle w:val="CodeHTML"/>
-          <w:rFonts w:ascii="Avenir LT Std 55 Roman" w:eastAsiaTheme="minorHAnsi" w:hAnsi="Avenir LT Std 55 Roman"/>
-          <w:sz w:val="24"/>
-          <w:szCs w:val="24"/>
-        </w:rPr>
-        <w:t xml:space="preserve">: </w:t>
-      </w:r>
-      <w:proofErr w:type="spellStart"/>
-      <w:r>
-        <w:rPr>
-          <w:rStyle w:val="CodeHTML"/>
-          <w:rFonts w:ascii="Avenir LT Std 55 Roman" w:eastAsiaTheme="minorHAnsi" w:hAnsi="Avenir LT Std 55 Roman"/>
-          <w:sz w:val="24"/>
-          <w:szCs w:val="24"/>
-        </w:rPr>
-        <w:t>hidden</w:t>
-      </w:r>
-      <w:proofErr w:type="spellEnd"/>
-      <w:r>
-        <w:rPr>
-          <w:rStyle w:val="CodeHTML"/>
-          <w:rFonts w:ascii="Avenir LT Std 55 Roman" w:eastAsiaTheme="minorHAnsi" w:hAnsi="Avenir LT Std 55 Roman"/>
-          <w:sz w:val="24"/>
-          <w:szCs w:val="24"/>
-        </w:rPr>
-        <w:t>;</w:t>
-      </w:r>
-      <w:r>
-        <w:t xml:space="preserve"> masque seulement l'élément, ce qui peut laisser des espaces vides. Nous avons donc choisit </w:t>
-      </w:r>
-      <w:proofErr w:type="gramStart"/>
-      <w:r>
-        <w:rPr>
-          <w:rStyle w:val="CodeHTML"/>
-          <w:rFonts w:ascii="Avenir LT Std 55 Roman" w:eastAsiaTheme="minorHAnsi" w:hAnsi="Avenir LT Std 55 Roman"/>
-          <w:sz w:val="24"/>
-          <w:szCs w:val="24"/>
-        </w:rPr>
-        <w:t>display:</w:t>
-      </w:r>
-      <w:proofErr w:type="gramEnd"/>
-      <w:r>
-        <w:rPr>
-          <w:rStyle w:val="CodeHTML"/>
-          <w:rFonts w:ascii="Avenir LT Std 55 Roman" w:eastAsiaTheme="minorHAnsi" w:hAnsi="Avenir LT Std 55 Roman"/>
-          <w:sz w:val="24"/>
-          <w:szCs w:val="24"/>
-        </w:rPr>
-        <w:t xml:space="preserve"> none;</w:t>
-      </w:r>
-      <w:r>
-        <w:rPr>
-          <w:rStyle w:val="CodeHTML"/>
-          <w:rFonts w:ascii="Avenir LT Std 55 Roman" w:eastAsiaTheme="minorHAnsi" w:hAnsi="Avenir LT Std 55 Roman"/>
-        </w:rPr>
-        <w:t xml:space="preserve"> </w:t>
-      </w:r>
-      <w:r>
-        <w:t>afin de ne pas avoir d’espaces vides.</w:t>
-      </w:r>
-    </w:p>
-    <w:p>
-      <w:pPr>
-        <w:pStyle w:val="AvenirParagraphe"/>
-        <w:ind w:left="0" w:firstLine="708"/>
-        <w:jc w:val="left"/>
-      </w:pPr>
-    </w:p>
-    <w:p>
-      <w:pPr>
-        <w:pStyle w:val="AvenirParagraphe"/>
-        <w:ind w:hanging="720"/>
-        <w:jc w:val="center"/>
-      </w:pPr>
-    </w:p>
-    <w:p>
-      <w:pPr>
-        <w:pStyle w:val="AvenirSous-Titre"/>
-        <w:rPr>
-          <w:rFonts w:ascii="Avenir LT Std 55 Roman" w:hAnsi="Avenir LT Std 55 Roman"/>
-        </w:rPr>
-      </w:pPr>
-      <w:bookmarkStart w:id="32" w:name="_Toc518074948"/>
-      <w:r>
-        <w:rPr>
-          <w:rFonts w:ascii="Avenir LT Std 55 Roman" w:hAnsi="Avenir LT Std 55 Roman"/>
-        </w:rPr>
-        <w:t xml:space="preserve">VIII. </w:t>
-      </w:r>
-      <w:r>
-        <w:rPr>
-          <w:rFonts w:ascii="Avenir LT Std 55 Roman" w:hAnsi="Avenir LT Std 55 Roman"/>
-        </w:rPr>
-        <w:t>1</w:t>
-      </w:r>
-      <w:r>
-        <w:rPr>
-          <w:rFonts w:ascii="Avenir LT Std 55 Roman" w:hAnsi="Avenir LT Std 55 Roman"/>
-        </w:rPr>
-        <w:t>) b. Cacher les messages de correction</w:t>
-      </w:r>
-      <w:bookmarkEnd w:id="32"/>
-    </w:p>
-    <w:p>
-      <w:pPr>
-        <w:pStyle w:val="AvenirParagraphe"/>
-      </w:pPr>
-    </w:p>
-    <w:p>
-      <w:pPr>
-        <w:pStyle w:val="AvenirParagraphe"/>
-        <w:ind w:left="0" w:firstLine="708"/>
-      </w:pPr>
-      <w:r>
-        <w:t xml:space="preserve">Dans notre code HTML nous avons créé des balises </w:t>
-      </w:r>
-      <w:r>
-        <w:rPr>
-          <w:rStyle w:val="CodeHTML"/>
-          <w:rFonts w:ascii="Avenir LT Std 55 Roman" w:eastAsiaTheme="minorHAnsi" w:hAnsi="Avenir LT Std 55 Roman"/>
-          <w:sz w:val="24"/>
-          <w:szCs w:val="24"/>
-        </w:rPr>
-        <w:t>&lt;div&gt;</w:t>
-      </w:r>
-      <w:r>
-        <w:t xml:space="preserve"> avec la </w:t>
-      </w:r>
-      <w:proofErr w:type="gramStart"/>
-      <w:r>
-        <w:t xml:space="preserve">classe </w:t>
-      </w:r>
-      <w:r>
-        <w:rPr>
-          <w:rStyle w:val="CodeHTML"/>
-          <w:rFonts w:ascii="Avenir LT Std 55 Roman" w:eastAsiaTheme="minorHAnsi" w:hAnsi="Avenir LT Std 55 Roman"/>
-          <w:sz w:val="24"/>
-          <w:szCs w:val="24"/>
-        </w:rPr>
-        <w:t>.</w:t>
-      </w:r>
-      <w:proofErr w:type="spellStart"/>
-      <w:r>
-        <w:rPr>
-          <w:rStyle w:val="CodeHTML"/>
-          <w:rFonts w:ascii="Avenir LT Std 55 Roman" w:eastAsiaTheme="minorHAnsi" w:hAnsi="Avenir LT Std 55 Roman"/>
-          <w:sz w:val="24"/>
-          <w:szCs w:val="24"/>
+          <w:rStyle w:val="CodeCar"/>
         </w:rPr>
         <w:t>hiddenMessage</w:t>
       </w:r>
@@ -11654,7 +11597,10 @@
         <w:t xml:space="preserve">de correction </w:t>
       </w:r>
       <w:r>
-        <w:t>cachés qui seront dévoilés seulement pour informer l’utilisateur du format attendu de chaque champ du formulaire, si jamais ce qu’il rentre n’est pas correct. Seulement, ces balises sont affichées par défaut et il nous faut donc les cacher par le biais du JavaScript.</w:t>
+        <w:t>cachés qui seront dévoilés seulement pour informer l’utilisateur du format attendu de</w:t>
+      </w:r>
+      <w:r>
+        <w:t xml:space="preserve"> chaque champ du formulaire, si jamais ce qu’il rentre n’est pas correct. Seulement, ces balises sont affichées par défaut et il nous faut donc les cacher par le biais du JavaScript.</w:t>
       </w:r>
     </w:p>
     <w:p>
@@ -11702,21 +11648,21 @@
       <w:proofErr w:type="gramStart"/>
       <w:r>
         <w:rPr>
-          <w:rFonts w:cs="Courier New"/>
+          <w:rStyle w:val="CodeCar"/>
         </w:rPr>
         <w:t>desactivHidden</w:t>
       </w:r>
       <w:proofErr w:type="spellEnd"/>
       <w:r>
         <w:rPr>
-          <w:rFonts w:cs="Courier New"/>
+          <w:rStyle w:val="CodeCar"/>
         </w:rPr>
         <w:t>(</w:t>
       </w:r>
       <w:proofErr w:type="gramEnd"/>
       <w:r>
         <w:rPr>
-          <w:rFonts w:cs="Courier New"/>
+          <w:rStyle w:val="CodeCar"/>
         </w:rPr>
         <w:t>)</w:t>
       </w:r>
@@ -11821,18 +11767,36 @@
       </w:r>
       <w:proofErr w:type="spellStart"/>
       <w:r>
+        <w:rPr>
+          <w:rStyle w:val="CodeCar"/>
+        </w:rPr>
         <w:t>hiddenMessage</w:t>
       </w:r>
       <w:proofErr w:type="spellEnd"/>
       <w:r>
-        <w:t xml:space="preserve"> est un tableau contenant tous les objets de </w:t>
+        <w:rPr>
+          <w:rStyle w:val="CodeCar"/>
+        </w:rPr>
+        <w:t xml:space="preserve"> </w:t>
+      </w:r>
+      <w:r>
+        <w:t xml:space="preserve">est un tableau contenant tous les objets de </w:t>
       </w:r>
       <w:proofErr w:type="gramStart"/>
       <w:r>
-        <w:t>classe .</w:t>
+        <w:t xml:space="preserve">classe </w:t>
+      </w:r>
+      <w:r>
+        <w:rPr>
+          <w:rStyle w:val="CodeCar"/>
+        </w:rPr>
+        <w:t>.</w:t>
       </w:r>
       <w:proofErr w:type="spellStart"/>
       <w:r>
+        <w:rPr>
+          <w:rStyle w:val="CodeCar"/>
+        </w:rPr>
         <w:t>hiddenMessage</w:t>
       </w:r>
       <w:proofErr w:type="spellEnd"/>
@@ -11845,7 +11809,7 @@
       </w:r>
       <w:r>
         <w:rPr>
-          <w:rFonts w:cs="Courier New"/>
+          <w:rStyle w:val="CodeCar"/>
         </w:rPr>
         <w:t>none</w:t>
       </w:r>
@@ -11861,14 +11825,14 @@
       <w:proofErr w:type="gramStart"/>
       <w:r>
         <w:rPr>
-          <w:rFonts w:cs="Courier New"/>
+          <w:rStyle w:val="CodeCar"/>
         </w:rPr>
         <w:t>cache(</w:t>
       </w:r>
       <w:proofErr w:type="gramEnd"/>
       <w:r>
         <w:rPr>
-          <w:rFonts w:cs="Courier New"/>
+          <w:rStyle w:val="CodeCar"/>
         </w:rPr>
         <w:t>)</w:t>
       </w:r>
@@ -11896,19 +11860,18 @@
       <w:r>
         <w:rPr>
           <w:rStyle w:val="CodeCar"/>
-          <w:rFonts w:ascii="Avenir LT Std 55 Roman" w:hAnsi="Avenir LT Std 55 Roman"/>
         </w:rPr>
         <w:t>&lt;</w:t>
       </w:r>
       <w:r>
         <w:rPr>
-          <w:rFonts w:cs="Courier New"/>
+          <w:rStyle w:val="CodeCar"/>
         </w:rPr>
         <w:t>body</w:t>
       </w:r>
       <w:r>
         <w:rPr>
-          <w:rFonts w:cs="Courier New"/>
+          <w:rStyle w:val="CodeCar"/>
         </w:rPr>
         <w:t>&gt;</w:t>
       </w:r>
@@ -11921,7 +11884,6 @@
       <w:r>
         <w:rPr>
           <w:rStyle w:val="CodeCar"/>
-          <w:rFonts w:ascii="Avenir LT Std 55 Roman" w:hAnsi="Avenir LT Std 55 Roman"/>
         </w:rPr>
         <w:t>&lt;</w:t>
       </w:r>
@@ -11929,7 +11891,6 @@
       <w:r>
         <w:rPr>
           <w:rStyle w:val="CodeCar"/>
-          <w:rFonts w:ascii="Avenir LT Std 55 Roman" w:hAnsi="Avenir LT Std 55 Roman"/>
         </w:rPr>
         <w:t>head</w:t>
       </w:r>
@@ -11937,7 +11898,6 @@
       <w:r>
         <w:rPr>
           <w:rStyle w:val="CodeCar"/>
-          <w:rFonts w:ascii="Avenir LT Std 55 Roman" w:hAnsi="Avenir LT Std 55 Roman"/>
         </w:rPr>
         <w:t>&gt;</w:t>
       </w:r>
@@ -11950,11 +11910,13 @@
       <w:r>
         <w:rPr>
           <w:rStyle w:val="CodeCar"/>
-          <w:rFonts w:ascii="Avenir LT Std 55 Roman" w:hAnsi="Avenir LT Std 55 Roman"/>
         </w:rPr>
         <w:t>&lt;body&gt;</w:t>
       </w:r>
       <w:r>
+        <w:rPr>
+          <w:rStyle w:val="CodeCar"/>
+        </w:rPr>
         <w:t xml:space="preserve"> </w:t>
       </w:r>
       <w:r>
@@ -11966,12 +11928,11 @@
       <w:r>
         <w:rPr>
           <w:rStyle w:val="CodeCar"/>
-          <w:rFonts w:ascii="Avenir LT Std 55 Roman" w:hAnsi="Avenir LT Std 55 Roman"/>
-        </w:rPr>
-        <w:t>&lt;script&gt;</w:t>
-      </w:r>
-      <w:r>
-        <w:t xml:space="preserve"> seront appelés après le chargement des éléments de la page. </w:t>
+        </w:rPr>
+        <w:t xml:space="preserve">&lt;script&gt; </w:t>
+      </w:r>
+      <w:r>
+        <w:t xml:space="preserve">seront appelés après le chargement des éléments de la page. </w:t>
       </w:r>
     </w:p>
     <w:p>
@@ -11987,7 +11948,7 @@
           <w:rFonts w:ascii="Avenir LT Std 55 Roman" w:hAnsi="Avenir LT Std 55 Roman"/>
         </w:rPr>
       </w:pPr>
-      <w:bookmarkStart w:id="33" w:name="_Toc518074949"/>
+      <w:bookmarkStart w:id="32" w:name="_Toc518074949"/>
       <w:r>
         <w:rPr>
           <w:rFonts w:ascii="Avenir LT Std 55 Roman" w:hAnsi="Avenir LT Std 55 Roman"/>
@@ -12012,23 +11973,23 @@
         </w:rPr>
         <w:t xml:space="preserve"> Vérification du nom</w:t>
       </w:r>
+      <w:bookmarkEnd w:id="32"/>
+    </w:p>
+    <w:p>
+      <w:pPr>
+        <w:pStyle w:val="AvenirSous-Titre"/>
+        <w:rPr>
+          <w:rFonts w:ascii="Avenir LT Std 55 Roman" w:hAnsi="Avenir LT Std 55 Roman"/>
+        </w:rPr>
+      </w:pPr>
+      <w:bookmarkStart w:id="33" w:name="_Toc518074950"/>
+      <w:r>
+        <w:rPr>
+          <w:rFonts w:ascii="Avenir LT Std 55 Roman" w:hAnsi="Avenir LT Std 55 Roman"/>
+        </w:rPr>
+        <w:t>VIII. 2) a. Code HTML</w:t>
+      </w:r>
       <w:bookmarkEnd w:id="33"/>
-    </w:p>
-    <w:p>
-      <w:pPr>
-        <w:pStyle w:val="AvenirSous-Titre"/>
-        <w:rPr>
-          <w:rFonts w:ascii="Avenir LT Std 55 Roman" w:hAnsi="Avenir LT Std 55 Roman"/>
-        </w:rPr>
-      </w:pPr>
-      <w:bookmarkStart w:id="34" w:name="_Toc518074950"/>
-      <w:r>
-        <w:rPr>
-          <w:rFonts w:ascii="Avenir LT Std 55 Roman" w:hAnsi="Avenir LT Std 55 Roman"/>
-        </w:rPr>
-        <w:t>VIII. 2) a. Code HTML</w:t>
-      </w:r>
-      <w:bookmarkEnd w:id="34"/>
     </w:p>
     <w:p>
       <w:pPr>
@@ -12044,7 +12005,7 @@
         <w:pStyle w:val="AvenirParagraphe"/>
         <w:ind w:left="0"/>
       </w:pPr>
-      <w:bookmarkStart w:id="35" w:name="_Toc518074063"/>
+      <w:bookmarkStart w:id="34" w:name="_Toc518074063"/>
       <w:r>
         <w:rPr>
           <w:noProof/>
@@ -12091,7 +12052,7 @@
           </wp:inline>
         </w:drawing>
       </w:r>
-      <w:bookmarkEnd w:id="35"/>
+      <w:bookmarkEnd w:id="34"/>
     </w:p>
     <w:p>
       <w:pPr>
@@ -12118,7 +12079,7 @@
       <w:proofErr w:type="spellStart"/>
       <w:r>
         <w:rPr>
-          <w:rFonts w:cs="Courier New"/>
+          <w:rStyle w:val="CodeCar"/>
         </w:rPr>
         <w:t>onblur</w:t>
       </w:r>
@@ -12130,26 +12091,26 @@
       <w:proofErr w:type="gramStart"/>
       <w:r>
         <w:rPr>
-          <w:rFonts w:cs="Courier New"/>
+          <w:rStyle w:val="CodeCar"/>
         </w:rPr>
         <w:t>checkNom</w:t>
       </w:r>
       <w:proofErr w:type="spellEnd"/>
       <w:r>
         <w:rPr>
-          <w:rFonts w:cs="Courier New"/>
+          <w:rStyle w:val="CodeCar"/>
         </w:rPr>
         <w:t>(</w:t>
       </w:r>
       <w:proofErr w:type="gramEnd"/>
       <w:r>
         <w:rPr>
-          <w:rFonts w:cs="Courier New"/>
-        </w:rPr>
-        <w:t>)</w:t>
-      </w:r>
-      <w:r>
-        <w:t xml:space="preserve"> lorsque le champ relatif au nom sur lequel il est appliqué perd le focus, i.e. quand l’utilisateur quitte le champ.</w:t>
+          <w:rStyle w:val="CodeCar"/>
+        </w:rPr>
+        <w:t xml:space="preserve">) </w:t>
+      </w:r>
+      <w:r>
+        <w:t>lorsque le champ relatif au nom sur lequel il est appliqué perd le focus, i.e. quand l’utilisateur quitte le champ.</w:t>
       </w:r>
     </w:p>
     <w:p>
@@ -12163,20 +12124,25 @@
       <w:proofErr w:type="spellStart"/>
       <w:r>
         <w:rPr>
-          <w:rFonts w:cs="Courier New"/>
+          <w:rStyle w:val="CodeCar"/>
         </w:rPr>
         <w:t>onkeydown</w:t>
       </w:r>
       <w:proofErr w:type="spellEnd"/>
       <w:r>
-        <w:t xml:space="preserve"> fait appel à la fonction JS </w:t>
+        <w:t xml:space="preserve"> fait appel à la fonction JS</w:t>
+      </w:r>
+      <w:r>
+        <w:rPr>
+          <w:rStyle w:val="CodeCar"/>
+        </w:rPr>
+        <w:t xml:space="preserve"> </w:t>
       </w:r>
       <w:proofErr w:type="spellStart"/>
       <w:proofErr w:type="gramStart"/>
       <w:r>
         <w:rPr>
           <w:rStyle w:val="CodeCar"/>
-          <w:rFonts w:ascii="Avenir LT Std 55 Roman" w:hAnsi="Avenir LT Std 55 Roman"/>
         </w:rPr>
         <w:t>editionNom</w:t>
       </w:r>
@@ -12184,7 +12150,6 @@
       <w:r>
         <w:rPr>
           <w:rStyle w:val="CodeCar"/>
-          <w:rFonts w:ascii="Avenir LT Std 55 Roman" w:hAnsi="Avenir LT Std 55 Roman"/>
         </w:rPr>
         <w:t>(</w:t>
       </w:r>
@@ -12192,7 +12157,6 @@
       <w:r>
         <w:rPr>
           <w:rStyle w:val="CodeCar"/>
-          <w:rFonts w:ascii="Avenir LT Std 55 Roman" w:hAnsi="Avenir LT Std 55 Roman"/>
         </w:rPr>
         <w:t>)</w:t>
       </w:r>
@@ -12216,7 +12180,7 @@
           <w:rFonts w:ascii="Avenir LT Std 55 Roman" w:hAnsi="Avenir LT Std 55 Roman"/>
         </w:rPr>
       </w:pPr>
-      <w:bookmarkStart w:id="36" w:name="_Toc518074951"/>
+      <w:bookmarkStart w:id="35" w:name="_Toc518074951"/>
       <w:r>
         <w:rPr>
           <w:rFonts w:ascii="Avenir LT Std 55 Roman" w:hAnsi="Avenir LT Std 55 Roman"/>
@@ -12252,7 +12216,7 @@
         </w:rPr>
         <w:t>)</w:t>
       </w:r>
-      <w:bookmarkEnd w:id="36"/>
+      <w:bookmarkEnd w:id="35"/>
     </w:p>
     <w:p>
       <w:pPr>
@@ -12268,7 +12232,7 @@
         <w:ind w:left="0"/>
         <w:jc w:val="center"/>
       </w:pPr>
-      <w:bookmarkStart w:id="37" w:name="_Toc518074065"/>
+      <w:bookmarkStart w:id="36" w:name="_Toc518074065"/>
       <w:r>
         <w:rPr>
           <w:noProof/>
@@ -12322,7 +12286,7 @@
           </wp:inline>
         </w:drawing>
       </w:r>
-      <w:bookmarkEnd w:id="37"/>
+      <w:bookmarkEnd w:id="36"/>
     </w:p>
     <w:p>
       <w:pPr>
@@ -12354,6 +12318,9 @@
       </w:r>
       <w:proofErr w:type="spellStart"/>
       <w:r>
+        <w:rPr>
+          <w:rStyle w:val="CodeCar"/>
+        </w:rPr>
         <w:t>nomInput</w:t>
       </w:r>
       <w:proofErr w:type="spellEnd"/>
@@ -12364,7 +12331,6 @@
       <w:r>
         <w:rPr>
           <w:rStyle w:val="CodeCar"/>
-          <w:rFonts w:ascii="Avenir LT Std 55 Roman" w:hAnsi="Avenir LT Std 55 Roman"/>
         </w:rPr>
         <w:t>nomMessageStyle</w:t>
       </w:r>
@@ -12372,7 +12338,6 @@
       <w:r>
         <w:rPr>
           <w:rStyle w:val="CodeCar"/>
-          <w:rFonts w:ascii="Avenir LT Std 55 Roman" w:hAnsi="Avenir LT Std 55 Roman"/>
         </w:rPr>
         <w:t xml:space="preserve"> </w:t>
       </w:r>
@@ -12389,7 +12354,6 @@
       <w:r>
         <w:rPr>
           <w:rStyle w:val="CodeCar"/>
-          <w:rFonts w:ascii="Avenir LT Std 55 Roman" w:hAnsi="Avenir LT Std 55 Roman"/>
         </w:rPr>
         <w:t>nomImput</w:t>
       </w:r>
@@ -12401,7 +12365,6 @@
       <w:r>
         <w:rPr>
           <w:rStyle w:val="CodeCar"/>
-          <w:rFonts w:ascii="Avenir LT Std 55 Roman" w:hAnsi="Avenir LT Std 55 Roman"/>
         </w:rPr>
         <w:t>cache(</w:t>
       </w:r>
@@ -12409,7 +12372,6 @@
       <w:r>
         <w:rPr>
           <w:rStyle w:val="CodeCar"/>
-          <w:rFonts w:ascii="Avenir LT Std 55 Roman" w:hAnsi="Avenir LT Std 55 Roman"/>
         </w:rPr>
         <w:t>)</w:t>
       </w:r>
@@ -12420,7 +12382,6 @@
       <w:r>
         <w:rPr>
           <w:rStyle w:val="CodeCar"/>
-          <w:rFonts w:ascii="Avenir LT Std 55 Roman" w:hAnsi="Avenir LT Std 55 Roman"/>
         </w:rPr>
         <w:t>nomInput</w:t>
       </w:r>
@@ -12432,7 +12393,6 @@
       <w:r>
         <w:rPr>
           <w:rStyle w:val="CodeCar"/>
-          <w:rFonts w:ascii="Avenir LT Std 55 Roman" w:hAnsi="Avenir LT Std 55 Roman"/>
         </w:rPr>
         <w:t>affiche(</w:t>
       </w:r>
@@ -12440,7 +12400,6 @@
       <w:r>
         <w:rPr>
           <w:rStyle w:val="CodeCar"/>
-          <w:rFonts w:ascii="Avenir LT Std 55 Roman" w:hAnsi="Avenir LT Std 55 Roman"/>
         </w:rPr>
         <w:t>)</w:t>
       </w:r>
@@ -12468,7 +12427,7 @@
           <w:rFonts w:ascii="Avenir LT Std 55 Roman" w:hAnsi="Avenir LT Std 55 Roman"/>
         </w:rPr>
       </w:pPr>
-      <w:bookmarkStart w:id="38" w:name="_Toc518074952"/>
+      <w:bookmarkStart w:id="37" w:name="_Toc518074952"/>
       <w:r>
         <w:rPr>
           <w:rFonts w:ascii="Avenir LT Std 55 Roman" w:hAnsi="Avenir LT Std 55 Roman"/>
@@ -12503,7 +12462,7 @@
         </w:rPr>
         <w:t>)</w:t>
       </w:r>
-      <w:bookmarkEnd w:id="38"/>
+      <w:bookmarkEnd w:id="37"/>
     </w:p>
     <w:p>
       <w:pPr>
@@ -12584,7 +12543,7 @@
           <w:rFonts w:ascii="Avenir LT Std 55 Roman" w:hAnsi="Avenir LT Std 55 Roman"/>
         </w:rPr>
       </w:pPr>
-      <w:bookmarkStart w:id="39" w:name="_Toc518074953"/>
+      <w:bookmarkStart w:id="38" w:name="_Toc518074953"/>
       <w:r>
         <w:rPr>
           <w:rFonts w:ascii="Avenir LT Std 55 Roman" w:hAnsi="Avenir LT Std 55 Roman"/>
@@ -12609,30 +12568,30 @@
         </w:rPr>
         <w:t>mail</w:t>
       </w:r>
+      <w:bookmarkEnd w:id="38"/>
+    </w:p>
+    <w:p>
+      <w:pPr>
+        <w:pStyle w:val="AvenirSous-Titre"/>
+        <w:rPr>
+          <w:rFonts w:ascii="Avenir LT Std 55 Roman" w:hAnsi="Avenir LT Std 55 Roman"/>
+        </w:rPr>
+      </w:pPr>
+      <w:bookmarkStart w:id="39" w:name="_Toc518074954"/>
+      <w:r>
+        <w:rPr>
+          <w:rFonts w:ascii="Avenir LT Std 55 Roman" w:hAnsi="Avenir LT Std 55 Roman"/>
+        </w:rPr>
+        <w:t>VIII. 3) a. Code HTML</w:t>
+      </w:r>
       <w:bookmarkEnd w:id="39"/>
     </w:p>
     <w:p>
       <w:pPr>
-        <w:pStyle w:val="AvenirSous-Titre"/>
-        <w:rPr>
-          <w:rFonts w:ascii="Avenir LT Std 55 Roman" w:hAnsi="Avenir LT Std 55 Roman"/>
-        </w:rPr>
-      </w:pPr>
-      <w:bookmarkStart w:id="40" w:name="_Toc518074954"/>
-      <w:r>
-        <w:rPr>
-          <w:rFonts w:ascii="Avenir LT Std 55 Roman" w:hAnsi="Avenir LT Std 55 Roman"/>
-        </w:rPr>
-        <w:t>VIII. 3) a. Code HTML</w:t>
-      </w:r>
-      <w:bookmarkEnd w:id="40"/>
-    </w:p>
-    <w:p>
-      <w:pPr>
         <w:pStyle w:val="AvenirParagraphe"/>
         <w:ind w:left="0"/>
       </w:pPr>
-      <w:bookmarkStart w:id="41" w:name="_Toc518074069"/>
+      <w:bookmarkStart w:id="40" w:name="_Toc518074069"/>
       <w:r>
         <w:rPr>
           <w:noProof/>
@@ -12679,7 +12638,7 @@
           </wp:inline>
         </w:drawing>
       </w:r>
-      <w:bookmarkEnd w:id="41"/>
+      <w:bookmarkEnd w:id="40"/>
     </w:p>
     <w:p>
       <w:pPr>
@@ -12702,20 +12661,24 @@
       <w:r>
         <w:rPr>
           <w:rStyle w:val="CodeCar"/>
-          <w:rFonts w:ascii="Avenir LT Std 55 Roman" w:hAnsi="Avenir LT Std 55 Roman"/>
         </w:rPr>
         <w:t>onblur</w:t>
       </w:r>
       <w:proofErr w:type="spellEnd"/>
       <w:r>
-        <w:t xml:space="preserve"> qui fait appel à la fonction JS </w:t>
+        <w:rPr>
+          <w:rStyle w:val="CodeCar"/>
+        </w:rPr>
+        <w:t xml:space="preserve"> </w:t>
+      </w:r>
+      <w:r>
+        <w:t xml:space="preserve">qui fait appel à la fonction JS </w:t>
       </w:r>
       <w:proofErr w:type="spellStart"/>
       <w:proofErr w:type="gramStart"/>
       <w:r>
         <w:rPr>
           <w:rStyle w:val="CodeCar"/>
-          <w:rFonts w:ascii="Avenir LT Std 55 Roman" w:hAnsi="Avenir LT Std 55 Roman"/>
         </w:rPr>
         <w:t>checkMail</w:t>
       </w:r>
@@ -12723,7 +12686,6 @@
       <w:r>
         <w:rPr>
           <w:rStyle w:val="CodeCar"/>
-          <w:rFonts w:ascii="Avenir LT Std 55 Roman" w:hAnsi="Avenir LT Std 55 Roman"/>
         </w:rPr>
         <w:t>(</w:t>
       </w:r>
@@ -12731,18 +12693,16 @@
       <w:r>
         <w:rPr>
           <w:rStyle w:val="CodeCar"/>
-          <w:rFonts w:ascii="Avenir LT Std 55 Roman" w:hAnsi="Avenir LT Std 55 Roman"/>
-        </w:rPr>
-        <w:t>)</w:t>
-      </w:r>
-      <w:r>
-        <w:t xml:space="preserve"> et l’événement </w:t>
+        </w:rPr>
+        <w:t xml:space="preserve">) </w:t>
+      </w:r>
+      <w:r>
+        <w:t xml:space="preserve">et l’événement </w:t>
       </w:r>
       <w:proofErr w:type="spellStart"/>
       <w:r>
         <w:rPr>
           <w:rStyle w:val="CodeCar"/>
-          <w:rFonts w:ascii="Avenir LT Std 55 Roman" w:hAnsi="Avenir LT Std 55 Roman"/>
         </w:rPr>
         <w:t>onkeydown</w:t>
       </w:r>
@@ -12754,7 +12714,6 @@
       <w:r>
         <w:rPr>
           <w:rStyle w:val="CodeCar"/>
-          <w:rFonts w:ascii="Avenir LT Std 55 Roman" w:hAnsi="Avenir LT Std 55 Roman"/>
         </w:rPr>
         <w:t>editionMail</w:t>
       </w:r>
@@ -12762,7 +12721,6 @@
       <w:r>
         <w:rPr>
           <w:rStyle w:val="CodeCar"/>
-          <w:rFonts w:ascii="Avenir LT Std 55 Roman" w:hAnsi="Avenir LT Std 55 Roman"/>
         </w:rPr>
         <w:t>()</w:t>
       </w:r>
@@ -12785,7 +12743,7 @@
           <w:sz w:val="28"/>
         </w:rPr>
       </w:pPr>
-      <w:bookmarkStart w:id="42" w:name="_Toc518074955"/>
+      <w:bookmarkStart w:id="41" w:name="_Toc518074955"/>
       <w:r>
         <w:rPr>
           <w:rFonts w:ascii="Avenir LT Std 55 Roman" w:hAnsi="Avenir LT Std 55 Roman"/>
@@ -12832,7 +12790,7 @@
         </w:rPr>
         <w:t>)</w:t>
       </w:r>
-      <w:bookmarkEnd w:id="42"/>
+      <w:bookmarkEnd w:id="41"/>
     </w:p>
     <w:p>
       <w:pPr>
@@ -13026,7 +12984,7 @@
           <w:sz w:val="28"/>
         </w:rPr>
       </w:pPr>
-      <w:bookmarkStart w:id="43" w:name="_Toc518074956"/>
+      <w:bookmarkStart w:id="42" w:name="_Toc518074956"/>
       <w:r>
         <w:rPr>
           <w:rFonts w:ascii="Avenir LT Std 55 Roman" w:hAnsi="Avenir LT Std 55 Roman"/>
@@ -13073,7 +13031,7 @@
         </w:rPr>
         <w:t>)</w:t>
       </w:r>
-      <w:bookmarkEnd w:id="43"/>
+      <w:bookmarkEnd w:id="42"/>
     </w:p>
     <w:p>
       <w:pPr>
@@ -13165,14 +13123,14 @@
           <w:rFonts w:ascii="Avenir LT Std 55 Roman" w:hAnsi="Avenir LT Std 55 Roman"/>
         </w:rPr>
       </w:pPr>
-      <w:bookmarkStart w:id="44" w:name="_Toc518074957"/>
+      <w:bookmarkStart w:id="43" w:name="_Toc518074957"/>
       <w:r>
         <w:rPr>
           <w:rFonts w:ascii="Avenir LT Std 55 Roman" w:hAnsi="Avenir LT Std 55 Roman"/>
         </w:rPr>
         <w:t>VIII. 4) Vérification du téléphone</w:t>
       </w:r>
-      <w:bookmarkEnd w:id="44"/>
+      <w:bookmarkEnd w:id="43"/>
     </w:p>
     <w:p>
       <w:pPr>
@@ -13187,7 +13145,7 @@
           <w:rFonts w:ascii="Avenir LT Std 55 Roman" w:hAnsi="Avenir LT Std 55 Roman"/>
         </w:rPr>
       </w:pPr>
-      <w:bookmarkStart w:id="45" w:name="_Toc518074958"/>
+      <w:bookmarkStart w:id="44" w:name="_Toc518074958"/>
       <w:r>
         <w:rPr>
           <w:rFonts w:ascii="Avenir LT Std 55 Roman" w:hAnsi="Avenir LT Std 55 Roman"/>
@@ -13195,14 +13153,14 @@
         <w:lastRenderedPageBreak/>
         <w:t>VIII. 4) a. Code HTML</w:t>
       </w:r>
-      <w:bookmarkEnd w:id="45"/>
+      <w:bookmarkEnd w:id="44"/>
     </w:p>
     <w:p>
       <w:pPr>
         <w:pStyle w:val="AvenirParagraphe"/>
         <w:ind w:left="0"/>
       </w:pPr>
-      <w:bookmarkStart w:id="46" w:name="_Toc518074074"/>
+      <w:bookmarkStart w:id="45" w:name="_Toc518074074"/>
       <w:r>
         <w:rPr>
           <w:noProof/>
@@ -13249,7 +13207,7 @@
           </wp:inline>
         </w:drawing>
       </w:r>
-      <w:bookmarkEnd w:id="46"/>
+      <w:bookmarkEnd w:id="45"/>
     </w:p>
     <w:p>
       <w:pPr>
@@ -13277,7 +13235,6 @@
       <w:r>
         <w:rPr>
           <w:rStyle w:val="CodeCar"/>
-          <w:rFonts w:ascii="Avenir LT Std 55 Roman" w:hAnsi="Avenir LT Std 55 Roman"/>
         </w:rPr>
         <w:t>onblur</w:t>
       </w:r>
@@ -13290,7 +13247,6 @@
       <w:r>
         <w:rPr>
           <w:rStyle w:val="CodeCar"/>
-          <w:rFonts w:ascii="Avenir LT Std 55 Roman" w:hAnsi="Avenir LT Std 55 Roman"/>
         </w:rPr>
         <w:t>checkTel</w:t>
       </w:r>
@@ -13298,7 +13254,6 @@
       <w:r>
         <w:rPr>
           <w:rStyle w:val="CodeCar"/>
-          <w:rFonts w:ascii="Avenir LT Std 55 Roman" w:hAnsi="Avenir LT Std 55 Roman"/>
         </w:rPr>
         <w:t>(</w:t>
       </w:r>
@@ -13306,18 +13261,16 @@
       <w:r>
         <w:rPr>
           <w:rStyle w:val="CodeCar"/>
-          <w:rFonts w:ascii="Avenir LT Std 55 Roman" w:hAnsi="Avenir LT Std 55 Roman"/>
-        </w:rPr>
-        <w:t>)</w:t>
-      </w:r>
-      <w:r>
-        <w:t xml:space="preserve"> et l’événement </w:t>
+        </w:rPr>
+        <w:t xml:space="preserve">) </w:t>
+      </w:r>
+      <w:r>
+        <w:t xml:space="preserve">et l’événement </w:t>
       </w:r>
       <w:proofErr w:type="spellStart"/>
       <w:r>
         <w:rPr>
           <w:rStyle w:val="CodeCar"/>
-          <w:rFonts w:ascii="Avenir LT Std 55 Roman" w:hAnsi="Avenir LT Std 55 Roman"/>
         </w:rPr>
         <w:t>onkeydown</w:t>
       </w:r>
@@ -13329,7 +13282,6 @@
       <w:r>
         <w:rPr>
           <w:rStyle w:val="CodeCar"/>
-          <w:rFonts w:ascii="Avenir LT Std 55 Roman" w:hAnsi="Avenir LT Std 55 Roman"/>
         </w:rPr>
         <w:t>editionTel</w:t>
       </w:r>
@@ -13337,7 +13289,6 @@
       <w:r>
         <w:rPr>
           <w:rStyle w:val="CodeCar"/>
-          <w:rFonts w:ascii="Avenir LT Std 55 Roman" w:hAnsi="Avenir LT Std 55 Roman"/>
         </w:rPr>
         <w:t>()</w:t>
       </w:r>
@@ -13360,7 +13311,7 @@
           <w:sz w:val="28"/>
         </w:rPr>
       </w:pPr>
-      <w:bookmarkStart w:id="47" w:name="_Toc518074959"/>
+      <w:bookmarkStart w:id="46" w:name="_Toc518074959"/>
       <w:r>
         <w:rPr>
           <w:rFonts w:ascii="Avenir LT Std 55 Roman" w:hAnsi="Avenir LT Std 55 Roman"/>
@@ -13395,7 +13346,7 @@
         </w:rPr>
         <w:t>)</w:t>
       </w:r>
-      <w:bookmarkEnd w:id="47"/>
+      <w:bookmarkEnd w:id="46"/>
     </w:p>
     <w:p>
       <w:pPr>
@@ -13555,7 +13506,7 @@
           <w:sz w:val="28"/>
         </w:rPr>
       </w:pPr>
-      <w:bookmarkStart w:id="48" w:name="_Toc518074960"/>
+      <w:bookmarkStart w:id="47" w:name="_Toc518074960"/>
       <w:r>
         <w:rPr>
           <w:rFonts w:ascii="Avenir LT Std 55 Roman" w:hAnsi="Avenir LT Std 55 Roman"/>
@@ -13590,7 +13541,7 @@
         </w:rPr>
         <w:t>)</w:t>
       </w:r>
-      <w:bookmarkEnd w:id="48"/>
+      <w:bookmarkEnd w:id="47"/>
     </w:p>
     <w:p>
       <w:pPr>
@@ -13683,49 +13634,49 @@
           <w:rFonts w:ascii="Avenir LT Std 55 Roman" w:hAnsi="Avenir LT Std 55 Roman"/>
         </w:rPr>
       </w:pPr>
-      <w:bookmarkStart w:id="49" w:name="_Toc518074961"/>
+      <w:bookmarkStart w:id="48" w:name="_Toc518074961"/>
       <w:r>
         <w:rPr>
           <w:rFonts w:ascii="Avenir LT Std 55 Roman" w:hAnsi="Avenir LT Std 55 Roman"/>
         </w:rPr>
         <w:t>VIII. 5) Vérification du message</w:t>
       </w:r>
+      <w:bookmarkEnd w:id="48"/>
+    </w:p>
+    <w:p>
+      <w:pPr>
+        <w:pStyle w:val="AvenirSous-Titre"/>
+        <w:rPr>
+          <w:rFonts w:ascii="Avenir LT Std 55 Roman" w:hAnsi="Avenir LT Std 55 Roman"/>
+        </w:rPr>
+      </w:pPr>
+      <w:bookmarkStart w:id="49" w:name="_Toc518074962"/>
+      <w:r>
+        <w:rPr>
+          <w:rFonts w:ascii="Avenir LT Std 55 Roman" w:hAnsi="Avenir LT Std 55 Roman"/>
+        </w:rPr>
+        <w:t xml:space="preserve">VIII. </w:t>
+      </w:r>
+      <w:r>
+        <w:rPr>
+          <w:rFonts w:ascii="Avenir LT Std 55 Roman" w:hAnsi="Avenir LT Std 55 Roman"/>
+        </w:rPr>
+        <w:t>5</w:t>
+      </w:r>
+      <w:r>
+        <w:rPr>
+          <w:rFonts w:ascii="Avenir LT Std 55 Roman" w:hAnsi="Avenir LT Std 55 Roman"/>
+        </w:rPr>
+        <w:t>) a. Code HTML</w:t>
+      </w:r>
       <w:bookmarkEnd w:id="49"/>
     </w:p>
     <w:p>
       <w:pPr>
-        <w:pStyle w:val="AvenirSous-Titre"/>
-        <w:rPr>
-          <w:rFonts w:ascii="Avenir LT Std 55 Roman" w:hAnsi="Avenir LT Std 55 Roman"/>
-        </w:rPr>
-      </w:pPr>
-      <w:bookmarkStart w:id="50" w:name="_Toc518074962"/>
-      <w:r>
-        <w:rPr>
-          <w:rFonts w:ascii="Avenir LT Std 55 Roman" w:hAnsi="Avenir LT Std 55 Roman"/>
-        </w:rPr>
-        <w:t xml:space="preserve">VIII. </w:t>
-      </w:r>
-      <w:r>
-        <w:rPr>
-          <w:rFonts w:ascii="Avenir LT Std 55 Roman" w:hAnsi="Avenir LT Std 55 Roman"/>
-        </w:rPr>
-        <w:t>5</w:t>
-      </w:r>
-      <w:r>
-        <w:rPr>
-          <w:rFonts w:ascii="Avenir LT Std 55 Roman" w:hAnsi="Avenir LT Std 55 Roman"/>
-        </w:rPr>
-        <w:t>) a. Code HTML</w:t>
-      </w:r>
-      <w:bookmarkEnd w:id="50"/>
-    </w:p>
-    <w:p>
-      <w:pPr>
         <w:pStyle w:val="AvenirParagraphe"/>
         <w:ind w:left="0"/>
       </w:pPr>
-      <w:bookmarkStart w:id="51" w:name="_Toc518074079"/>
+      <w:bookmarkStart w:id="50" w:name="_Toc518074079"/>
       <w:r>
         <w:rPr>
           <w:noProof/>
@@ -13772,7 +13723,7 @@
           </wp:inline>
         </w:drawing>
       </w:r>
-      <w:bookmarkEnd w:id="51"/>
+      <w:bookmarkEnd w:id="50"/>
     </w:p>
     <w:p>
       <w:pPr>
@@ -13798,7 +13749,6 @@
       <w:r>
         <w:rPr>
           <w:rStyle w:val="CodeCar"/>
-          <w:rFonts w:ascii="Avenir LT Std 55 Roman" w:hAnsi="Avenir LT Std 55 Roman"/>
         </w:rPr>
         <w:t>onblur</w:t>
       </w:r>
@@ -13811,7 +13761,6 @@
       <w:r>
         <w:rPr>
           <w:rStyle w:val="CodeCar"/>
-          <w:rFonts w:ascii="Avenir LT Std 55 Roman" w:hAnsi="Avenir LT Std 55 Roman"/>
         </w:rPr>
         <w:t>checkMessage</w:t>
       </w:r>
@@ -13819,7 +13768,6 @@
       <w:r>
         <w:rPr>
           <w:rStyle w:val="CodeCar"/>
-          <w:rFonts w:ascii="Avenir LT Std 55 Roman" w:hAnsi="Avenir LT Std 55 Roman"/>
         </w:rPr>
         <w:t>(</w:t>
       </w:r>
@@ -13827,9 +13775,11 @@
       <w:r>
         <w:rPr>
           <w:rStyle w:val="CodeCar"/>
-          <w:rFonts w:ascii="Avenir LT Std 55 Roman" w:hAnsi="Avenir LT Std 55 Roman"/>
-        </w:rPr>
-        <w:t>).</w:t>
+        </w:rPr>
+        <w:t>)</w:t>
+      </w:r>
+      <w:r>
+        <w:t>.</w:t>
       </w:r>
     </w:p>
     <w:p>
@@ -13893,7 +13843,7 @@
           <w:sz w:val="28"/>
         </w:rPr>
       </w:pPr>
-      <w:bookmarkStart w:id="52" w:name="_Toc518074963"/>
+      <w:bookmarkStart w:id="51" w:name="_Toc518074963"/>
       <w:r>
         <w:rPr>
           <w:rFonts w:ascii="Avenir LT Std 55 Roman" w:hAnsi="Avenir LT Std 55 Roman"/>
@@ -13948,7 +13898,7 @@
         </w:rPr>
         <w:t>)</w:t>
       </w:r>
-      <w:bookmarkEnd w:id="52"/>
+      <w:bookmarkEnd w:id="51"/>
     </w:p>
     <w:p>
       <w:pPr>
@@ -14059,7 +14009,7 @@
           <w:rFonts w:ascii="Avenir LT Std 55 Roman" w:hAnsi="Avenir LT Std 55 Roman"/>
         </w:rPr>
       </w:pPr>
-      <w:bookmarkStart w:id="53" w:name="_Toc518074964"/>
+      <w:bookmarkStart w:id="52" w:name="_Toc518074964"/>
       <w:r>
         <w:rPr>
           <w:rFonts w:ascii="Avenir LT Std 55 Roman" w:hAnsi="Avenir LT Std 55 Roman"/>
@@ -14067,30 +14017,30 @@
         <w:lastRenderedPageBreak/>
         <w:t>VIII. 6) Vérification de la catégorie</w:t>
       </w:r>
+      <w:bookmarkEnd w:id="52"/>
+    </w:p>
+    <w:p>
+      <w:pPr>
+        <w:pStyle w:val="AvenirSous-Titre"/>
+        <w:rPr>
+          <w:rFonts w:ascii="Avenir LT Std 55 Roman" w:hAnsi="Avenir LT Std 55 Roman"/>
+        </w:rPr>
+      </w:pPr>
+      <w:bookmarkStart w:id="53" w:name="_Toc518074965"/>
+      <w:r>
+        <w:rPr>
+          <w:rFonts w:ascii="Avenir LT Std 55 Roman" w:hAnsi="Avenir LT Std 55 Roman"/>
+        </w:rPr>
+        <w:t>VIII. 6) a. Code HTML</w:t>
+      </w:r>
       <w:bookmarkEnd w:id="53"/>
     </w:p>
     <w:p>
       <w:pPr>
-        <w:pStyle w:val="AvenirSous-Titre"/>
-        <w:rPr>
-          <w:rFonts w:ascii="Avenir LT Std 55 Roman" w:hAnsi="Avenir LT Std 55 Roman"/>
-        </w:rPr>
-      </w:pPr>
-      <w:bookmarkStart w:id="54" w:name="_Toc518074965"/>
-      <w:r>
-        <w:rPr>
-          <w:rFonts w:ascii="Avenir LT Std 55 Roman" w:hAnsi="Avenir LT Std 55 Roman"/>
-        </w:rPr>
-        <w:t>VIII. 6) a. Code HTML</w:t>
-      </w:r>
-      <w:bookmarkEnd w:id="54"/>
-    </w:p>
-    <w:p>
-      <w:pPr>
         <w:pStyle w:val="AvenirParagraphe"/>
         <w:ind w:left="0"/>
       </w:pPr>
-      <w:bookmarkStart w:id="55" w:name="_Toc518074083"/>
+      <w:bookmarkStart w:id="54" w:name="_Toc518074083"/>
       <w:r>
         <w:rPr>
           <w:noProof/>
@@ -14137,7 +14087,7 @@
           </wp:inline>
         </w:drawing>
       </w:r>
-      <w:bookmarkEnd w:id="55"/>
+      <w:bookmarkEnd w:id="54"/>
     </w:p>
     <w:p>
       <w:pPr>
@@ -14164,7 +14114,7 @@
       <w:proofErr w:type="spellStart"/>
       <w:r>
         <w:rPr>
-          <w:rFonts w:cs="Courier New"/>
+          <w:rStyle w:val="CodeCar"/>
         </w:rPr>
         <w:t>onchange</w:t>
       </w:r>
@@ -14176,21 +14126,21 @@
       <w:proofErr w:type="gramStart"/>
       <w:r>
         <w:rPr>
-          <w:rFonts w:cs="Courier New"/>
+          <w:rStyle w:val="CodeCar"/>
         </w:rPr>
         <w:t>checkCat</w:t>
       </w:r>
       <w:proofErr w:type="spellEnd"/>
       <w:r>
         <w:rPr>
-          <w:rFonts w:cs="Courier New"/>
+          <w:rStyle w:val="CodeCar"/>
         </w:rPr>
         <w:t>(</w:t>
       </w:r>
       <w:proofErr w:type="gramEnd"/>
       <w:r>
         <w:rPr>
-          <w:rFonts w:cs="Courier New"/>
+          <w:rStyle w:val="CodeCar"/>
         </w:rPr>
         <w:t>)</w:t>
       </w:r>
@@ -14268,7 +14218,7 @@
           <w:sz w:val="28"/>
         </w:rPr>
       </w:pPr>
-      <w:bookmarkStart w:id="56" w:name="_Toc518074966"/>
+      <w:bookmarkStart w:id="55" w:name="_Toc518074966"/>
       <w:r>
         <w:rPr>
           <w:rFonts w:ascii="Avenir LT Std 55 Roman" w:hAnsi="Avenir LT Std 55 Roman"/>
@@ -14323,7 +14273,7 @@
         </w:rPr>
         <w:t>)</w:t>
       </w:r>
-      <w:bookmarkEnd w:id="56"/>
+      <w:bookmarkEnd w:id="55"/>
     </w:p>
     <w:p>
       <w:pPr>
@@ -14429,7 +14379,7 @@
           <w:rFonts w:ascii="Avenir LT Std 55 Roman" w:hAnsi="Avenir LT Std 55 Roman"/>
         </w:rPr>
       </w:pPr>
-      <w:bookmarkStart w:id="57" w:name="_Toc518074967"/>
+      <w:bookmarkStart w:id="56" w:name="_Toc518074967"/>
       <w:r>
         <w:rPr>
           <w:rFonts w:ascii="Avenir LT Std 55 Roman" w:hAnsi="Avenir LT Std 55 Roman"/>
@@ -14442,23 +14392,23 @@
         </w:rPr>
         <w:t>avant envoi</w:t>
       </w:r>
+      <w:bookmarkEnd w:id="56"/>
+    </w:p>
+    <w:p>
+      <w:pPr>
+        <w:pStyle w:val="AvenirSous-Titre"/>
+        <w:rPr>
+          <w:rFonts w:ascii="Avenir LT Std 55 Roman" w:hAnsi="Avenir LT Std 55 Roman"/>
+        </w:rPr>
+      </w:pPr>
+      <w:bookmarkStart w:id="57" w:name="_Toc518074968"/>
+      <w:r>
+        <w:rPr>
+          <w:rFonts w:ascii="Avenir LT Std 55 Roman" w:hAnsi="Avenir LT Std 55 Roman"/>
+        </w:rPr>
+        <w:t>VIII. 6) a. Code HTML</w:t>
+      </w:r>
       <w:bookmarkEnd w:id="57"/>
-    </w:p>
-    <w:p>
-      <w:pPr>
-        <w:pStyle w:val="AvenirSous-Titre"/>
-        <w:rPr>
-          <w:rFonts w:ascii="Avenir LT Std 55 Roman" w:hAnsi="Avenir LT Std 55 Roman"/>
-        </w:rPr>
-      </w:pPr>
-      <w:bookmarkStart w:id="58" w:name="_Toc518074968"/>
-      <w:r>
-        <w:rPr>
-          <w:rFonts w:ascii="Avenir LT Std 55 Roman" w:hAnsi="Avenir LT Std 55 Roman"/>
-        </w:rPr>
-        <w:t>VIII. 6) a. Code HTML</w:t>
-      </w:r>
-      <w:bookmarkEnd w:id="58"/>
     </w:p>
     <w:p>
       <w:pPr>
@@ -14532,7 +14482,6 @@
       <w:r>
         <w:rPr>
           <w:rStyle w:val="CodeCar"/>
-          <w:rFonts w:ascii="Avenir LT Std 55 Roman" w:hAnsi="Avenir LT Std 55 Roman"/>
         </w:rPr>
         <w:t>onsubmit</w:t>
       </w:r>
@@ -14551,7 +14500,6 @@
       <w:r>
         <w:rPr>
           <w:rStyle w:val="CodeCar"/>
-          <w:rFonts w:ascii="Avenir LT Std 55 Roman" w:hAnsi="Avenir LT Std 55 Roman"/>
         </w:rPr>
         <w:t>Envoi(</w:t>
       </w:r>
@@ -14559,12 +14507,17 @@
       <w:r>
         <w:rPr>
           <w:rStyle w:val="CodeCar"/>
-          <w:rFonts w:ascii="Avenir LT Std 55 Roman" w:hAnsi="Avenir LT Std 55 Roman"/>
         </w:rPr>
         <w:t>)</w:t>
       </w:r>
       <w:r>
-        <w:t xml:space="preserve"> lorsque le formulaire est soumis et avant l'exécution de l'action</w:t>
+        <w:rPr>
+          <w:rStyle w:val="CodeCar"/>
+        </w:rPr>
+        <w:t xml:space="preserve"> </w:t>
+      </w:r>
+      <w:r>
+        <w:t>lorsque le formulaire est soumis et avant l'exécution de l'action</w:t>
       </w:r>
       <w:r>
         <w:t xml:space="preserve">, donc avant que l’on ne charge </w:t>
@@ -14573,7 +14526,6 @@
       <w:r>
         <w:rPr>
           <w:rStyle w:val="CodeCar"/>
-          <w:rFonts w:ascii="Avenir LT Std 55 Roman" w:hAnsi="Avenir LT Std 55 Roman"/>
         </w:rPr>
         <w:t>envoi.php</w:t>
       </w:r>
@@ -14588,7 +14540,6 @@
       <w:r>
         <w:rPr>
           <w:rStyle w:val="CodeCar"/>
-          <w:rFonts w:ascii="Avenir LT Std 55 Roman" w:hAnsi="Avenir LT Std 55 Roman"/>
         </w:rPr>
         <w:t>Envoi(</w:t>
       </w:r>
@@ -14596,96 +14547,92 @@
       <w:r>
         <w:rPr>
           <w:rStyle w:val="CodeCar"/>
-          <w:rFonts w:ascii="Avenir LT Std 55 Roman" w:hAnsi="Avenir LT Std 55 Roman"/>
-        </w:rPr>
+        </w:rPr>
+        <w:t xml:space="preserve">) </w:t>
+      </w:r>
+      <w:r>
+        <w:t xml:space="preserve">retourne </w:t>
+      </w:r>
+      <w:proofErr w:type="spellStart"/>
+      <w:r>
+        <w:rPr>
+          <w:rStyle w:val="CodeCar"/>
+        </w:rPr>
+        <w:t>True</w:t>
+      </w:r>
+      <w:proofErr w:type="spellEnd"/>
+      <w:r>
+        <w:t xml:space="preserve">) </w:t>
+      </w:r>
+      <w:r>
+        <w:t>ou non</w:t>
+      </w:r>
+      <w:r>
+        <w:t xml:space="preserve"> (si </w:t>
+      </w:r>
+      <w:r>
+        <w:rPr>
+          <w:rStyle w:val="CodeCar"/>
+        </w:rPr>
+        <w:t xml:space="preserve">Envoi() </w:t>
+      </w:r>
+      <w:r>
+        <w:t xml:space="preserve">retourne </w:t>
+      </w:r>
+      <w:r>
+        <w:rPr>
+          <w:rStyle w:val="CodeCar"/>
+        </w:rPr>
+        <w:t>False</w:t>
+      </w:r>
+      <w:r>
         <w:t>)</w:t>
       </w:r>
       <w:r>
-        <w:t xml:space="preserve"> retourne </w:t>
-      </w:r>
-      <w:proofErr w:type="spellStart"/>
-      <w:r>
-        <w:rPr>
-          <w:rStyle w:val="CodeCar"/>
-          <w:rFonts w:ascii="Avenir LT Std 55 Roman" w:hAnsi="Avenir LT Std 55 Roman"/>
-        </w:rPr>
-        <w:t>True</w:t>
-      </w:r>
-      <w:proofErr w:type="spellEnd"/>
-      <w:r>
-        <w:t xml:space="preserve">) </w:t>
-      </w:r>
-      <w:r>
-        <w:t>ou non</w:t>
-      </w:r>
-      <w:r>
-        <w:t xml:space="preserve"> (si </w:t>
-      </w:r>
-      <w:r>
-        <w:rPr>
-          <w:rStyle w:val="CodeCar"/>
-          <w:rFonts w:ascii="Avenir LT Std 55 Roman" w:hAnsi="Avenir LT Std 55 Roman"/>
-        </w:rPr>
-        <w:t>Envoi()</w:t>
-      </w:r>
-      <w:r>
-        <w:t xml:space="preserve"> retourne </w:t>
-      </w:r>
-      <w:r>
-        <w:rPr>
-          <w:rStyle w:val="CodeCar"/>
-          <w:rFonts w:ascii="Avenir LT Std 55 Roman" w:hAnsi="Avenir LT Std 55 Roman"/>
-        </w:rPr>
-        <w:t>False</w:t>
-      </w:r>
-      <w:r>
+        <w:t>.</w:t>
+      </w:r>
+    </w:p>
+    <w:p>
+      <w:pPr>
+        <w:pStyle w:val="AvenirParagraphe"/>
+        <w:ind w:left="0" w:firstLine="708"/>
+      </w:pPr>
+    </w:p>
+    <w:p>
+      <w:pPr>
+        <w:pStyle w:val="AvenirSous-Titre"/>
+        <w:rPr>
+          <w:rStyle w:val="CodeCar"/>
+          <w:rFonts w:ascii="Avenir LT Std 55 Roman" w:hAnsi="Avenir LT Std 55 Roman"/>
+          <w:sz w:val="28"/>
+        </w:rPr>
+      </w:pPr>
+      <w:bookmarkStart w:id="58" w:name="_Toc518074969"/>
+      <w:r>
+        <w:rPr>
+          <w:rFonts w:ascii="Avenir LT Std 55 Roman" w:hAnsi="Avenir LT Std 55 Roman"/>
+        </w:rPr>
+        <w:t xml:space="preserve">VIII. 6) b. Code JS : </w:t>
+      </w:r>
+      <w:proofErr w:type="gramStart"/>
+      <w:r>
+        <w:rPr>
+          <w:rStyle w:val="CodeCar"/>
+          <w:rFonts w:ascii="Avenir LT Std 55 Roman" w:hAnsi="Avenir LT Std 55 Roman"/>
+          <w:sz w:val="28"/>
+        </w:rPr>
+        <w:t>Envoi(</w:t>
+      </w:r>
+      <w:proofErr w:type="gramEnd"/>
+      <w:r>
+        <w:rPr>
+          <w:rStyle w:val="CodeCar"/>
+          <w:rFonts w:ascii="Avenir LT Std 55 Roman" w:hAnsi="Avenir LT Std 55 Roman"/>
+          <w:sz w:val="28"/>
+        </w:rPr>
         <w:t>)</w:t>
       </w:r>
-      <w:r>
-        <w:t>.</w:t>
-      </w:r>
-    </w:p>
-    <w:p>
-      <w:pPr>
-        <w:pStyle w:val="AvenirParagraphe"/>
-        <w:ind w:left="0" w:firstLine="708"/>
-      </w:pPr>
-    </w:p>
-    <w:p>
-      <w:pPr>
-        <w:pStyle w:val="AvenirSous-Titre"/>
-        <w:rPr>
-          <w:rStyle w:val="CodeCar"/>
-          <w:rFonts w:ascii="Avenir LT Std 55 Roman" w:hAnsi="Avenir LT Std 55 Roman"/>
-          <w:sz w:val="28"/>
-        </w:rPr>
-      </w:pPr>
-      <w:bookmarkStart w:id="59" w:name="_Toc518074969"/>
-      <w:r>
-        <w:rPr>
-          <w:rFonts w:ascii="Avenir LT Std 55 Roman" w:hAnsi="Avenir LT Std 55 Roman"/>
-        </w:rPr>
-        <w:t xml:space="preserve">VIII. 6) b. Code JS : </w:t>
-      </w:r>
-      <w:proofErr w:type="gramStart"/>
-      <w:r>
-        <w:rPr>
-          <w:rStyle w:val="CodeCar"/>
-          <w:rFonts w:ascii="Avenir LT Std 55 Roman" w:hAnsi="Avenir LT Std 55 Roman"/>
-          <w:sz w:val="28"/>
-        </w:rPr>
-        <w:t>Envoi(</w:t>
-      </w:r>
-      <w:proofErr w:type="gramEnd"/>
-      <w:r>
-        <w:rPr>
-          <w:rStyle w:val="CodeCar"/>
-          <w:rFonts w:ascii="Avenir LT Std 55 Roman" w:hAnsi="Avenir LT Std 55 Roman"/>
-          <w:sz w:val="28"/>
-        </w:rPr>
-        <w:t>)</w:t>
-      </w:r>
-      <w:bookmarkEnd w:id="59"/>
+      <w:bookmarkEnd w:id="58"/>
     </w:p>
     <w:p>
       <w:pPr>
@@ -14745,7 +14692,12 @@
         <w:pStyle w:val="ImageTitre"/>
       </w:pPr>
       <w:r>
-        <w:t>Figure VIII. 17 : fonction JS de vérification du formulaire avant envoi</w:t>
+        <w:t>Figure VIII. 17 : fonction JS de v</w:t>
+      </w:r>
+      <w:bookmarkStart w:id="59" w:name="_GoBack"/>
+      <w:bookmarkEnd w:id="59"/>
+      <w:r>
+        <w:t>érification du formulaire avant envoi</w:t>
       </w:r>
     </w:p>
     <w:p>
@@ -14769,7 +14721,6 @@
       <w:r>
         <w:rPr>
           <w:rStyle w:val="CodeCar"/>
-          <w:rFonts w:ascii="Avenir LT Std 55 Roman" w:hAnsi="Avenir LT Std 55 Roman"/>
         </w:rPr>
         <w:t>cache(</w:t>
       </w:r>
@@ -14777,7 +14728,6 @@
       <w:r>
         <w:rPr>
           <w:rStyle w:val="CodeCar"/>
-          <w:rFonts w:ascii="Avenir LT Std 55 Roman" w:hAnsi="Avenir LT Std 55 Roman"/>
         </w:rPr>
         <w:t>)</w:t>
       </w:r>
@@ -14787,7 +14737,6 @@
       <w:r>
         <w:rPr>
           <w:rStyle w:val="CodeCar"/>
-          <w:rFonts w:ascii="Avenir LT Std 55 Roman" w:hAnsi="Avenir LT Std 55 Roman"/>
         </w:rPr>
         <w:t>Envoi()</w:t>
       </w:r>
@@ -14798,7 +14747,6 @@
       <w:r>
         <w:rPr>
           <w:rStyle w:val="CodeCar"/>
-          <w:rFonts w:ascii="Avenir LT Std 55 Roman" w:hAnsi="Avenir LT Std 55 Roman"/>
         </w:rPr>
         <w:t>True</w:t>
       </w:r>
@@ -14810,7 +14758,6 @@
       <w:r>
         <w:rPr>
           <w:rStyle w:val="CodeCar"/>
-          <w:rFonts w:ascii="Avenir LT Std 55 Roman" w:hAnsi="Avenir LT Std 55 Roman"/>
         </w:rPr>
         <w:t>affiche(</w:t>
       </w:r>
@@ -14818,7 +14765,6 @@
       <w:r>
         <w:rPr>
           <w:rStyle w:val="CodeCar"/>
-          <w:rFonts w:ascii="Avenir LT Std 55 Roman" w:hAnsi="Avenir LT Std 55 Roman"/>
         </w:rPr>
         <w:t xml:space="preserve">) </w:t>
       </w:r>
@@ -14830,7 +14776,13 @@
           <w:rStyle w:val="CodeCar"/>
           <w:rFonts w:ascii="Avenir LT Std 55 Roman" w:hAnsi="Avenir LT Std 55 Roman"/>
         </w:rPr>
-        <w:t xml:space="preserve"> Envoi() </w:t>
+        <w:t xml:space="preserve"> </w:t>
+      </w:r>
+      <w:r>
+        <w:rPr>
+          <w:rStyle w:val="CodeCar"/>
+        </w:rPr>
+        <w:t xml:space="preserve">Envoi() </w:t>
       </w:r>
       <w:r>
         <w:t xml:space="preserve">retourne </w:t>
@@ -17982,7 +17934,7 @@
 </file>
 
 <file path=customXml/itemProps1.xml><?xml version="1.0" encoding="utf-8"?>
-<ds:datastoreItem xmlns:ds="http://schemas.openxmlformats.org/officeDocument/2006/customXml" ds:itemID="{88853227-70F6-433F-BEA9-C137862ED97A}">
+<ds:datastoreItem xmlns:ds="http://schemas.openxmlformats.org/officeDocument/2006/customXml" ds:itemID="{556058FE-982C-4FED-A218-8CC421F1081A}">
   <ds:schemaRefs>
     <ds:schemaRef ds:uri="http://schemas.openxmlformats.org/officeDocument/2006/bibliography"/>
   </ds:schemaRefs>

</xml_diff>

<commit_message>
Ajout Table des Figures
</commit_message>
<xml_diff>
--- a/Rapport.docx
+++ b/Rapport.docx
@@ -829,163 +829,1725 @@
     </w:p>
     <w:p>
       <w:pPr>
-        <w:pStyle w:val="AvenirParagraphe"/>
-      </w:pPr>
-    </w:p>
-    <w:p>
-      <w:pPr>
-        <w:pStyle w:val="AvenirParagraphe"/>
-      </w:pPr>
-    </w:p>
-    <w:p>
-      <w:pPr>
-        <w:pStyle w:val="AvenirParagraphe"/>
-      </w:pPr>
-    </w:p>
-    <w:p>
-      <w:pPr>
-        <w:pStyle w:val="AvenirParagraphe"/>
-      </w:pPr>
-    </w:p>
-    <w:p>
-      <w:pPr>
-        <w:pStyle w:val="AvenirParagraphe"/>
-      </w:pPr>
-    </w:p>
-    <w:p>
-      <w:pPr>
-        <w:pStyle w:val="AvenirParagraphe"/>
-      </w:pPr>
-    </w:p>
-    <w:p>
-      <w:pPr>
-        <w:pStyle w:val="AvenirParagraphe"/>
-      </w:pPr>
-    </w:p>
-    <w:p>
-      <w:pPr>
-        <w:pStyle w:val="AvenirParagraphe"/>
-      </w:pPr>
-    </w:p>
-    <w:p>
-      <w:pPr>
-        <w:pStyle w:val="AvenirParagraphe"/>
-      </w:pPr>
-    </w:p>
-    <w:p>
-      <w:pPr>
-        <w:pStyle w:val="AvenirParagraphe"/>
-      </w:pPr>
-    </w:p>
-    <w:p>
-      <w:pPr>
-        <w:pStyle w:val="AvenirParagraphe"/>
-      </w:pPr>
-    </w:p>
-    <w:p>
-      <w:pPr>
-        <w:pStyle w:val="AvenirParagraphe"/>
-      </w:pPr>
-    </w:p>
-    <w:p>
-      <w:pPr>
-        <w:pStyle w:val="AvenirParagraphe"/>
-      </w:pPr>
-    </w:p>
-    <w:p>
-      <w:pPr>
-        <w:pStyle w:val="AvenirParagraphe"/>
-      </w:pPr>
-    </w:p>
-    <w:p>
-      <w:pPr>
-        <w:pStyle w:val="AvenirParagraphe"/>
-      </w:pPr>
-    </w:p>
-    <w:p>
-      <w:pPr>
-        <w:pStyle w:val="AvenirParagraphe"/>
-      </w:pPr>
-    </w:p>
-    <w:p>
-      <w:pPr>
-        <w:pStyle w:val="AvenirParagraphe"/>
-      </w:pPr>
-    </w:p>
-    <w:p>
-      <w:pPr>
-        <w:pStyle w:val="AvenirParagraphe"/>
-      </w:pPr>
-    </w:p>
-    <w:p>
-      <w:pPr>
-        <w:pStyle w:val="AvenirParagraphe"/>
-      </w:pPr>
-    </w:p>
-    <w:p>
-      <w:pPr>
-        <w:pStyle w:val="AvenirParagraphe"/>
-      </w:pPr>
-    </w:p>
-    <w:p>
-      <w:pPr>
-        <w:pStyle w:val="AvenirParagraphe"/>
-      </w:pPr>
-    </w:p>
-    <w:p>
-      <w:pPr>
-        <w:pStyle w:val="AvenirParagraphe"/>
-      </w:pPr>
-    </w:p>
-    <w:p>
-      <w:pPr>
-        <w:pStyle w:val="AvenirParagraphe"/>
-      </w:pPr>
-    </w:p>
-    <w:p>
-      <w:pPr>
-        <w:pStyle w:val="AvenirParagraphe"/>
-      </w:pPr>
-    </w:p>
-    <w:p>
-      <w:pPr>
-        <w:pStyle w:val="AvenirParagraphe"/>
-      </w:pPr>
-    </w:p>
-    <w:p>
-      <w:pPr>
-        <w:pStyle w:val="AvenirParagraphe"/>
-      </w:pPr>
-    </w:p>
-    <w:p>
-      <w:pPr>
-        <w:pStyle w:val="AvenirParagraphe"/>
-      </w:pPr>
-    </w:p>
-    <w:p>
-      <w:pPr>
-        <w:pStyle w:val="AvenirParagraphe"/>
-      </w:pPr>
-    </w:p>
-    <w:p>
-      <w:pPr>
-        <w:pStyle w:val="AvenirParagraphe"/>
-      </w:pPr>
-    </w:p>
-    <w:p>
-      <w:pPr>
-        <w:pStyle w:val="AvenirParagraphe"/>
-      </w:pPr>
-    </w:p>
-    <w:p>
-      <w:pPr>
-        <w:pStyle w:val="AvenirParagraphe"/>
-      </w:pPr>
-    </w:p>
-    <w:p>
-      <w:pPr>
-        <w:pStyle w:val="AvenirParagraphe"/>
-      </w:pPr>
+        <w:pStyle w:val="Tabledesillustrations"/>
+        <w:tabs>
+          <w:tab w:val="right" w:leader="dot" w:pos="9736"/>
+        </w:tabs>
+        <w:spacing w:line="360" w:lineRule="auto"/>
+        <w:rPr>
+          <w:rFonts w:asciiTheme="minorHAnsi" w:eastAsiaTheme="minorEastAsia" w:hAnsiTheme="minorHAnsi"/>
+          <w:noProof/>
+          <w:lang w:eastAsia="fr-FR"/>
+        </w:rPr>
+      </w:pPr>
+      <w:r>
+        <w:fldChar w:fldCharType="begin"/>
+      </w:r>
+      <w:r>
+        <w:instrText xml:space="preserve"> TOC \h \z \t "Image Titre" \c </w:instrText>
+      </w:r>
+      <w:r>
+        <w:fldChar w:fldCharType="separate"/>
+      </w:r>
+      <w:hyperlink w:anchor="_Toc518077177" w:history="1">
+        <w:r>
+          <w:rPr>
+            <w:rStyle w:val="Lienhypertexte"/>
+            <w:noProof/>
+          </w:rPr>
+          <w:t>Figure II.1 : Modèle de formulaire HTML</w:t>
+        </w:r>
+        <w:r>
+          <w:rPr>
+            <w:noProof/>
+            <w:webHidden/>
+          </w:rPr>
+          <w:tab/>
+        </w:r>
+        <w:r>
+          <w:rPr>
+            <w:noProof/>
+            <w:webHidden/>
+          </w:rPr>
+          <w:fldChar w:fldCharType="begin"/>
+        </w:r>
+        <w:r>
+          <w:rPr>
+            <w:noProof/>
+            <w:webHidden/>
+          </w:rPr>
+          <w:instrText xml:space="preserve"> PAGEREF _Toc518077177 \h </w:instrText>
+        </w:r>
+        <w:r>
+          <w:rPr>
+            <w:noProof/>
+            <w:webHidden/>
+          </w:rPr>
+        </w:r>
+        <w:r>
+          <w:rPr>
+            <w:noProof/>
+            <w:webHidden/>
+          </w:rPr>
+          <w:fldChar w:fldCharType="separate"/>
+        </w:r>
+        <w:r>
+          <w:rPr>
+            <w:noProof/>
+            <w:webHidden/>
+          </w:rPr>
+          <w:t>8</w:t>
+        </w:r>
+        <w:r>
+          <w:rPr>
+            <w:noProof/>
+            <w:webHidden/>
+          </w:rPr>
+          <w:fldChar w:fldCharType="end"/>
+        </w:r>
+      </w:hyperlink>
+    </w:p>
+    <w:p>
+      <w:pPr>
+        <w:pStyle w:val="Tabledesillustrations"/>
+        <w:tabs>
+          <w:tab w:val="right" w:leader="dot" w:pos="9736"/>
+        </w:tabs>
+        <w:spacing w:line="360" w:lineRule="auto"/>
+        <w:rPr>
+          <w:rFonts w:asciiTheme="minorHAnsi" w:eastAsiaTheme="minorEastAsia" w:hAnsiTheme="minorHAnsi"/>
+          <w:noProof/>
+          <w:lang w:eastAsia="fr-FR"/>
+        </w:rPr>
+      </w:pPr>
+      <w:hyperlink w:anchor="_Toc518077178" w:history="1">
+        <w:r>
+          <w:rPr>
+            <w:rStyle w:val="Lienhypertexte"/>
+            <w:noProof/>
+          </w:rPr>
+          <w:t>Figure III.1 : Diagramme de Gantt du projet</w:t>
+        </w:r>
+        <w:r>
+          <w:rPr>
+            <w:noProof/>
+            <w:webHidden/>
+          </w:rPr>
+          <w:tab/>
+        </w:r>
+        <w:r>
+          <w:rPr>
+            <w:noProof/>
+            <w:webHidden/>
+          </w:rPr>
+          <w:fldChar w:fldCharType="begin"/>
+        </w:r>
+        <w:r>
+          <w:rPr>
+            <w:noProof/>
+            <w:webHidden/>
+          </w:rPr>
+          <w:instrText xml:space="preserve"> PAGEREF _Toc518077178 \h </w:instrText>
+        </w:r>
+        <w:r>
+          <w:rPr>
+            <w:noProof/>
+            <w:webHidden/>
+          </w:rPr>
+        </w:r>
+        <w:r>
+          <w:rPr>
+            <w:noProof/>
+            <w:webHidden/>
+          </w:rPr>
+          <w:fldChar w:fldCharType="separate"/>
+        </w:r>
+        <w:r>
+          <w:rPr>
+            <w:noProof/>
+            <w:webHidden/>
+          </w:rPr>
+          <w:t>9</w:t>
+        </w:r>
+        <w:r>
+          <w:rPr>
+            <w:noProof/>
+            <w:webHidden/>
+          </w:rPr>
+          <w:fldChar w:fldCharType="end"/>
+        </w:r>
+      </w:hyperlink>
+    </w:p>
+    <w:p>
+      <w:pPr>
+        <w:pStyle w:val="Tabledesillustrations"/>
+        <w:tabs>
+          <w:tab w:val="right" w:leader="dot" w:pos="9736"/>
+        </w:tabs>
+        <w:spacing w:line="360" w:lineRule="auto"/>
+        <w:rPr>
+          <w:rFonts w:asciiTheme="minorHAnsi" w:eastAsiaTheme="minorEastAsia" w:hAnsiTheme="minorHAnsi"/>
+          <w:noProof/>
+          <w:lang w:eastAsia="fr-FR"/>
+        </w:rPr>
+      </w:pPr>
+      <w:hyperlink w:anchor="_Toc518077179" w:history="1">
+        <w:r>
+          <w:rPr>
+            <w:rStyle w:val="Lienhypertexte"/>
+            <w:noProof/>
+          </w:rPr>
+          <w:t>Figure III.2 : Fonctionnement d’un logiciel de gestion de version</w:t>
+        </w:r>
+        <w:r>
+          <w:rPr>
+            <w:noProof/>
+            <w:webHidden/>
+          </w:rPr>
+          <w:tab/>
+        </w:r>
+        <w:r>
+          <w:rPr>
+            <w:noProof/>
+            <w:webHidden/>
+          </w:rPr>
+          <w:fldChar w:fldCharType="begin"/>
+        </w:r>
+        <w:r>
+          <w:rPr>
+            <w:noProof/>
+            <w:webHidden/>
+          </w:rPr>
+          <w:instrText xml:space="preserve"> PAGEREF _Toc518077179 \h </w:instrText>
+        </w:r>
+        <w:r>
+          <w:rPr>
+            <w:noProof/>
+            <w:webHidden/>
+          </w:rPr>
+        </w:r>
+        <w:r>
+          <w:rPr>
+            <w:noProof/>
+            <w:webHidden/>
+          </w:rPr>
+          <w:fldChar w:fldCharType="separate"/>
+        </w:r>
+        <w:r>
+          <w:rPr>
+            <w:noProof/>
+            <w:webHidden/>
+          </w:rPr>
+          <w:t>10</w:t>
+        </w:r>
+        <w:r>
+          <w:rPr>
+            <w:noProof/>
+            <w:webHidden/>
+          </w:rPr>
+          <w:fldChar w:fldCharType="end"/>
+        </w:r>
+      </w:hyperlink>
+    </w:p>
+    <w:p>
+      <w:pPr>
+        <w:pStyle w:val="Tabledesillustrations"/>
+        <w:tabs>
+          <w:tab w:val="right" w:leader="dot" w:pos="9736"/>
+        </w:tabs>
+        <w:spacing w:line="360" w:lineRule="auto"/>
+        <w:rPr>
+          <w:rFonts w:asciiTheme="minorHAnsi" w:eastAsiaTheme="minorEastAsia" w:hAnsiTheme="minorHAnsi"/>
+          <w:noProof/>
+          <w:lang w:eastAsia="fr-FR"/>
+        </w:rPr>
+      </w:pPr>
+      <w:hyperlink w:anchor="_Toc518077180" w:history="1">
+        <w:r>
+          <w:rPr>
+            <w:rStyle w:val="Lienhypertexte"/>
+            <w:noProof/>
+          </w:rPr>
+          <w:t>Figure IV.1 : Fichier d’extension .html</w:t>
+        </w:r>
+        <w:r>
+          <w:rPr>
+            <w:noProof/>
+            <w:webHidden/>
+          </w:rPr>
+          <w:tab/>
+        </w:r>
+        <w:r>
+          <w:rPr>
+            <w:noProof/>
+            <w:webHidden/>
+          </w:rPr>
+          <w:fldChar w:fldCharType="begin"/>
+        </w:r>
+        <w:r>
+          <w:rPr>
+            <w:noProof/>
+            <w:webHidden/>
+          </w:rPr>
+          <w:instrText xml:space="preserve"> PAGEREF _Toc518077180 \h </w:instrText>
+        </w:r>
+        <w:r>
+          <w:rPr>
+            <w:noProof/>
+            <w:webHidden/>
+          </w:rPr>
+        </w:r>
+        <w:r>
+          <w:rPr>
+            <w:noProof/>
+            <w:webHidden/>
+          </w:rPr>
+          <w:fldChar w:fldCharType="separate"/>
+        </w:r>
+        <w:r>
+          <w:rPr>
+            <w:noProof/>
+            <w:webHidden/>
+          </w:rPr>
+          <w:t>12</w:t>
+        </w:r>
+        <w:r>
+          <w:rPr>
+            <w:noProof/>
+            <w:webHidden/>
+          </w:rPr>
+          <w:fldChar w:fldCharType="end"/>
+        </w:r>
+      </w:hyperlink>
+    </w:p>
+    <w:p>
+      <w:pPr>
+        <w:pStyle w:val="Tabledesillustrations"/>
+        <w:tabs>
+          <w:tab w:val="right" w:leader="dot" w:pos="9736"/>
+        </w:tabs>
+        <w:spacing w:line="360" w:lineRule="auto"/>
+        <w:rPr>
+          <w:rFonts w:asciiTheme="minorHAnsi" w:eastAsiaTheme="minorEastAsia" w:hAnsiTheme="minorHAnsi"/>
+          <w:noProof/>
+          <w:lang w:eastAsia="fr-FR"/>
+        </w:rPr>
+      </w:pPr>
+      <w:hyperlink w:anchor="_Toc518077181" w:history="1">
+        <w:r>
+          <w:rPr>
+            <w:rStyle w:val="Lienhypertexte"/>
+            <w:noProof/>
+          </w:rPr>
+          <w:t>Figure IV.2 : Syntaxe d’une balise de type paire</w:t>
+        </w:r>
+        <w:r>
+          <w:rPr>
+            <w:noProof/>
+            <w:webHidden/>
+          </w:rPr>
+          <w:tab/>
+        </w:r>
+        <w:r>
+          <w:rPr>
+            <w:noProof/>
+            <w:webHidden/>
+          </w:rPr>
+          <w:fldChar w:fldCharType="begin"/>
+        </w:r>
+        <w:r>
+          <w:rPr>
+            <w:noProof/>
+            <w:webHidden/>
+          </w:rPr>
+          <w:instrText xml:space="preserve"> PAGEREF _Toc518077181 \h </w:instrText>
+        </w:r>
+        <w:r>
+          <w:rPr>
+            <w:noProof/>
+            <w:webHidden/>
+          </w:rPr>
+        </w:r>
+        <w:r>
+          <w:rPr>
+            <w:noProof/>
+            <w:webHidden/>
+          </w:rPr>
+          <w:fldChar w:fldCharType="separate"/>
+        </w:r>
+        <w:r>
+          <w:rPr>
+            <w:noProof/>
+            <w:webHidden/>
+          </w:rPr>
+          <w:t>12</w:t>
+        </w:r>
+        <w:r>
+          <w:rPr>
+            <w:noProof/>
+            <w:webHidden/>
+          </w:rPr>
+          <w:fldChar w:fldCharType="end"/>
+        </w:r>
+      </w:hyperlink>
+    </w:p>
+    <w:p>
+      <w:pPr>
+        <w:pStyle w:val="Tabledesillustrations"/>
+        <w:tabs>
+          <w:tab w:val="right" w:leader="dot" w:pos="9736"/>
+        </w:tabs>
+        <w:spacing w:line="360" w:lineRule="auto"/>
+        <w:rPr>
+          <w:rFonts w:asciiTheme="minorHAnsi" w:eastAsiaTheme="minorEastAsia" w:hAnsiTheme="minorHAnsi"/>
+          <w:noProof/>
+          <w:lang w:eastAsia="fr-FR"/>
+        </w:rPr>
+      </w:pPr>
+      <w:hyperlink w:anchor="_Toc518077182" w:history="1">
+        <w:r>
+          <w:rPr>
+            <w:rStyle w:val="Lienhypertexte"/>
+            <w:noProof/>
+          </w:rPr>
+          <w:t>Figure IV.3 : Insertion d’une image</w:t>
+        </w:r>
+        <w:r>
+          <w:rPr>
+            <w:noProof/>
+            <w:webHidden/>
+          </w:rPr>
+          <w:tab/>
+        </w:r>
+        <w:r>
+          <w:rPr>
+            <w:noProof/>
+            <w:webHidden/>
+          </w:rPr>
+          <w:fldChar w:fldCharType="begin"/>
+        </w:r>
+        <w:r>
+          <w:rPr>
+            <w:noProof/>
+            <w:webHidden/>
+          </w:rPr>
+          <w:instrText xml:space="preserve"> PAGEREF _Toc518077182 \h </w:instrText>
+        </w:r>
+        <w:r>
+          <w:rPr>
+            <w:noProof/>
+            <w:webHidden/>
+          </w:rPr>
+        </w:r>
+        <w:r>
+          <w:rPr>
+            <w:noProof/>
+            <w:webHidden/>
+          </w:rPr>
+          <w:fldChar w:fldCharType="separate"/>
+        </w:r>
+        <w:r>
+          <w:rPr>
+            <w:noProof/>
+            <w:webHidden/>
+          </w:rPr>
+          <w:t>14</w:t>
+        </w:r>
+        <w:r>
+          <w:rPr>
+            <w:noProof/>
+            <w:webHidden/>
+          </w:rPr>
+          <w:fldChar w:fldCharType="end"/>
+        </w:r>
+      </w:hyperlink>
+    </w:p>
+    <w:p>
+      <w:pPr>
+        <w:pStyle w:val="Tabledesillustrations"/>
+        <w:tabs>
+          <w:tab w:val="right" w:leader="dot" w:pos="9736"/>
+        </w:tabs>
+        <w:spacing w:line="360" w:lineRule="auto"/>
+        <w:rPr>
+          <w:rFonts w:asciiTheme="minorHAnsi" w:eastAsiaTheme="minorEastAsia" w:hAnsiTheme="minorHAnsi"/>
+          <w:noProof/>
+          <w:lang w:eastAsia="fr-FR"/>
+        </w:rPr>
+      </w:pPr>
+      <w:hyperlink w:anchor="_Toc518077183" w:history="1">
+        <w:r>
+          <w:rPr>
+            <w:rStyle w:val="Lienhypertexte"/>
+            <w:noProof/>
+          </w:rPr>
+          <w:t>Figure IV.4 : Tableau Noms, Prénoms, Professions</w:t>
+        </w:r>
+        <w:r>
+          <w:rPr>
+            <w:noProof/>
+            <w:webHidden/>
+          </w:rPr>
+          <w:tab/>
+        </w:r>
+        <w:r>
+          <w:rPr>
+            <w:noProof/>
+            <w:webHidden/>
+          </w:rPr>
+          <w:fldChar w:fldCharType="begin"/>
+        </w:r>
+        <w:r>
+          <w:rPr>
+            <w:noProof/>
+            <w:webHidden/>
+          </w:rPr>
+          <w:instrText xml:space="preserve"> PAGEREF _Toc518077183 \h </w:instrText>
+        </w:r>
+        <w:r>
+          <w:rPr>
+            <w:noProof/>
+            <w:webHidden/>
+          </w:rPr>
+        </w:r>
+        <w:r>
+          <w:rPr>
+            <w:noProof/>
+            <w:webHidden/>
+          </w:rPr>
+          <w:fldChar w:fldCharType="separate"/>
+        </w:r>
+        <w:r>
+          <w:rPr>
+            <w:noProof/>
+            <w:webHidden/>
+          </w:rPr>
+          <w:t>15</w:t>
+        </w:r>
+        <w:r>
+          <w:rPr>
+            <w:noProof/>
+            <w:webHidden/>
+          </w:rPr>
+          <w:fldChar w:fldCharType="end"/>
+        </w:r>
+      </w:hyperlink>
+    </w:p>
+    <w:p>
+      <w:pPr>
+        <w:pStyle w:val="Tabledesillustrations"/>
+        <w:tabs>
+          <w:tab w:val="right" w:leader="dot" w:pos="9736"/>
+        </w:tabs>
+        <w:spacing w:line="360" w:lineRule="auto"/>
+        <w:rPr>
+          <w:rFonts w:asciiTheme="minorHAnsi" w:eastAsiaTheme="minorEastAsia" w:hAnsiTheme="minorHAnsi"/>
+          <w:noProof/>
+          <w:lang w:eastAsia="fr-FR"/>
+        </w:rPr>
+      </w:pPr>
+      <w:hyperlink w:anchor="_Toc518077184" w:history="1">
+        <w:r>
+          <w:rPr>
+            <w:rStyle w:val="Lienhypertexte"/>
+            <w:noProof/>
+          </w:rPr>
+          <w:t>Figure VIII. 1 : code des fonctions JS pour masquer et afficher un élément</w:t>
+        </w:r>
+        <w:r>
+          <w:rPr>
+            <w:noProof/>
+            <w:webHidden/>
+          </w:rPr>
+          <w:tab/>
+        </w:r>
+        <w:r>
+          <w:rPr>
+            <w:noProof/>
+            <w:webHidden/>
+          </w:rPr>
+          <w:fldChar w:fldCharType="begin"/>
+        </w:r>
+        <w:r>
+          <w:rPr>
+            <w:noProof/>
+            <w:webHidden/>
+          </w:rPr>
+          <w:instrText xml:space="preserve"> PAGEREF _Toc518077184 \h </w:instrText>
+        </w:r>
+        <w:r>
+          <w:rPr>
+            <w:noProof/>
+            <w:webHidden/>
+          </w:rPr>
+        </w:r>
+        <w:r>
+          <w:rPr>
+            <w:noProof/>
+            <w:webHidden/>
+          </w:rPr>
+          <w:fldChar w:fldCharType="separate"/>
+        </w:r>
+        <w:r>
+          <w:rPr>
+            <w:noProof/>
+            <w:webHidden/>
+          </w:rPr>
+          <w:t>16</w:t>
+        </w:r>
+        <w:r>
+          <w:rPr>
+            <w:noProof/>
+            <w:webHidden/>
+          </w:rPr>
+          <w:fldChar w:fldCharType="end"/>
+        </w:r>
+      </w:hyperlink>
+    </w:p>
+    <w:p>
+      <w:pPr>
+        <w:pStyle w:val="Tabledesillustrations"/>
+        <w:tabs>
+          <w:tab w:val="right" w:leader="dot" w:pos="9736"/>
+        </w:tabs>
+        <w:spacing w:line="360" w:lineRule="auto"/>
+        <w:rPr>
+          <w:rFonts w:asciiTheme="minorHAnsi" w:eastAsiaTheme="minorEastAsia" w:hAnsiTheme="minorHAnsi"/>
+          <w:noProof/>
+          <w:lang w:eastAsia="fr-FR"/>
+        </w:rPr>
+      </w:pPr>
+      <w:hyperlink w:anchor="_Toc518077185" w:history="1">
+        <w:r>
+          <w:rPr>
+            <w:rStyle w:val="Lienhypertexte"/>
+            <w:noProof/>
+          </w:rPr>
+          <w:t>Figure VIII. 2 : fonction JS de désactivation des messages de correction</w:t>
+        </w:r>
+        <w:r>
+          <w:rPr>
+            <w:noProof/>
+            <w:webHidden/>
+          </w:rPr>
+          <w:tab/>
+        </w:r>
+        <w:r>
+          <w:rPr>
+            <w:noProof/>
+            <w:webHidden/>
+          </w:rPr>
+          <w:fldChar w:fldCharType="begin"/>
+        </w:r>
+        <w:r>
+          <w:rPr>
+            <w:noProof/>
+            <w:webHidden/>
+          </w:rPr>
+          <w:instrText xml:space="preserve"> PAGEREF _Toc518077185 \h </w:instrText>
+        </w:r>
+        <w:r>
+          <w:rPr>
+            <w:noProof/>
+            <w:webHidden/>
+          </w:rPr>
+        </w:r>
+        <w:r>
+          <w:rPr>
+            <w:noProof/>
+            <w:webHidden/>
+          </w:rPr>
+          <w:fldChar w:fldCharType="separate"/>
+        </w:r>
+        <w:r>
+          <w:rPr>
+            <w:noProof/>
+            <w:webHidden/>
+          </w:rPr>
+          <w:t>17</w:t>
+        </w:r>
+        <w:r>
+          <w:rPr>
+            <w:noProof/>
+            <w:webHidden/>
+          </w:rPr>
+          <w:fldChar w:fldCharType="end"/>
+        </w:r>
+      </w:hyperlink>
+    </w:p>
+    <w:p>
+      <w:pPr>
+        <w:pStyle w:val="Tabledesillustrations"/>
+        <w:tabs>
+          <w:tab w:val="right" w:leader="dot" w:pos="9736"/>
+        </w:tabs>
+        <w:spacing w:line="360" w:lineRule="auto"/>
+        <w:rPr>
+          <w:rFonts w:asciiTheme="minorHAnsi" w:eastAsiaTheme="minorEastAsia" w:hAnsiTheme="minorHAnsi"/>
+          <w:noProof/>
+          <w:lang w:eastAsia="fr-FR"/>
+        </w:rPr>
+      </w:pPr>
+      <w:hyperlink w:anchor="_Toc518077186" w:history="1">
+        <w:r>
+          <w:rPr>
+            <w:rStyle w:val="Lienhypertexte"/>
+            <w:noProof/>
+          </w:rPr>
+          <w:t>Figure VIII. 3 : code HTML relatif au champ Nom du formulaire</w:t>
+        </w:r>
+        <w:r>
+          <w:rPr>
+            <w:noProof/>
+            <w:webHidden/>
+          </w:rPr>
+          <w:tab/>
+        </w:r>
+        <w:r>
+          <w:rPr>
+            <w:noProof/>
+            <w:webHidden/>
+          </w:rPr>
+          <w:fldChar w:fldCharType="begin"/>
+        </w:r>
+        <w:r>
+          <w:rPr>
+            <w:noProof/>
+            <w:webHidden/>
+          </w:rPr>
+          <w:instrText xml:space="preserve"> PAGEREF _Toc518077186 \h </w:instrText>
+        </w:r>
+        <w:r>
+          <w:rPr>
+            <w:noProof/>
+            <w:webHidden/>
+          </w:rPr>
+        </w:r>
+        <w:r>
+          <w:rPr>
+            <w:noProof/>
+            <w:webHidden/>
+          </w:rPr>
+          <w:fldChar w:fldCharType="separate"/>
+        </w:r>
+        <w:r>
+          <w:rPr>
+            <w:noProof/>
+            <w:webHidden/>
+          </w:rPr>
+          <w:t>17</w:t>
+        </w:r>
+        <w:r>
+          <w:rPr>
+            <w:noProof/>
+            <w:webHidden/>
+          </w:rPr>
+          <w:fldChar w:fldCharType="end"/>
+        </w:r>
+      </w:hyperlink>
+    </w:p>
+    <w:p>
+      <w:pPr>
+        <w:pStyle w:val="Tabledesillustrations"/>
+        <w:tabs>
+          <w:tab w:val="right" w:leader="dot" w:pos="9736"/>
+        </w:tabs>
+        <w:spacing w:line="360" w:lineRule="auto"/>
+        <w:rPr>
+          <w:rFonts w:asciiTheme="minorHAnsi" w:eastAsiaTheme="minorEastAsia" w:hAnsiTheme="minorHAnsi"/>
+          <w:noProof/>
+          <w:lang w:eastAsia="fr-FR"/>
+        </w:rPr>
+      </w:pPr>
+      <w:hyperlink w:anchor="_Toc518077187" w:history="1">
+        <w:r>
+          <w:rPr>
+            <w:rStyle w:val="Lienhypertexte"/>
+            <w:noProof/>
+          </w:rPr>
+          <w:t>Figure VIII. 4 : fonction JS de vérification du champ Nom du formulaire</w:t>
+        </w:r>
+        <w:r>
+          <w:rPr>
+            <w:noProof/>
+            <w:webHidden/>
+          </w:rPr>
+          <w:tab/>
+        </w:r>
+        <w:r>
+          <w:rPr>
+            <w:noProof/>
+            <w:webHidden/>
+          </w:rPr>
+          <w:fldChar w:fldCharType="begin"/>
+        </w:r>
+        <w:r>
+          <w:rPr>
+            <w:noProof/>
+            <w:webHidden/>
+          </w:rPr>
+          <w:instrText xml:space="preserve"> PAGEREF _Toc518077187 \h </w:instrText>
+        </w:r>
+        <w:r>
+          <w:rPr>
+            <w:noProof/>
+            <w:webHidden/>
+          </w:rPr>
+        </w:r>
+        <w:r>
+          <w:rPr>
+            <w:noProof/>
+            <w:webHidden/>
+          </w:rPr>
+          <w:fldChar w:fldCharType="separate"/>
+        </w:r>
+        <w:r>
+          <w:rPr>
+            <w:noProof/>
+            <w:webHidden/>
+          </w:rPr>
+          <w:t>18</w:t>
+        </w:r>
+        <w:r>
+          <w:rPr>
+            <w:noProof/>
+            <w:webHidden/>
+          </w:rPr>
+          <w:fldChar w:fldCharType="end"/>
+        </w:r>
+      </w:hyperlink>
+    </w:p>
+    <w:p>
+      <w:pPr>
+        <w:pStyle w:val="Tabledesillustrations"/>
+        <w:tabs>
+          <w:tab w:val="right" w:leader="dot" w:pos="9736"/>
+        </w:tabs>
+        <w:spacing w:line="360" w:lineRule="auto"/>
+        <w:rPr>
+          <w:rFonts w:asciiTheme="minorHAnsi" w:eastAsiaTheme="minorEastAsia" w:hAnsiTheme="minorHAnsi"/>
+          <w:noProof/>
+          <w:lang w:eastAsia="fr-FR"/>
+        </w:rPr>
+      </w:pPr>
+      <w:hyperlink w:anchor="_Toc518077188" w:history="1">
+        <w:r>
+          <w:rPr>
+            <w:rStyle w:val="Lienhypertexte"/>
+            <w:noProof/>
+          </w:rPr>
+          <w:t>Figure VIII. 5 : fonction JS de …………… ??????????</w:t>
+        </w:r>
+        <w:r>
+          <w:rPr>
+            <w:noProof/>
+            <w:webHidden/>
+          </w:rPr>
+          <w:tab/>
+        </w:r>
+        <w:r>
+          <w:rPr>
+            <w:noProof/>
+            <w:webHidden/>
+          </w:rPr>
+          <w:fldChar w:fldCharType="begin"/>
+        </w:r>
+        <w:r>
+          <w:rPr>
+            <w:noProof/>
+            <w:webHidden/>
+          </w:rPr>
+          <w:instrText xml:space="preserve"> PAGEREF _Toc518077188 \h </w:instrText>
+        </w:r>
+        <w:r>
+          <w:rPr>
+            <w:noProof/>
+            <w:webHidden/>
+          </w:rPr>
+        </w:r>
+        <w:r>
+          <w:rPr>
+            <w:noProof/>
+            <w:webHidden/>
+          </w:rPr>
+          <w:fldChar w:fldCharType="separate"/>
+        </w:r>
+        <w:r>
+          <w:rPr>
+            <w:noProof/>
+            <w:webHidden/>
+          </w:rPr>
+          <w:t>18</w:t>
+        </w:r>
+        <w:r>
+          <w:rPr>
+            <w:noProof/>
+            <w:webHidden/>
+          </w:rPr>
+          <w:fldChar w:fldCharType="end"/>
+        </w:r>
+      </w:hyperlink>
+    </w:p>
+    <w:p>
+      <w:pPr>
+        <w:pStyle w:val="Tabledesillustrations"/>
+        <w:tabs>
+          <w:tab w:val="right" w:leader="dot" w:pos="9736"/>
+        </w:tabs>
+        <w:spacing w:line="360" w:lineRule="auto"/>
+        <w:rPr>
+          <w:rFonts w:asciiTheme="minorHAnsi" w:eastAsiaTheme="minorEastAsia" w:hAnsiTheme="minorHAnsi"/>
+          <w:noProof/>
+          <w:lang w:eastAsia="fr-FR"/>
+        </w:rPr>
+      </w:pPr>
+      <w:hyperlink w:anchor="_Toc518077189" w:history="1">
+        <w:r>
+          <w:rPr>
+            <w:rStyle w:val="Lienhypertexte"/>
+            <w:noProof/>
+          </w:rPr>
+          <w:t>Figure VIII. 6 : code HTML relatif au champ Mail du formulaire</w:t>
+        </w:r>
+        <w:r>
+          <w:rPr>
+            <w:noProof/>
+            <w:webHidden/>
+          </w:rPr>
+          <w:tab/>
+        </w:r>
+        <w:r>
+          <w:rPr>
+            <w:noProof/>
+            <w:webHidden/>
+          </w:rPr>
+          <w:fldChar w:fldCharType="begin"/>
+        </w:r>
+        <w:r>
+          <w:rPr>
+            <w:noProof/>
+            <w:webHidden/>
+          </w:rPr>
+          <w:instrText xml:space="preserve"> PAGEREF _Toc518077189 \h </w:instrText>
+        </w:r>
+        <w:r>
+          <w:rPr>
+            <w:noProof/>
+            <w:webHidden/>
+          </w:rPr>
+        </w:r>
+        <w:r>
+          <w:rPr>
+            <w:noProof/>
+            <w:webHidden/>
+          </w:rPr>
+          <w:fldChar w:fldCharType="separate"/>
+        </w:r>
+        <w:r>
+          <w:rPr>
+            <w:noProof/>
+            <w:webHidden/>
+          </w:rPr>
+          <w:t>18</w:t>
+        </w:r>
+        <w:r>
+          <w:rPr>
+            <w:noProof/>
+            <w:webHidden/>
+          </w:rPr>
+          <w:fldChar w:fldCharType="end"/>
+        </w:r>
+      </w:hyperlink>
+    </w:p>
+    <w:p>
+      <w:pPr>
+        <w:pStyle w:val="Tabledesillustrations"/>
+        <w:tabs>
+          <w:tab w:val="right" w:leader="dot" w:pos="9736"/>
+        </w:tabs>
+        <w:spacing w:line="360" w:lineRule="auto"/>
+        <w:rPr>
+          <w:rFonts w:asciiTheme="minorHAnsi" w:eastAsiaTheme="minorEastAsia" w:hAnsiTheme="minorHAnsi"/>
+          <w:noProof/>
+          <w:lang w:eastAsia="fr-FR"/>
+        </w:rPr>
+      </w:pPr>
+      <w:hyperlink w:anchor="_Toc518077190" w:history="1">
+        <w:r>
+          <w:rPr>
+            <w:rStyle w:val="Lienhypertexte"/>
+            <w:noProof/>
+          </w:rPr>
+          <w:t>Figure VIII. 7 : fonction JS de vérification du champ Mail du formulaire</w:t>
+        </w:r>
+        <w:r>
+          <w:rPr>
+            <w:noProof/>
+            <w:webHidden/>
+          </w:rPr>
+          <w:tab/>
+        </w:r>
+        <w:r>
+          <w:rPr>
+            <w:noProof/>
+            <w:webHidden/>
+          </w:rPr>
+          <w:fldChar w:fldCharType="begin"/>
+        </w:r>
+        <w:r>
+          <w:rPr>
+            <w:noProof/>
+            <w:webHidden/>
+          </w:rPr>
+          <w:instrText xml:space="preserve"> PAGEREF _Toc518077190 \h </w:instrText>
+        </w:r>
+        <w:r>
+          <w:rPr>
+            <w:noProof/>
+            <w:webHidden/>
+          </w:rPr>
+        </w:r>
+        <w:r>
+          <w:rPr>
+            <w:noProof/>
+            <w:webHidden/>
+          </w:rPr>
+          <w:fldChar w:fldCharType="separate"/>
+        </w:r>
+        <w:r>
+          <w:rPr>
+            <w:noProof/>
+            <w:webHidden/>
+          </w:rPr>
+          <w:t>19</w:t>
+        </w:r>
+        <w:r>
+          <w:rPr>
+            <w:noProof/>
+            <w:webHidden/>
+          </w:rPr>
+          <w:fldChar w:fldCharType="end"/>
+        </w:r>
+      </w:hyperlink>
+    </w:p>
+    <w:p>
+      <w:pPr>
+        <w:pStyle w:val="Tabledesillustrations"/>
+        <w:tabs>
+          <w:tab w:val="right" w:leader="dot" w:pos="9736"/>
+        </w:tabs>
+        <w:spacing w:line="360" w:lineRule="auto"/>
+        <w:rPr>
+          <w:rFonts w:asciiTheme="minorHAnsi" w:eastAsiaTheme="minorEastAsia" w:hAnsiTheme="minorHAnsi"/>
+          <w:noProof/>
+          <w:lang w:eastAsia="fr-FR"/>
+        </w:rPr>
+      </w:pPr>
+      <w:hyperlink w:anchor="_Toc518077191" w:history="1">
+        <w:r>
+          <w:rPr>
+            <w:rStyle w:val="Lienhypertexte"/>
+            <w:noProof/>
+          </w:rPr>
+          <w:t>Figure VIII. 8 : fonction JS de …………… ??????????</w:t>
+        </w:r>
+        <w:r>
+          <w:rPr>
+            <w:noProof/>
+            <w:webHidden/>
+          </w:rPr>
+          <w:tab/>
+        </w:r>
+        <w:r>
+          <w:rPr>
+            <w:noProof/>
+            <w:webHidden/>
+          </w:rPr>
+          <w:fldChar w:fldCharType="begin"/>
+        </w:r>
+        <w:r>
+          <w:rPr>
+            <w:noProof/>
+            <w:webHidden/>
+          </w:rPr>
+          <w:instrText xml:space="preserve"> PAGEREF _Toc518077191 \h </w:instrText>
+        </w:r>
+        <w:r>
+          <w:rPr>
+            <w:noProof/>
+            <w:webHidden/>
+          </w:rPr>
+        </w:r>
+        <w:r>
+          <w:rPr>
+            <w:noProof/>
+            <w:webHidden/>
+          </w:rPr>
+          <w:fldChar w:fldCharType="separate"/>
+        </w:r>
+        <w:r>
+          <w:rPr>
+            <w:noProof/>
+            <w:webHidden/>
+          </w:rPr>
+          <w:t>19</w:t>
+        </w:r>
+        <w:r>
+          <w:rPr>
+            <w:noProof/>
+            <w:webHidden/>
+          </w:rPr>
+          <w:fldChar w:fldCharType="end"/>
+        </w:r>
+      </w:hyperlink>
+    </w:p>
+    <w:p>
+      <w:pPr>
+        <w:pStyle w:val="Tabledesillustrations"/>
+        <w:tabs>
+          <w:tab w:val="right" w:leader="dot" w:pos="9736"/>
+        </w:tabs>
+        <w:spacing w:line="360" w:lineRule="auto"/>
+        <w:rPr>
+          <w:rFonts w:asciiTheme="minorHAnsi" w:eastAsiaTheme="minorEastAsia" w:hAnsiTheme="minorHAnsi"/>
+          <w:noProof/>
+          <w:lang w:eastAsia="fr-FR"/>
+        </w:rPr>
+      </w:pPr>
+      <w:hyperlink w:anchor="_Toc518077192" w:history="1">
+        <w:r>
+          <w:rPr>
+            <w:rStyle w:val="Lienhypertexte"/>
+            <w:noProof/>
+          </w:rPr>
+          <w:t>Figure VIII. 9 : code HTML relatif au champ Téléphone du formulaire</w:t>
+        </w:r>
+        <w:r>
+          <w:rPr>
+            <w:noProof/>
+            <w:webHidden/>
+          </w:rPr>
+          <w:tab/>
+        </w:r>
+        <w:r>
+          <w:rPr>
+            <w:noProof/>
+            <w:webHidden/>
+          </w:rPr>
+          <w:fldChar w:fldCharType="begin"/>
+        </w:r>
+        <w:r>
+          <w:rPr>
+            <w:noProof/>
+            <w:webHidden/>
+          </w:rPr>
+          <w:instrText xml:space="preserve"> PAGEREF _Toc518077192 \h </w:instrText>
+        </w:r>
+        <w:r>
+          <w:rPr>
+            <w:noProof/>
+            <w:webHidden/>
+          </w:rPr>
+        </w:r>
+        <w:r>
+          <w:rPr>
+            <w:noProof/>
+            <w:webHidden/>
+          </w:rPr>
+          <w:fldChar w:fldCharType="separate"/>
+        </w:r>
+        <w:r>
+          <w:rPr>
+            <w:noProof/>
+            <w:webHidden/>
+          </w:rPr>
+          <w:t>20</w:t>
+        </w:r>
+        <w:r>
+          <w:rPr>
+            <w:noProof/>
+            <w:webHidden/>
+          </w:rPr>
+          <w:fldChar w:fldCharType="end"/>
+        </w:r>
+      </w:hyperlink>
+    </w:p>
+    <w:p>
+      <w:pPr>
+        <w:pStyle w:val="Tabledesillustrations"/>
+        <w:tabs>
+          <w:tab w:val="right" w:leader="dot" w:pos="9736"/>
+        </w:tabs>
+        <w:spacing w:line="360" w:lineRule="auto"/>
+        <w:rPr>
+          <w:rFonts w:asciiTheme="minorHAnsi" w:eastAsiaTheme="minorEastAsia" w:hAnsiTheme="minorHAnsi"/>
+          <w:noProof/>
+          <w:lang w:eastAsia="fr-FR"/>
+        </w:rPr>
+      </w:pPr>
+      <w:hyperlink w:anchor="_Toc518077193" w:history="1">
+        <w:r>
+          <w:rPr>
+            <w:rStyle w:val="Lienhypertexte"/>
+            <w:noProof/>
+          </w:rPr>
+          <w:t>Figure VIII. 10 : fonction JS de vérification du champ Téléphone du formulaire</w:t>
+        </w:r>
+        <w:r>
+          <w:rPr>
+            <w:noProof/>
+            <w:webHidden/>
+          </w:rPr>
+          <w:tab/>
+        </w:r>
+        <w:r>
+          <w:rPr>
+            <w:noProof/>
+            <w:webHidden/>
+          </w:rPr>
+          <w:fldChar w:fldCharType="begin"/>
+        </w:r>
+        <w:r>
+          <w:rPr>
+            <w:noProof/>
+            <w:webHidden/>
+          </w:rPr>
+          <w:instrText xml:space="preserve"> PAGEREF _Toc518077193 \h </w:instrText>
+        </w:r>
+        <w:r>
+          <w:rPr>
+            <w:noProof/>
+            <w:webHidden/>
+          </w:rPr>
+        </w:r>
+        <w:r>
+          <w:rPr>
+            <w:noProof/>
+            <w:webHidden/>
+          </w:rPr>
+          <w:fldChar w:fldCharType="separate"/>
+        </w:r>
+        <w:r>
+          <w:rPr>
+            <w:noProof/>
+            <w:webHidden/>
+          </w:rPr>
+          <w:t>20</w:t>
+        </w:r>
+        <w:r>
+          <w:rPr>
+            <w:noProof/>
+            <w:webHidden/>
+          </w:rPr>
+          <w:fldChar w:fldCharType="end"/>
+        </w:r>
+      </w:hyperlink>
+    </w:p>
+    <w:p>
+      <w:pPr>
+        <w:pStyle w:val="Tabledesillustrations"/>
+        <w:tabs>
+          <w:tab w:val="right" w:leader="dot" w:pos="9736"/>
+        </w:tabs>
+        <w:spacing w:line="360" w:lineRule="auto"/>
+        <w:rPr>
+          <w:rFonts w:asciiTheme="minorHAnsi" w:eastAsiaTheme="minorEastAsia" w:hAnsiTheme="minorHAnsi"/>
+          <w:noProof/>
+          <w:lang w:eastAsia="fr-FR"/>
+        </w:rPr>
+      </w:pPr>
+      <w:hyperlink w:anchor="_Toc518077194" w:history="1">
+        <w:r>
+          <w:rPr>
+            <w:rStyle w:val="Lienhypertexte"/>
+            <w:noProof/>
+          </w:rPr>
+          <w:t>Figure VIII. 11 : fonction JS de …………… ??????????</w:t>
+        </w:r>
+        <w:r>
+          <w:rPr>
+            <w:noProof/>
+            <w:webHidden/>
+          </w:rPr>
+          <w:tab/>
+        </w:r>
+        <w:r>
+          <w:rPr>
+            <w:noProof/>
+            <w:webHidden/>
+          </w:rPr>
+          <w:fldChar w:fldCharType="begin"/>
+        </w:r>
+        <w:r>
+          <w:rPr>
+            <w:noProof/>
+            <w:webHidden/>
+          </w:rPr>
+          <w:instrText xml:space="preserve"> PAGEREF _Toc518077194 \h </w:instrText>
+        </w:r>
+        <w:r>
+          <w:rPr>
+            <w:noProof/>
+            <w:webHidden/>
+          </w:rPr>
+        </w:r>
+        <w:r>
+          <w:rPr>
+            <w:noProof/>
+            <w:webHidden/>
+          </w:rPr>
+          <w:fldChar w:fldCharType="separate"/>
+        </w:r>
+        <w:r>
+          <w:rPr>
+            <w:noProof/>
+            <w:webHidden/>
+          </w:rPr>
+          <w:t>21</w:t>
+        </w:r>
+        <w:r>
+          <w:rPr>
+            <w:noProof/>
+            <w:webHidden/>
+          </w:rPr>
+          <w:fldChar w:fldCharType="end"/>
+        </w:r>
+      </w:hyperlink>
+    </w:p>
+    <w:p>
+      <w:pPr>
+        <w:pStyle w:val="Tabledesillustrations"/>
+        <w:tabs>
+          <w:tab w:val="right" w:leader="dot" w:pos="9736"/>
+        </w:tabs>
+        <w:spacing w:line="360" w:lineRule="auto"/>
+        <w:rPr>
+          <w:rFonts w:asciiTheme="minorHAnsi" w:eastAsiaTheme="minorEastAsia" w:hAnsiTheme="minorHAnsi"/>
+          <w:noProof/>
+          <w:lang w:eastAsia="fr-FR"/>
+        </w:rPr>
+      </w:pPr>
+      <w:hyperlink w:anchor="_Toc518077195" w:history="1">
+        <w:r>
+          <w:rPr>
+            <w:rStyle w:val="Lienhypertexte"/>
+            <w:noProof/>
+          </w:rPr>
+          <w:t>Figure VIII. 12 : code HTML relatif au champ Message du formulaire</w:t>
+        </w:r>
+        <w:r>
+          <w:rPr>
+            <w:noProof/>
+            <w:webHidden/>
+          </w:rPr>
+          <w:tab/>
+        </w:r>
+        <w:r>
+          <w:rPr>
+            <w:noProof/>
+            <w:webHidden/>
+          </w:rPr>
+          <w:fldChar w:fldCharType="begin"/>
+        </w:r>
+        <w:r>
+          <w:rPr>
+            <w:noProof/>
+            <w:webHidden/>
+          </w:rPr>
+          <w:instrText xml:space="preserve"> PAGEREF _Toc518077195 \h </w:instrText>
+        </w:r>
+        <w:r>
+          <w:rPr>
+            <w:noProof/>
+            <w:webHidden/>
+          </w:rPr>
+        </w:r>
+        <w:r>
+          <w:rPr>
+            <w:noProof/>
+            <w:webHidden/>
+          </w:rPr>
+          <w:fldChar w:fldCharType="separate"/>
+        </w:r>
+        <w:r>
+          <w:rPr>
+            <w:noProof/>
+            <w:webHidden/>
+          </w:rPr>
+          <w:t>21</w:t>
+        </w:r>
+        <w:r>
+          <w:rPr>
+            <w:noProof/>
+            <w:webHidden/>
+          </w:rPr>
+          <w:fldChar w:fldCharType="end"/>
+        </w:r>
+      </w:hyperlink>
+    </w:p>
+    <w:p>
+      <w:pPr>
+        <w:pStyle w:val="Tabledesillustrations"/>
+        <w:tabs>
+          <w:tab w:val="right" w:leader="dot" w:pos="9736"/>
+        </w:tabs>
+        <w:spacing w:line="360" w:lineRule="auto"/>
+        <w:rPr>
+          <w:rFonts w:asciiTheme="minorHAnsi" w:eastAsiaTheme="minorEastAsia" w:hAnsiTheme="minorHAnsi"/>
+          <w:noProof/>
+          <w:lang w:eastAsia="fr-FR"/>
+        </w:rPr>
+      </w:pPr>
+      <w:hyperlink w:anchor="_Toc518077196" w:history="1">
+        <w:r>
+          <w:rPr>
+            <w:rStyle w:val="Lienhypertexte"/>
+            <w:noProof/>
+          </w:rPr>
+          <w:t>Figure VIII. 13 : fonction JS de vérification du champ Message du formulaire</w:t>
+        </w:r>
+        <w:r>
+          <w:rPr>
+            <w:noProof/>
+            <w:webHidden/>
+          </w:rPr>
+          <w:tab/>
+        </w:r>
+        <w:r>
+          <w:rPr>
+            <w:noProof/>
+            <w:webHidden/>
+          </w:rPr>
+          <w:fldChar w:fldCharType="begin"/>
+        </w:r>
+        <w:r>
+          <w:rPr>
+            <w:noProof/>
+            <w:webHidden/>
+          </w:rPr>
+          <w:instrText xml:space="preserve"> PAGEREF _Toc518077196 \h </w:instrText>
+        </w:r>
+        <w:r>
+          <w:rPr>
+            <w:noProof/>
+            <w:webHidden/>
+          </w:rPr>
+        </w:r>
+        <w:r>
+          <w:rPr>
+            <w:noProof/>
+            <w:webHidden/>
+          </w:rPr>
+          <w:fldChar w:fldCharType="separate"/>
+        </w:r>
+        <w:r>
+          <w:rPr>
+            <w:noProof/>
+            <w:webHidden/>
+          </w:rPr>
+          <w:t>21</w:t>
+        </w:r>
+        <w:r>
+          <w:rPr>
+            <w:noProof/>
+            <w:webHidden/>
+          </w:rPr>
+          <w:fldChar w:fldCharType="end"/>
+        </w:r>
+      </w:hyperlink>
+    </w:p>
+    <w:p>
+      <w:pPr>
+        <w:pStyle w:val="Tabledesillustrations"/>
+        <w:tabs>
+          <w:tab w:val="right" w:leader="dot" w:pos="9736"/>
+        </w:tabs>
+        <w:spacing w:line="360" w:lineRule="auto"/>
+        <w:rPr>
+          <w:rFonts w:asciiTheme="minorHAnsi" w:eastAsiaTheme="minorEastAsia" w:hAnsiTheme="minorHAnsi"/>
+          <w:noProof/>
+          <w:lang w:eastAsia="fr-FR"/>
+        </w:rPr>
+      </w:pPr>
+      <w:hyperlink w:anchor="_Toc518077197" w:history="1">
+        <w:r>
+          <w:rPr>
+            <w:rStyle w:val="Lienhypertexte"/>
+            <w:noProof/>
+          </w:rPr>
+          <w:t>Figure VIII. 14 : code HTML relatif au champ Catégorie du formulaire</w:t>
+        </w:r>
+        <w:r>
+          <w:rPr>
+            <w:noProof/>
+            <w:webHidden/>
+          </w:rPr>
+          <w:tab/>
+        </w:r>
+        <w:r>
+          <w:rPr>
+            <w:noProof/>
+            <w:webHidden/>
+          </w:rPr>
+          <w:fldChar w:fldCharType="begin"/>
+        </w:r>
+        <w:r>
+          <w:rPr>
+            <w:noProof/>
+            <w:webHidden/>
+          </w:rPr>
+          <w:instrText xml:space="preserve"> PAGEREF _Toc518077197 \h </w:instrText>
+        </w:r>
+        <w:r>
+          <w:rPr>
+            <w:noProof/>
+            <w:webHidden/>
+          </w:rPr>
+        </w:r>
+        <w:r>
+          <w:rPr>
+            <w:noProof/>
+            <w:webHidden/>
+          </w:rPr>
+          <w:fldChar w:fldCharType="separate"/>
+        </w:r>
+        <w:r>
+          <w:rPr>
+            <w:noProof/>
+            <w:webHidden/>
+          </w:rPr>
+          <w:t>22</w:t>
+        </w:r>
+        <w:r>
+          <w:rPr>
+            <w:noProof/>
+            <w:webHidden/>
+          </w:rPr>
+          <w:fldChar w:fldCharType="end"/>
+        </w:r>
+      </w:hyperlink>
+    </w:p>
+    <w:p>
+      <w:pPr>
+        <w:pStyle w:val="Tabledesillustrations"/>
+        <w:tabs>
+          <w:tab w:val="right" w:leader="dot" w:pos="9736"/>
+        </w:tabs>
+        <w:spacing w:line="360" w:lineRule="auto"/>
+        <w:rPr>
+          <w:rFonts w:asciiTheme="minorHAnsi" w:eastAsiaTheme="minorEastAsia" w:hAnsiTheme="minorHAnsi"/>
+          <w:noProof/>
+          <w:lang w:eastAsia="fr-FR"/>
+        </w:rPr>
+      </w:pPr>
+      <w:hyperlink w:anchor="_Toc518077198" w:history="1">
+        <w:r>
+          <w:rPr>
+            <w:rStyle w:val="Lienhypertexte"/>
+            <w:noProof/>
+          </w:rPr>
+          <w:t>Figure VIII. 15 : fonction JS de vérification du champ Catégorie du formulaire</w:t>
+        </w:r>
+        <w:r>
+          <w:rPr>
+            <w:noProof/>
+            <w:webHidden/>
+          </w:rPr>
+          <w:tab/>
+        </w:r>
+        <w:r>
+          <w:rPr>
+            <w:noProof/>
+            <w:webHidden/>
+          </w:rPr>
+          <w:fldChar w:fldCharType="begin"/>
+        </w:r>
+        <w:r>
+          <w:rPr>
+            <w:noProof/>
+            <w:webHidden/>
+          </w:rPr>
+          <w:instrText xml:space="preserve"> PAGEREF _Toc518077198 \h </w:instrText>
+        </w:r>
+        <w:r>
+          <w:rPr>
+            <w:noProof/>
+            <w:webHidden/>
+          </w:rPr>
+        </w:r>
+        <w:r>
+          <w:rPr>
+            <w:noProof/>
+            <w:webHidden/>
+          </w:rPr>
+          <w:fldChar w:fldCharType="separate"/>
+        </w:r>
+        <w:r>
+          <w:rPr>
+            <w:noProof/>
+            <w:webHidden/>
+          </w:rPr>
+          <w:t>22</w:t>
+        </w:r>
+        <w:r>
+          <w:rPr>
+            <w:noProof/>
+            <w:webHidden/>
+          </w:rPr>
+          <w:fldChar w:fldCharType="end"/>
+        </w:r>
+      </w:hyperlink>
+    </w:p>
+    <w:p>
+      <w:pPr>
+        <w:pStyle w:val="Tabledesillustrations"/>
+        <w:tabs>
+          <w:tab w:val="right" w:leader="dot" w:pos="9736"/>
+        </w:tabs>
+        <w:spacing w:line="360" w:lineRule="auto"/>
+        <w:rPr>
+          <w:rFonts w:asciiTheme="minorHAnsi" w:eastAsiaTheme="minorEastAsia" w:hAnsiTheme="minorHAnsi"/>
+          <w:noProof/>
+          <w:lang w:eastAsia="fr-FR"/>
+        </w:rPr>
+      </w:pPr>
+      <w:hyperlink w:anchor="_Toc518077199" w:history="1">
+        <w:r>
+          <w:rPr>
+            <w:rStyle w:val="Lienhypertexte"/>
+            <w:noProof/>
+          </w:rPr>
+          <w:t>Figure VIII. 16 : code HTML relatif à l’envoi du formulaire</w:t>
+        </w:r>
+        <w:r>
+          <w:rPr>
+            <w:noProof/>
+            <w:webHidden/>
+          </w:rPr>
+          <w:tab/>
+        </w:r>
+        <w:r>
+          <w:rPr>
+            <w:noProof/>
+            <w:webHidden/>
+          </w:rPr>
+          <w:fldChar w:fldCharType="begin"/>
+        </w:r>
+        <w:r>
+          <w:rPr>
+            <w:noProof/>
+            <w:webHidden/>
+          </w:rPr>
+          <w:instrText xml:space="preserve"> PAGEREF _Toc518077199 \h </w:instrText>
+        </w:r>
+        <w:r>
+          <w:rPr>
+            <w:noProof/>
+            <w:webHidden/>
+          </w:rPr>
+        </w:r>
+        <w:r>
+          <w:rPr>
+            <w:noProof/>
+            <w:webHidden/>
+          </w:rPr>
+          <w:fldChar w:fldCharType="separate"/>
+        </w:r>
+        <w:r>
+          <w:rPr>
+            <w:noProof/>
+            <w:webHidden/>
+          </w:rPr>
+          <w:t>23</w:t>
+        </w:r>
+        <w:r>
+          <w:rPr>
+            <w:noProof/>
+            <w:webHidden/>
+          </w:rPr>
+          <w:fldChar w:fldCharType="end"/>
+        </w:r>
+      </w:hyperlink>
+    </w:p>
+    <w:p>
+      <w:pPr>
+        <w:pStyle w:val="Tabledesillustrations"/>
+        <w:tabs>
+          <w:tab w:val="right" w:leader="dot" w:pos="9736"/>
+        </w:tabs>
+        <w:spacing w:line="360" w:lineRule="auto"/>
+        <w:rPr>
+          <w:rFonts w:asciiTheme="minorHAnsi" w:eastAsiaTheme="minorEastAsia" w:hAnsiTheme="minorHAnsi"/>
+          <w:noProof/>
+          <w:lang w:eastAsia="fr-FR"/>
+        </w:rPr>
+      </w:pPr>
+      <w:hyperlink w:anchor="_Toc518077200" w:history="1">
+        <w:r>
+          <w:rPr>
+            <w:rStyle w:val="Lienhypertexte"/>
+            <w:noProof/>
+          </w:rPr>
+          <w:t>Figure VIII. 17 : fonction JS de vérification du formulaire avant envoi</w:t>
+        </w:r>
+        <w:r>
+          <w:rPr>
+            <w:noProof/>
+            <w:webHidden/>
+          </w:rPr>
+          <w:tab/>
+        </w:r>
+        <w:r>
+          <w:rPr>
+            <w:noProof/>
+            <w:webHidden/>
+          </w:rPr>
+          <w:fldChar w:fldCharType="begin"/>
+        </w:r>
+        <w:r>
+          <w:rPr>
+            <w:noProof/>
+            <w:webHidden/>
+          </w:rPr>
+          <w:instrText xml:space="preserve"> PAGEREF _Toc518077200 \h </w:instrText>
+        </w:r>
+        <w:r>
+          <w:rPr>
+            <w:noProof/>
+            <w:webHidden/>
+          </w:rPr>
+        </w:r>
+        <w:r>
+          <w:rPr>
+            <w:noProof/>
+            <w:webHidden/>
+          </w:rPr>
+          <w:fldChar w:fldCharType="separate"/>
+        </w:r>
+        <w:r>
+          <w:rPr>
+            <w:noProof/>
+            <w:webHidden/>
+          </w:rPr>
+          <w:t>23</w:t>
+        </w:r>
+        <w:r>
+          <w:rPr>
+            <w:noProof/>
+            <w:webHidden/>
+          </w:rPr>
+          <w:fldChar w:fldCharType="end"/>
+        </w:r>
+      </w:hyperlink>
+    </w:p>
+    <w:p>
+      <w:pPr>
+        <w:pStyle w:val="AvenirParagraphe"/>
+        <w:spacing w:line="360" w:lineRule="auto"/>
+      </w:pPr>
+      <w:r>
+        <w:fldChar w:fldCharType="end"/>
+      </w:r>
     </w:p>
     <w:p>
       <w:pPr>
@@ -1037,6 +2599,8 @@
         <w:pStyle w:val="AvenirTitre0"/>
       </w:pPr>
       <w:bookmarkStart w:id="2" w:name="_Toc518074919"/>
+      <w:bookmarkStart w:id="3" w:name="_GoBack"/>
+      <w:bookmarkEnd w:id="3"/>
       <w:r>
         <w:lastRenderedPageBreak/>
         <w:t>Table des matières</w:t>
@@ -5928,7 +7492,7 @@
       <w:pPr>
         <w:pStyle w:val="AvenirTitre0"/>
       </w:pPr>
-      <w:bookmarkStart w:id="3" w:name="_Toc518074920"/>
+      <w:bookmarkStart w:id="4" w:name="_Toc518074920"/>
       <w:r>
         <w:lastRenderedPageBreak/>
         <w:t>I</w:t>
@@ -5939,7 +7503,7 @@
       <w:r>
         <w:t>Introduction</w:t>
       </w:r>
-      <w:bookmarkEnd w:id="3"/>
+      <w:bookmarkEnd w:id="4"/>
     </w:p>
     <w:p>
       <w:pPr>
@@ -5948,7 +7512,7 @@
           <w:rFonts w:ascii="Avenir LT Std 55 Roman" w:hAnsi="Avenir LT Std 55 Roman"/>
         </w:rPr>
       </w:pPr>
-      <w:bookmarkStart w:id="4" w:name="_Toc518074921"/>
+      <w:bookmarkStart w:id="5" w:name="_Toc518074921"/>
       <w:r>
         <w:rPr>
           <w:rFonts w:ascii="Avenir LT Std 55 Roman" w:hAnsi="Avenir LT Std 55 Roman"/>
@@ -5961,7 +7525,7 @@
         </w:rPr>
         <w:t>Préambule</w:t>
       </w:r>
-      <w:bookmarkEnd w:id="4"/>
+      <w:bookmarkEnd w:id="5"/>
     </w:p>
     <w:p>
       <w:pPr>
@@ -6012,7 +7576,7 @@
           <w:rFonts w:ascii="Avenir LT Std 55 Roman" w:hAnsi="Avenir LT Std 55 Roman"/>
         </w:rPr>
       </w:pPr>
-      <w:bookmarkStart w:id="5" w:name="_Toc518074922"/>
+      <w:bookmarkStart w:id="6" w:name="_Toc518074922"/>
       <w:r>
         <w:rPr>
           <w:rFonts w:ascii="Avenir LT Std 55 Roman" w:hAnsi="Avenir LT Std 55 Roman"/>
@@ -6025,7 +7589,7 @@
         </w:rPr>
         <w:t>Motivation</w:t>
       </w:r>
-      <w:bookmarkEnd w:id="5"/>
+      <w:bookmarkEnd w:id="6"/>
     </w:p>
     <w:p>
       <w:pPr>
@@ -6220,7 +7784,7 @@
       <w:pPr>
         <w:pStyle w:val="AvenirTitre0"/>
       </w:pPr>
-      <w:bookmarkStart w:id="6" w:name="_Toc518074923"/>
+      <w:bookmarkStart w:id="7" w:name="_Toc518074923"/>
       <w:r>
         <w:lastRenderedPageBreak/>
         <w:t xml:space="preserve">II. </w:t>
@@ -6228,7 +7792,7 @@
       <w:r>
         <w:t>Présentation du projet</w:t>
       </w:r>
-      <w:bookmarkEnd w:id="6"/>
+      <w:bookmarkEnd w:id="7"/>
     </w:p>
     <w:p>
       <w:pPr>
@@ -6237,7 +7801,7 @@
           <w:rFonts w:ascii="Avenir LT Std 55 Roman" w:hAnsi="Avenir LT Std 55 Roman"/>
         </w:rPr>
       </w:pPr>
-      <w:bookmarkStart w:id="7" w:name="_Toc518074924"/>
+      <w:bookmarkStart w:id="8" w:name="_Toc518074924"/>
       <w:r>
         <w:rPr>
           <w:rFonts w:ascii="Avenir LT Std 55 Roman" w:hAnsi="Avenir LT Std 55 Roman"/>
@@ -6250,7 +7814,7 @@
         </w:rPr>
         <w:t>Objectifs</w:t>
       </w:r>
-      <w:bookmarkEnd w:id="7"/>
+      <w:bookmarkEnd w:id="8"/>
     </w:p>
     <w:p>
       <w:pPr>
@@ -6506,7 +8070,7 @@
           <w:rFonts w:ascii="Avenir LT Std 55 Roman" w:hAnsi="Avenir LT Std 55 Roman"/>
         </w:rPr>
       </w:pPr>
-      <w:bookmarkStart w:id="8" w:name="_Toc518074925"/>
+      <w:bookmarkStart w:id="9" w:name="_Toc518074925"/>
       <w:r>
         <w:rPr>
           <w:rFonts w:ascii="Avenir LT Std 55 Roman" w:hAnsi="Avenir LT Std 55 Roman"/>
@@ -6519,7 +8083,7 @@
         </w:rPr>
         <w:t>Démarches</w:t>
       </w:r>
-      <w:bookmarkEnd w:id="8"/>
+      <w:bookmarkEnd w:id="9"/>
     </w:p>
     <w:p>
       <w:pPr>
@@ -6692,48 +8256,27 @@
     </w:p>
     <w:p>
       <w:pPr>
-        <w:pStyle w:val="AvenirParagraphe"/>
-        <w:ind w:left="0"/>
-        <w:jc w:val="center"/>
-        <w:rPr>
-          <w:color w:val="808080" w:themeColor="background1" w:themeShade="80"/>
-          <w:sz w:val="22"/>
-        </w:rPr>
-      </w:pPr>
-      <w:r>
-        <w:rPr>
-          <w:color w:val="808080" w:themeColor="background1" w:themeShade="80"/>
-          <w:sz w:val="22"/>
-        </w:rPr>
+        <w:pStyle w:val="ImageTitre"/>
+      </w:pPr>
+      <w:bookmarkStart w:id="10" w:name="_Toc518077177"/>
+      <w:r>
         <w:t xml:space="preserve">Figure </w:t>
       </w:r>
       <w:r>
-        <w:rPr>
-          <w:color w:val="808080" w:themeColor="background1" w:themeShade="80"/>
-          <w:sz w:val="22"/>
-        </w:rPr>
         <w:t>II</w:t>
       </w:r>
       <w:r>
-        <w:rPr>
-          <w:color w:val="808080" w:themeColor="background1" w:themeShade="80"/>
-          <w:sz w:val="22"/>
-        </w:rPr>
         <w:t xml:space="preserve">.1 : </w:t>
       </w:r>
       <w:r>
-        <w:rPr>
-          <w:rStyle w:val="ImageTitreCar"/>
-          <w:sz w:val="22"/>
-        </w:rPr>
         <w:t>Modèle de formulaire</w:t>
       </w:r>
       <w:r>
-        <w:rPr>
-          <w:color w:val="808080" w:themeColor="background1" w:themeShade="80"/>
-          <w:sz w:val="22"/>
-        </w:rPr>
-        <w:t xml:space="preserve"> HTML  </w:t>
+        <w:t xml:space="preserve"> HTML</w:t>
+      </w:r>
+      <w:bookmarkEnd w:id="10"/>
+      <w:r>
+        <w:t xml:space="preserve">  </w:t>
       </w:r>
     </w:p>
     <w:p>
@@ -6845,7 +8388,7 @@
           <w:rFonts w:ascii="Avenir LT Std 55 Roman" w:hAnsi="Avenir LT Std 55 Roman"/>
         </w:rPr>
       </w:pPr>
-      <w:bookmarkStart w:id="9" w:name="_Toc518074926"/>
+      <w:bookmarkStart w:id="11" w:name="_Toc518074926"/>
       <w:r>
         <w:rPr>
           <w:rFonts w:ascii="Avenir LT Std 55 Roman" w:hAnsi="Avenir LT Std 55 Roman"/>
@@ -6858,7 +8401,7 @@
         </w:rPr>
         <w:t>Environnement</w:t>
       </w:r>
-      <w:bookmarkEnd w:id="9"/>
+      <w:bookmarkEnd w:id="11"/>
     </w:p>
     <w:p>
       <w:pPr>
@@ -6919,7 +8462,7 @@
       <w:pPr>
         <w:pStyle w:val="AvenirTitre0"/>
       </w:pPr>
-      <w:bookmarkStart w:id="10" w:name="_Toc518074927"/>
+      <w:bookmarkStart w:id="12" w:name="_Toc518074927"/>
       <w:r>
         <w:lastRenderedPageBreak/>
         <w:t xml:space="preserve">III. </w:t>
@@ -6927,7 +8470,7 @@
       <w:r>
         <w:t>Méthodes de travail</w:t>
       </w:r>
-      <w:bookmarkEnd w:id="10"/>
+      <w:bookmarkEnd w:id="12"/>
     </w:p>
     <w:p>
       <w:pPr>
@@ -6943,7 +8486,7 @@
           <w:rFonts w:ascii="Avenir LT Std 55 Roman" w:hAnsi="Avenir LT Std 55 Roman"/>
         </w:rPr>
       </w:pPr>
-      <w:bookmarkStart w:id="11" w:name="_Toc518074928"/>
+      <w:bookmarkStart w:id="13" w:name="_Toc518074928"/>
       <w:r>
         <w:rPr>
           <w:rFonts w:ascii="Avenir LT Std 55 Roman" w:hAnsi="Avenir LT Std 55 Roman"/>
@@ -6962,7 +8505,7 @@
         </w:rPr>
         <w:t>suivi de modifications</w:t>
       </w:r>
-      <w:bookmarkEnd w:id="11"/>
+      <w:bookmarkEnd w:id="13"/>
     </w:p>
     <w:p>
       <w:pPr>
@@ -7015,14 +8558,14 @@
           <w:rFonts w:ascii="Avenir LT Std 55 Roman" w:hAnsi="Avenir LT Std 55 Roman"/>
         </w:rPr>
       </w:pPr>
-      <w:bookmarkStart w:id="12" w:name="_Toc518074929"/>
+      <w:bookmarkStart w:id="14" w:name="_Toc518074929"/>
       <w:r>
         <w:rPr>
           <w:rFonts w:ascii="Avenir LT Std 55 Roman" w:hAnsi="Avenir LT Std 55 Roman"/>
         </w:rPr>
         <w:t>III. 2) Diagramme de Gantt</w:t>
       </w:r>
-      <w:bookmarkEnd w:id="12"/>
+      <w:bookmarkEnd w:id="14"/>
     </w:p>
     <w:p>
       <w:pPr>
@@ -7065,11 +8608,8 @@
       <w:pPr>
         <w:pStyle w:val="AvenirParagraphe"/>
         <w:ind w:left="0"/>
-        <w:jc w:val="center"/>
-        <w:rPr>
-          <w:rStyle w:val="ImageTitreCar"/>
-        </w:rPr>
-      </w:pPr>
+      </w:pPr>
+      <w:bookmarkStart w:id="15" w:name="_Toc518077083"/>
       <w:r>
         <w:rPr>
           <w:noProof/>
@@ -7117,16 +8657,27 @@
           </wp:inline>
         </w:drawing>
       </w:r>
-      <w:r>
-        <w:rPr>
-          <w:rStyle w:val="ImageTitreCar"/>
-        </w:rPr>
+      <w:bookmarkEnd w:id="15"/>
+    </w:p>
+    <w:p>
+      <w:pPr>
+        <w:pStyle w:val="ImageTitre"/>
+      </w:pPr>
+      <w:bookmarkStart w:id="16" w:name="_Toc518077178"/>
+      <w:r>
         <w:t>Figure III.1 : Diagramme de Gantt du projet</w:t>
       </w:r>
-    </w:p>
-    <w:p>
-      <w:pPr>
-        <w:pStyle w:val="AvenirParagraphe"/>
+      <w:bookmarkEnd w:id="16"/>
+    </w:p>
+    <w:p>
+      <w:pPr>
+        <w:pStyle w:val="AvenirParagraphe"/>
+        <w:ind w:left="0"/>
+        <w:jc w:val="center"/>
+        <w:rPr>
+          <w:color w:val="808080" w:themeColor="background1" w:themeShade="80"/>
+          <w:sz w:val="22"/>
+        </w:rPr>
       </w:pPr>
     </w:p>
     <w:p>
@@ -7157,7 +8708,7 @@
           <w:rFonts w:ascii="Avenir LT Std 55 Roman" w:hAnsi="Avenir LT Std 55 Roman"/>
         </w:rPr>
       </w:pPr>
-      <w:bookmarkStart w:id="13" w:name="_Toc518074930"/>
+      <w:bookmarkStart w:id="17" w:name="_Toc518074930"/>
       <w:r>
         <w:rPr>
           <w:rFonts w:ascii="Avenir LT Std 55 Roman" w:hAnsi="Avenir LT Std 55 Roman"/>
@@ -7165,7 +8716,7 @@
         <w:lastRenderedPageBreak/>
         <w:t>III. 3) Git</w:t>
       </w:r>
-      <w:bookmarkEnd w:id="13"/>
+      <w:bookmarkEnd w:id="17"/>
     </w:p>
     <w:p>
       <w:pPr>
@@ -7174,14 +8725,14 @@
           <w:rFonts w:ascii="Avenir LT Std 55 Roman" w:hAnsi="Avenir LT Std 55 Roman"/>
         </w:rPr>
       </w:pPr>
-      <w:bookmarkStart w:id="14" w:name="_Toc518074931"/>
+      <w:bookmarkStart w:id="18" w:name="_Toc518074931"/>
       <w:r>
         <w:rPr>
           <w:rFonts w:ascii="Avenir LT Std 55 Roman" w:hAnsi="Avenir LT Std 55 Roman"/>
         </w:rPr>
         <w:t>III. 3) a. Fonctionnement</w:t>
       </w:r>
-      <w:bookmarkEnd w:id="14"/>
+      <w:bookmarkEnd w:id="18"/>
     </w:p>
     <w:p>
       <w:pPr>
@@ -7301,12 +8852,14 @@
       <w:pPr>
         <w:pStyle w:val="ImageTitre"/>
       </w:pPr>
+      <w:bookmarkStart w:id="19" w:name="_Toc518077179"/>
       <w:r>
         <w:t xml:space="preserve">Figure III.2 : </w:t>
       </w:r>
       <w:r>
         <w:t>Fonctionnement d’un logiciel de gestion de version</w:t>
       </w:r>
+      <w:bookmarkEnd w:id="19"/>
     </w:p>
     <w:p>
       <w:pPr>
@@ -7320,7 +8873,7 @@
           <w:rFonts w:ascii="Avenir LT Std 55 Roman" w:hAnsi="Avenir LT Std 55 Roman"/>
         </w:rPr>
       </w:pPr>
-      <w:bookmarkStart w:id="15" w:name="_Toc518074932"/>
+      <w:bookmarkStart w:id="20" w:name="_Toc518074932"/>
       <w:r>
         <w:rPr>
           <w:rFonts w:ascii="Avenir LT Std 55 Roman" w:hAnsi="Avenir LT Std 55 Roman"/>
@@ -7333,7 +8886,7 @@
         </w:rPr>
         <w:t>vantages</w:t>
       </w:r>
-      <w:bookmarkEnd w:id="15"/>
+      <w:bookmarkEnd w:id="20"/>
     </w:p>
     <w:p>
       <w:pPr>
@@ -7610,7 +9163,7 @@
       <w:pPr>
         <w:pStyle w:val="AvenirTitre0"/>
       </w:pPr>
-      <w:bookmarkStart w:id="16" w:name="_Toc518074933"/>
+      <w:bookmarkStart w:id="21" w:name="_Toc518074933"/>
       <w:r>
         <w:lastRenderedPageBreak/>
         <w:t xml:space="preserve">IV. </w:t>
@@ -7618,19 +9171,29 @@
       <w:r>
         <w:t>Tutoriel HTML</w:t>
       </w:r>
-      <w:bookmarkEnd w:id="16"/>
+      <w:bookmarkEnd w:id="21"/>
       <w:r>
         <w:t xml:space="preserve"> </w:t>
       </w:r>
     </w:p>
     <w:p>
       <w:pPr>
-        <w:pStyle w:val="ImageTitre"/>
-      </w:pPr>
-      <w:r>
+        <w:pStyle w:val="AvenirParagraphe"/>
+        <w:jc w:val="center"/>
+        <w:rPr>
+          <w:color w:val="A6A6A6" w:themeColor="background1" w:themeShade="A6"/>
+        </w:rPr>
+      </w:pPr>
+      <w:r>
+        <w:rPr>
+          <w:color w:val="A6A6A6" w:themeColor="background1" w:themeShade="A6"/>
+        </w:rPr>
         <w:t>réalisé par Juliette Naudin</w:t>
       </w:r>
       <w:r>
+        <w:rPr>
+          <w:color w:val="A6A6A6" w:themeColor="background1" w:themeShade="A6"/>
+        </w:rPr>
         <w:t xml:space="preserve"> pour Nahel Chazot</w:t>
       </w:r>
     </w:p>
@@ -7665,14 +9228,14 @@
           <w:rFonts w:ascii="Avenir LT Std 55 Roman" w:hAnsi="Avenir LT Std 55 Roman"/>
         </w:rPr>
       </w:pPr>
-      <w:bookmarkStart w:id="17" w:name="_Toc518074934"/>
+      <w:bookmarkStart w:id="22" w:name="_Toc518074934"/>
       <w:r>
         <w:rPr>
           <w:rFonts w:ascii="Avenir LT Std 55 Roman" w:hAnsi="Avenir LT Std 55 Roman"/>
         </w:rPr>
         <w:t>IV. 1) Démarrage</w:t>
       </w:r>
-      <w:bookmarkEnd w:id="17"/>
+      <w:bookmarkEnd w:id="22"/>
     </w:p>
     <w:p>
       <w:pPr>
@@ -7813,12 +9376,21 @@
           <w:sz w:val="22"/>
         </w:rPr>
       </w:pPr>
+      <w:bookmarkStart w:id="23" w:name="_Toc518077180"/>
       <w:r>
         <w:rPr>
           <w:rStyle w:val="AvenirParagrapheCar"/>
           <w:sz w:val="22"/>
         </w:rPr>
-        <w:t xml:space="preserve">Figure IV.1 : Fichier d’extension .html </w:t>
+        <w:t>Figure IV.1 : Fichier d’extension .html</w:t>
+      </w:r>
+      <w:bookmarkEnd w:id="23"/>
+      <w:r>
+        <w:rPr>
+          <w:rStyle w:val="AvenirParagrapheCar"/>
+          <w:sz w:val="22"/>
+        </w:rPr>
+        <w:t xml:space="preserve"> </w:t>
       </w:r>
     </w:p>
     <w:p>
@@ -7829,7 +9401,7 @@
           <w:sz w:val="32"/>
         </w:rPr>
       </w:pPr>
-      <w:bookmarkStart w:id="18" w:name="_Toc518074935"/>
+      <w:bookmarkStart w:id="24" w:name="_Toc518074935"/>
       <w:r>
         <w:rPr>
           <w:rStyle w:val="AvenirParagrapheCar"/>
@@ -7837,7 +9409,7 @@
         </w:rPr>
         <w:t>IV. 2) Balises</w:t>
       </w:r>
-      <w:bookmarkEnd w:id="18"/>
+      <w:bookmarkEnd w:id="24"/>
     </w:p>
     <w:p>
       <w:pPr>
@@ -7870,7 +9442,7 @@
           <w:sz w:val="28"/>
         </w:rPr>
       </w:pPr>
-      <w:bookmarkStart w:id="19" w:name="_Toc518074936"/>
+      <w:bookmarkStart w:id="25" w:name="_Toc518074936"/>
       <w:r>
         <w:rPr>
           <w:rStyle w:val="AvenirParagrapheCar"/>
@@ -7885,7 +9457,7 @@
         </w:rPr>
         <w:t>Type</w:t>
       </w:r>
-      <w:bookmarkEnd w:id="19"/>
+      <w:bookmarkEnd w:id="25"/>
     </w:p>
     <w:p>
       <w:pPr>
@@ -8004,7 +9576,7 @@
           <w:sz w:val="28"/>
         </w:rPr>
       </w:pPr>
-      <w:bookmarkStart w:id="20" w:name="_Toc518074937"/>
+      <w:bookmarkStart w:id="26" w:name="_Toc518074937"/>
       <w:r>
         <w:rPr>
           <w:rStyle w:val="AvenirParagrapheCar"/>
@@ -8012,7 +9584,7 @@
         </w:rPr>
         <w:t>IV. 2) b) Syntaxe</w:t>
       </w:r>
-      <w:bookmarkEnd w:id="20"/>
+      <w:bookmarkEnd w:id="26"/>
     </w:p>
     <w:p>
       <w:pPr>
@@ -8323,7 +9895,7 @@
           </mc:Choice>
           <mc:Fallback>
             <w:pict>
-              <v:group w14:anchorId="038706DD" id="Groupe 7" o:spid="_x0000_s1026" style="position:absolute;margin-left:48.45pt;margin-top:19.9pt;width:348pt;height:27.5pt;z-index:251659264;mso-position-horizontal-relative:margin" coordsize="44199,3492" o:gfxdata="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">
+              <v:group w14:anchorId="0ECDF4EB" id="Groupe 7" o:spid="_x0000_s1026" style="position:absolute;margin-left:48.45pt;margin-top:19.9pt;width:348pt;height:27.5pt;z-index:251659264;mso-position-horizontal-relative:margin" coordsize="44199,3492" o:gfxdata="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">
                 <v:shapetype id="_x0000_t88" coordsize="21600,21600" o:spt="88" adj="1800,10800" path="m,qx10800@0l10800@2qy21600@11,10800@3l10800@1qy,21600e" filled="f">
                   <v:formulas>
                     <v:f eqn="val #0"/>
@@ -8761,12 +10333,21 @@
           <w:sz w:val="22"/>
         </w:rPr>
       </w:pPr>
+      <w:bookmarkStart w:id="27" w:name="_Toc518077181"/>
       <w:r>
         <w:rPr>
           <w:rStyle w:val="AvenirParagrapheCar"/>
           <w:sz w:val="22"/>
         </w:rPr>
-        <w:t xml:space="preserve">Figure IV.2 : Syntaxe d’une balise de type paire </w:t>
+        <w:t>Figure IV.2 : Syntaxe d’une balise de type paire</w:t>
+      </w:r>
+      <w:bookmarkEnd w:id="27"/>
+      <w:r>
+        <w:rPr>
+          <w:rStyle w:val="AvenirParagrapheCar"/>
+          <w:sz w:val="22"/>
+        </w:rPr>
+        <w:t xml:space="preserve"> </w:t>
       </w:r>
     </w:p>
     <w:tbl>
@@ -9140,7 +10721,7 @@
           <w:sz w:val="28"/>
         </w:rPr>
       </w:pPr>
-      <w:bookmarkStart w:id="21" w:name="_Toc518074938"/>
+      <w:bookmarkStart w:id="28" w:name="_Toc518074938"/>
       <w:r>
         <w:rPr>
           <w:rStyle w:val="AvenirParagrapheCar"/>
@@ -9149,7 +10730,7 @@
         <w:lastRenderedPageBreak/>
         <w:t>IV. 2) c) Liste des balises HTML ?</w:t>
       </w:r>
-      <w:bookmarkEnd w:id="21"/>
+      <w:bookmarkEnd w:id="28"/>
     </w:p>
     <w:p>
       <w:pPr>
@@ -9263,14 +10844,14 @@
           <w:rFonts w:ascii="Avenir LT Std 55 Roman" w:hAnsi="Avenir LT Std 55 Roman"/>
         </w:rPr>
       </w:pPr>
-      <w:bookmarkStart w:id="22" w:name="_Toc518074939"/>
+      <w:bookmarkStart w:id="29" w:name="_Toc518074939"/>
       <w:r>
         <w:rPr>
           <w:rFonts w:ascii="Avenir LT Std 55 Roman" w:hAnsi="Avenir LT Std 55 Roman"/>
         </w:rPr>
         <w:t>IV. 3) Structure de base d’une page HTML</w:t>
       </w:r>
-      <w:bookmarkEnd w:id="22"/>
+      <w:bookmarkEnd w:id="29"/>
     </w:p>
     <w:p>
       <w:pPr>
@@ -9284,14 +10865,14 @@
           <w:rFonts w:ascii="Avenir LT Std 55 Roman" w:hAnsi="Avenir LT Std 55 Roman"/>
         </w:rPr>
       </w:pPr>
-      <w:bookmarkStart w:id="23" w:name="_Toc518074940"/>
+      <w:bookmarkStart w:id="30" w:name="_Toc518074940"/>
       <w:r>
         <w:rPr>
           <w:rFonts w:ascii="Avenir LT Std 55 Roman" w:hAnsi="Avenir LT Std 55 Roman"/>
         </w:rPr>
         <w:t>IV. 3) a. La balise &lt;html&gt;</w:t>
       </w:r>
-      <w:bookmarkEnd w:id="23"/>
+      <w:bookmarkEnd w:id="30"/>
     </w:p>
     <w:p>
       <w:pPr>
@@ -9323,7 +10904,7 @@
           <w:rFonts w:ascii="Avenir LT Std 55 Roman" w:hAnsi="Avenir LT Std 55 Roman"/>
         </w:rPr>
       </w:pPr>
-      <w:bookmarkStart w:id="24" w:name="_Toc518074941"/>
+      <w:bookmarkStart w:id="31" w:name="_Toc518074941"/>
       <w:r>
         <w:rPr>
           <w:rFonts w:ascii="Avenir LT Std 55 Roman" w:hAnsi="Avenir LT Std 55 Roman"/>
@@ -9344,7 +10925,7 @@
         </w:rPr>
         <w:t>&gt;</w:t>
       </w:r>
-      <w:bookmarkEnd w:id="24"/>
+      <w:bookmarkEnd w:id="31"/>
     </w:p>
     <w:p>
       <w:pPr>
@@ -9606,14 +11187,14 @@
           <w:rFonts w:ascii="Avenir LT Std 55 Roman" w:hAnsi="Avenir LT Std 55 Roman"/>
         </w:rPr>
       </w:pPr>
-      <w:bookmarkStart w:id="25" w:name="_Toc518074942"/>
+      <w:bookmarkStart w:id="32" w:name="_Toc518074942"/>
       <w:r>
         <w:rPr>
           <w:rFonts w:ascii="Avenir LT Std 55 Roman" w:hAnsi="Avenir LT Std 55 Roman"/>
         </w:rPr>
         <w:t>IV. 3) c. Corps de la page &lt;body&gt;</w:t>
       </w:r>
-      <w:bookmarkEnd w:id="25"/>
+      <w:bookmarkEnd w:id="32"/>
     </w:p>
     <w:p>
       <w:pPr>
@@ -9797,12 +11378,21 @@
         <w:pStyle w:val="ImageTitre"/>
         <w:jc w:val="right"/>
       </w:pPr>
+      <w:bookmarkStart w:id="33" w:name="_Toc518077182"/>
       <w:r>
         <w:rPr>
           <w:rStyle w:val="AvenirParagrapheCar"/>
           <w:sz w:val="22"/>
         </w:rPr>
-        <w:t xml:space="preserve">Figure IV.3 : Insertion d’une image </w:t>
+        <w:t>Figure IV.3 : Insertion d’une image</w:t>
+      </w:r>
+      <w:bookmarkEnd w:id="33"/>
+      <w:r>
+        <w:rPr>
+          <w:rStyle w:val="AvenirParagrapheCar"/>
+          <w:sz w:val="22"/>
+        </w:rPr>
+        <w:t xml:space="preserve"> </w:t>
       </w:r>
     </w:p>
     <w:p>
@@ -10333,7 +11923,7 @@
           </mc:Choice>
           <mc:Fallback>
             <w:pict>
-              <v:roundrect w14:anchorId="0DD5C6C2" id="Rectangle : coins arrondis 24" o:spid="_x0000_s1026" style="position:absolute;margin-left:250.2pt;margin-top:.6pt;width:29.4pt;height:13.8pt;z-index:251670528;visibility:visible;mso-wrap-style:square;mso-width-percent:0;mso-height-percent:0;mso-wrap-distance-left:9pt;mso-wrap-distance-top:0;mso-wrap-distance-right:9pt;mso-wrap-distance-bottom:0;mso-position-horizontal:absolute;mso-position-horizontal-relative:margin;mso-position-vertical:absolute;mso-position-vertical-relative:text;mso-width-percent:0;mso-height-percent:0;mso-width-relative:margin;mso-height-relative:margin;v-text-anchor:middle" arcsize="10923f" o:gfxdata="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" fillcolor="#3494ba [3204]" strokecolor="#1a495c [1604]" strokeweight="1pt">
+              <v:roundrect w14:anchorId="7D15D907" id="Rectangle : coins arrondis 24" o:spid="_x0000_s1026" style="position:absolute;margin-left:250.2pt;margin-top:.6pt;width:29.4pt;height:13.8pt;z-index:251670528;visibility:visible;mso-wrap-style:square;mso-width-percent:0;mso-height-percent:0;mso-wrap-distance-left:9pt;mso-wrap-distance-top:0;mso-wrap-distance-right:9pt;mso-wrap-distance-bottom:0;mso-position-horizontal:absolute;mso-position-horizontal-relative:margin;mso-position-vertical:absolute;mso-position-vertical-relative:text;mso-width-percent:0;mso-height-percent:0;mso-width-relative:margin;mso-height-relative:margin;v-text-anchor:middle" arcsize="10923f" o:gfxdata="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" fillcolor="#3494ba [3204]" strokecolor="#1a495c [1604]" strokeweight="1pt">
                 <v:fill opacity="18247f"/>
                 <v:stroke joinstyle="miter"/>
                 <w10:wrap anchorx="margin"/>
@@ -10451,7 +12041,7 @@
           </mc:Choice>
           <mc:Fallback>
             <w:pict>
-              <v:shapetype w14:anchorId="676702CF" id="_x0000_t117" coordsize="21600,21600" o:spt="117" path="m4353,l17214,r4386,10800l17214,21600r-12861,l,10800xe">
+              <v:shapetype w14:anchorId="43B23363" id="_x0000_t117" coordsize="21600,21600" o:spt="117" path="m4353,l17214,r4386,10800l17214,21600r-12861,l,10800xe">
                 <v:stroke joinstyle="miter"/>
                 <v:path gradientshapeok="t" o:connecttype="rect" textboxrect="4353,0,17214,21600"/>
               </v:shapetype>
@@ -10768,12 +12358,14 @@
       <w:pPr>
         <w:pStyle w:val="ImageTitre"/>
       </w:pPr>
+      <w:bookmarkStart w:id="34" w:name="_Toc518077183"/>
       <w:r>
         <w:t>Figure IV.</w:t>
       </w:r>
       <w:r>
         <w:t>4 : Tableau Noms, Prénoms, Professions</w:t>
       </w:r>
+      <w:bookmarkEnd w:id="34"/>
     </w:p>
     <w:p>
       <w:pPr>
@@ -10797,14 +12389,14 @@
           <w:rFonts w:ascii="Avenir LT Std 55 Roman" w:hAnsi="Avenir LT Std 55 Roman"/>
         </w:rPr>
       </w:pPr>
-      <w:bookmarkStart w:id="26" w:name="_Toc518074943"/>
+      <w:bookmarkStart w:id="35" w:name="_Toc518074943"/>
       <w:r>
         <w:rPr>
           <w:rFonts w:ascii="Avenir LT Std 55 Roman" w:hAnsi="Avenir LT Std 55 Roman"/>
         </w:rPr>
         <w:t>IV. 4) Un site web sans CSS ? Sans… Nahel ?</w:t>
       </w:r>
-      <w:bookmarkEnd w:id="26"/>
+      <w:bookmarkEnd w:id="35"/>
     </w:p>
     <w:p>
       <w:pPr>
@@ -10940,14 +12532,14 @@
           <w:rFonts w:ascii="Avenir LT Std 55 Roman" w:hAnsi="Avenir LT Std 55 Roman"/>
         </w:rPr>
       </w:pPr>
-      <w:bookmarkStart w:id="27" w:name="_Toc518074944"/>
+      <w:bookmarkStart w:id="36" w:name="_Toc518074944"/>
       <w:r>
         <w:rPr>
           <w:rFonts w:ascii="Avenir LT Std 55 Roman" w:hAnsi="Avenir LT Std 55 Roman"/>
         </w:rPr>
         <w:t>IV. 5) Sources du tutoriel</w:t>
       </w:r>
-      <w:bookmarkEnd w:id="27"/>
+      <w:bookmarkEnd w:id="36"/>
     </w:p>
     <w:p>
       <w:pPr>
@@ -11089,7 +12681,7 @@
           <w:szCs w:val="32"/>
         </w:rPr>
       </w:pPr>
-      <w:bookmarkStart w:id="28" w:name="_Toc518074945"/>
+      <w:bookmarkStart w:id="37" w:name="_Toc518074945"/>
       <w:r>
         <w:br w:type="page"/>
       </w:r>
@@ -11108,7 +12700,7 @@
       <w:r>
         <w:t xml:space="preserve"> (JS)</w:t>
       </w:r>
-      <w:bookmarkEnd w:id="28"/>
+      <w:bookmarkEnd w:id="37"/>
     </w:p>
     <w:p>
       <w:pPr>
@@ -11117,7 +12709,7 @@
           <w:rFonts w:ascii="Avenir LT Std 55 Roman" w:hAnsi="Avenir LT Std 55 Roman"/>
         </w:rPr>
       </w:pPr>
-      <w:bookmarkStart w:id="29" w:name="_Toc518074946"/>
+      <w:bookmarkStart w:id="38" w:name="_Toc518074946"/>
       <w:r>
         <w:rPr>
           <w:rFonts w:ascii="Avenir LT Std 55 Roman" w:hAnsi="Avenir LT Std 55 Roman"/>
@@ -11142,7 +12734,7 @@
         </w:rPr>
         <w:t>e correction</w:t>
       </w:r>
-      <w:bookmarkEnd w:id="29"/>
+      <w:bookmarkEnd w:id="38"/>
     </w:p>
     <w:p>
       <w:pPr>
@@ -11151,14 +12743,14 @@
           <w:rFonts w:ascii="Avenir LT Std 55 Roman" w:hAnsi="Avenir LT Std 55 Roman"/>
         </w:rPr>
       </w:pPr>
-      <w:bookmarkStart w:id="30" w:name="_Toc518074947"/>
+      <w:bookmarkStart w:id="39" w:name="_Toc518074947"/>
       <w:r>
         <w:rPr>
           <w:rFonts w:ascii="Avenir LT Std 55 Roman" w:hAnsi="Avenir LT Std 55 Roman"/>
         </w:rPr>
         <w:t>VIII. 1) a. Fonctions pour masquer et afficher un élément</w:t>
       </w:r>
-      <w:bookmarkEnd w:id="30"/>
+      <w:bookmarkEnd w:id="39"/>
     </w:p>
     <w:p>
       <w:pPr>
@@ -11217,6 +12809,7 @@
       <w:pPr>
         <w:pStyle w:val="ImageTitre"/>
       </w:pPr>
+      <w:bookmarkStart w:id="40" w:name="_Toc518077184"/>
       <w:r>
         <w:t>Figure VIII.</w:t>
       </w:r>
@@ -11235,6 +12828,7 @@
       <w:r>
         <w:t xml:space="preserve"> pour masquer et afficher un élément</w:t>
       </w:r>
+      <w:bookmarkEnd w:id="40"/>
     </w:p>
     <w:p>
       <w:pPr>
@@ -11525,7 +13119,7 @@
           <w:rFonts w:ascii="Avenir LT Std 55 Roman" w:hAnsi="Avenir LT Std 55 Roman"/>
         </w:rPr>
       </w:pPr>
-      <w:bookmarkStart w:id="31" w:name="_Toc518074948"/>
+      <w:bookmarkStart w:id="41" w:name="_Toc518074948"/>
       <w:r>
         <w:rPr>
           <w:rFonts w:ascii="Avenir LT Std 55 Roman" w:hAnsi="Avenir LT Std 55 Roman"/>
@@ -11544,7 +13138,7 @@
         </w:rPr>
         <w:t>) b. Cacher les messages de correction</w:t>
       </w:r>
-      <w:bookmarkEnd w:id="31"/>
+      <w:bookmarkEnd w:id="41"/>
     </w:p>
     <w:p>
       <w:pPr>
@@ -11729,6 +13323,7 @@
       <w:pPr>
         <w:pStyle w:val="ImageTitre"/>
       </w:pPr>
+      <w:bookmarkStart w:id="42" w:name="_Toc518077185"/>
       <w:r>
         <w:t>Figure VIII.</w:t>
       </w:r>
@@ -11747,6 +13342,7 @@
       <w:r>
         <w:t>e désactivation des messages de correction</w:t>
       </w:r>
+      <w:bookmarkEnd w:id="42"/>
     </w:p>
     <w:p>
       <w:pPr>
@@ -11948,7 +13544,7 @@
           <w:rFonts w:ascii="Avenir LT Std 55 Roman" w:hAnsi="Avenir LT Std 55 Roman"/>
         </w:rPr>
       </w:pPr>
-      <w:bookmarkStart w:id="32" w:name="_Toc518074949"/>
+      <w:bookmarkStart w:id="43" w:name="_Toc518074949"/>
       <w:r>
         <w:rPr>
           <w:rFonts w:ascii="Avenir LT Std 55 Roman" w:hAnsi="Avenir LT Std 55 Roman"/>
@@ -11973,7 +13569,7 @@
         </w:rPr>
         <w:t xml:space="preserve"> Vérification du nom</w:t>
       </w:r>
-      <w:bookmarkEnd w:id="32"/>
+      <w:bookmarkEnd w:id="43"/>
     </w:p>
     <w:p>
       <w:pPr>
@@ -11982,14 +13578,14 @@
           <w:rFonts w:ascii="Avenir LT Std 55 Roman" w:hAnsi="Avenir LT Std 55 Roman"/>
         </w:rPr>
       </w:pPr>
-      <w:bookmarkStart w:id="33" w:name="_Toc518074950"/>
+      <w:bookmarkStart w:id="44" w:name="_Toc518074950"/>
       <w:r>
         <w:rPr>
           <w:rFonts w:ascii="Avenir LT Std 55 Roman" w:hAnsi="Avenir LT Std 55 Roman"/>
         </w:rPr>
         <w:t>VIII. 2) a. Code HTML</w:t>
       </w:r>
-      <w:bookmarkEnd w:id="33"/>
+      <w:bookmarkEnd w:id="44"/>
     </w:p>
     <w:p>
       <w:pPr>
@@ -12005,7 +13601,7 @@
         <w:pStyle w:val="AvenirParagraphe"/>
         <w:ind w:left="0"/>
       </w:pPr>
-      <w:bookmarkStart w:id="34" w:name="_Toc518074063"/>
+      <w:bookmarkStart w:id="45" w:name="_Toc518074063"/>
       <w:r>
         <w:rPr>
           <w:noProof/>
@@ -12052,12 +13648,13 @@
           </wp:inline>
         </w:drawing>
       </w:r>
-      <w:bookmarkEnd w:id="34"/>
+      <w:bookmarkEnd w:id="45"/>
     </w:p>
     <w:p>
       <w:pPr>
         <w:pStyle w:val="ImageTitre"/>
       </w:pPr>
+      <w:bookmarkStart w:id="46" w:name="_Toc518077186"/>
       <w:r>
         <w:t xml:space="preserve">Figure VIII. 3 : code HTML relatif au champ </w:t>
       </w:r>
@@ -12067,6 +13664,7 @@
       <w:r>
         <w:t>om du formulaire</w:t>
       </w:r>
+      <w:bookmarkEnd w:id="46"/>
     </w:p>
     <w:p>
       <w:pPr>
@@ -12180,7 +13778,7 @@
           <w:rFonts w:ascii="Avenir LT Std 55 Roman" w:hAnsi="Avenir LT Std 55 Roman"/>
         </w:rPr>
       </w:pPr>
-      <w:bookmarkStart w:id="35" w:name="_Toc518074951"/>
+      <w:bookmarkStart w:id="47" w:name="_Toc518074951"/>
       <w:r>
         <w:rPr>
           <w:rFonts w:ascii="Avenir LT Std 55 Roman" w:hAnsi="Avenir LT Std 55 Roman"/>
@@ -12216,7 +13814,7 @@
         </w:rPr>
         <w:t>)</w:t>
       </w:r>
-      <w:bookmarkEnd w:id="35"/>
+      <w:bookmarkEnd w:id="47"/>
     </w:p>
     <w:p>
       <w:pPr>
@@ -12232,7 +13830,7 @@
         <w:ind w:left="0"/>
         <w:jc w:val="center"/>
       </w:pPr>
-      <w:bookmarkStart w:id="36" w:name="_Toc518074065"/>
+      <w:bookmarkStart w:id="48" w:name="_Toc518074065"/>
       <w:r>
         <w:rPr>
           <w:noProof/>
@@ -12286,18 +13884,20 @@
           </wp:inline>
         </w:drawing>
       </w:r>
-      <w:bookmarkEnd w:id="36"/>
+      <w:bookmarkEnd w:id="48"/>
     </w:p>
     <w:p>
       <w:pPr>
         <w:pStyle w:val="ImageTitre"/>
       </w:pPr>
+      <w:bookmarkStart w:id="49" w:name="_Toc518077187"/>
       <w:r>
         <w:t>Figure VIII. 4 : fonction JS de vérification du champ Nom</w:t>
       </w:r>
       <w:r>
         <w:t xml:space="preserve"> du formulaire</w:t>
       </w:r>
+      <w:bookmarkEnd w:id="49"/>
     </w:p>
     <w:p>
       <w:pPr>
@@ -12427,7 +14027,7 @@
           <w:rFonts w:ascii="Avenir LT Std 55 Roman" w:hAnsi="Avenir LT Std 55 Roman"/>
         </w:rPr>
       </w:pPr>
-      <w:bookmarkStart w:id="37" w:name="_Toc518074952"/>
+      <w:bookmarkStart w:id="50" w:name="_Toc518074952"/>
       <w:r>
         <w:rPr>
           <w:rFonts w:ascii="Avenir LT Std 55 Roman" w:hAnsi="Avenir LT Std 55 Roman"/>
@@ -12462,7 +14062,7 @@
         </w:rPr>
         <w:t>)</w:t>
       </w:r>
-      <w:bookmarkEnd w:id="37"/>
+      <w:bookmarkEnd w:id="50"/>
     </w:p>
     <w:p>
       <w:pPr>
@@ -12526,9 +14126,11 @@
       <w:pPr>
         <w:pStyle w:val="ImageTitre"/>
       </w:pPr>
+      <w:bookmarkStart w:id="51" w:name="_Toc518077188"/>
       <w:r>
         <w:t>Figure VIII. 5 : fonction JS de …………… ??????????</w:t>
       </w:r>
+      <w:bookmarkEnd w:id="51"/>
     </w:p>
     <w:p>
       <w:pPr>
@@ -12543,7 +14145,7 @@
           <w:rFonts w:ascii="Avenir LT Std 55 Roman" w:hAnsi="Avenir LT Std 55 Roman"/>
         </w:rPr>
       </w:pPr>
-      <w:bookmarkStart w:id="38" w:name="_Toc518074953"/>
+      <w:bookmarkStart w:id="52" w:name="_Toc518074953"/>
       <w:r>
         <w:rPr>
           <w:rFonts w:ascii="Avenir LT Std 55 Roman" w:hAnsi="Avenir LT Std 55 Roman"/>
@@ -12568,7 +14170,7 @@
         </w:rPr>
         <w:t>mail</w:t>
       </w:r>
-      <w:bookmarkEnd w:id="38"/>
+      <w:bookmarkEnd w:id="52"/>
     </w:p>
     <w:p>
       <w:pPr>
@@ -12577,21 +14179,21 @@
           <w:rFonts w:ascii="Avenir LT Std 55 Roman" w:hAnsi="Avenir LT Std 55 Roman"/>
         </w:rPr>
       </w:pPr>
-      <w:bookmarkStart w:id="39" w:name="_Toc518074954"/>
+      <w:bookmarkStart w:id="53" w:name="_Toc518074954"/>
       <w:r>
         <w:rPr>
           <w:rFonts w:ascii="Avenir LT Std 55 Roman" w:hAnsi="Avenir LT Std 55 Roman"/>
         </w:rPr>
         <w:t>VIII. 3) a. Code HTML</w:t>
       </w:r>
-      <w:bookmarkEnd w:id="39"/>
+      <w:bookmarkEnd w:id="53"/>
     </w:p>
     <w:p>
       <w:pPr>
         <w:pStyle w:val="AvenirParagraphe"/>
         <w:ind w:left="0"/>
       </w:pPr>
-      <w:bookmarkStart w:id="40" w:name="_Toc518074069"/>
+      <w:bookmarkStart w:id="54" w:name="_Toc518074069"/>
       <w:r>
         <w:rPr>
           <w:noProof/>
@@ -12638,15 +14240,17 @@
           </wp:inline>
         </w:drawing>
       </w:r>
-      <w:bookmarkEnd w:id="40"/>
+      <w:bookmarkEnd w:id="54"/>
     </w:p>
     <w:p>
       <w:pPr>
         <w:pStyle w:val="ImageTitre"/>
       </w:pPr>
+      <w:bookmarkStart w:id="55" w:name="_Toc518077189"/>
       <w:r>
         <w:t>Figure VIII. 6 : code HTML relatif au champ Mail du formulaire</w:t>
       </w:r>
+      <w:bookmarkEnd w:id="55"/>
     </w:p>
     <w:p>
       <w:pPr>
@@ -12743,7 +14347,7 @@
           <w:sz w:val="28"/>
         </w:rPr>
       </w:pPr>
-      <w:bookmarkStart w:id="41" w:name="_Toc518074955"/>
+      <w:bookmarkStart w:id="56" w:name="_Toc518074955"/>
       <w:r>
         <w:rPr>
           <w:rFonts w:ascii="Avenir LT Std 55 Roman" w:hAnsi="Avenir LT Std 55 Roman"/>
@@ -12790,7 +14394,7 @@
         </w:rPr>
         <w:t>)</w:t>
       </w:r>
-      <w:bookmarkEnd w:id="41"/>
+      <w:bookmarkEnd w:id="56"/>
     </w:p>
     <w:p>
       <w:pPr>
@@ -12853,6 +14457,7 @@
       <w:pPr>
         <w:pStyle w:val="ImageTitre"/>
       </w:pPr>
+      <w:bookmarkStart w:id="57" w:name="_Toc518077190"/>
       <w:r>
         <w:t xml:space="preserve">Figure VIII. </w:t>
       </w:r>
@@ -12862,6 +14467,7 @@
       <w:r>
         <w:t> : fonction JS de vérification du champ Mail du formulaire</w:t>
       </w:r>
+      <w:bookmarkEnd w:id="57"/>
     </w:p>
     <w:p>
       <w:pPr>
@@ -12984,7 +14590,7 @@
           <w:sz w:val="28"/>
         </w:rPr>
       </w:pPr>
-      <w:bookmarkStart w:id="42" w:name="_Toc518074956"/>
+      <w:bookmarkStart w:id="58" w:name="_Toc518074956"/>
       <w:r>
         <w:rPr>
           <w:rFonts w:ascii="Avenir LT Std 55 Roman" w:hAnsi="Avenir LT Std 55 Roman"/>
@@ -13031,7 +14637,7 @@
         </w:rPr>
         <w:t>)</w:t>
       </w:r>
-      <w:bookmarkEnd w:id="42"/>
+      <w:bookmarkEnd w:id="58"/>
     </w:p>
     <w:p>
       <w:pPr>
@@ -13100,6 +14706,7 @@
       <w:pPr>
         <w:pStyle w:val="ImageTitre"/>
       </w:pPr>
+      <w:bookmarkStart w:id="59" w:name="_Toc518077191"/>
       <w:r>
         <w:t xml:space="preserve">Figure VIII. </w:t>
       </w:r>
@@ -13109,6 +14716,7 @@
       <w:r>
         <w:t> : fonction JS de …………… ??????????</w:t>
       </w:r>
+      <w:bookmarkEnd w:id="59"/>
     </w:p>
     <w:p>
       <w:pPr>
@@ -13123,14 +14731,14 @@
           <w:rFonts w:ascii="Avenir LT Std 55 Roman" w:hAnsi="Avenir LT Std 55 Roman"/>
         </w:rPr>
       </w:pPr>
-      <w:bookmarkStart w:id="43" w:name="_Toc518074957"/>
+      <w:bookmarkStart w:id="60" w:name="_Toc518074957"/>
       <w:r>
         <w:rPr>
           <w:rFonts w:ascii="Avenir LT Std 55 Roman" w:hAnsi="Avenir LT Std 55 Roman"/>
         </w:rPr>
         <w:t>VIII. 4) Vérification du téléphone</w:t>
       </w:r>
-      <w:bookmarkEnd w:id="43"/>
+      <w:bookmarkEnd w:id="60"/>
     </w:p>
     <w:p>
       <w:pPr>
@@ -13145,7 +14753,7 @@
           <w:rFonts w:ascii="Avenir LT Std 55 Roman" w:hAnsi="Avenir LT Std 55 Roman"/>
         </w:rPr>
       </w:pPr>
-      <w:bookmarkStart w:id="44" w:name="_Toc518074958"/>
+      <w:bookmarkStart w:id="61" w:name="_Toc518074958"/>
       <w:r>
         <w:rPr>
           <w:rFonts w:ascii="Avenir LT Std 55 Roman" w:hAnsi="Avenir LT Std 55 Roman"/>
@@ -13153,14 +14761,14 @@
         <w:lastRenderedPageBreak/>
         <w:t>VIII. 4) a. Code HTML</w:t>
       </w:r>
-      <w:bookmarkEnd w:id="44"/>
+      <w:bookmarkEnd w:id="61"/>
     </w:p>
     <w:p>
       <w:pPr>
         <w:pStyle w:val="AvenirParagraphe"/>
         <w:ind w:left="0"/>
       </w:pPr>
-      <w:bookmarkStart w:id="45" w:name="_Toc518074074"/>
+      <w:bookmarkStart w:id="62" w:name="_Toc518074074"/>
       <w:r>
         <w:rPr>
           <w:noProof/>
@@ -13207,12 +14815,13 @@
           </wp:inline>
         </w:drawing>
       </w:r>
-      <w:bookmarkEnd w:id="45"/>
+      <w:bookmarkEnd w:id="62"/>
     </w:p>
     <w:p>
       <w:pPr>
         <w:pStyle w:val="ImageTitre"/>
       </w:pPr>
+      <w:bookmarkStart w:id="63" w:name="_Toc518077192"/>
       <w:r>
         <w:t xml:space="preserve">Figure VIII. </w:t>
       </w:r>
@@ -13222,6 +14831,7 @@
       <w:r>
         <w:t> : code HTML relatif au champ Téléphone du formulaire</w:t>
       </w:r>
+      <w:bookmarkEnd w:id="63"/>
     </w:p>
     <w:p>
       <w:pPr>
@@ -13311,7 +14921,7 @@
           <w:sz w:val="28"/>
         </w:rPr>
       </w:pPr>
-      <w:bookmarkStart w:id="46" w:name="_Toc518074959"/>
+      <w:bookmarkStart w:id="64" w:name="_Toc518074959"/>
       <w:r>
         <w:rPr>
           <w:rFonts w:ascii="Avenir LT Std 55 Roman" w:hAnsi="Avenir LT Std 55 Roman"/>
@@ -13346,7 +14956,7 @@
         </w:rPr>
         <w:t>)</w:t>
       </w:r>
-      <w:bookmarkEnd w:id="46"/>
+      <w:bookmarkEnd w:id="64"/>
     </w:p>
     <w:p>
       <w:pPr>
@@ -13409,6 +15019,7 @@
       <w:pPr>
         <w:pStyle w:val="ImageTitre"/>
       </w:pPr>
+      <w:bookmarkStart w:id="65" w:name="_Toc518077193"/>
       <w:r>
         <w:t xml:space="preserve">Figure VIII. </w:t>
       </w:r>
@@ -13424,6 +15035,7 @@
       <w:r>
         <w:t xml:space="preserve"> du formulaire</w:t>
       </w:r>
+      <w:bookmarkEnd w:id="65"/>
     </w:p>
     <w:p>
       <w:pPr>
@@ -13506,7 +15118,7 @@
           <w:sz w:val="28"/>
         </w:rPr>
       </w:pPr>
-      <w:bookmarkStart w:id="47" w:name="_Toc518074960"/>
+      <w:bookmarkStart w:id="66" w:name="_Toc518074960"/>
       <w:r>
         <w:rPr>
           <w:rFonts w:ascii="Avenir LT Std 55 Roman" w:hAnsi="Avenir LT Std 55 Roman"/>
@@ -13541,7 +15153,7 @@
         </w:rPr>
         <w:t>)</w:t>
       </w:r>
-      <w:bookmarkEnd w:id="47"/>
+      <w:bookmarkEnd w:id="66"/>
     </w:p>
     <w:p>
       <w:pPr>
@@ -13610,6 +15222,7 @@
       <w:pPr>
         <w:pStyle w:val="ImageTitre"/>
       </w:pPr>
+      <w:bookmarkStart w:id="67" w:name="_Toc518077194"/>
       <w:r>
         <w:lastRenderedPageBreak/>
         <w:t xml:space="preserve">Figure VIII. </w:t>
@@ -13620,6 +15233,7 @@
       <w:r>
         <w:t> : fonction JS de …………… ??????????</w:t>
       </w:r>
+      <w:bookmarkEnd w:id="67"/>
     </w:p>
     <w:p>
       <w:pPr>
@@ -13634,14 +15248,14 @@
           <w:rFonts w:ascii="Avenir LT Std 55 Roman" w:hAnsi="Avenir LT Std 55 Roman"/>
         </w:rPr>
       </w:pPr>
-      <w:bookmarkStart w:id="48" w:name="_Toc518074961"/>
+      <w:bookmarkStart w:id="68" w:name="_Toc518074961"/>
       <w:r>
         <w:rPr>
           <w:rFonts w:ascii="Avenir LT Std 55 Roman" w:hAnsi="Avenir LT Std 55 Roman"/>
         </w:rPr>
         <w:t>VIII. 5) Vérification du message</w:t>
       </w:r>
-      <w:bookmarkEnd w:id="48"/>
+      <w:bookmarkEnd w:id="68"/>
     </w:p>
     <w:p>
       <w:pPr>
@@ -13650,7 +15264,7 @@
           <w:rFonts w:ascii="Avenir LT Std 55 Roman" w:hAnsi="Avenir LT Std 55 Roman"/>
         </w:rPr>
       </w:pPr>
-      <w:bookmarkStart w:id="49" w:name="_Toc518074962"/>
+      <w:bookmarkStart w:id="69" w:name="_Toc518074962"/>
       <w:r>
         <w:rPr>
           <w:rFonts w:ascii="Avenir LT Std 55 Roman" w:hAnsi="Avenir LT Std 55 Roman"/>
@@ -13669,14 +15283,14 @@
         </w:rPr>
         <w:t>) a. Code HTML</w:t>
       </w:r>
-      <w:bookmarkEnd w:id="49"/>
+      <w:bookmarkEnd w:id="69"/>
     </w:p>
     <w:p>
       <w:pPr>
         <w:pStyle w:val="AvenirParagraphe"/>
         <w:ind w:left="0"/>
       </w:pPr>
-      <w:bookmarkStart w:id="50" w:name="_Toc518074079"/>
+      <w:bookmarkStart w:id="70" w:name="_Toc518074079"/>
       <w:r>
         <w:rPr>
           <w:noProof/>
@@ -13723,15 +15337,17 @@
           </wp:inline>
         </w:drawing>
       </w:r>
-      <w:bookmarkEnd w:id="50"/>
+      <w:bookmarkEnd w:id="70"/>
     </w:p>
     <w:p>
       <w:pPr>
         <w:pStyle w:val="ImageTitre"/>
       </w:pPr>
+      <w:bookmarkStart w:id="71" w:name="_Toc518077195"/>
       <w:r>
         <w:t>Figure VIII. 12 : code HTML relatif au champ Message du formulaire</w:t>
       </w:r>
+      <w:bookmarkEnd w:id="71"/>
     </w:p>
     <w:p>
       <w:pPr>
@@ -13843,7 +15459,7 @@
           <w:sz w:val="28"/>
         </w:rPr>
       </w:pPr>
-      <w:bookmarkStart w:id="51" w:name="_Toc518074963"/>
+      <w:bookmarkStart w:id="72" w:name="_Toc518074963"/>
       <w:r>
         <w:rPr>
           <w:rFonts w:ascii="Avenir LT Std 55 Roman" w:hAnsi="Avenir LT Std 55 Roman"/>
@@ -13898,7 +15514,7 @@
         </w:rPr>
         <w:t>)</w:t>
       </w:r>
-      <w:bookmarkEnd w:id="51"/>
+      <w:bookmarkEnd w:id="72"/>
     </w:p>
     <w:p>
       <w:pPr>
@@ -13961,6 +15577,7 @@
       <w:pPr>
         <w:pStyle w:val="ImageTitre"/>
       </w:pPr>
+      <w:bookmarkStart w:id="73" w:name="_Toc518077196"/>
       <w:r>
         <w:t>Figure VIII. 1</w:t>
       </w:r>
@@ -13976,6 +15593,7 @@
       <w:r>
         <w:t xml:space="preserve"> du formulaire</w:t>
       </w:r>
+      <w:bookmarkEnd w:id="73"/>
     </w:p>
     <w:p>
       <w:pPr>
@@ -14009,7 +15627,7 @@
           <w:rFonts w:ascii="Avenir LT Std 55 Roman" w:hAnsi="Avenir LT Std 55 Roman"/>
         </w:rPr>
       </w:pPr>
-      <w:bookmarkStart w:id="52" w:name="_Toc518074964"/>
+      <w:bookmarkStart w:id="74" w:name="_Toc518074964"/>
       <w:r>
         <w:rPr>
           <w:rFonts w:ascii="Avenir LT Std 55 Roman" w:hAnsi="Avenir LT Std 55 Roman"/>
@@ -14017,7 +15635,7 @@
         <w:lastRenderedPageBreak/>
         <w:t>VIII. 6) Vérification de la catégorie</w:t>
       </w:r>
-      <w:bookmarkEnd w:id="52"/>
+      <w:bookmarkEnd w:id="74"/>
     </w:p>
     <w:p>
       <w:pPr>
@@ -14026,21 +15644,21 @@
           <w:rFonts w:ascii="Avenir LT Std 55 Roman" w:hAnsi="Avenir LT Std 55 Roman"/>
         </w:rPr>
       </w:pPr>
-      <w:bookmarkStart w:id="53" w:name="_Toc518074965"/>
+      <w:bookmarkStart w:id="75" w:name="_Toc518074965"/>
       <w:r>
         <w:rPr>
           <w:rFonts w:ascii="Avenir LT Std 55 Roman" w:hAnsi="Avenir LT Std 55 Roman"/>
         </w:rPr>
         <w:t>VIII. 6) a. Code HTML</w:t>
       </w:r>
-      <w:bookmarkEnd w:id="53"/>
+      <w:bookmarkEnd w:id="75"/>
     </w:p>
     <w:p>
       <w:pPr>
         <w:pStyle w:val="AvenirParagraphe"/>
         <w:ind w:left="0"/>
       </w:pPr>
-      <w:bookmarkStart w:id="54" w:name="_Toc518074083"/>
+      <w:bookmarkStart w:id="76" w:name="_Toc518074083"/>
       <w:r>
         <w:rPr>
           <w:noProof/>
@@ -14087,12 +15705,13 @@
           </wp:inline>
         </w:drawing>
       </w:r>
-      <w:bookmarkEnd w:id="54"/>
+      <w:bookmarkEnd w:id="76"/>
     </w:p>
     <w:p>
       <w:pPr>
         <w:pStyle w:val="ImageTitre"/>
       </w:pPr>
+      <w:bookmarkStart w:id="77" w:name="_Toc518077197"/>
       <w:r>
         <w:t xml:space="preserve">Figure VIII. 14 : code HTML relatif au champ </w:t>
       </w:r>
@@ -14102,6 +15721,7 @@
       <w:r>
         <w:t xml:space="preserve"> du formulaire</w:t>
       </w:r>
+      <w:bookmarkEnd w:id="77"/>
     </w:p>
     <w:p>
       <w:pPr>
@@ -14218,7 +15838,7 @@
           <w:sz w:val="28"/>
         </w:rPr>
       </w:pPr>
-      <w:bookmarkStart w:id="55" w:name="_Toc518074966"/>
+      <w:bookmarkStart w:id="78" w:name="_Toc518074966"/>
       <w:r>
         <w:rPr>
           <w:rFonts w:ascii="Avenir LT Std 55 Roman" w:hAnsi="Avenir LT Std 55 Roman"/>
@@ -14273,7 +15893,7 @@
         </w:rPr>
         <w:t>)</w:t>
       </w:r>
-      <w:bookmarkEnd w:id="55"/>
+      <w:bookmarkEnd w:id="78"/>
     </w:p>
     <w:p>
       <w:pPr>
@@ -14336,6 +15956,7 @@
       <w:pPr>
         <w:pStyle w:val="ImageTitre"/>
       </w:pPr>
+      <w:bookmarkStart w:id="79" w:name="_Toc518077198"/>
       <w:r>
         <w:t>Figure VIII. 1</w:t>
       </w:r>
@@ -14351,6 +15972,7 @@
       <w:r>
         <w:t xml:space="preserve"> du formulaire</w:t>
       </w:r>
+      <w:bookmarkEnd w:id="79"/>
     </w:p>
     <w:p>
       <w:pPr>
@@ -14379,7 +16001,7 @@
           <w:rFonts w:ascii="Avenir LT Std 55 Roman" w:hAnsi="Avenir LT Std 55 Roman"/>
         </w:rPr>
       </w:pPr>
-      <w:bookmarkStart w:id="56" w:name="_Toc518074967"/>
+      <w:bookmarkStart w:id="80" w:name="_Toc518074967"/>
       <w:r>
         <w:rPr>
           <w:rFonts w:ascii="Avenir LT Std 55 Roman" w:hAnsi="Avenir LT Std 55 Roman"/>
@@ -14392,7 +16014,7 @@
         </w:rPr>
         <w:t>avant envoi</w:t>
       </w:r>
-      <w:bookmarkEnd w:id="56"/>
+      <w:bookmarkEnd w:id="80"/>
     </w:p>
     <w:p>
       <w:pPr>
@@ -14401,14 +16023,14 @@
           <w:rFonts w:ascii="Avenir LT Std 55 Roman" w:hAnsi="Avenir LT Std 55 Roman"/>
         </w:rPr>
       </w:pPr>
-      <w:bookmarkStart w:id="57" w:name="_Toc518074968"/>
+      <w:bookmarkStart w:id="81" w:name="_Toc518074968"/>
       <w:r>
         <w:rPr>
           <w:rFonts w:ascii="Avenir LT Std 55 Roman" w:hAnsi="Avenir LT Std 55 Roman"/>
         </w:rPr>
         <w:t>VIII. 6) a. Code HTML</w:t>
       </w:r>
-      <w:bookmarkEnd w:id="57"/>
+      <w:bookmarkEnd w:id="81"/>
     </w:p>
     <w:p>
       <w:pPr>
@@ -14466,9 +16088,11 @@
       <w:pPr>
         <w:pStyle w:val="ImageTitre"/>
       </w:pPr>
+      <w:bookmarkStart w:id="82" w:name="_Toc518077199"/>
       <w:r>
         <w:t>Figure VIII. 16 : code HTML relatif à l’envoi du formulaire</w:t>
       </w:r>
+      <w:bookmarkEnd w:id="82"/>
     </w:p>
     <w:p>
       <w:pPr>
@@ -14607,7 +16231,7 @@
           <w:sz w:val="28"/>
         </w:rPr>
       </w:pPr>
-      <w:bookmarkStart w:id="58" w:name="_Toc518074969"/>
+      <w:bookmarkStart w:id="83" w:name="_Toc518074969"/>
       <w:r>
         <w:rPr>
           <w:rFonts w:ascii="Avenir LT Std 55 Roman" w:hAnsi="Avenir LT Std 55 Roman"/>
@@ -14632,7 +16256,7 @@
         </w:rPr>
         <w:t>)</w:t>
       </w:r>
-      <w:bookmarkEnd w:id="58"/>
+      <w:bookmarkEnd w:id="83"/>
     </w:p>
     <w:p>
       <w:pPr>
@@ -14691,14 +16315,11 @@
       <w:pPr>
         <w:pStyle w:val="ImageTitre"/>
       </w:pPr>
-      <w:r>
-        <w:t>Figure VIII. 17 : fonction JS de v</w:t>
-      </w:r>
-      <w:bookmarkStart w:id="59" w:name="_GoBack"/>
-      <w:bookmarkEnd w:id="59"/>
-      <w:r>
-        <w:t>érification du formulaire avant envoi</w:t>
-      </w:r>
+      <w:bookmarkStart w:id="84" w:name="_Toc518077200"/>
+      <w:r>
+        <w:t>Figure VIII. 17 : fonction JS de vérification du formulaire avant envoi</w:t>
+      </w:r>
+      <w:bookmarkEnd w:id="84"/>
     </w:p>
     <w:p>
       <w:pPr>
@@ -14838,12 +16459,12 @@
       <w:pPr>
         <w:pStyle w:val="AvenirTitre0"/>
       </w:pPr>
-      <w:bookmarkStart w:id="60" w:name="_Toc518074970"/>
+      <w:bookmarkStart w:id="85" w:name="_Toc518074970"/>
       <w:r>
         <w:lastRenderedPageBreak/>
         <w:t>ANNEXES</w:t>
       </w:r>
-      <w:bookmarkEnd w:id="60"/>
+      <w:bookmarkEnd w:id="85"/>
     </w:p>
     <w:p>
       <w:pPr>
@@ -14888,7 +16509,7 @@
           <w:rFonts w:ascii="Avenir LT Std 55 Roman" w:hAnsi="Avenir LT Std 55 Roman"/>
         </w:rPr>
       </w:pPr>
-      <w:bookmarkStart w:id="61" w:name="_Toc518074971"/>
+      <w:bookmarkStart w:id="86" w:name="_Toc518074971"/>
       <w:r>
         <w:rPr>
           <w:rFonts w:ascii="Avenir LT Std 55 Roman" w:hAnsi="Avenir LT Std 55 Roman"/>
@@ -14896,14 +16517,14 @@
         <w:lastRenderedPageBreak/>
         <w:t>Annexe 1 : supports pour le tutoriel de HTML</w:t>
       </w:r>
-      <w:bookmarkEnd w:id="61"/>
+      <w:bookmarkEnd w:id="86"/>
     </w:p>
     <w:p>
       <w:pPr>
         <w:pStyle w:val="AvenirParagraphe"/>
         <w:ind w:left="0"/>
       </w:pPr>
-      <w:bookmarkStart w:id="62" w:name="_Toc518074090"/>
+      <w:bookmarkStart w:id="87" w:name="_Toc518074090"/>
       <w:r>
         <w:rPr>
           <w:noProof/>
@@ -14950,7 +16571,7 @@
           </wp:inline>
         </w:drawing>
       </w:r>
-      <w:bookmarkEnd w:id="62"/>
+      <w:bookmarkEnd w:id="87"/>
     </w:p>
     <w:p>
       <w:pPr>
@@ -17631,6 +19252,20 @@
       <w:ind w:left="440"/>
     </w:pPr>
   </w:style>
+  <w:style w:type="paragraph" w:styleId="Tabledesillustrations">
+    <w:name w:val="table of figures"/>
+    <w:basedOn w:val="Normal"/>
+    <w:next w:val="Normal"/>
+    <w:uiPriority w:val="99"/>
+    <w:unhideWhenUsed/>
+    <w:rsid w:val="00450525"/>
+    <w:pPr>
+      <w:spacing w:after="0"/>
+    </w:pPr>
+    <w:rPr>
+      <w:rFonts w:ascii="Avenir LT Std 55 Roman" w:hAnsi="Avenir LT Std 55 Roman"/>
+    </w:rPr>
+  </w:style>
 </w:styles>
 </file>
 
@@ -17934,7 +19569,7 @@
 </file>
 
 <file path=customXml/itemProps1.xml><?xml version="1.0" encoding="utf-8"?>
-<ds:datastoreItem xmlns:ds="http://schemas.openxmlformats.org/officeDocument/2006/customXml" ds:itemID="{556058FE-982C-4FED-A218-8CC421F1081A}">
+<ds:datastoreItem xmlns:ds="http://schemas.openxmlformats.org/officeDocument/2006/customXml" ds:itemID="{02FF35A3-A13C-4313-9204-4B9F45D08763}">
   <ds:schemaRefs>
     <ds:schemaRef ds:uri="http://schemas.openxmlformats.org/officeDocument/2006/bibliography"/>
   </ds:schemaRefs>

</xml_diff>